<commit_message>
Mejoras del documento 302
</commit_message>
<xml_diff>
--- a/302 - Obligatorio GX.docx
+++ b/302 - Obligatorio GX.docx
@@ -1,6 +1,6 @@
 
 <file path=word/document.xml><?xml version="1.0" encoding="utf-8"?>
-<w:document xmlns:wpc="http://schemas.microsoft.com/office/word/2010/wordprocessingCanvas" xmlns:cx="http://schemas.microsoft.com/office/drawing/2014/chartex" xmlns:cx1="http://schemas.microsoft.com/office/drawing/2015/9/8/chartex" xmlns:cx2="http://schemas.microsoft.com/office/drawing/2015/10/21/chartex" xmlns:cx3="http://schemas.microsoft.com/office/drawing/2016/5/9/chartex" xmlns:cx4="http://schemas.microsoft.com/office/drawing/2016/5/10/chartex" xmlns:cx5="http://schemas.microsoft.com/office/drawing/2016/5/11/chartex" xmlns:cx6="http://schemas.microsoft.com/office/drawing/2016/5/12/chartex" xmlns:cx7="http://schemas.microsoft.com/office/drawing/2016/5/13/chartex" xmlns:cx8="http://schemas.microsoft.com/office/drawing/2016/5/14/chartex" xmlns:mc="http://schemas.openxmlformats.org/markup-compatibility/2006" xmlns:aink="http://schemas.microsoft.com/office/drawing/2016/ink" xmlns:am3d="http://schemas.microsoft.com/office/drawing/2017/model3d" xmlns:o="urn:schemas-microsoft-com:office:office" xmlns:r="http://schemas.openxmlformats.org/officeDocument/2006/relationships" xmlns:m="http://schemas.openxmlformats.org/officeDocument/2006/math" xmlns:v="urn:schemas-microsoft-com:vml" xmlns:wp14="http://schemas.microsoft.com/office/word/2010/wordprocessingDrawing" xmlns:wp="http://schemas.openxmlformats.org/drawingml/2006/wordprocessingDrawing" xmlns:w10="urn:schemas-microsoft-com:office:word" xmlns:w="http://schemas.openxmlformats.org/wordprocessingml/2006/main" xmlns:w14="http://schemas.microsoft.com/office/word/2010/wordml" xmlns:w15="http://schemas.microsoft.com/office/word/2012/wordml" xmlns:w16cid="http://schemas.microsoft.com/office/word/2016/wordml/cid" xmlns:w16se="http://schemas.microsoft.com/office/word/2015/wordml/symex" xmlns:wpg="http://schemas.microsoft.com/office/word/2010/wordprocessingGroup" xmlns:wpi="http://schemas.microsoft.com/office/word/2010/wordprocessingInk" xmlns:wne="http://schemas.microsoft.com/office/word/2006/wordml" xmlns:wps="http://schemas.microsoft.com/office/word/2010/wordprocessingShape" mc:Ignorable="w14 w15 w16se w16cid wp14">
+<w:document xmlns:wpc="http://schemas.microsoft.com/office/word/2010/wordprocessingCanvas" xmlns:cx="http://schemas.microsoft.com/office/drawing/2014/chartex" xmlns:mc="http://schemas.openxmlformats.org/markup-compatibility/2006" xmlns:o="urn:schemas-microsoft-com:office:office" xmlns:r="http://schemas.openxmlformats.org/officeDocument/2006/relationships" xmlns:m="http://schemas.openxmlformats.org/officeDocument/2006/math" xmlns:v="urn:schemas-microsoft-com:vml" xmlns:wp14="http://schemas.microsoft.com/office/word/2010/wordprocessingDrawing" xmlns:wp="http://schemas.openxmlformats.org/drawingml/2006/wordprocessingDrawing" xmlns:w10="urn:schemas-microsoft-com:office:word" xmlns:w="http://schemas.openxmlformats.org/wordprocessingml/2006/main" xmlns:w14="http://schemas.microsoft.com/office/word/2010/wordml" xmlns:w15="http://schemas.microsoft.com/office/word/2012/wordml" xmlns:w16se="http://schemas.microsoft.com/office/word/2015/wordml/symex" xmlns:wpg="http://schemas.microsoft.com/office/word/2010/wordprocessingGroup" xmlns:wpi="http://schemas.microsoft.com/office/word/2010/wordprocessingInk" xmlns:wne="http://schemas.microsoft.com/office/word/2006/wordml" xmlns:wps="http://schemas.microsoft.com/office/word/2010/wordprocessingShape" mc:Ignorable="w14 w15 w16se wp14">
   <w:body>
     <w:p>
       <w:pPr>
@@ -182,7 +182,13 @@
         <w:rPr>
           <w:b/>
         </w:rPr>
-        <w:t xml:space="preserve"> XXXXXX</w:t>
+        <w:t xml:space="preserve"> </w:t>
+      </w:r>
+      <w:r>
+        <w:rPr>
+          <w:b/>
+        </w:rPr>
+        <w:t>236296</w:t>
       </w:r>
     </w:p>
     <w:p>
@@ -231,6 +237,28 @@
           <w:b/>
         </w:rPr>
       </w:pPr>
+      <w:r>
+        <w:rPr>
+          <w:b/>
+        </w:rPr>
+        <w:t>A</w:t>
+      </w:r>
+      <w:proofErr w:type="spellStart"/>
+      <w:r>
+        <w:rPr>
+          <w:b/>
+          <w:lang w:val="es-ES"/>
+        </w:rPr>
+        <w:t>ño</w:t>
+      </w:r>
+      <w:proofErr w:type="spellEnd"/>
+      <w:r>
+        <w:rPr>
+          <w:b/>
+          <w:lang w:val="es-ES"/>
+        </w:rPr>
+        <w:t xml:space="preserve"> </w:t>
+      </w:r>
       <w:r>
         <w:rPr>
           <w:b/>
@@ -365,7 +393,7 @@
           <w:bCs/>
           <w:szCs w:val="24"/>
         </w:rPr>
-        <w:t>x</w:t>
+        <w:t>X</w:t>
       </w:r>
       <w:r>
         <w:rPr>
@@ -1005,16 +1033,11 @@
         <w:t xml:space="preserve">durante </w:t>
       </w:r>
       <w:r>
-        <w:t xml:space="preserve">el transcurso </w:t>
-      </w:r>
-      <w:proofErr w:type="gramStart"/>
-      <w:r>
-        <w:t>de</w:t>
+        <w:t>el transcurso de</w:t>
       </w:r>
       <w:r>
         <w:t>l mismo</w:t>
       </w:r>
-      <w:proofErr w:type="gramEnd"/>
       <w:r>
         <w:t>. En la primera entrega,</w:t>
       </w:r>
@@ -1308,7 +1331,16 @@
           <w:b/>
           <w:bCs/>
         </w:rPr>
-        <w:t>Transacción Country</w:t>
+        <w:t>Transacción Co</w:t>
+      </w:r>
+      <w:bookmarkStart w:id="7" w:name="_GoBack"/>
+      <w:bookmarkEnd w:id="7"/>
+      <w:r>
+        <w:rPr>
+          <w:b/>
+          <w:bCs/>
+        </w:rPr>
+        <w:t>untry</w:t>
       </w:r>
     </w:p>
     <w:p>
@@ -1408,6 +1440,7 @@
         </w:rPr>
         <w:t xml:space="preserve">”, </w:t>
       </w:r>
+      <w:proofErr w:type="spellStart"/>
       <w:r>
         <w:rPr>
           <w:b/>
@@ -1416,6 +1449,7 @@
         </w:rPr>
         <w:t>Nullable</w:t>
       </w:r>
+      <w:proofErr w:type="spellEnd"/>
       <w:r>
         <w:rPr>
           <w:lang w:val="en-US"/>
@@ -1516,6 +1550,7 @@
         </w:rPr>
         <w:t xml:space="preserve">”, </w:t>
       </w:r>
+      <w:proofErr w:type="spellStart"/>
       <w:r>
         <w:rPr>
           <w:b/>
@@ -1524,6 +1559,7 @@
         </w:rPr>
         <w:t>Nullable</w:t>
       </w:r>
+      <w:proofErr w:type="spellEnd"/>
       <w:r>
         <w:rPr>
           <w:lang w:val="en-US"/>
@@ -1560,14 +1596,14 @@
       <w:pPr>
         <w:pStyle w:val="Titulo1Numerado"/>
       </w:pPr>
-      <w:bookmarkStart w:id="7" w:name="_Toc447566483"/>
-      <w:bookmarkStart w:id="8" w:name="_Toc32168079"/>
+      <w:bookmarkStart w:id="8" w:name="_Toc447566483"/>
+      <w:bookmarkStart w:id="9" w:name="_Toc32168079"/>
       <w:bookmarkEnd w:id="6"/>
       <w:r>
         <w:t>Conclusiones</w:t>
       </w:r>
-      <w:bookmarkEnd w:id="7"/>
       <w:bookmarkEnd w:id="8"/>
+      <w:bookmarkEnd w:id="9"/>
     </w:p>
     <w:p>
       <w:pPr>
@@ -1590,12 +1626,7 @@
         <w:spacing w:line="240" w:lineRule="auto"/>
       </w:pPr>
       <w:r>
-        <w:t>Fase 1: Esta fase corresponde al diseño del estudio de caso y a la definición de 18 indicadores, los que serán</w:t>
-      </w:r>
-      <w:bookmarkStart w:id="9" w:name="_GoBack"/>
-      <w:bookmarkEnd w:id="9"/>
-      <w:r>
-        <w:t xml:space="preserve"> analizados a lo largo de la implantación del proyecto y su seguimiento posterior. Esta fase corresponde también a la definición de la línea base del proyecto la cual se describe en detalle en el capítulo correspondiente al desarrollo del estudio de caso. Los 18 indicadores definidos son los que se utilizarán para dar seguimiento a las variables que caracterizan los resultados de la aplicación del modelo.</w:t>
+        <w:t>Fase 1: Esta fase corresponde al diseño del estudio de caso y a la definición de 18 indicadores, los que serán analizados a lo largo de la implantación del proyecto y su seguimiento posterior. Esta fase corresponde también a la definición de la línea base del proyecto la cual se describe en detalle en el capítulo correspondiente al desarrollo del estudio de caso. Los 18 indicadores definidos son los que se utilizarán para dar seguimiento a las variables que caracterizan los resultados de la aplicación del modelo.</w:t>
       </w:r>
     </w:p>
     <w:p>
@@ -1919,7 +1950,21 @@
         <w:rPr>
           <w:lang w:val="en-US"/>
         </w:rPr>
-        <w:t xml:space="preserve">Ciudad: Mc Graw Hill, </w:t>
+        <w:t xml:space="preserve">Ciudad: Mc </w:t>
+      </w:r>
+      <w:proofErr w:type="spellStart"/>
+      <w:r>
+        <w:rPr>
+          <w:lang w:val="en-US"/>
+        </w:rPr>
+        <w:t>Graw</w:t>
+      </w:r>
+      <w:proofErr w:type="spellEnd"/>
+      <w:r>
+        <w:rPr>
+          <w:lang w:val="en-US"/>
+        </w:rPr>
+        <w:t xml:space="preserve"> Hill, </w:t>
       </w:r>
       <w:proofErr w:type="spellStart"/>
       <w:r>
@@ -2044,7 +2089,7 @@
 </file>
 
 <file path=word/endnotes.xml><?xml version="1.0" encoding="utf-8"?>
-<w:endnotes xmlns:wpc="http://schemas.microsoft.com/office/word/2010/wordprocessingCanvas" xmlns:cx="http://schemas.microsoft.com/office/drawing/2014/chartex" xmlns:cx1="http://schemas.microsoft.com/office/drawing/2015/9/8/chartex" xmlns:cx2="http://schemas.microsoft.com/office/drawing/2015/10/21/chartex" xmlns:cx3="http://schemas.microsoft.com/office/drawing/2016/5/9/chartex" xmlns:cx4="http://schemas.microsoft.com/office/drawing/2016/5/10/chartex" xmlns:cx5="http://schemas.microsoft.com/office/drawing/2016/5/11/chartex" xmlns:cx6="http://schemas.microsoft.com/office/drawing/2016/5/12/chartex" xmlns:cx7="http://schemas.microsoft.com/office/drawing/2016/5/13/chartex" xmlns:cx8="http://schemas.microsoft.com/office/drawing/2016/5/14/chartex" xmlns:mc="http://schemas.openxmlformats.org/markup-compatibility/2006" xmlns:aink="http://schemas.microsoft.com/office/drawing/2016/ink" xmlns:am3d="http://schemas.microsoft.com/office/drawing/2017/model3d" xmlns:o="urn:schemas-microsoft-com:office:office" xmlns:r="http://schemas.openxmlformats.org/officeDocument/2006/relationships" xmlns:m="http://schemas.openxmlformats.org/officeDocument/2006/math" xmlns:v="urn:schemas-microsoft-com:vml" xmlns:wp14="http://schemas.microsoft.com/office/word/2010/wordprocessingDrawing" xmlns:wp="http://schemas.openxmlformats.org/drawingml/2006/wordprocessingDrawing" xmlns:w10="urn:schemas-microsoft-com:office:word" xmlns:w="http://schemas.openxmlformats.org/wordprocessingml/2006/main" xmlns:w14="http://schemas.microsoft.com/office/word/2010/wordml" xmlns:w15="http://schemas.microsoft.com/office/word/2012/wordml" xmlns:w16cid="http://schemas.microsoft.com/office/word/2016/wordml/cid" xmlns:w16se="http://schemas.microsoft.com/office/word/2015/wordml/symex" xmlns:wpg="http://schemas.microsoft.com/office/word/2010/wordprocessingGroup" xmlns:wpi="http://schemas.microsoft.com/office/word/2010/wordprocessingInk" xmlns:wne="http://schemas.microsoft.com/office/word/2006/wordml" xmlns:wps="http://schemas.microsoft.com/office/word/2010/wordprocessingShape" mc:Ignorable="w14 w15 w16se w16cid wp14">
+<w:endnotes xmlns:wpc="http://schemas.microsoft.com/office/word/2010/wordprocessingCanvas" xmlns:cx="http://schemas.microsoft.com/office/drawing/2014/chartex" xmlns:mc="http://schemas.openxmlformats.org/markup-compatibility/2006" xmlns:o="urn:schemas-microsoft-com:office:office" xmlns:r="http://schemas.openxmlformats.org/officeDocument/2006/relationships" xmlns:m="http://schemas.openxmlformats.org/officeDocument/2006/math" xmlns:v="urn:schemas-microsoft-com:vml" xmlns:wp14="http://schemas.microsoft.com/office/word/2010/wordprocessingDrawing" xmlns:wp="http://schemas.openxmlformats.org/drawingml/2006/wordprocessingDrawing" xmlns:w10="urn:schemas-microsoft-com:office:word" xmlns:w="http://schemas.openxmlformats.org/wordprocessingml/2006/main" xmlns:w14="http://schemas.microsoft.com/office/word/2010/wordml" xmlns:w15="http://schemas.microsoft.com/office/word/2012/wordml" xmlns:w16se="http://schemas.microsoft.com/office/word/2015/wordml/symex" xmlns:wpg="http://schemas.microsoft.com/office/word/2010/wordprocessingGroup" xmlns:wpi="http://schemas.microsoft.com/office/word/2010/wordprocessingInk" xmlns:wne="http://schemas.microsoft.com/office/word/2006/wordml" xmlns:wps="http://schemas.microsoft.com/office/word/2010/wordprocessingShape" mc:Ignorable="w14 w15 w16se wp14">
   <w:endnote w:type="separator" w:id="-1">
     <w:p>
       <w:pPr>
@@ -2069,7 +2114,7 @@
 </file>
 
 <file path=word/footer1.xml><?xml version="1.0" encoding="utf-8"?>
-<w:ftr xmlns:wpc="http://schemas.microsoft.com/office/word/2010/wordprocessingCanvas" xmlns:cx="http://schemas.microsoft.com/office/drawing/2014/chartex" xmlns:cx1="http://schemas.microsoft.com/office/drawing/2015/9/8/chartex" xmlns:cx2="http://schemas.microsoft.com/office/drawing/2015/10/21/chartex" xmlns:cx3="http://schemas.microsoft.com/office/drawing/2016/5/9/chartex" xmlns:cx4="http://schemas.microsoft.com/office/drawing/2016/5/10/chartex" xmlns:cx5="http://schemas.microsoft.com/office/drawing/2016/5/11/chartex" xmlns:cx6="http://schemas.microsoft.com/office/drawing/2016/5/12/chartex" xmlns:cx7="http://schemas.microsoft.com/office/drawing/2016/5/13/chartex" xmlns:cx8="http://schemas.microsoft.com/office/drawing/2016/5/14/chartex" xmlns:mc="http://schemas.openxmlformats.org/markup-compatibility/2006" xmlns:aink="http://schemas.microsoft.com/office/drawing/2016/ink" xmlns:am3d="http://schemas.microsoft.com/office/drawing/2017/model3d" xmlns:o="urn:schemas-microsoft-com:office:office" xmlns:r="http://schemas.openxmlformats.org/officeDocument/2006/relationships" xmlns:m="http://schemas.openxmlformats.org/officeDocument/2006/math" xmlns:v="urn:schemas-microsoft-com:vml" xmlns:wp14="http://schemas.microsoft.com/office/word/2010/wordprocessingDrawing" xmlns:wp="http://schemas.openxmlformats.org/drawingml/2006/wordprocessingDrawing" xmlns:w10="urn:schemas-microsoft-com:office:word" xmlns:w="http://schemas.openxmlformats.org/wordprocessingml/2006/main" xmlns:w14="http://schemas.microsoft.com/office/word/2010/wordml" xmlns:w15="http://schemas.microsoft.com/office/word/2012/wordml" xmlns:w16cid="http://schemas.microsoft.com/office/word/2016/wordml/cid" xmlns:w16se="http://schemas.microsoft.com/office/word/2015/wordml/symex" xmlns:wpg="http://schemas.microsoft.com/office/word/2010/wordprocessingGroup" xmlns:wpi="http://schemas.microsoft.com/office/word/2010/wordprocessingInk" xmlns:wne="http://schemas.microsoft.com/office/word/2006/wordml" xmlns:wps="http://schemas.microsoft.com/office/word/2010/wordprocessingShape" mc:Ignorable="w14 w15 w16se w16cid wp14">
+<w:ftr xmlns:wpc="http://schemas.microsoft.com/office/word/2010/wordprocessingCanvas" xmlns:cx="http://schemas.microsoft.com/office/drawing/2014/chartex" xmlns:mc="http://schemas.openxmlformats.org/markup-compatibility/2006" xmlns:o="urn:schemas-microsoft-com:office:office" xmlns:r="http://schemas.openxmlformats.org/officeDocument/2006/relationships" xmlns:m="http://schemas.openxmlformats.org/officeDocument/2006/math" xmlns:v="urn:schemas-microsoft-com:vml" xmlns:wp14="http://schemas.microsoft.com/office/word/2010/wordprocessingDrawing" xmlns:wp="http://schemas.openxmlformats.org/drawingml/2006/wordprocessingDrawing" xmlns:w10="urn:schemas-microsoft-com:office:word" xmlns:w="http://schemas.openxmlformats.org/wordprocessingml/2006/main" xmlns:w14="http://schemas.microsoft.com/office/word/2010/wordml" xmlns:w15="http://schemas.microsoft.com/office/word/2012/wordml" xmlns:w16se="http://schemas.microsoft.com/office/word/2015/wordml/symex" xmlns:wpg="http://schemas.microsoft.com/office/word/2010/wordprocessingGroup" xmlns:wpi="http://schemas.microsoft.com/office/word/2010/wordprocessingInk" xmlns:wne="http://schemas.microsoft.com/office/word/2006/wordml" xmlns:wps="http://schemas.microsoft.com/office/word/2010/wordprocessingShape" mc:Ignorable="w14 w15 w16se wp14">
   <w:sdt>
     <w:sdtPr>
       <w:id w:val="268664499"/>
@@ -2098,7 +2143,7 @@
           <w:rPr>
             <w:noProof/>
           </w:rPr>
-          <w:t>7</w:t>
+          <w:t>8</w:t>
         </w:r>
         <w:r>
           <w:rPr>
@@ -2118,7 +2163,7 @@
 </file>
 
 <file path=word/footnotes.xml><?xml version="1.0" encoding="utf-8"?>
-<w:footnotes xmlns:wpc="http://schemas.microsoft.com/office/word/2010/wordprocessingCanvas" xmlns:cx="http://schemas.microsoft.com/office/drawing/2014/chartex" xmlns:cx1="http://schemas.microsoft.com/office/drawing/2015/9/8/chartex" xmlns:cx2="http://schemas.microsoft.com/office/drawing/2015/10/21/chartex" xmlns:cx3="http://schemas.microsoft.com/office/drawing/2016/5/9/chartex" xmlns:cx4="http://schemas.microsoft.com/office/drawing/2016/5/10/chartex" xmlns:cx5="http://schemas.microsoft.com/office/drawing/2016/5/11/chartex" xmlns:cx6="http://schemas.microsoft.com/office/drawing/2016/5/12/chartex" xmlns:cx7="http://schemas.microsoft.com/office/drawing/2016/5/13/chartex" xmlns:cx8="http://schemas.microsoft.com/office/drawing/2016/5/14/chartex" xmlns:mc="http://schemas.openxmlformats.org/markup-compatibility/2006" xmlns:aink="http://schemas.microsoft.com/office/drawing/2016/ink" xmlns:am3d="http://schemas.microsoft.com/office/drawing/2017/model3d" xmlns:o="urn:schemas-microsoft-com:office:office" xmlns:r="http://schemas.openxmlformats.org/officeDocument/2006/relationships" xmlns:m="http://schemas.openxmlformats.org/officeDocument/2006/math" xmlns:v="urn:schemas-microsoft-com:vml" xmlns:wp14="http://schemas.microsoft.com/office/word/2010/wordprocessingDrawing" xmlns:wp="http://schemas.openxmlformats.org/drawingml/2006/wordprocessingDrawing" xmlns:w10="urn:schemas-microsoft-com:office:word" xmlns:w="http://schemas.openxmlformats.org/wordprocessingml/2006/main" xmlns:w14="http://schemas.microsoft.com/office/word/2010/wordml" xmlns:w15="http://schemas.microsoft.com/office/word/2012/wordml" xmlns:w16cid="http://schemas.microsoft.com/office/word/2016/wordml/cid" xmlns:w16se="http://schemas.microsoft.com/office/word/2015/wordml/symex" xmlns:wpg="http://schemas.microsoft.com/office/word/2010/wordprocessingGroup" xmlns:wpi="http://schemas.microsoft.com/office/word/2010/wordprocessingInk" xmlns:wne="http://schemas.microsoft.com/office/word/2006/wordml" xmlns:wps="http://schemas.microsoft.com/office/word/2010/wordprocessingShape" mc:Ignorable="w14 w15 w16se w16cid wp14">
+<w:footnotes xmlns:wpc="http://schemas.microsoft.com/office/word/2010/wordprocessingCanvas" xmlns:cx="http://schemas.microsoft.com/office/drawing/2014/chartex" xmlns:mc="http://schemas.openxmlformats.org/markup-compatibility/2006" xmlns:o="urn:schemas-microsoft-com:office:office" xmlns:r="http://schemas.openxmlformats.org/officeDocument/2006/relationships" xmlns:m="http://schemas.openxmlformats.org/officeDocument/2006/math" xmlns:v="urn:schemas-microsoft-com:vml" xmlns:wp14="http://schemas.microsoft.com/office/word/2010/wordprocessingDrawing" xmlns:wp="http://schemas.openxmlformats.org/drawingml/2006/wordprocessingDrawing" xmlns:w10="urn:schemas-microsoft-com:office:word" xmlns:w="http://schemas.openxmlformats.org/wordprocessingml/2006/main" xmlns:w14="http://schemas.microsoft.com/office/word/2010/wordml" xmlns:w15="http://schemas.microsoft.com/office/word/2012/wordml" xmlns:w16se="http://schemas.microsoft.com/office/word/2015/wordml/symex" xmlns:wpg="http://schemas.microsoft.com/office/word/2010/wordprocessingGroup" xmlns:wpi="http://schemas.microsoft.com/office/word/2010/wordprocessingInk" xmlns:wne="http://schemas.microsoft.com/office/word/2006/wordml" xmlns:wps="http://schemas.microsoft.com/office/word/2010/wordprocessingShape" mc:Ignorable="w14 w15 w16se wp14">
   <w:footnote w:type="separator" w:id="-1">
     <w:p>
       <w:pPr>
@@ -2143,7 +2188,7 @@
 </file>
 
 <file path=word/numbering.xml><?xml version="1.0" encoding="utf-8"?>
-<w:numbering xmlns:wpc="http://schemas.microsoft.com/office/word/2010/wordprocessingCanvas" xmlns:cx="http://schemas.microsoft.com/office/drawing/2014/chartex" xmlns:cx1="http://schemas.microsoft.com/office/drawing/2015/9/8/chartex" xmlns:cx2="http://schemas.microsoft.com/office/drawing/2015/10/21/chartex" xmlns:cx3="http://schemas.microsoft.com/office/drawing/2016/5/9/chartex" xmlns:cx4="http://schemas.microsoft.com/office/drawing/2016/5/10/chartex" xmlns:cx5="http://schemas.microsoft.com/office/drawing/2016/5/11/chartex" xmlns:cx6="http://schemas.microsoft.com/office/drawing/2016/5/12/chartex" xmlns:cx7="http://schemas.microsoft.com/office/drawing/2016/5/13/chartex" xmlns:cx8="http://schemas.microsoft.com/office/drawing/2016/5/14/chartex" xmlns:mc="http://schemas.openxmlformats.org/markup-compatibility/2006" xmlns:aink="http://schemas.microsoft.com/office/drawing/2016/ink" xmlns:am3d="http://schemas.microsoft.com/office/drawing/2017/model3d" xmlns:o="urn:schemas-microsoft-com:office:office" xmlns:r="http://schemas.openxmlformats.org/officeDocument/2006/relationships" xmlns:m="http://schemas.openxmlformats.org/officeDocument/2006/math" xmlns:v="urn:schemas-microsoft-com:vml" xmlns:wp14="http://schemas.microsoft.com/office/word/2010/wordprocessingDrawing" xmlns:wp="http://schemas.openxmlformats.org/drawingml/2006/wordprocessingDrawing" xmlns:w10="urn:schemas-microsoft-com:office:word" xmlns:w="http://schemas.openxmlformats.org/wordprocessingml/2006/main" xmlns:w14="http://schemas.microsoft.com/office/word/2010/wordml" xmlns:w15="http://schemas.microsoft.com/office/word/2012/wordml" xmlns:w16cid="http://schemas.microsoft.com/office/word/2016/wordml/cid" xmlns:w16se="http://schemas.microsoft.com/office/word/2015/wordml/symex" xmlns:wpg="http://schemas.microsoft.com/office/word/2010/wordprocessingGroup" xmlns:wpi="http://schemas.microsoft.com/office/word/2010/wordprocessingInk" xmlns:wne="http://schemas.microsoft.com/office/word/2006/wordml" xmlns:wps="http://schemas.microsoft.com/office/word/2010/wordprocessingShape" mc:Ignorable="w14 w15 w16se w16cid wp14">
+<w:numbering xmlns:wpc="http://schemas.microsoft.com/office/word/2010/wordprocessingCanvas" xmlns:cx="http://schemas.microsoft.com/office/drawing/2014/chartex" xmlns:mc="http://schemas.openxmlformats.org/markup-compatibility/2006" xmlns:o="urn:schemas-microsoft-com:office:office" xmlns:r="http://schemas.openxmlformats.org/officeDocument/2006/relationships" xmlns:m="http://schemas.openxmlformats.org/officeDocument/2006/math" xmlns:v="urn:schemas-microsoft-com:vml" xmlns:wp14="http://schemas.microsoft.com/office/word/2010/wordprocessingDrawing" xmlns:wp="http://schemas.openxmlformats.org/drawingml/2006/wordprocessingDrawing" xmlns:w10="urn:schemas-microsoft-com:office:word" xmlns:w="http://schemas.openxmlformats.org/wordprocessingml/2006/main" xmlns:w14="http://schemas.microsoft.com/office/word/2010/wordml" xmlns:w15="http://schemas.microsoft.com/office/word/2012/wordml" xmlns:w16se="http://schemas.microsoft.com/office/word/2015/wordml/symex" xmlns:wpg="http://schemas.microsoft.com/office/word/2010/wordprocessingGroup" xmlns:wpi="http://schemas.microsoft.com/office/word/2010/wordprocessingInk" xmlns:wne="http://schemas.microsoft.com/office/word/2006/wordml" xmlns:wps="http://schemas.microsoft.com/office/word/2010/wordprocessingShape" mc:Ignorable="w14 w15 w16se wp14">
   <w:abstractNum w:abstractNumId="0" w15:restartNumberingAfterBreak="0">
     <w:nsid w:val="06227C49"/>
     <w:multiLevelType w:val="hybridMultilevel"/>
@@ -3324,7 +3369,7 @@
 </file>
 
 <file path=word/styles.xml><?xml version="1.0" encoding="utf-8"?>
-<w:styles xmlns:mc="http://schemas.openxmlformats.org/markup-compatibility/2006" xmlns:r="http://schemas.openxmlformats.org/officeDocument/2006/relationships" xmlns:w="http://schemas.openxmlformats.org/wordprocessingml/2006/main" xmlns:w14="http://schemas.microsoft.com/office/word/2010/wordml" xmlns:w15="http://schemas.microsoft.com/office/word/2012/wordml" xmlns:w16cid="http://schemas.microsoft.com/office/word/2016/wordml/cid" xmlns:w16se="http://schemas.microsoft.com/office/word/2015/wordml/symex" mc:Ignorable="w14 w15 w16se w16cid">
+<w:styles xmlns:mc="http://schemas.openxmlformats.org/markup-compatibility/2006" xmlns:r="http://schemas.openxmlformats.org/officeDocument/2006/relationships" xmlns:w="http://schemas.openxmlformats.org/wordprocessingml/2006/main" xmlns:w14="http://schemas.microsoft.com/office/word/2010/wordml" xmlns:w15="http://schemas.microsoft.com/office/word/2012/wordml" xmlns:w16se="http://schemas.microsoft.com/office/word/2015/wordml/symex" mc:Ignorable="w14 w15 w16se">
   <w:docDefaults>
     <w:rPrDefault>
       <w:rPr>
@@ -3340,7 +3385,7 @@
       </w:pPr>
     </w:pPrDefault>
   </w:docDefaults>
-  <w:latentStyles w:defLockedState="0" w:defUIPriority="99" w:defSemiHidden="0" w:defUnhideWhenUsed="0" w:defQFormat="0" w:count="376">
+  <w:latentStyles w:defLockedState="0" w:defUIPriority="99" w:defSemiHidden="0" w:defUnhideWhenUsed="0" w:defQFormat="0" w:count="371">
     <w:lsdException w:name="Normal" w:uiPriority="0" w:qFormat="1"/>
     <w:lsdException w:name="heading 1" w:uiPriority="9" w:qFormat="1"/>
     <w:lsdException w:name="heading 2" w:semiHidden="1" w:uiPriority="9" w:unhideWhenUsed="1"/>
@@ -3712,11 +3757,6 @@
     <w:lsdException w:name="List Table 5 Dark Accent 6" w:uiPriority="50"/>
     <w:lsdException w:name="List Table 6 Colorful Accent 6" w:uiPriority="51"/>
     <w:lsdException w:name="List Table 7 Colorful Accent 6" w:uiPriority="52"/>
-    <w:lsdException w:name="Mention" w:semiHidden="1" w:unhideWhenUsed="1"/>
-    <w:lsdException w:name="Smart Hyperlink" w:semiHidden="1" w:unhideWhenUsed="1"/>
-    <w:lsdException w:name="Hashtag" w:semiHidden="1" w:unhideWhenUsed="1"/>
-    <w:lsdException w:name="Unresolved Mention" w:semiHidden="1" w:unhideWhenUsed="1"/>
-    <w:lsdException w:name="Smart Link" w:semiHidden="1" w:unhideWhenUsed="1"/>
   </w:latentStyles>
   <w:style w:type="paragraph" w:default="1" w:styleId="Normal">
     <w:name w:val="Normal"/>
@@ -4529,7 +4569,7 @@
 </file>
 
 <file path=customXml/itemProps1.xml><?xml version="1.0" encoding="utf-8"?>
-<ds:datastoreItem xmlns:ds="http://schemas.openxmlformats.org/officeDocument/2006/customXml" ds:itemID="{C1D8B7C9-F596-4032-A4F4-C1C5880B099A}">
+<ds:datastoreItem xmlns:ds="http://schemas.openxmlformats.org/officeDocument/2006/customXml" ds:itemID="{E39EBD75-8D1B-419F-8E0F-DF4054F6B117}">
   <ds:schemaRefs>
     <ds:schemaRef ds:uri="http://schemas.openxmlformats.org/officeDocument/2006/bibliography"/>
   </ds:schemaRefs>

</xml_diff>

<commit_message>
Se modifiaron las transacciones Show y Sale, toDo List para entregar.
</commit_message>
<xml_diff>
--- a/302 - Obligatorio GX.docx
+++ b/302 - Obligatorio GX.docx
@@ -1,6 +1,6 @@
 
 <file path=word/document.xml><?xml version="1.0" encoding="utf-8"?>
-<w:document xmlns:wpc="http://schemas.microsoft.com/office/word/2010/wordprocessingCanvas" xmlns:cx="http://schemas.microsoft.com/office/drawing/2014/chartex" xmlns:mc="http://schemas.openxmlformats.org/markup-compatibility/2006" xmlns:o="urn:schemas-microsoft-com:office:office" xmlns:r="http://schemas.openxmlformats.org/officeDocument/2006/relationships" xmlns:m="http://schemas.openxmlformats.org/officeDocument/2006/math" xmlns:v="urn:schemas-microsoft-com:vml" xmlns:wp14="http://schemas.microsoft.com/office/word/2010/wordprocessingDrawing" xmlns:wp="http://schemas.openxmlformats.org/drawingml/2006/wordprocessingDrawing" xmlns:w10="urn:schemas-microsoft-com:office:word" xmlns:w="http://schemas.openxmlformats.org/wordprocessingml/2006/main" xmlns:w14="http://schemas.microsoft.com/office/word/2010/wordml" xmlns:w15="http://schemas.microsoft.com/office/word/2012/wordml" xmlns:w16se="http://schemas.microsoft.com/office/word/2015/wordml/symex" xmlns:wpg="http://schemas.microsoft.com/office/word/2010/wordprocessingGroup" xmlns:wpi="http://schemas.microsoft.com/office/word/2010/wordprocessingInk" xmlns:wne="http://schemas.microsoft.com/office/word/2006/wordml" xmlns:wps="http://schemas.microsoft.com/office/word/2010/wordprocessingShape" mc:Ignorable="w14 w15 w16se wp14">
+<w:document xmlns:wpc="http://schemas.microsoft.com/office/word/2010/wordprocessingCanvas" xmlns:cx="http://schemas.microsoft.com/office/drawing/2014/chartex" xmlns:cx1="http://schemas.microsoft.com/office/drawing/2015/9/8/chartex" xmlns:cx2="http://schemas.microsoft.com/office/drawing/2015/10/21/chartex" xmlns:cx3="http://schemas.microsoft.com/office/drawing/2016/5/9/chartex" xmlns:cx4="http://schemas.microsoft.com/office/drawing/2016/5/10/chartex" xmlns:cx5="http://schemas.microsoft.com/office/drawing/2016/5/11/chartex" xmlns:cx6="http://schemas.microsoft.com/office/drawing/2016/5/12/chartex" xmlns:cx7="http://schemas.microsoft.com/office/drawing/2016/5/13/chartex" xmlns:cx8="http://schemas.microsoft.com/office/drawing/2016/5/14/chartex" xmlns:mc="http://schemas.openxmlformats.org/markup-compatibility/2006" xmlns:aink="http://schemas.microsoft.com/office/drawing/2016/ink" xmlns:am3d="http://schemas.microsoft.com/office/drawing/2017/model3d" xmlns:o="urn:schemas-microsoft-com:office:office" xmlns:r="http://schemas.openxmlformats.org/officeDocument/2006/relationships" xmlns:m="http://schemas.openxmlformats.org/officeDocument/2006/math" xmlns:v="urn:schemas-microsoft-com:vml" xmlns:wp14="http://schemas.microsoft.com/office/word/2010/wordprocessingDrawing" xmlns:wp="http://schemas.openxmlformats.org/drawingml/2006/wordprocessingDrawing" xmlns:w10="urn:schemas-microsoft-com:office:word" xmlns:w="http://schemas.openxmlformats.org/wordprocessingml/2006/main" xmlns:w14="http://schemas.microsoft.com/office/word/2010/wordml" xmlns:w15="http://schemas.microsoft.com/office/word/2012/wordml" xmlns:w16cid="http://schemas.microsoft.com/office/word/2016/wordml/cid" xmlns:w16se="http://schemas.microsoft.com/office/word/2015/wordml/symex" xmlns:wpg="http://schemas.microsoft.com/office/word/2010/wordprocessingGroup" xmlns:wpi="http://schemas.microsoft.com/office/word/2010/wordprocessingInk" xmlns:wne="http://schemas.microsoft.com/office/word/2006/wordml" xmlns:wps="http://schemas.microsoft.com/office/word/2010/wordprocessingShape" mc:Ignorable="w14 w15 w16se w16cid wp14">
   <w:body>
     <w:p>
       <w:pPr>
@@ -380,7 +380,6 @@
         </w:rPr>
         <w:t xml:space="preserve">de </w:t>
       </w:r>
-      <w:proofErr w:type="spellStart"/>
       <w:r>
         <w:rPr>
           <w:bCs/>
@@ -402,7 +401,6 @@
         </w:rPr>
         <w:t>us</w:t>
       </w:r>
-      <w:proofErr w:type="spellEnd"/>
       <w:r>
         <w:t>;</w:t>
       </w:r>
@@ -1238,86 +1236,591 @@
           <w:b/>
           <w:bCs/>
         </w:rPr>
-        <w:t xml:space="preserve">Dominios: </w:t>
-      </w:r>
-    </w:p>
-    <w:p>
-      <w:pPr>
-        <w:pStyle w:val="Prrafodelista"/>
-        <w:numPr>
-          <w:ilvl w:val="0"/>
-          <w:numId w:val="20"/>
-        </w:numPr>
-      </w:pPr>
-      <w:r>
-        <w:t>Se</w:t>
-      </w:r>
-      <w:r>
-        <w:t xml:space="preserve"> creará el dominio: Id = </w:t>
-      </w:r>
-      <w:proofErr w:type="spellStart"/>
-      <w:r>
-        <w:t>Numeric</w:t>
-      </w:r>
-      <w:proofErr w:type="spellEnd"/>
-      <w:r>
-        <w:t xml:space="preserve">(4.0),  </w:t>
-      </w:r>
-      <w:proofErr w:type="spellStart"/>
-      <w:r>
-        <w:t>Autonumber</w:t>
-      </w:r>
-      <w:proofErr w:type="spellEnd"/>
-      <w:r>
-        <w:t xml:space="preserve">: True (1, 1), No </w:t>
-      </w:r>
-      <w:proofErr w:type="spellStart"/>
-      <w:r>
-        <w:t>Nulls</w:t>
-      </w:r>
-      <w:proofErr w:type="spellEnd"/>
-      <w:r>
-        <w:t>.</w:t>
-      </w:r>
-    </w:p>
-    <w:p>
-      <w:pPr>
-        <w:pStyle w:val="Prrafodelista"/>
-        <w:numPr>
-          <w:ilvl w:val="0"/>
-          <w:numId w:val="20"/>
-        </w:numPr>
-      </w:pPr>
-      <w:r>
-        <w:t>Se</w:t>
-      </w:r>
-      <w:r>
-        <w:t xml:space="preserve"> creará el dominio: </w:t>
-      </w:r>
-      <w:proofErr w:type="spellStart"/>
-      <w:r>
-        <w:t>Name</w:t>
-      </w:r>
-      <w:proofErr w:type="spellEnd"/>
-      <w:r>
-        <w:t xml:space="preserve"> = </w:t>
-      </w:r>
-      <w:proofErr w:type="spellStart"/>
-      <w:r>
-        <w:t>Character</w:t>
-      </w:r>
-      <w:proofErr w:type="spellEnd"/>
-      <w:r>
-        <w:t xml:space="preserve">(20), Picture: CASE: </w:t>
-      </w:r>
-      <w:proofErr w:type="spellStart"/>
-      <w:r>
-        <w:t>Upper</w:t>
-      </w:r>
-      <w:proofErr w:type="spellEnd"/>
-      <w:r>
-        <w:t>.</w:t>
-      </w:r>
+        <w:t>Dominios</w:t>
+      </w:r>
+    </w:p>
+    <w:tbl>
+      <w:tblPr>
+        <w:tblStyle w:val="Tablanormal1"/>
+        <w:tblW w:w="0" w:type="auto"/>
+        <w:tblBorders>
+          <w:top w:val="single" w:sz="4" w:space="0" w:color="auto"/>
+          <w:left w:val="single" w:sz="4" w:space="0" w:color="auto"/>
+          <w:bottom w:val="single" w:sz="4" w:space="0" w:color="auto"/>
+          <w:right w:val="single" w:sz="4" w:space="0" w:color="auto"/>
+          <w:insideH w:val="single" w:sz="4" w:space="0" w:color="auto"/>
+          <w:insideV w:val="single" w:sz="4" w:space="0" w:color="auto"/>
+        </w:tblBorders>
+        <w:tblLook w:val="04A0" w:firstRow="1" w:lastRow="0" w:firstColumn="1" w:lastColumn="0" w:noHBand="0" w:noVBand="1"/>
+      </w:tblPr>
+      <w:tblGrid>
+        <w:gridCol w:w="1413"/>
+        <w:gridCol w:w="3118"/>
+        <w:gridCol w:w="3963"/>
+      </w:tblGrid>
+      <w:tr>
+        <w:trPr>
+          <w:cnfStyle w:val="100000000000" w:firstRow="1" w:lastRow="0" w:firstColumn="0" w:lastColumn="0" w:oddVBand="0" w:evenVBand="0" w:oddHBand="0" w:evenHBand="0" w:firstRowFirstColumn="0" w:firstRowLastColumn="0" w:lastRowFirstColumn="0" w:lastRowLastColumn="0"/>
+        </w:trPr>
+        <w:tc>
+          <w:tcPr>
+            <w:cnfStyle w:val="001000000000" w:firstRow="0" w:lastRow="0" w:firstColumn="1" w:lastColumn="0" w:oddVBand="0" w:evenVBand="0" w:oddHBand="0" w:evenHBand="0" w:firstRowFirstColumn="0" w:firstRowLastColumn="0" w:lastRowFirstColumn="0" w:lastRowLastColumn="0"/>
+            <w:tcW w:w="1413" w:type="dxa"/>
+            <w:shd w:val="clear" w:color="auto" w:fill="D9D9D9" w:themeFill="background1" w:themeFillShade="D9"/>
+            <w:vAlign w:val="center"/>
+          </w:tcPr>
+          <w:p>
+            <w:pPr>
+              <w:spacing w:line="240" w:lineRule="auto"/>
+              <w:jc w:val="left"/>
+              <w:rPr>
+                <w:lang w:val="en-US"/>
+              </w:rPr>
+            </w:pPr>
+            <w:proofErr w:type="spellStart"/>
+            <w:r>
+              <w:rPr>
+                <w:lang w:val="en-US"/>
+              </w:rPr>
+              <w:t>Nombre</w:t>
+            </w:r>
+            <w:proofErr w:type="spellEnd"/>
+          </w:p>
+        </w:tc>
+        <w:tc>
+          <w:tcPr>
+            <w:tcW w:w="3118" w:type="dxa"/>
+            <w:shd w:val="clear" w:color="auto" w:fill="D9D9D9" w:themeFill="background1" w:themeFillShade="D9"/>
+            <w:vAlign w:val="center"/>
+          </w:tcPr>
+          <w:p>
+            <w:pPr>
+              <w:spacing w:line="240" w:lineRule="auto"/>
+              <w:jc w:val="left"/>
+              <w:cnfStyle w:val="100000000000" w:firstRow="1" w:lastRow="0" w:firstColumn="0" w:lastColumn="0" w:oddVBand="0" w:evenVBand="0" w:oddHBand="0" w:evenHBand="0" w:firstRowFirstColumn="0" w:firstRowLastColumn="0" w:lastRowFirstColumn="0" w:lastRowLastColumn="0"/>
+              <w:rPr>
+                <w:lang w:val="en-US"/>
+              </w:rPr>
+            </w:pPr>
+            <w:r>
+              <w:rPr>
+                <w:lang w:val="en-US"/>
+              </w:rPr>
+              <w:t>Tipo de Dato</w:t>
+            </w:r>
+          </w:p>
+        </w:tc>
+        <w:tc>
+          <w:tcPr>
+            <w:tcW w:w="3963" w:type="dxa"/>
+            <w:shd w:val="clear" w:color="auto" w:fill="D9D9D9" w:themeFill="background1" w:themeFillShade="D9"/>
+            <w:vAlign w:val="center"/>
+          </w:tcPr>
+          <w:p>
+            <w:pPr>
+              <w:spacing w:line="240" w:lineRule="auto"/>
+              <w:jc w:val="left"/>
+              <w:cnfStyle w:val="100000000000" w:firstRow="1" w:lastRow="0" w:firstColumn="0" w:lastColumn="0" w:oddVBand="0" w:evenVBand="0" w:oddHBand="0" w:evenHBand="0" w:firstRowFirstColumn="0" w:firstRowLastColumn="0" w:lastRowFirstColumn="0" w:lastRowLastColumn="0"/>
+              <w:rPr>
+                <w:lang w:val="en-US"/>
+              </w:rPr>
+            </w:pPr>
+            <w:proofErr w:type="spellStart"/>
+            <w:r>
+              <w:rPr>
+                <w:lang w:val="en-US"/>
+              </w:rPr>
+              <w:t>Propiedades</w:t>
+            </w:r>
+            <w:proofErr w:type="spellEnd"/>
+          </w:p>
+        </w:tc>
+      </w:tr>
+      <w:tr>
+        <w:trPr>
+          <w:cnfStyle w:val="000000100000" w:firstRow="0" w:lastRow="0" w:firstColumn="0" w:lastColumn="0" w:oddVBand="0" w:evenVBand="0" w:oddHBand="1" w:evenHBand="0" w:firstRowFirstColumn="0" w:firstRowLastColumn="0" w:lastRowFirstColumn="0" w:lastRowLastColumn="0"/>
+        </w:trPr>
+        <w:tc>
+          <w:tcPr>
+            <w:cnfStyle w:val="001000000000" w:firstRow="0" w:lastRow="0" w:firstColumn="1" w:lastColumn="0" w:oddVBand="0" w:evenVBand="0" w:oddHBand="0" w:evenHBand="0" w:firstRowFirstColumn="0" w:firstRowLastColumn="0" w:lastRowFirstColumn="0" w:lastRowLastColumn="0"/>
+            <w:tcW w:w="1413" w:type="dxa"/>
+            <w:vAlign w:val="center"/>
+          </w:tcPr>
+          <w:p>
+            <w:pPr>
+              <w:spacing w:line="240" w:lineRule="auto"/>
+              <w:jc w:val="left"/>
+              <w:rPr>
+                <w:b w:val="0"/>
+                <w:bCs w:val="0"/>
+                <w:lang w:val="en-US"/>
+              </w:rPr>
+            </w:pPr>
+            <w:r>
+              <w:rPr>
+                <w:b w:val="0"/>
+                <w:bCs w:val="0"/>
+                <w:lang w:val="en-US"/>
+              </w:rPr>
+              <w:t>Id</w:t>
+            </w:r>
+          </w:p>
+        </w:tc>
+        <w:tc>
+          <w:tcPr>
+            <w:tcW w:w="3118" w:type="dxa"/>
+            <w:vAlign w:val="center"/>
+          </w:tcPr>
+          <w:p>
+            <w:pPr>
+              <w:spacing w:line="240" w:lineRule="auto"/>
+              <w:jc w:val="left"/>
+              <w:cnfStyle w:val="000000100000" w:firstRow="0" w:lastRow="0" w:firstColumn="0" w:lastColumn="0" w:oddVBand="0" w:evenVBand="0" w:oddHBand="1" w:evenHBand="0" w:firstRowFirstColumn="0" w:firstRowLastColumn="0" w:lastRowFirstColumn="0" w:lastRowLastColumn="0"/>
+              <w:rPr>
+                <w:lang w:val="en-US"/>
+              </w:rPr>
+            </w:pPr>
+            <w:proofErr w:type="spellStart"/>
+            <w:r>
+              <w:t>Numeric</w:t>
+            </w:r>
+            <w:proofErr w:type="spellEnd"/>
+            <w:r>
+              <w:t>(6.0)</w:t>
+            </w:r>
+            <w:r>
+              <w:t>.</w:t>
+            </w:r>
+          </w:p>
+        </w:tc>
+        <w:tc>
+          <w:tcPr>
+            <w:tcW w:w="3963" w:type="dxa"/>
+            <w:vAlign w:val="center"/>
+          </w:tcPr>
+          <w:p>
+            <w:pPr>
+              <w:spacing w:line="240" w:lineRule="auto"/>
+              <w:jc w:val="left"/>
+              <w:cnfStyle w:val="000000100000" w:firstRow="0" w:lastRow="0" w:firstColumn="0" w:lastColumn="0" w:oddVBand="0" w:evenVBand="0" w:oddHBand="1" w:evenHBand="0" w:firstRowFirstColumn="0" w:firstRowLastColumn="0" w:lastRowFirstColumn="0" w:lastRowLastColumn="0"/>
+              <w:rPr>
+                <w:lang w:val="en-US"/>
+              </w:rPr>
+            </w:pPr>
+            <w:proofErr w:type="spellStart"/>
+            <w:r>
+              <w:t>Autonumber</w:t>
+            </w:r>
+            <w:proofErr w:type="spellEnd"/>
+            <w:r>
+              <w:t xml:space="preserve">: True (1, 1), No </w:t>
+            </w:r>
+            <w:proofErr w:type="spellStart"/>
+            <w:r>
+              <w:t>Nulls</w:t>
+            </w:r>
+            <w:proofErr w:type="spellEnd"/>
+            <w:r>
+              <w:t>.</w:t>
+            </w:r>
+          </w:p>
+        </w:tc>
+      </w:tr>
+      <w:tr>
+        <w:tc>
+          <w:tcPr>
+            <w:cnfStyle w:val="001000000000" w:firstRow="0" w:lastRow="0" w:firstColumn="1" w:lastColumn="0" w:oddVBand="0" w:evenVBand="0" w:oddHBand="0" w:evenHBand="0" w:firstRowFirstColumn="0" w:firstRowLastColumn="0" w:lastRowFirstColumn="0" w:lastRowLastColumn="0"/>
+            <w:tcW w:w="1413" w:type="dxa"/>
+            <w:vAlign w:val="center"/>
+          </w:tcPr>
+          <w:p>
+            <w:pPr>
+              <w:spacing w:line="240" w:lineRule="auto"/>
+              <w:jc w:val="left"/>
+              <w:rPr>
+                <w:b w:val="0"/>
+                <w:bCs w:val="0"/>
+                <w:lang w:val="en-US"/>
+              </w:rPr>
+            </w:pPr>
+            <w:proofErr w:type="spellStart"/>
+            <w:r>
+              <w:rPr>
+                <w:b w:val="0"/>
+                <w:bCs w:val="0"/>
+              </w:rPr>
+              <w:t>Name</w:t>
+            </w:r>
+            <w:proofErr w:type="spellEnd"/>
+          </w:p>
+        </w:tc>
+        <w:tc>
+          <w:tcPr>
+            <w:tcW w:w="3118" w:type="dxa"/>
+            <w:vAlign w:val="center"/>
+          </w:tcPr>
+          <w:p>
+            <w:pPr>
+              <w:spacing w:line="240" w:lineRule="auto"/>
+              <w:jc w:val="left"/>
+              <w:cnfStyle w:val="000000000000" w:firstRow="0" w:lastRow="0" w:firstColumn="0" w:lastColumn="0" w:oddVBand="0" w:evenVBand="0" w:oddHBand="0" w:evenHBand="0" w:firstRowFirstColumn="0" w:firstRowLastColumn="0" w:lastRowFirstColumn="0" w:lastRowLastColumn="0"/>
+              <w:rPr>
+                <w:lang w:val="en-US"/>
+              </w:rPr>
+            </w:pPr>
+            <w:proofErr w:type="spellStart"/>
+            <w:proofErr w:type="gramStart"/>
+            <w:r>
+              <w:rPr>
+                <w:lang w:val="en-US"/>
+              </w:rPr>
+              <w:t>VarChar</w:t>
+            </w:r>
+            <w:proofErr w:type="spellEnd"/>
+            <w:r>
+              <w:rPr>
+                <w:lang w:val="en-US"/>
+              </w:rPr>
+              <w:t>(</w:t>
+            </w:r>
+            <w:proofErr w:type="gramEnd"/>
+            <w:r>
+              <w:rPr>
+                <w:lang w:val="en-US"/>
+              </w:rPr>
+              <w:t>50)</w:t>
+            </w:r>
+            <w:r>
+              <w:rPr>
+                <w:lang w:val="en-US"/>
+              </w:rPr>
+              <w:t>.</w:t>
+            </w:r>
+          </w:p>
+        </w:tc>
+        <w:tc>
+          <w:tcPr>
+            <w:tcW w:w="3963" w:type="dxa"/>
+            <w:vAlign w:val="center"/>
+          </w:tcPr>
+          <w:p>
+            <w:pPr>
+              <w:spacing w:line="240" w:lineRule="auto"/>
+              <w:jc w:val="left"/>
+              <w:cnfStyle w:val="000000000000" w:firstRow="0" w:lastRow="0" w:firstColumn="0" w:lastColumn="0" w:oddVBand="0" w:evenVBand="0" w:oddHBand="0" w:evenHBand="0" w:firstRowFirstColumn="0" w:firstRowLastColumn="0" w:lastRowFirstColumn="0" w:lastRowLastColumn="0"/>
+              <w:rPr>
+                <w:lang w:val="en-US"/>
+              </w:rPr>
+            </w:pPr>
+            <w:r>
+              <w:t xml:space="preserve">Picture: CASE: </w:t>
+            </w:r>
+            <w:proofErr w:type="spellStart"/>
+            <w:r>
+              <w:t>Upper</w:t>
+            </w:r>
+            <w:proofErr w:type="spellEnd"/>
+            <w:r>
+              <w:t>.</w:t>
+            </w:r>
+          </w:p>
+        </w:tc>
+      </w:tr>
+      <w:tr>
+        <w:trPr>
+          <w:cnfStyle w:val="000000100000" w:firstRow="0" w:lastRow="0" w:firstColumn="0" w:lastColumn="0" w:oddVBand="0" w:evenVBand="0" w:oddHBand="1" w:evenHBand="0" w:firstRowFirstColumn="0" w:firstRowLastColumn="0" w:lastRowFirstColumn="0" w:lastRowLastColumn="0"/>
+        </w:trPr>
+        <w:tc>
+          <w:tcPr>
+            <w:cnfStyle w:val="001000000000" w:firstRow="0" w:lastRow="0" w:firstColumn="1" w:lastColumn="0" w:oddVBand="0" w:evenVBand="0" w:oddHBand="0" w:evenHBand="0" w:firstRowFirstColumn="0" w:firstRowLastColumn="0" w:lastRowFirstColumn="0" w:lastRowLastColumn="0"/>
+            <w:tcW w:w="1413" w:type="dxa"/>
+            <w:vAlign w:val="center"/>
+          </w:tcPr>
+          <w:p>
+            <w:pPr>
+              <w:spacing w:line="240" w:lineRule="auto"/>
+              <w:jc w:val="left"/>
+              <w:rPr>
+                <w:b w:val="0"/>
+                <w:bCs w:val="0"/>
+              </w:rPr>
+            </w:pPr>
+            <w:r>
+              <w:rPr>
+                <w:b w:val="0"/>
+                <w:bCs w:val="0"/>
+              </w:rPr>
+              <w:t>Money</w:t>
+            </w:r>
+          </w:p>
+        </w:tc>
+        <w:tc>
+          <w:tcPr>
+            <w:tcW w:w="3118" w:type="dxa"/>
+            <w:vAlign w:val="center"/>
+          </w:tcPr>
+          <w:p>
+            <w:pPr>
+              <w:spacing w:line="240" w:lineRule="auto"/>
+              <w:cnfStyle w:val="000000100000" w:firstRow="0" w:lastRow="0" w:firstColumn="0" w:lastColumn="0" w:oddVBand="0" w:evenVBand="0" w:oddHBand="1" w:evenHBand="0" w:firstRowFirstColumn="0" w:firstRowLastColumn="0" w:lastRowFirstColumn="0" w:lastRowLastColumn="0"/>
+              <w:rPr>
+                <w:lang w:val="en-US"/>
+              </w:rPr>
+            </w:pPr>
+            <w:proofErr w:type="spellStart"/>
+            <w:r>
+              <w:t>Numeric</w:t>
+            </w:r>
+            <w:proofErr w:type="spellEnd"/>
+            <w:r>
+              <w:t>(9</w:t>
+            </w:r>
+            <w:r>
+              <w:t>.</w:t>
+            </w:r>
+            <w:r>
+              <w:t>2)</w:t>
+            </w:r>
+            <w:r>
+              <w:t>.</w:t>
+            </w:r>
+          </w:p>
+        </w:tc>
+        <w:tc>
+          <w:tcPr>
+            <w:tcW w:w="3963" w:type="dxa"/>
+            <w:vAlign w:val="center"/>
+          </w:tcPr>
+          <w:p>
+            <w:pPr>
+              <w:spacing w:line="240" w:lineRule="auto"/>
+              <w:jc w:val="left"/>
+              <w:cnfStyle w:val="000000100000" w:firstRow="0" w:lastRow="0" w:firstColumn="0" w:lastColumn="0" w:oddVBand="0" w:evenVBand="0" w:oddHBand="1" w:evenHBand="0" w:firstRowFirstColumn="0" w:firstRowLastColumn="0" w:lastRowFirstColumn="0" w:lastRowLastColumn="0"/>
+            </w:pPr>
+            <w:proofErr w:type="spellStart"/>
+            <w:r>
+              <w:t>Prefix</w:t>
+            </w:r>
+            <w:proofErr w:type="spellEnd"/>
+            <w:r>
+              <w:t>: “$”</w:t>
+            </w:r>
+          </w:p>
+        </w:tc>
+      </w:tr>
+      <w:tr>
+        <w:tc>
+          <w:tcPr>
+            <w:cnfStyle w:val="001000000000" w:firstRow="0" w:lastRow="0" w:firstColumn="1" w:lastColumn="0" w:oddVBand="0" w:evenVBand="0" w:oddHBand="0" w:evenHBand="0" w:firstRowFirstColumn="0" w:firstRowLastColumn="0" w:lastRowFirstColumn="0" w:lastRowLastColumn="0"/>
+            <w:tcW w:w="1413" w:type="dxa"/>
+            <w:vAlign w:val="center"/>
+          </w:tcPr>
+          <w:p>
+            <w:pPr>
+              <w:spacing w:line="240" w:lineRule="auto"/>
+              <w:jc w:val="left"/>
+              <w:rPr>
+                <w:b w:val="0"/>
+                <w:bCs w:val="0"/>
+              </w:rPr>
+            </w:pPr>
+            <w:proofErr w:type="spellStart"/>
+            <w:r>
+              <w:rPr>
+                <w:b w:val="0"/>
+                <w:bCs w:val="0"/>
+              </w:rPr>
+              <w:lastRenderedPageBreak/>
+              <w:t>Quantity</w:t>
+            </w:r>
+            <w:proofErr w:type="spellEnd"/>
+          </w:p>
+        </w:tc>
+        <w:tc>
+          <w:tcPr>
+            <w:tcW w:w="3118" w:type="dxa"/>
+            <w:vAlign w:val="center"/>
+          </w:tcPr>
+          <w:p>
+            <w:pPr>
+              <w:spacing w:line="240" w:lineRule="auto"/>
+              <w:cnfStyle w:val="000000000000" w:firstRow="0" w:lastRow="0" w:firstColumn="0" w:lastColumn="0" w:oddVBand="0" w:evenVBand="0" w:oddHBand="0" w:evenHBand="0" w:firstRowFirstColumn="0" w:firstRowLastColumn="0" w:lastRowFirstColumn="0" w:lastRowLastColumn="0"/>
+            </w:pPr>
+            <w:proofErr w:type="spellStart"/>
+            <w:r>
+              <w:t>Numeric</w:t>
+            </w:r>
+            <w:proofErr w:type="spellEnd"/>
+            <w:r>
+              <w:t>(9</w:t>
+            </w:r>
+            <w:r>
+              <w:t>.0</w:t>
+            </w:r>
+            <w:r>
+              <w:t>).</w:t>
+            </w:r>
+          </w:p>
+        </w:tc>
+        <w:tc>
+          <w:tcPr>
+            <w:tcW w:w="3963" w:type="dxa"/>
+            <w:vAlign w:val="center"/>
+          </w:tcPr>
+          <w:p>
+            <w:pPr>
+              <w:spacing w:line="240" w:lineRule="auto"/>
+              <w:jc w:val="left"/>
+              <w:cnfStyle w:val="000000000000" w:firstRow="0" w:lastRow="0" w:firstColumn="0" w:lastColumn="0" w:oddVBand="0" w:evenVBand="0" w:oddHBand="0" w:evenHBand="0" w:firstRowFirstColumn="0" w:firstRowLastColumn="0" w:lastRowFirstColumn="0" w:lastRowLastColumn="0"/>
+            </w:pPr>
+          </w:p>
+        </w:tc>
+      </w:tr>
+      <w:tr>
+        <w:trPr>
+          <w:cnfStyle w:val="000000100000" w:firstRow="0" w:lastRow="0" w:firstColumn="0" w:lastColumn="0" w:oddVBand="0" w:evenVBand="0" w:oddHBand="1" w:evenHBand="0" w:firstRowFirstColumn="0" w:firstRowLastColumn="0" w:lastRowFirstColumn="0" w:lastRowLastColumn="0"/>
+        </w:trPr>
+        <w:tc>
+          <w:tcPr>
+            <w:cnfStyle w:val="001000000000" w:firstRow="0" w:lastRow="0" w:firstColumn="1" w:lastColumn="0" w:oddVBand="0" w:evenVBand="0" w:oddHBand="0" w:evenHBand="0" w:firstRowFirstColumn="0" w:firstRowLastColumn="0" w:lastRowFirstColumn="0" w:lastRowLastColumn="0"/>
+            <w:tcW w:w="1413" w:type="dxa"/>
+            <w:vAlign w:val="center"/>
+          </w:tcPr>
+          <w:p>
+            <w:pPr>
+              <w:spacing w:line="240" w:lineRule="auto"/>
+              <w:jc w:val="left"/>
+              <w:rPr>
+                <w:b w:val="0"/>
+                <w:bCs w:val="0"/>
+              </w:rPr>
+            </w:pPr>
+          </w:p>
+        </w:tc>
+        <w:tc>
+          <w:tcPr>
+            <w:tcW w:w="3118" w:type="dxa"/>
+            <w:vAlign w:val="center"/>
+          </w:tcPr>
+          <w:p>
+            <w:pPr>
+              <w:spacing w:line="240" w:lineRule="auto"/>
+              <w:cnfStyle w:val="000000100000" w:firstRow="0" w:lastRow="0" w:firstColumn="0" w:lastColumn="0" w:oddVBand="0" w:evenVBand="0" w:oddHBand="1" w:evenHBand="0" w:firstRowFirstColumn="0" w:firstRowLastColumn="0" w:lastRowFirstColumn="0" w:lastRowLastColumn="0"/>
+            </w:pPr>
+          </w:p>
+        </w:tc>
+        <w:tc>
+          <w:tcPr>
+            <w:tcW w:w="3963" w:type="dxa"/>
+            <w:vAlign w:val="center"/>
+          </w:tcPr>
+          <w:p>
+            <w:pPr>
+              <w:spacing w:line="240" w:lineRule="auto"/>
+              <w:jc w:val="left"/>
+              <w:cnfStyle w:val="000000100000" w:firstRow="0" w:lastRow="0" w:firstColumn="0" w:lastColumn="0" w:oddVBand="0" w:evenVBand="0" w:oddHBand="1" w:evenHBand="0" w:firstRowFirstColumn="0" w:firstRowLastColumn="0" w:lastRowFirstColumn="0" w:lastRowLastColumn="0"/>
+            </w:pPr>
+          </w:p>
+        </w:tc>
+      </w:tr>
+      <w:tr>
+        <w:tc>
+          <w:tcPr>
+            <w:cnfStyle w:val="001000000000" w:firstRow="0" w:lastRow="0" w:firstColumn="1" w:lastColumn="0" w:oddVBand="0" w:evenVBand="0" w:oddHBand="0" w:evenHBand="0" w:firstRowFirstColumn="0" w:firstRowLastColumn="0" w:lastRowFirstColumn="0" w:lastRowLastColumn="0"/>
+            <w:tcW w:w="1413" w:type="dxa"/>
+            <w:vAlign w:val="center"/>
+          </w:tcPr>
+          <w:p>
+            <w:pPr>
+              <w:spacing w:line="240" w:lineRule="auto"/>
+              <w:jc w:val="left"/>
+              <w:rPr>
+                <w:b w:val="0"/>
+                <w:bCs w:val="0"/>
+              </w:rPr>
+            </w:pPr>
+          </w:p>
+        </w:tc>
+        <w:tc>
+          <w:tcPr>
+            <w:tcW w:w="3118" w:type="dxa"/>
+            <w:vAlign w:val="center"/>
+          </w:tcPr>
+          <w:p>
+            <w:pPr>
+              <w:spacing w:line="240" w:lineRule="auto"/>
+              <w:cnfStyle w:val="000000000000" w:firstRow="0" w:lastRow="0" w:firstColumn="0" w:lastColumn="0" w:oddVBand="0" w:evenVBand="0" w:oddHBand="0" w:evenHBand="0" w:firstRowFirstColumn="0" w:firstRowLastColumn="0" w:lastRowFirstColumn="0" w:lastRowLastColumn="0"/>
+            </w:pPr>
+          </w:p>
+        </w:tc>
+        <w:tc>
+          <w:tcPr>
+            <w:tcW w:w="3963" w:type="dxa"/>
+            <w:vAlign w:val="center"/>
+          </w:tcPr>
+          <w:p>
+            <w:pPr>
+              <w:spacing w:line="240" w:lineRule="auto"/>
+              <w:jc w:val="left"/>
+              <w:cnfStyle w:val="000000000000" w:firstRow="0" w:lastRow="0" w:firstColumn="0" w:lastColumn="0" w:oddVBand="0" w:evenVBand="0" w:oddHBand="0" w:evenHBand="0" w:firstRowFirstColumn="0" w:firstRowLastColumn="0" w:lastRowFirstColumn="0" w:lastRowLastColumn="0"/>
+            </w:pPr>
+          </w:p>
+        </w:tc>
+      </w:tr>
+      <w:tr>
+        <w:trPr>
+          <w:cnfStyle w:val="000000100000" w:firstRow="0" w:lastRow="0" w:firstColumn="0" w:lastColumn="0" w:oddVBand="0" w:evenVBand="0" w:oddHBand="1" w:evenHBand="0" w:firstRowFirstColumn="0" w:firstRowLastColumn="0" w:lastRowFirstColumn="0" w:lastRowLastColumn="0"/>
+        </w:trPr>
+        <w:tc>
+          <w:tcPr>
+            <w:cnfStyle w:val="001000000000" w:firstRow="0" w:lastRow="0" w:firstColumn="1" w:lastColumn="0" w:oddVBand="0" w:evenVBand="0" w:oddHBand="0" w:evenHBand="0" w:firstRowFirstColumn="0" w:firstRowLastColumn="0" w:lastRowFirstColumn="0" w:lastRowLastColumn="0"/>
+            <w:tcW w:w="1413" w:type="dxa"/>
+            <w:vAlign w:val="center"/>
+          </w:tcPr>
+          <w:p>
+            <w:pPr>
+              <w:spacing w:line="240" w:lineRule="auto"/>
+              <w:jc w:val="left"/>
+              <w:rPr>
+                <w:b w:val="0"/>
+                <w:bCs w:val="0"/>
+              </w:rPr>
+            </w:pPr>
+          </w:p>
+        </w:tc>
+        <w:tc>
+          <w:tcPr>
+            <w:tcW w:w="3118" w:type="dxa"/>
+            <w:vAlign w:val="center"/>
+          </w:tcPr>
+          <w:p>
+            <w:pPr>
+              <w:spacing w:line="240" w:lineRule="auto"/>
+              <w:cnfStyle w:val="000000100000" w:firstRow="0" w:lastRow="0" w:firstColumn="0" w:lastColumn="0" w:oddVBand="0" w:evenVBand="0" w:oddHBand="1" w:evenHBand="0" w:firstRowFirstColumn="0" w:firstRowLastColumn="0" w:lastRowFirstColumn="0" w:lastRowLastColumn="0"/>
+            </w:pPr>
+          </w:p>
+        </w:tc>
+        <w:tc>
+          <w:tcPr>
+            <w:tcW w:w="3963" w:type="dxa"/>
+            <w:vAlign w:val="center"/>
+          </w:tcPr>
+          <w:p>
+            <w:pPr>
+              <w:spacing w:line="240" w:lineRule="auto"/>
+              <w:jc w:val="left"/>
+              <w:cnfStyle w:val="000000100000" w:firstRow="0" w:lastRow="0" w:firstColumn="0" w:lastColumn="0" w:oddVBand="0" w:evenVBand="0" w:oddHBand="1" w:evenHBand="0" w:firstRowFirstColumn="0" w:firstRowLastColumn="0" w:lastRowFirstColumn="0" w:lastRowLastColumn="0"/>
+            </w:pPr>
+          </w:p>
+        </w:tc>
+      </w:tr>
+    </w:tbl>
+    <w:p>
+      <w:pPr>
+        <w:rPr>
+          <w:lang w:val="en-US"/>
+        </w:rPr>
+      </w:pPr>
     </w:p>
     <w:p>
       <w:pPr>
@@ -1331,254 +1834,644 @@
           <w:b/>
           <w:bCs/>
         </w:rPr>
-        <w:t>Transacción Co</w:t>
+        <w:t>Transaccion</w:t>
+      </w:r>
+      <w:r>
+        <w:rPr>
+          <w:b/>
+          <w:bCs/>
+        </w:rPr>
+        <w:t>es</w:t>
+      </w:r>
+    </w:p>
+    <w:tbl>
+      <w:tblPr>
+        <w:tblStyle w:val="Tablanormal1"/>
+        <w:tblW w:w="0" w:type="auto"/>
+        <w:tblLook w:val="04A0" w:firstRow="1" w:lastRow="0" w:firstColumn="1" w:lastColumn="0" w:noHBand="0" w:noVBand="1"/>
+      </w:tblPr>
+      <w:tblGrid>
+        <w:gridCol w:w="2123"/>
+        <w:gridCol w:w="2123"/>
+        <w:gridCol w:w="2124"/>
+        <w:gridCol w:w="2124"/>
+      </w:tblGrid>
+      <w:tr>
+        <w:trPr>
+          <w:cnfStyle w:val="100000000000" w:firstRow="1" w:lastRow="0" w:firstColumn="0" w:lastColumn="0" w:oddVBand="0" w:evenVBand="0" w:oddHBand="0" w:evenHBand="0" w:firstRowFirstColumn="0" w:firstRowLastColumn="0" w:lastRowFirstColumn="0" w:lastRowLastColumn="0"/>
+        </w:trPr>
+        <w:tc>
+          <w:tcPr>
+            <w:cnfStyle w:val="001000000000" w:firstRow="0" w:lastRow="0" w:firstColumn="1" w:lastColumn="0" w:oddVBand="0" w:evenVBand="0" w:oddHBand="0" w:evenHBand="0" w:firstRowFirstColumn="0" w:firstRowLastColumn="0" w:lastRowFirstColumn="0" w:lastRowLastColumn="0"/>
+            <w:tcW w:w="8494" w:type="dxa"/>
+            <w:gridSpan w:val="4"/>
+            <w:tcBorders>
+              <w:top w:val="single" w:sz="4" w:space="0" w:color="auto"/>
+              <w:left w:val="single" w:sz="4" w:space="0" w:color="auto"/>
+              <w:bottom w:val="single" w:sz="4" w:space="0" w:color="auto"/>
+              <w:right w:val="single" w:sz="4" w:space="0" w:color="auto"/>
+            </w:tcBorders>
+            <w:shd w:val="clear" w:color="auto" w:fill="D9D9D9" w:themeFill="background1" w:themeFillShade="D9"/>
+          </w:tcPr>
+          <w:p>
+            <w:pPr>
+              <w:spacing w:line="240" w:lineRule="auto"/>
+              <w:jc w:val="center"/>
+              <w:rPr>
+                <w:b w:val="0"/>
+                <w:bCs w:val="0"/>
+              </w:rPr>
+            </w:pPr>
+            <w:r>
+              <w:t>Transacción Country</w:t>
+            </w:r>
+          </w:p>
+        </w:tc>
+      </w:tr>
+      <w:tr>
+        <w:trPr>
+          <w:cnfStyle w:val="000000100000" w:firstRow="0" w:lastRow="0" w:firstColumn="0" w:lastColumn="0" w:oddVBand="0" w:evenVBand="0" w:oddHBand="1" w:evenHBand="0" w:firstRowFirstColumn="0" w:firstRowLastColumn="0" w:lastRowFirstColumn="0" w:lastRowLastColumn="0"/>
+        </w:trPr>
+        <w:tc>
+          <w:tcPr>
+            <w:cnfStyle w:val="001000000000" w:firstRow="0" w:lastRow="0" w:firstColumn="1" w:lastColumn="0" w:oddVBand="0" w:evenVBand="0" w:oddHBand="0" w:evenHBand="0" w:firstRowFirstColumn="0" w:firstRowLastColumn="0" w:lastRowFirstColumn="0" w:lastRowLastColumn="0"/>
+            <w:tcW w:w="2123" w:type="dxa"/>
+            <w:tcBorders>
+              <w:top w:val="single" w:sz="4" w:space="0" w:color="auto"/>
+              <w:left w:val="single" w:sz="4" w:space="0" w:color="auto"/>
+              <w:bottom w:val="single" w:sz="4" w:space="0" w:color="auto"/>
+              <w:right w:val="single" w:sz="4" w:space="0" w:color="auto"/>
+            </w:tcBorders>
+            <w:shd w:val="clear" w:color="auto" w:fill="D9D9D9" w:themeFill="background1" w:themeFillShade="D9"/>
+          </w:tcPr>
+          <w:p>
+            <w:pPr>
+              <w:spacing w:line="240" w:lineRule="auto"/>
+              <w:jc w:val="center"/>
+              <w:rPr>
+                <w:b w:val="0"/>
+                <w:bCs w:val="0"/>
+              </w:rPr>
+            </w:pPr>
+            <w:r>
+              <w:rPr>
+                <w:lang w:val="en-US"/>
+              </w:rPr>
+              <w:t>Name</w:t>
+            </w:r>
+          </w:p>
+        </w:tc>
+        <w:tc>
+          <w:tcPr>
+            <w:tcW w:w="2123" w:type="dxa"/>
+            <w:tcBorders>
+              <w:top w:val="single" w:sz="4" w:space="0" w:color="auto"/>
+              <w:left w:val="single" w:sz="4" w:space="0" w:color="auto"/>
+              <w:bottom w:val="single" w:sz="4" w:space="0" w:color="auto"/>
+              <w:right w:val="single" w:sz="4" w:space="0" w:color="auto"/>
+            </w:tcBorders>
+            <w:shd w:val="clear" w:color="auto" w:fill="D9D9D9" w:themeFill="background1" w:themeFillShade="D9"/>
+          </w:tcPr>
+          <w:p>
+            <w:pPr>
+              <w:spacing w:line="240" w:lineRule="auto"/>
+              <w:jc w:val="center"/>
+              <w:cnfStyle w:val="000000100000" w:firstRow="0" w:lastRow="0" w:firstColumn="0" w:lastColumn="0" w:oddVBand="0" w:evenVBand="0" w:oddHBand="1" w:evenHBand="0" w:firstRowFirstColumn="0" w:firstRowLastColumn="0" w:lastRowFirstColumn="0" w:lastRowLastColumn="0"/>
+              <w:rPr>
+                <w:b/>
+                <w:bCs/>
+              </w:rPr>
+            </w:pPr>
+            <w:r>
+              <w:rPr>
+                <w:b/>
+                <w:bCs/>
+                <w:lang w:val="en-US"/>
+              </w:rPr>
+              <w:t>Type</w:t>
+            </w:r>
+          </w:p>
+        </w:tc>
+        <w:tc>
+          <w:tcPr>
+            <w:tcW w:w="2124" w:type="dxa"/>
+            <w:tcBorders>
+              <w:top w:val="single" w:sz="4" w:space="0" w:color="auto"/>
+              <w:left w:val="single" w:sz="4" w:space="0" w:color="auto"/>
+              <w:bottom w:val="single" w:sz="4" w:space="0" w:color="auto"/>
+              <w:right w:val="single" w:sz="4" w:space="0" w:color="auto"/>
+            </w:tcBorders>
+            <w:shd w:val="clear" w:color="auto" w:fill="D9D9D9" w:themeFill="background1" w:themeFillShade="D9"/>
+          </w:tcPr>
+          <w:p>
+            <w:pPr>
+              <w:spacing w:line="240" w:lineRule="auto"/>
+              <w:jc w:val="center"/>
+              <w:cnfStyle w:val="000000100000" w:firstRow="0" w:lastRow="0" w:firstColumn="0" w:lastColumn="0" w:oddVBand="0" w:evenVBand="0" w:oddHBand="1" w:evenHBand="0" w:firstRowFirstColumn="0" w:firstRowLastColumn="0" w:lastRowFirstColumn="0" w:lastRowLastColumn="0"/>
+              <w:rPr>
+                <w:b/>
+                <w:bCs/>
+              </w:rPr>
+            </w:pPr>
+            <w:r>
+              <w:rPr>
+                <w:b/>
+                <w:bCs/>
+                <w:lang w:val="en-US"/>
+              </w:rPr>
+              <w:t>Description</w:t>
+            </w:r>
+          </w:p>
+        </w:tc>
+        <w:tc>
+          <w:tcPr>
+            <w:tcW w:w="2124" w:type="dxa"/>
+            <w:tcBorders>
+              <w:top w:val="single" w:sz="4" w:space="0" w:color="auto"/>
+              <w:left w:val="single" w:sz="4" w:space="0" w:color="auto"/>
+              <w:bottom w:val="single" w:sz="4" w:space="0" w:color="auto"/>
+              <w:right w:val="single" w:sz="4" w:space="0" w:color="auto"/>
+            </w:tcBorders>
+            <w:shd w:val="clear" w:color="auto" w:fill="D9D9D9" w:themeFill="background1" w:themeFillShade="D9"/>
+          </w:tcPr>
+          <w:p>
+            <w:pPr>
+              <w:spacing w:line="240" w:lineRule="auto"/>
+              <w:jc w:val="center"/>
+              <w:cnfStyle w:val="000000100000" w:firstRow="0" w:lastRow="0" w:firstColumn="0" w:lastColumn="0" w:oddVBand="0" w:evenVBand="0" w:oddHBand="1" w:evenHBand="0" w:firstRowFirstColumn="0" w:firstRowLastColumn="0" w:lastRowFirstColumn="0" w:lastRowLastColumn="0"/>
+              <w:rPr>
+                <w:b/>
+                <w:bCs/>
+              </w:rPr>
+            </w:pPr>
+            <w:r>
+              <w:rPr>
+                <w:b/>
+                <w:bCs/>
+                <w:lang w:val="en-US"/>
+              </w:rPr>
+              <w:t>Nullable</w:t>
+            </w:r>
+          </w:p>
+        </w:tc>
+      </w:tr>
+      <w:tr>
+        <w:tc>
+          <w:tcPr>
+            <w:cnfStyle w:val="001000000000" w:firstRow="0" w:lastRow="0" w:firstColumn="1" w:lastColumn="0" w:oddVBand="0" w:evenVBand="0" w:oddHBand="0" w:evenHBand="0" w:firstRowFirstColumn="0" w:firstRowLastColumn="0" w:lastRowFirstColumn="0" w:lastRowLastColumn="0"/>
+            <w:tcW w:w="2123" w:type="dxa"/>
+            <w:tcBorders>
+              <w:top w:val="single" w:sz="4" w:space="0" w:color="auto"/>
+              <w:left w:val="single" w:sz="4" w:space="0" w:color="auto"/>
+              <w:bottom w:val="single" w:sz="4" w:space="0" w:color="auto"/>
+              <w:right w:val="single" w:sz="4" w:space="0" w:color="auto"/>
+            </w:tcBorders>
+          </w:tcPr>
+          <w:p>
+            <w:pPr>
+              <w:spacing w:line="240" w:lineRule="auto"/>
+              <w:rPr>
+                <w:b w:val="0"/>
+                <w:bCs w:val="0"/>
+              </w:rPr>
+            </w:pPr>
+            <w:proofErr w:type="spellStart"/>
+            <w:r>
+              <w:rPr>
+                <w:b w:val="0"/>
+                <w:bCs w:val="0"/>
+                <w:lang w:val="en-US"/>
+              </w:rPr>
+              <w:t>CountryId</w:t>
+            </w:r>
+            <w:proofErr w:type="spellEnd"/>
+          </w:p>
+        </w:tc>
+        <w:tc>
+          <w:tcPr>
+            <w:tcW w:w="2123" w:type="dxa"/>
+            <w:tcBorders>
+              <w:top w:val="single" w:sz="4" w:space="0" w:color="auto"/>
+              <w:left w:val="single" w:sz="4" w:space="0" w:color="auto"/>
+              <w:bottom w:val="single" w:sz="4" w:space="0" w:color="auto"/>
+              <w:right w:val="single" w:sz="4" w:space="0" w:color="auto"/>
+            </w:tcBorders>
+          </w:tcPr>
+          <w:p>
+            <w:pPr>
+              <w:spacing w:line="240" w:lineRule="auto"/>
+              <w:cnfStyle w:val="000000000000" w:firstRow="0" w:lastRow="0" w:firstColumn="0" w:lastColumn="0" w:oddVBand="0" w:evenVBand="0" w:oddHBand="0" w:evenHBand="0" w:firstRowFirstColumn="0" w:firstRowLastColumn="0" w:lastRowFirstColumn="0" w:lastRowLastColumn="0"/>
+              <w:rPr>
+                <w:b/>
+                <w:bCs/>
+              </w:rPr>
+            </w:pPr>
+            <w:r>
+              <w:rPr>
+                <w:lang w:val="en-US"/>
+              </w:rPr>
+              <w:t>id</w:t>
+            </w:r>
+          </w:p>
+        </w:tc>
+        <w:tc>
+          <w:tcPr>
+            <w:tcW w:w="2124" w:type="dxa"/>
+            <w:tcBorders>
+              <w:top w:val="single" w:sz="4" w:space="0" w:color="auto"/>
+              <w:left w:val="single" w:sz="4" w:space="0" w:color="auto"/>
+              <w:bottom w:val="single" w:sz="4" w:space="0" w:color="auto"/>
+              <w:right w:val="single" w:sz="4" w:space="0" w:color="auto"/>
+            </w:tcBorders>
+          </w:tcPr>
+          <w:p>
+            <w:pPr>
+              <w:spacing w:line="240" w:lineRule="auto"/>
+              <w:cnfStyle w:val="000000000000" w:firstRow="0" w:lastRow="0" w:firstColumn="0" w:lastColumn="0" w:oddVBand="0" w:evenVBand="0" w:oddHBand="0" w:evenHBand="0" w:firstRowFirstColumn="0" w:firstRowLastColumn="0" w:lastRowFirstColumn="0" w:lastRowLastColumn="0"/>
+              <w:rPr>
+                <w:b/>
+                <w:bCs/>
+              </w:rPr>
+            </w:pPr>
+            <w:r>
+              <w:rPr>
+                <w:lang w:val="en-US"/>
+              </w:rPr>
+              <w:t xml:space="preserve">Id. </w:t>
+            </w:r>
+            <w:proofErr w:type="spellStart"/>
+            <w:r>
+              <w:rPr>
+                <w:lang w:val="en-US"/>
+              </w:rPr>
+              <w:t>Pais</w:t>
+            </w:r>
+            <w:proofErr w:type="spellEnd"/>
+          </w:p>
+        </w:tc>
+        <w:tc>
+          <w:tcPr>
+            <w:tcW w:w="2124" w:type="dxa"/>
+            <w:tcBorders>
+              <w:top w:val="single" w:sz="4" w:space="0" w:color="auto"/>
+              <w:left w:val="single" w:sz="4" w:space="0" w:color="auto"/>
+              <w:bottom w:val="single" w:sz="4" w:space="0" w:color="auto"/>
+              <w:right w:val="single" w:sz="4" w:space="0" w:color="auto"/>
+            </w:tcBorders>
+          </w:tcPr>
+          <w:p>
+            <w:pPr>
+              <w:spacing w:line="240" w:lineRule="auto"/>
+              <w:cnfStyle w:val="000000000000" w:firstRow="0" w:lastRow="0" w:firstColumn="0" w:lastColumn="0" w:oddVBand="0" w:evenVBand="0" w:oddHBand="0" w:evenHBand="0" w:firstRowFirstColumn="0" w:firstRowLastColumn="0" w:lastRowFirstColumn="0" w:lastRowLastColumn="0"/>
+              <w:rPr>
+                <w:b/>
+                <w:bCs/>
+              </w:rPr>
+            </w:pPr>
+            <w:r>
+              <w:rPr>
+                <w:lang w:val="en-US"/>
+              </w:rPr>
+              <w:t>No</w:t>
+            </w:r>
+          </w:p>
+        </w:tc>
+      </w:tr>
+      <w:tr>
+        <w:trPr>
+          <w:cnfStyle w:val="000000100000" w:firstRow="0" w:lastRow="0" w:firstColumn="0" w:lastColumn="0" w:oddVBand="0" w:evenVBand="0" w:oddHBand="1" w:evenHBand="0" w:firstRowFirstColumn="0" w:firstRowLastColumn="0" w:lastRowFirstColumn="0" w:lastRowLastColumn="0"/>
+        </w:trPr>
+        <w:tc>
+          <w:tcPr>
+            <w:cnfStyle w:val="001000000000" w:firstRow="0" w:lastRow="0" w:firstColumn="1" w:lastColumn="0" w:oddVBand="0" w:evenVBand="0" w:oddHBand="0" w:evenHBand="0" w:firstRowFirstColumn="0" w:firstRowLastColumn="0" w:lastRowFirstColumn="0" w:lastRowLastColumn="0"/>
+            <w:tcW w:w="2123" w:type="dxa"/>
+            <w:tcBorders>
+              <w:top w:val="single" w:sz="4" w:space="0" w:color="auto"/>
+              <w:left w:val="single" w:sz="4" w:space="0" w:color="auto"/>
+              <w:bottom w:val="single" w:sz="4" w:space="0" w:color="auto"/>
+              <w:right w:val="single" w:sz="4" w:space="0" w:color="auto"/>
+            </w:tcBorders>
+          </w:tcPr>
+          <w:p>
+            <w:pPr>
+              <w:spacing w:line="240" w:lineRule="auto"/>
+              <w:rPr>
+                <w:b w:val="0"/>
+                <w:bCs w:val="0"/>
+              </w:rPr>
+            </w:pPr>
+            <w:proofErr w:type="spellStart"/>
+            <w:r>
+              <w:rPr>
+                <w:b w:val="0"/>
+                <w:bCs w:val="0"/>
+                <w:lang w:val="en-US"/>
+              </w:rPr>
+              <w:t>CountryName</w:t>
+            </w:r>
+            <w:proofErr w:type="spellEnd"/>
+          </w:p>
+        </w:tc>
+        <w:tc>
+          <w:tcPr>
+            <w:tcW w:w="2123" w:type="dxa"/>
+            <w:tcBorders>
+              <w:top w:val="single" w:sz="4" w:space="0" w:color="auto"/>
+              <w:left w:val="single" w:sz="4" w:space="0" w:color="auto"/>
+              <w:bottom w:val="single" w:sz="4" w:space="0" w:color="auto"/>
+              <w:right w:val="single" w:sz="4" w:space="0" w:color="auto"/>
+            </w:tcBorders>
+          </w:tcPr>
+          <w:p>
+            <w:pPr>
+              <w:spacing w:line="240" w:lineRule="auto"/>
+              <w:cnfStyle w:val="000000100000" w:firstRow="0" w:lastRow="0" w:firstColumn="0" w:lastColumn="0" w:oddVBand="0" w:evenVBand="0" w:oddHBand="1" w:evenHBand="0" w:firstRowFirstColumn="0" w:firstRowLastColumn="0" w:lastRowFirstColumn="0" w:lastRowLastColumn="0"/>
+              <w:rPr>
+                <w:b/>
+                <w:bCs/>
+              </w:rPr>
+            </w:pPr>
+            <w:r>
+              <w:rPr>
+                <w:lang w:val="en-US"/>
+              </w:rPr>
+              <w:t>Name</w:t>
+            </w:r>
+          </w:p>
+        </w:tc>
+        <w:tc>
+          <w:tcPr>
+            <w:tcW w:w="2124" w:type="dxa"/>
+            <w:tcBorders>
+              <w:top w:val="single" w:sz="4" w:space="0" w:color="auto"/>
+              <w:left w:val="single" w:sz="4" w:space="0" w:color="auto"/>
+              <w:bottom w:val="single" w:sz="4" w:space="0" w:color="auto"/>
+              <w:right w:val="single" w:sz="4" w:space="0" w:color="auto"/>
+            </w:tcBorders>
+          </w:tcPr>
+          <w:p>
+            <w:pPr>
+              <w:spacing w:line="240" w:lineRule="auto"/>
+              <w:cnfStyle w:val="000000100000" w:firstRow="0" w:lastRow="0" w:firstColumn="0" w:lastColumn="0" w:oddVBand="0" w:evenVBand="0" w:oddHBand="1" w:evenHBand="0" w:firstRowFirstColumn="0" w:firstRowLastColumn="0" w:lastRowFirstColumn="0" w:lastRowLastColumn="0"/>
+              <w:rPr>
+                <w:b/>
+                <w:bCs/>
+              </w:rPr>
+            </w:pPr>
+            <w:proofErr w:type="spellStart"/>
+            <w:r>
+              <w:rPr>
+                <w:lang w:val="en-US"/>
+              </w:rPr>
+              <w:t>Pais</w:t>
+            </w:r>
+            <w:proofErr w:type="spellEnd"/>
+          </w:p>
+        </w:tc>
+        <w:tc>
+          <w:tcPr>
+            <w:tcW w:w="2124" w:type="dxa"/>
+            <w:tcBorders>
+              <w:top w:val="single" w:sz="4" w:space="0" w:color="auto"/>
+              <w:left w:val="single" w:sz="4" w:space="0" w:color="auto"/>
+              <w:bottom w:val="single" w:sz="4" w:space="0" w:color="auto"/>
+              <w:right w:val="single" w:sz="4" w:space="0" w:color="auto"/>
+            </w:tcBorders>
+          </w:tcPr>
+          <w:p>
+            <w:pPr>
+              <w:spacing w:line="240" w:lineRule="auto"/>
+              <w:cnfStyle w:val="000000100000" w:firstRow="0" w:lastRow="0" w:firstColumn="0" w:lastColumn="0" w:oddVBand="0" w:evenVBand="0" w:oddHBand="1" w:evenHBand="0" w:firstRowFirstColumn="0" w:firstRowLastColumn="0" w:lastRowFirstColumn="0" w:lastRowLastColumn="0"/>
+              <w:rPr>
+                <w:b/>
+                <w:bCs/>
+              </w:rPr>
+            </w:pPr>
+            <w:r>
+              <w:rPr>
+                <w:lang w:val="en-US"/>
+              </w:rPr>
+              <w:t>No</w:t>
+            </w:r>
+          </w:p>
+        </w:tc>
+      </w:tr>
+    </w:tbl>
+    <w:p>
+      <w:pPr>
+        <w:rPr>
+          <w:b/>
+          <w:bCs/>
+        </w:rPr>
+      </w:pPr>
+    </w:p>
+    <w:p>
+      <w:r>
+        <w:rPr>
+          <w:b/>
+          <w:bCs/>
+        </w:rPr>
+        <w:t>Índices</w:t>
+      </w:r>
+      <w:r>
+        <w:t xml:space="preserve">: </w:t>
       </w:r>
       <w:bookmarkStart w:id="7" w:name="_GoBack"/>
       <w:bookmarkEnd w:id="7"/>
-      <w:r>
-        <w:rPr>
-          <w:b/>
-          <w:bCs/>
-        </w:rPr>
-        <w:t>untry</w:t>
-      </w:r>
-    </w:p>
-    <w:p>
-      <w:pPr>
-        <w:rPr>
-          <w:b/>
-          <w:bCs/>
-        </w:rPr>
-      </w:pPr>
-      <w:r>
-        <w:rPr>
-          <w:b/>
-          <w:bCs/>
-        </w:rPr>
-        <w:t>Atributos</w:t>
-      </w:r>
-    </w:p>
-    <w:p>
-      <w:pPr>
-        <w:pStyle w:val="Prrafodelista"/>
-        <w:numPr>
-          <w:ilvl w:val="0"/>
-          <w:numId w:val="24"/>
-        </w:numPr>
-        <w:rPr>
-          <w:lang w:val="en-US"/>
-        </w:rPr>
-      </w:pPr>
-      <w:r>
-        <w:rPr>
-          <w:b/>
-          <w:bCs/>
-          <w:lang w:val="en-US"/>
-        </w:rPr>
-        <w:lastRenderedPageBreak/>
-        <w:t>Name</w:t>
-      </w:r>
-      <w:r>
-        <w:rPr>
-          <w:lang w:val="en-US"/>
-        </w:rPr>
-        <w:t xml:space="preserve">: </w:t>
-      </w:r>
-      <w:proofErr w:type="spellStart"/>
-      <w:r>
-        <w:rPr>
-          <w:lang w:val="en-US"/>
-        </w:rPr>
-        <w:t>CountryId</w:t>
-      </w:r>
-      <w:proofErr w:type="spellEnd"/>
-      <w:r>
-        <w:rPr>
-          <w:lang w:val="en-US"/>
-        </w:rPr>
-        <w:t xml:space="preserve">, </w:t>
-      </w:r>
-      <w:r>
-        <w:rPr>
-          <w:b/>
-          <w:bCs/>
-          <w:lang w:val="en-US"/>
-        </w:rPr>
-        <w:t>Type</w:t>
-      </w:r>
-      <w:r>
-        <w:rPr>
-          <w:lang w:val="en-US"/>
-        </w:rPr>
-        <w:t xml:space="preserve">: id, </w:t>
-      </w:r>
-      <w:r>
-        <w:rPr>
-          <w:b/>
-          <w:bCs/>
-          <w:lang w:val="en-US"/>
-        </w:rPr>
-        <w:t>Description</w:t>
-      </w:r>
-      <w:r>
-        <w:rPr>
-          <w:lang w:val="en-US"/>
-        </w:rPr>
-        <w:t xml:space="preserve">: “Id. </w:t>
-      </w:r>
-      <w:proofErr w:type="spellStart"/>
-      <w:r>
-        <w:rPr>
-          <w:lang w:val="en-US"/>
-        </w:rPr>
-        <w:t>Pais</w:t>
-      </w:r>
-      <w:proofErr w:type="spellEnd"/>
-      <w:r>
-        <w:rPr>
-          <w:lang w:val="en-US"/>
-        </w:rPr>
-        <w:t xml:space="preserve">”, </w:t>
-      </w:r>
-      <w:proofErr w:type="spellStart"/>
-      <w:r>
-        <w:rPr>
-          <w:b/>
-          <w:bCs/>
-          <w:lang w:val="en-US"/>
-        </w:rPr>
-        <w:t>Nullable</w:t>
-      </w:r>
-      <w:proofErr w:type="spellEnd"/>
-      <w:r>
-        <w:rPr>
-          <w:lang w:val="en-US"/>
-        </w:rPr>
-        <w:t>: No</w:t>
-      </w:r>
-    </w:p>
-    <w:p>
-      <w:pPr>
-        <w:pStyle w:val="Prrafodelista"/>
-        <w:numPr>
-          <w:ilvl w:val="0"/>
-          <w:numId w:val="24"/>
-        </w:numPr>
-        <w:rPr>
-          <w:lang w:val="en-US"/>
-        </w:rPr>
-      </w:pPr>
-      <w:r>
-        <w:rPr>
-          <w:b/>
-          <w:bCs/>
-          <w:lang w:val="en-US"/>
-        </w:rPr>
-        <w:t>Name</w:t>
-      </w:r>
-      <w:r>
-        <w:rPr>
-          <w:lang w:val="en-US"/>
-        </w:rPr>
-        <w:t xml:space="preserve">: </w:t>
-      </w:r>
-      <w:proofErr w:type="spellStart"/>
-      <w:r>
-        <w:rPr>
-          <w:lang w:val="en-US"/>
-        </w:rPr>
-        <w:t>CountryName</w:t>
-      </w:r>
-      <w:proofErr w:type="spellEnd"/>
-      <w:r>
-        <w:rPr>
-          <w:lang w:val="en-US"/>
-        </w:rPr>
-        <w:t xml:space="preserve">, </w:t>
-      </w:r>
-      <w:r>
-        <w:rPr>
-          <w:b/>
-          <w:bCs/>
-          <w:lang w:val="en-US"/>
-        </w:rPr>
-        <w:t>Type</w:t>
-      </w:r>
-      <w:r>
-        <w:rPr>
-          <w:lang w:val="en-US"/>
-        </w:rPr>
-        <w:t xml:space="preserve">: </w:t>
-      </w:r>
-      <w:r>
-        <w:rPr>
-          <w:lang w:val="en-US"/>
-        </w:rPr>
-        <w:t>Name</w:t>
-      </w:r>
-      <w:r>
-        <w:rPr>
-          <w:lang w:val="en-US"/>
-        </w:rPr>
-        <w:t xml:space="preserve">, </w:t>
-      </w:r>
-      <w:r>
-        <w:rPr>
-          <w:b/>
-          <w:bCs/>
-          <w:lang w:val="en-US"/>
-        </w:rPr>
-        <w:t>Description</w:t>
-      </w:r>
-      <w:r>
-        <w:rPr>
-          <w:lang w:val="en-US"/>
-        </w:rPr>
-        <w:t>: “</w:t>
-      </w:r>
-      <w:proofErr w:type="spellStart"/>
-      <w:r>
-        <w:rPr>
-          <w:lang w:val="en-US"/>
-        </w:rPr>
-        <w:t>Pais</w:t>
-      </w:r>
-      <w:proofErr w:type="spellEnd"/>
-      <w:r>
-        <w:rPr>
-          <w:lang w:val="en-US"/>
-        </w:rPr>
-        <w:t xml:space="preserve">”, </w:t>
-      </w:r>
-      <w:proofErr w:type="spellStart"/>
-      <w:r>
-        <w:rPr>
-          <w:b/>
-          <w:bCs/>
-          <w:lang w:val="en-US"/>
-        </w:rPr>
-        <w:t>Nullable</w:t>
-      </w:r>
-      <w:proofErr w:type="spellEnd"/>
-      <w:r>
-        <w:rPr>
-          <w:lang w:val="en-US"/>
-        </w:rPr>
-        <w:t>: No</w:t>
-      </w:r>
-    </w:p>
-    <w:p>
-      <w:r>
-        <w:rPr>
-          <w:b/>
-          <w:bCs/>
-        </w:rPr>
-        <w:t>Índices</w:t>
-      </w:r>
-      <w:r>
-        <w:t xml:space="preserve">: </w:t>
-      </w:r>
-    </w:p>
+    </w:p>
+    <w:tbl>
+      <w:tblPr>
+        <w:tblStyle w:val="Tablanormal1"/>
+        <w:tblW w:w="8500" w:type="dxa"/>
+        <w:tblLook w:val="04A0" w:firstRow="1" w:lastRow="0" w:firstColumn="1" w:lastColumn="0" w:noHBand="0" w:noVBand="1"/>
+      </w:tblPr>
+      <w:tblGrid>
+        <w:gridCol w:w="2689"/>
+        <w:gridCol w:w="2835"/>
+        <w:gridCol w:w="2976"/>
+      </w:tblGrid>
+      <w:tr>
+        <w:trPr>
+          <w:cnfStyle w:val="100000000000" w:firstRow="1" w:lastRow="0" w:firstColumn="0" w:lastColumn="0" w:oddVBand="0" w:evenVBand="0" w:oddHBand="0" w:evenHBand="0" w:firstRowFirstColumn="0" w:firstRowLastColumn="0" w:lastRowFirstColumn="0" w:lastRowLastColumn="0"/>
+        </w:trPr>
+        <w:tc>
+          <w:tcPr>
+            <w:cnfStyle w:val="001000000000" w:firstRow="0" w:lastRow="0" w:firstColumn="1" w:lastColumn="0" w:oddVBand="0" w:evenVBand="0" w:oddHBand="0" w:evenHBand="0" w:firstRowFirstColumn="0" w:firstRowLastColumn="0" w:lastRowFirstColumn="0" w:lastRowLastColumn="0"/>
+            <w:tcW w:w="2689" w:type="dxa"/>
+            <w:tcBorders>
+              <w:top w:val="single" w:sz="4" w:space="0" w:color="auto"/>
+              <w:left w:val="single" w:sz="4" w:space="0" w:color="auto"/>
+              <w:bottom w:val="single" w:sz="4" w:space="0" w:color="auto"/>
+              <w:right w:val="single" w:sz="4" w:space="0" w:color="auto"/>
+            </w:tcBorders>
+            <w:shd w:val="clear" w:color="auto" w:fill="D9D9D9" w:themeFill="background1" w:themeFillShade="D9"/>
+          </w:tcPr>
+          <w:p>
+            <w:pPr>
+              <w:spacing w:line="240" w:lineRule="auto"/>
+              <w:jc w:val="center"/>
+              <w:rPr>
+                <w:b w:val="0"/>
+                <w:bCs w:val="0"/>
+              </w:rPr>
+            </w:pPr>
+            <w:proofErr w:type="spellStart"/>
+            <w:r>
+              <w:rPr>
+                <w:lang w:val="en-US"/>
+              </w:rPr>
+              <w:t>Atributo</w:t>
+            </w:r>
+            <w:proofErr w:type="spellEnd"/>
+          </w:p>
+        </w:tc>
+        <w:tc>
+          <w:tcPr>
+            <w:tcW w:w="2835" w:type="dxa"/>
+            <w:tcBorders>
+              <w:top w:val="single" w:sz="4" w:space="0" w:color="auto"/>
+              <w:left w:val="single" w:sz="4" w:space="0" w:color="auto"/>
+              <w:bottom w:val="single" w:sz="4" w:space="0" w:color="auto"/>
+              <w:right w:val="single" w:sz="4" w:space="0" w:color="auto"/>
+            </w:tcBorders>
+            <w:shd w:val="clear" w:color="auto" w:fill="D9D9D9" w:themeFill="background1" w:themeFillShade="D9"/>
+          </w:tcPr>
+          <w:p>
+            <w:pPr>
+              <w:spacing w:line="240" w:lineRule="auto"/>
+              <w:jc w:val="center"/>
+              <w:cnfStyle w:val="100000000000" w:firstRow="1" w:lastRow="0" w:firstColumn="0" w:lastColumn="0" w:oddVBand="0" w:evenVBand="0" w:oddHBand="0" w:evenHBand="0" w:firstRowFirstColumn="0" w:firstRowLastColumn="0" w:lastRowFirstColumn="0" w:lastRowLastColumn="0"/>
+            </w:pPr>
+            <w:r>
+              <w:rPr>
+                <w:lang w:val="en-US"/>
+              </w:rPr>
+              <w:t>Orden</w:t>
+            </w:r>
+          </w:p>
+        </w:tc>
+        <w:tc>
+          <w:tcPr>
+            <w:tcW w:w="2976" w:type="dxa"/>
+            <w:tcBorders>
+              <w:top w:val="single" w:sz="4" w:space="0" w:color="auto"/>
+              <w:left w:val="single" w:sz="4" w:space="0" w:color="auto"/>
+              <w:bottom w:val="single" w:sz="4" w:space="0" w:color="auto"/>
+              <w:right w:val="single" w:sz="4" w:space="0" w:color="auto"/>
+            </w:tcBorders>
+            <w:shd w:val="clear" w:color="auto" w:fill="D9D9D9" w:themeFill="background1" w:themeFillShade="D9"/>
+          </w:tcPr>
+          <w:p>
+            <w:pPr>
+              <w:spacing w:line="240" w:lineRule="auto"/>
+              <w:jc w:val="center"/>
+              <w:cnfStyle w:val="100000000000" w:firstRow="1" w:lastRow="0" w:firstColumn="0" w:lastColumn="0" w:oddVBand="0" w:evenVBand="0" w:oddHBand="0" w:evenHBand="0" w:firstRowFirstColumn="0" w:firstRowLastColumn="0" w:lastRowFirstColumn="0" w:lastRowLastColumn="0"/>
+              <w:rPr>
+                <w:b w:val="0"/>
+                <w:bCs w:val="0"/>
+              </w:rPr>
+            </w:pPr>
+            <w:r>
+              <w:rPr>
+                <w:lang w:val="en-US"/>
+              </w:rPr>
+              <w:t>Description</w:t>
+            </w:r>
+          </w:p>
+        </w:tc>
+      </w:tr>
+      <w:tr>
+        <w:trPr>
+          <w:cnfStyle w:val="000000100000" w:firstRow="0" w:lastRow="0" w:firstColumn="0" w:lastColumn="0" w:oddVBand="0" w:evenVBand="0" w:oddHBand="1" w:evenHBand="0" w:firstRowFirstColumn="0" w:firstRowLastColumn="0" w:lastRowFirstColumn="0" w:lastRowLastColumn="0"/>
+        </w:trPr>
+        <w:tc>
+          <w:tcPr>
+            <w:cnfStyle w:val="001000000000" w:firstRow="0" w:lastRow="0" w:firstColumn="1" w:lastColumn="0" w:oddVBand="0" w:evenVBand="0" w:oddHBand="0" w:evenHBand="0" w:firstRowFirstColumn="0" w:firstRowLastColumn="0" w:lastRowFirstColumn="0" w:lastRowLastColumn="0"/>
+            <w:tcW w:w="2689" w:type="dxa"/>
+            <w:tcBorders>
+              <w:top w:val="single" w:sz="4" w:space="0" w:color="auto"/>
+              <w:left w:val="single" w:sz="4" w:space="0" w:color="auto"/>
+              <w:bottom w:val="single" w:sz="4" w:space="0" w:color="auto"/>
+              <w:right w:val="single" w:sz="4" w:space="0" w:color="auto"/>
+            </w:tcBorders>
+          </w:tcPr>
+          <w:p>
+            <w:pPr>
+              <w:spacing w:line="240" w:lineRule="auto"/>
+              <w:rPr>
+                <w:b w:val="0"/>
+                <w:bCs w:val="0"/>
+              </w:rPr>
+            </w:pPr>
+            <w:proofErr w:type="spellStart"/>
+            <w:r>
+              <w:rPr>
+                <w:b w:val="0"/>
+                <w:bCs w:val="0"/>
+                <w:lang w:val="en-US"/>
+              </w:rPr>
+              <w:t>UCountryName</w:t>
+            </w:r>
+            <w:proofErr w:type="spellEnd"/>
+          </w:p>
+        </w:tc>
+        <w:tc>
+          <w:tcPr>
+            <w:tcW w:w="2835" w:type="dxa"/>
+            <w:tcBorders>
+              <w:top w:val="single" w:sz="4" w:space="0" w:color="auto"/>
+              <w:left w:val="single" w:sz="4" w:space="0" w:color="auto"/>
+              <w:bottom w:val="single" w:sz="4" w:space="0" w:color="auto"/>
+              <w:right w:val="single" w:sz="4" w:space="0" w:color="auto"/>
+            </w:tcBorders>
+          </w:tcPr>
+          <w:p>
+            <w:pPr>
+              <w:spacing w:line="240" w:lineRule="auto"/>
+              <w:cnfStyle w:val="000000100000" w:firstRow="0" w:lastRow="0" w:firstColumn="0" w:lastColumn="0" w:oddVBand="0" w:evenVBand="0" w:oddHBand="1" w:evenHBand="0" w:firstRowFirstColumn="0" w:firstRowLastColumn="0" w:lastRowFirstColumn="0" w:lastRowLastColumn="0"/>
+              <w:rPr>
+                <w:b/>
+                <w:bCs/>
+              </w:rPr>
+            </w:pPr>
+            <w:r>
+              <w:rPr>
+                <w:lang w:val="en-US"/>
+              </w:rPr>
+              <w:t>Unique</w:t>
+            </w:r>
+          </w:p>
+        </w:tc>
+        <w:tc>
+          <w:tcPr>
+            <w:tcW w:w="2976" w:type="dxa"/>
+            <w:tcBorders>
+              <w:top w:val="single" w:sz="4" w:space="0" w:color="auto"/>
+              <w:left w:val="single" w:sz="4" w:space="0" w:color="auto"/>
+              <w:bottom w:val="single" w:sz="4" w:space="0" w:color="auto"/>
+              <w:right w:val="single" w:sz="4" w:space="0" w:color="auto"/>
+            </w:tcBorders>
+          </w:tcPr>
+          <w:p>
+            <w:pPr>
+              <w:spacing w:line="240" w:lineRule="auto"/>
+              <w:cnfStyle w:val="000000100000" w:firstRow="0" w:lastRow="0" w:firstColumn="0" w:lastColumn="0" w:oddVBand="0" w:evenVBand="0" w:oddHBand="1" w:evenHBand="0" w:firstRowFirstColumn="0" w:firstRowLastColumn="0" w:lastRowFirstColumn="0" w:lastRowLastColumn="0"/>
+              <w:rPr>
+                <w:b/>
+                <w:bCs/>
+              </w:rPr>
+            </w:pPr>
+            <w:r>
+              <w:rPr>
+                <w:lang w:val="en-US"/>
+              </w:rPr>
+              <w:t>User Index</w:t>
+            </w:r>
+          </w:p>
+        </w:tc>
+      </w:tr>
+    </w:tbl>
+    <w:p/>
     <w:p>
       <w:r>
         <w:t>UNIQUE</w:t>
@@ -1626,6 +2519,7 @@
         <w:spacing w:line="240" w:lineRule="auto"/>
       </w:pPr>
       <w:r>
+        <w:lastRenderedPageBreak/>
         <w:t>Fase 1: Esta fase corresponde al diseño del estudio de caso y a la definición de 18 indicadores, los que serán analizados a lo largo de la implantación del proyecto y su seguimiento posterior. Esta fase corresponde también a la definición de la línea base del proyecto la cual se describe en detalle en el capítulo correspondiente al desarrollo del estudio de caso. Los 18 indicadores definidos son los que se utilizarán para dar seguimiento a las variables que caracterizan los resultados de la aplicación del modelo.</w:t>
       </w:r>
     </w:p>
@@ -1689,12 +2583,22 @@
       <w:pPr>
         <w:pStyle w:val="EndNoteBibliography"/>
         <w:spacing w:after="0"/>
-        <w:ind w:left="720" w:hanging="720"/>
+        <w:ind w:left="705" w:hanging="705"/>
+        <w:rPr>
+          <w:rStyle w:val="accesshide"/>
+          <w:szCs w:val="24"/>
+          <w:bdr w:val="none" w:sz="0" w:space="0" w:color="auto" w:frame="1"/>
+          <w:shd w:val="clear" w:color="auto" w:fill="FFFFFF"/>
+          <w:lang w:val="es-UY"/>
+        </w:rPr>
       </w:pPr>
       <w:r>
         <w:fldChar w:fldCharType="begin"/>
       </w:r>
       <w:r>
+        <w:rPr>
+          <w:lang w:val="es-UY"/>
+        </w:rPr>
         <w:instrText xml:space="preserve"> ADDIN EN.REFLIST </w:instrText>
       </w:r>
       <w:r>
@@ -1702,163 +2606,181 @@
       </w:r>
       <w:bookmarkStart w:id="12" w:name="_ENREF_1"/>
       <w:r>
+        <w:rPr>
+          <w:lang w:val="es-UY"/>
+        </w:rPr>
         <w:t>[1]</w:t>
       </w:r>
       <w:r>
+        <w:rPr>
+          <w:lang w:val="es-UY"/>
+        </w:rPr>
         <w:tab/>
-        <w:t xml:space="preserve">R. Yin, </w:t>
-      </w:r>
-      <w:r>
-        <w:rPr>
-          <w:i/>
-        </w:rPr>
-        <w:t>Case study research: design and methods</w:t>
-      </w:r>
-      <w:r>
-        <w:t>, 4 ed. Beverly Hills, CA, USA: Sage Publications, 2009.</w:t>
       </w:r>
       <w:bookmarkEnd w:id="12"/>
+      <w:r>
+        <w:rPr>
+          <w:szCs w:val="24"/>
+          <w:lang w:val="es-UY"/>
+        </w:rPr>
+        <w:t xml:space="preserve">Universidad ORT Uruguay, </w:t>
+      </w:r>
+      <w:r>
+        <w:rPr>
+          <w:lang w:val="es-UY"/>
+        </w:rPr>
+        <w:t xml:space="preserve">Aulas, </w:t>
+      </w:r>
+      <w:r>
+        <w:rPr>
+          <w:rStyle w:val="instancename"/>
+          <w:szCs w:val="24"/>
+          <w:shd w:val="clear" w:color="auto" w:fill="FFFFFF"/>
+          <w:lang w:val="es-UY"/>
+        </w:rPr>
+        <w:t>Normas específicas para la presentación de trabajos finales de carrera</w:t>
+      </w:r>
+      <w:r>
+        <w:rPr>
+          <w:rStyle w:val="instancename"/>
+          <w:szCs w:val="24"/>
+          <w:shd w:val="clear" w:color="auto" w:fill="FFFFFF"/>
+          <w:lang w:val="es-UY"/>
+        </w:rPr>
+        <w:t>.</w:t>
+      </w:r>
     </w:p>
     <w:p>
       <w:pPr>
         <w:pStyle w:val="EndNoteBibliography"/>
         <w:spacing w:after="0"/>
-        <w:ind w:left="720" w:hanging="720"/>
-      </w:pPr>
-    </w:p>
-    <w:p>
-      <w:pPr>
-        <w:pStyle w:val="EndNoteBibliography"/>
-        <w:ind w:left="720" w:hanging="720"/>
-        <w:rPr>
+        <w:ind w:left="720" w:hanging="12"/>
+        <w:rPr>
+          <w:szCs w:val="24"/>
+          <w:bdr w:val="none" w:sz="0" w:space="0" w:color="auto" w:frame="1"/>
+          <w:shd w:val="clear" w:color="auto" w:fill="FFFFFF"/>
           <w:lang w:val="es-UY"/>
         </w:rPr>
       </w:pPr>
-      <w:bookmarkStart w:id="13" w:name="_ENREF_2"/>
-      <w:r>
-        <w:t>[2]</w:t>
-      </w:r>
-      <w:r>
-        <w:tab/>
-        <w:t xml:space="preserve">S. Brown, Ed., </w:t>
-      </w:r>
-      <w:r>
-        <w:rPr>
-          <w:i/>
-        </w:rPr>
-        <w:t>The Value Matrix Approach, Creating Wealth And Success By Reaching Your Personal And Business Goals</w:t>
-      </w:r>
-      <w:r>
-        <w:t xml:space="preserve">. </w:t>
-      </w:r>
-      <w:r>
-        <w:rPr>
-          <w:lang w:val="es-UY"/>
-        </w:rPr>
-        <w:t xml:space="preserve">USA: Lulu Press 2004, </w:t>
-      </w:r>
-      <w:r>
-        <w:rPr>
-          <w:lang w:val="es-UY"/>
-        </w:rPr>
-        <w:t>pp. 128-136</w:t>
-      </w:r>
-      <w:r>
-        <w:rPr>
-          <w:lang w:val="es-UY"/>
-        </w:rPr>
-        <w:t>.</w:t>
-      </w:r>
-      <w:bookmarkEnd w:id="13"/>
-    </w:p>
-    <w:p>
-      <w:pPr>
-        <w:spacing w:after="200" w:line="276" w:lineRule="auto"/>
-        <w:ind w:left="705" w:hanging="705"/>
-        <w:jc w:val="left"/>
-        <w:rPr>
-          <w:szCs w:val="24"/>
-          <w:lang w:val="en-US"/>
-        </w:rPr>
-      </w:pPr>
-      <w:r>
-        <w:t>[3]</w:t>
-      </w:r>
-      <w:r>
-        <w:tab/>
-      </w:r>
-      <w:r>
-        <w:tab/>
-      </w:r>
-      <w:r>
-        <w:rPr>
-          <w:szCs w:val="24"/>
-        </w:rPr>
-        <w:t xml:space="preserve">Universidad ORT Uruguay, </w:t>
-      </w:r>
-      <w:r>
-        <w:rPr>
-          <w:iCs/>
-          <w:szCs w:val="24"/>
-        </w:rPr>
-        <w:t>“</w:t>
-      </w:r>
-      <w:r>
-        <w:rPr>
-          <w:szCs w:val="24"/>
-        </w:rPr>
-        <w:t>Software en Uruguay: ¿industria en expansión o de las oportunidades perdidas?</w:t>
-      </w:r>
-      <w:r>
-        <w:rPr>
-          <w:iCs/>
-          <w:szCs w:val="24"/>
-        </w:rPr>
-        <w:t>”, marzo 2016</w:t>
-      </w:r>
-      <w:r>
-        <w:rPr>
-          <w:szCs w:val="24"/>
-        </w:rPr>
-        <w:t xml:space="preserve">. </w:t>
-      </w:r>
-      <w:r>
-        <w:rPr>
-          <w:szCs w:val="24"/>
-          <w:lang w:val="en-US"/>
-        </w:rPr>
-        <w:t xml:space="preserve">[Online]. Available: </w:t>
-      </w:r>
       <w:hyperlink r:id="rId8" w:history="1">
         <w:r>
           <w:rPr>
             <w:rStyle w:val="Hipervnculo"/>
+            <w:color w:val="auto"/>
             <w:szCs w:val="24"/>
-            <w:lang w:val="en-US"/>
+            <w:shd w:val="clear" w:color="auto" w:fill="FFFFFF"/>
+            <w:lang w:val="es-UY"/>
           </w:rPr>
-          <w:t>http://fi.ort.edu.uy/40176/17/software_en_uruguay:_industria_en_expansion_o_de_las_oportunidades_perdidas.html</w:t>
+          <w:t>http://fi.ort.edu.uy/innovaportal/file/30964/3/documento-302-escuela-de-tecnologia.pdf</w:t>
         </w:r>
       </w:hyperlink>
       <w:r>
         <w:rPr>
           <w:szCs w:val="24"/>
-          <w:lang w:val="en-US"/>
+          <w:shd w:val="clear" w:color="auto" w:fill="FFFFFF"/>
+          <w:lang w:val="es-UY"/>
+        </w:rPr>
+        <w:t> </w:t>
+      </w:r>
+    </w:p>
+    <w:p>
+      <w:pPr>
+        <w:pStyle w:val="EndNoteBibliography"/>
+        <w:spacing w:after="0"/>
+        <w:ind w:left="720" w:hanging="720"/>
+        <w:rPr>
+          <w:lang w:val="es-UY"/>
+        </w:rPr>
+      </w:pPr>
+    </w:p>
+    <w:p>
+      <w:pPr>
+        <w:pStyle w:val="EndNoteBibliography"/>
+        <w:spacing w:after="0"/>
+        <w:ind w:left="705" w:hanging="705"/>
+        <w:rPr>
+          <w:rStyle w:val="instancename"/>
+          <w:szCs w:val="24"/>
+          <w:shd w:val="clear" w:color="auto" w:fill="FFFFFF"/>
+          <w:lang w:val="es-UY"/>
+        </w:rPr>
+      </w:pPr>
+      <w:bookmarkStart w:id="13" w:name="_ENREF_2"/>
+      <w:r>
+        <w:rPr>
+          <w:lang w:val="es-UY"/>
+        </w:rPr>
+        <w:t>[2]</w:t>
+      </w:r>
+      <w:r>
+        <w:rPr>
+          <w:lang w:val="es-UY"/>
+        </w:rPr>
+        <w:tab/>
+      </w:r>
+      <w:bookmarkEnd w:id="13"/>
+      <w:r>
+        <w:rPr>
+          <w:szCs w:val="24"/>
+          <w:lang w:val="es-UY"/>
+        </w:rPr>
+        <w:t xml:space="preserve">Universidad ORT Uruguay, </w:t>
+      </w:r>
+      <w:r>
+        <w:rPr>
+          <w:lang w:val="es-UY"/>
+        </w:rPr>
+        <w:t xml:space="preserve">Aulas, </w:t>
+      </w:r>
+      <w:r>
+        <w:rPr>
+          <w:lang w:val="es-UY"/>
+        </w:rPr>
+        <w:t>Plantilla de Proyecto</w:t>
+      </w:r>
+      <w:r>
+        <w:rPr>
+          <w:rStyle w:val="instancename"/>
+          <w:szCs w:val="24"/>
+          <w:shd w:val="clear" w:color="auto" w:fill="FFFFFF"/>
+          <w:lang w:val="es-UY"/>
         </w:rPr>
         <w:t>.</w:t>
       </w:r>
     </w:p>
     <w:p>
       <w:pPr>
-        <w:spacing w:after="200" w:line="276" w:lineRule="auto"/>
+        <w:pStyle w:val="EndNoteBibliography"/>
+        <w:spacing w:after="0"/>
         <w:ind w:left="705" w:hanging="705"/>
-        <w:jc w:val="left"/>
-        <w:rPr>
-          <w:lang w:val="en-US"/>
-        </w:rPr>
-      </w:pPr>
-      <w:r>
-        <w:rPr>
-          <w:lang w:val="en-US"/>
+        <w:rPr>
+          <w:szCs w:val="24"/>
+          <w:u w:val="single"/>
+          <w:bdr w:val="none" w:sz="0" w:space="0" w:color="auto" w:frame="1"/>
+          <w:shd w:val="clear" w:color="auto" w:fill="FFFFFF"/>
+          <w:lang w:val="es-UY"/>
+        </w:rPr>
+      </w:pPr>
+      <w:r>
+        <w:rPr>
+          <w:rStyle w:val="instancename"/>
+          <w:szCs w:val="24"/>
+          <w:shd w:val="clear" w:color="auto" w:fill="FFFFFF"/>
+          <w:lang w:val="es-UY"/>
+        </w:rPr>
+        <w:tab/>
+      </w:r>
+      <w:r>
+        <w:rPr>
+          <w:u w:val="single"/>
+          <w:lang w:val="es-UY"/>
+        </w:rPr>
+        <w:t>https://aulas.ort.edu.uy/pluginfile.php/160275/mod_folder/content/0/Plantilla%20proyecto.dotx?forcedownload=1</w:t>
+      </w:r>
+      <w:r>
+        <w:rPr>
+          <w:u w:val="single"/>
+          <w:lang w:val="es-UY"/>
         </w:rPr>
         <w:br w:type="page"/>
       </w:r>
@@ -1950,21 +2872,7 @@
         <w:rPr>
           <w:lang w:val="en-US"/>
         </w:rPr>
-        <w:t xml:space="preserve">Ciudad: Mc </w:t>
-      </w:r>
-      <w:proofErr w:type="spellStart"/>
-      <w:r>
-        <w:rPr>
-          <w:lang w:val="en-US"/>
-        </w:rPr>
-        <w:t>Graw</w:t>
-      </w:r>
-      <w:proofErr w:type="spellEnd"/>
-      <w:r>
-        <w:rPr>
-          <w:lang w:val="en-US"/>
-        </w:rPr>
-        <w:t xml:space="preserve"> Hill, </w:t>
+        <w:t xml:space="preserve">Ciudad: Mc Graw Hill, </w:t>
       </w:r>
       <w:proofErr w:type="spellStart"/>
       <w:r>
@@ -2089,7 +2997,7 @@
 </file>
 
 <file path=word/endnotes.xml><?xml version="1.0" encoding="utf-8"?>
-<w:endnotes xmlns:wpc="http://schemas.microsoft.com/office/word/2010/wordprocessingCanvas" xmlns:cx="http://schemas.microsoft.com/office/drawing/2014/chartex" xmlns:mc="http://schemas.openxmlformats.org/markup-compatibility/2006" xmlns:o="urn:schemas-microsoft-com:office:office" xmlns:r="http://schemas.openxmlformats.org/officeDocument/2006/relationships" xmlns:m="http://schemas.openxmlformats.org/officeDocument/2006/math" xmlns:v="urn:schemas-microsoft-com:vml" xmlns:wp14="http://schemas.microsoft.com/office/word/2010/wordprocessingDrawing" xmlns:wp="http://schemas.openxmlformats.org/drawingml/2006/wordprocessingDrawing" xmlns:w10="urn:schemas-microsoft-com:office:word" xmlns:w="http://schemas.openxmlformats.org/wordprocessingml/2006/main" xmlns:w14="http://schemas.microsoft.com/office/word/2010/wordml" xmlns:w15="http://schemas.microsoft.com/office/word/2012/wordml" xmlns:w16se="http://schemas.microsoft.com/office/word/2015/wordml/symex" xmlns:wpg="http://schemas.microsoft.com/office/word/2010/wordprocessingGroup" xmlns:wpi="http://schemas.microsoft.com/office/word/2010/wordprocessingInk" xmlns:wne="http://schemas.microsoft.com/office/word/2006/wordml" xmlns:wps="http://schemas.microsoft.com/office/word/2010/wordprocessingShape" mc:Ignorable="w14 w15 w16se wp14">
+<w:endnotes xmlns:wpc="http://schemas.microsoft.com/office/word/2010/wordprocessingCanvas" xmlns:cx="http://schemas.microsoft.com/office/drawing/2014/chartex" xmlns:cx1="http://schemas.microsoft.com/office/drawing/2015/9/8/chartex" xmlns:cx2="http://schemas.microsoft.com/office/drawing/2015/10/21/chartex" xmlns:cx3="http://schemas.microsoft.com/office/drawing/2016/5/9/chartex" xmlns:cx4="http://schemas.microsoft.com/office/drawing/2016/5/10/chartex" xmlns:cx5="http://schemas.microsoft.com/office/drawing/2016/5/11/chartex" xmlns:cx6="http://schemas.microsoft.com/office/drawing/2016/5/12/chartex" xmlns:cx7="http://schemas.microsoft.com/office/drawing/2016/5/13/chartex" xmlns:cx8="http://schemas.microsoft.com/office/drawing/2016/5/14/chartex" xmlns:mc="http://schemas.openxmlformats.org/markup-compatibility/2006" xmlns:aink="http://schemas.microsoft.com/office/drawing/2016/ink" xmlns:am3d="http://schemas.microsoft.com/office/drawing/2017/model3d" xmlns:o="urn:schemas-microsoft-com:office:office" xmlns:r="http://schemas.openxmlformats.org/officeDocument/2006/relationships" xmlns:m="http://schemas.openxmlformats.org/officeDocument/2006/math" xmlns:v="urn:schemas-microsoft-com:vml" xmlns:wp14="http://schemas.microsoft.com/office/word/2010/wordprocessingDrawing" xmlns:wp="http://schemas.openxmlformats.org/drawingml/2006/wordprocessingDrawing" xmlns:w10="urn:schemas-microsoft-com:office:word" xmlns:w="http://schemas.openxmlformats.org/wordprocessingml/2006/main" xmlns:w14="http://schemas.microsoft.com/office/word/2010/wordml" xmlns:w15="http://schemas.microsoft.com/office/word/2012/wordml" xmlns:w16cid="http://schemas.microsoft.com/office/word/2016/wordml/cid" xmlns:w16se="http://schemas.microsoft.com/office/word/2015/wordml/symex" xmlns:wpg="http://schemas.microsoft.com/office/word/2010/wordprocessingGroup" xmlns:wpi="http://schemas.microsoft.com/office/word/2010/wordprocessingInk" xmlns:wne="http://schemas.microsoft.com/office/word/2006/wordml" xmlns:wps="http://schemas.microsoft.com/office/word/2010/wordprocessingShape" mc:Ignorable="w14 w15 w16se w16cid wp14">
   <w:endnote w:type="separator" w:id="-1">
     <w:p>
       <w:pPr>
@@ -2114,7 +3022,7 @@
 </file>
 
 <file path=word/footer1.xml><?xml version="1.0" encoding="utf-8"?>
-<w:ftr xmlns:wpc="http://schemas.microsoft.com/office/word/2010/wordprocessingCanvas" xmlns:cx="http://schemas.microsoft.com/office/drawing/2014/chartex" xmlns:mc="http://schemas.openxmlformats.org/markup-compatibility/2006" xmlns:o="urn:schemas-microsoft-com:office:office" xmlns:r="http://schemas.openxmlformats.org/officeDocument/2006/relationships" xmlns:m="http://schemas.openxmlformats.org/officeDocument/2006/math" xmlns:v="urn:schemas-microsoft-com:vml" xmlns:wp14="http://schemas.microsoft.com/office/word/2010/wordprocessingDrawing" xmlns:wp="http://schemas.openxmlformats.org/drawingml/2006/wordprocessingDrawing" xmlns:w10="urn:schemas-microsoft-com:office:word" xmlns:w="http://schemas.openxmlformats.org/wordprocessingml/2006/main" xmlns:w14="http://schemas.microsoft.com/office/word/2010/wordml" xmlns:w15="http://schemas.microsoft.com/office/word/2012/wordml" xmlns:w16se="http://schemas.microsoft.com/office/word/2015/wordml/symex" xmlns:wpg="http://schemas.microsoft.com/office/word/2010/wordprocessingGroup" xmlns:wpi="http://schemas.microsoft.com/office/word/2010/wordprocessingInk" xmlns:wne="http://schemas.microsoft.com/office/word/2006/wordml" xmlns:wps="http://schemas.microsoft.com/office/word/2010/wordprocessingShape" mc:Ignorable="w14 w15 w16se wp14">
+<w:ftr xmlns:wpc="http://schemas.microsoft.com/office/word/2010/wordprocessingCanvas" xmlns:cx="http://schemas.microsoft.com/office/drawing/2014/chartex" xmlns:cx1="http://schemas.microsoft.com/office/drawing/2015/9/8/chartex" xmlns:cx2="http://schemas.microsoft.com/office/drawing/2015/10/21/chartex" xmlns:cx3="http://schemas.microsoft.com/office/drawing/2016/5/9/chartex" xmlns:cx4="http://schemas.microsoft.com/office/drawing/2016/5/10/chartex" xmlns:cx5="http://schemas.microsoft.com/office/drawing/2016/5/11/chartex" xmlns:cx6="http://schemas.microsoft.com/office/drawing/2016/5/12/chartex" xmlns:cx7="http://schemas.microsoft.com/office/drawing/2016/5/13/chartex" xmlns:cx8="http://schemas.microsoft.com/office/drawing/2016/5/14/chartex" xmlns:mc="http://schemas.openxmlformats.org/markup-compatibility/2006" xmlns:aink="http://schemas.microsoft.com/office/drawing/2016/ink" xmlns:am3d="http://schemas.microsoft.com/office/drawing/2017/model3d" xmlns:o="urn:schemas-microsoft-com:office:office" xmlns:r="http://schemas.openxmlformats.org/officeDocument/2006/relationships" xmlns:m="http://schemas.openxmlformats.org/officeDocument/2006/math" xmlns:v="urn:schemas-microsoft-com:vml" xmlns:wp14="http://schemas.microsoft.com/office/word/2010/wordprocessingDrawing" xmlns:wp="http://schemas.openxmlformats.org/drawingml/2006/wordprocessingDrawing" xmlns:w10="urn:schemas-microsoft-com:office:word" xmlns:w="http://schemas.openxmlformats.org/wordprocessingml/2006/main" xmlns:w14="http://schemas.microsoft.com/office/word/2010/wordml" xmlns:w15="http://schemas.microsoft.com/office/word/2012/wordml" xmlns:w16cid="http://schemas.microsoft.com/office/word/2016/wordml/cid" xmlns:w16se="http://schemas.microsoft.com/office/word/2015/wordml/symex" xmlns:wpg="http://schemas.microsoft.com/office/word/2010/wordprocessingGroup" xmlns:wpi="http://schemas.microsoft.com/office/word/2010/wordprocessingInk" xmlns:wne="http://schemas.microsoft.com/office/word/2006/wordml" xmlns:wps="http://schemas.microsoft.com/office/word/2010/wordprocessingShape" mc:Ignorable="w14 w15 w16se w16cid wp14">
   <w:sdt>
     <w:sdtPr>
       <w:id w:val="268664499"/>
@@ -2163,7 +3071,7 @@
 </file>
 
 <file path=word/footnotes.xml><?xml version="1.0" encoding="utf-8"?>
-<w:footnotes xmlns:wpc="http://schemas.microsoft.com/office/word/2010/wordprocessingCanvas" xmlns:cx="http://schemas.microsoft.com/office/drawing/2014/chartex" xmlns:mc="http://schemas.openxmlformats.org/markup-compatibility/2006" xmlns:o="urn:schemas-microsoft-com:office:office" xmlns:r="http://schemas.openxmlformats.org/officeDocument/2006/relationships" xmlns:m="http://schemas.openxmlformats.org/officeDocument/2006/math" xmlns:v="urn:schemas-microsoft-com:vml" xmlns:wp14="http://schemas.microsoft.com/office/word/2010/wordprocessingDrawing" xmlns:wp="http://schemas.openxmlformats.org/drawingml/2006/wordprocessingDrawing" xmlns:w10="urn:schemas-microsoft-com:office:word" xmlns:w="http://schemas.openxmlformats.org/wordprocessingml/2006/main" xmlns:w14="http://schemas.microsoft.com/office/word/2010/wordml" xmlns:w15="http://schemas.microsoft.com/office/word/2012/wordml" xmlns:w16se="http://schemas.microsoft.com/office/word/2015/wordml/symex" xmlns:wpg="http://schemas.microsoft.com/office/word/2010/wordprocessingGroup" xmlns:wpi="http://schemas.microsoft.com/office/word/2010/wordprocessingInk" xmlns:wne="http://schemas.microsoft.com/office/word/2006/wordml" xmlns:wps="http://schemas.microsoft.com/office/word/2010/wordprocessingShape" mc:Ignorable="w14 w15 w16se wp14">
+<w:footnotes xmlns:wpc="http://schemas.microsoft.com/office/word/2010/wordprocessingCanvas" xmlns:cx="http://schemas.microsoft.com/office/drawing/2014/chartex" xmlns:cx1="http://schemas.microsoft.com/office/drawing/2015/9/8/chartex" xmlns:cx2="http://schemas.microsoft.com/office/drawing/2015/10/21/chartex" xmlns:cx3="http://schemas.microsoft.com/office/drawing/2016/5/9/chartex" xmlns:cx4="http://schemas.microsoft.com/office/drawing/2016/5/10/chartex" xmlns:cx5="http://schemas.microsoft.com/office/drawing/2016/5/11/chartex" xmlns:cx6="http://schemas.microsoft.com/office/drawing/2016/5/12/chartex" xmlns:cx7="http://schemas.microsoft.com/office/drawing/2016/5/13/chartex" xmlns:cx8="http://schemas.microsoft.com/office/drawing/2016/5/14/chartex" xmlns:mc="http://schemas.openxmlformats.org/markup-compatibility/2006" xmlns:aink="http://schemas.microsoft.com/office/drawing/2016/ink" xmlns:am3d="http://schemas.microsoft.com/office/drawing/2017/model3d" xmlns:o="urn:schemas-microsoft-com:office:office" xmlns:r="http://schemas.openxmlformats.org/officeDocument/2006/relationships" xmlns:m="http://schemas.openxmlformats.org/officeDocument/2006/math" xmlns:v="urn:schemas-microsoft-com:vml" xmlns:wp14="http://schemas.microsoft.com/office/word/2010/wordprocessingDrawing" xmlns:wp="http://schemas.openxmlformats.org/drawingml/2006/wordprocessingDrawing" xmlns:w10="urn:schemas-microsoft-com:office:word" xmlns:w="http://schemas.openxmlformats.org/wordprocessingml/2006/main" xmlns:w14="http://schemas.microsoft.com/office/word/2010/wordml" xmlns:w15="http://schemas.microsoft.com/office/word/2012/wordml" xmlns:w16cid="http://schemas.microsoft.com/office/word/2016/wordml/cid" xmlns:w16se="http://schemas.microsoft.com/office/word/2015/wordml/symex" xmlns:wpg="http://schemas.microsoft.com/office/word/2010/wordprocessingGroup" xmlns:wpi="http://schemas.microsoft.com/office/word/2010/wordprocessingInk" xmlns:wne="http://schemas.microsoft.com/office/word/2006/wordml" xmlns:wps="http://schemas.microsoft.com/office/word/2010/wordprocessingShape" mc:Ignorable="w14 w15 w16se w16cid wp14">
   <w:footnote w:type="separator" w:id="-1">
     <w:p>
       <w:pPr>
@@ -2188,7 +3096,7 @@
 </file>
 
 <file path=word/numbering.xml><?xml version="1.0" encoding="utf-8"?>
-<w:numbering xmlns:wpc="http://schemas.microsoft.com/office/word/2010/wordprocessingCanvas" xmlns:cx="http://schemas.microsoft.com/office/drawing/2014/chartex" xmlns:mc="http://schemas.openxmlformats.org/markup-compatibility/2006" xmlns:o="urn:schemas-microsoft-com:office:office" xmlns:r="http://schemas.openxmlformats.org/officeDocument/2006/relationships" xmlns:m="http://schemas.openxmlformats.org/officeDocument/2006/math" xmlns:v="urn:schemas-microsoft-com:vml" xmlns:wp14="http://schemas.microsoft.com/office/word/2010/wordprocessingDrawing" xmlns:wp="http://schemas.openxmlformats.org/drawingml/2006/wordprocessingDrawing" xmlns:w10="urn:schemas-microsoft-com:office:word" xmlns:w="http://schemas.openxmlformats.org/wordprocessingml/2006/main" xmlns:w14="http://schemas.microsoft.com/office/word/2010/wordml" xmlns:w15="http://schemas.microsoft.com/office/word/2012/wordml" xmlns:w16se="http://schemas.microsoft.com/office/word/2015/wordml/symex" xmlns:wpg="http://schemas.microsoft.com/office/word/2010/wordprocessingGroup" xmlns:wpi="http://schemas.microsoft.com/office/word/2010/wordprocessingInk" xmlns:wne="http://schemas.microsoft.com/office/word/2006/wordml" xmlns:wps="http://schemas.microsoft.com/office/word/2010/wordprocessingShape" mc:Ignorable="w14 w15 w16se wp14">
+<w:numbering xmlns:wpc="http://schemas.microsoft.com/office/word/2010/wordprocessingCanvas" xmlns:cx="http://schemas.microsoft.com/office/drawing/2014/chartex" xmlns:cx1="http://schemas.microsoft.com/office/drawing/2015/9/8/chartex" xmlns:cx2="http://schemas.microsoft.com/office/drawing/2015/10/21/chartex" xmlns:cx3="http://schemas.microsoft.com/office/drawing/2016/5/9/chartex" xmlns:cx4="http://schemas.microsoft.com/office/drawing/2016/5/10/chartex" xmlns:cx5="http://schemas.microsoft.com/office/drawing/2016/5/11/chartex" xmlns:cx6="http://schemas.microsoft.com/office/drawing/2016/5/12/chartex" xmlns:cx7="http://schemas.microsoft.com/office/drawing/2016/5/13/chartex" xmlns:cx8="http://schemas.microsoft.com/office/drawing/2016/5/14/chartex" xmlns:mc="http://schemas.openxmlformats.org/markup-compatibility/2006" xmlns:aink="http://schemas.microsoft.com/office/drawing/2016/ink" xmlns:am3d="http://schemas.microsoft.com/office/drawing/2017/model3d" xmlns:o="urn:schemas-microsoft-com:office:office" xmlns:r="http://schemas.openxmlformats.org/officeDocument/2006/relationships" xmlns:m="http://schemas.openxmlformats.org/officeDocument/2006/math" xmlns:v="urn:schemas-microsoft-com:vml" xmlns:wp14="http://schemas.microsoft.com/office/word/2010/wordprocessingDrawing" xmlns:wp="http://schemas.openxmlformats.org/drawingml/2006/wordprocessingDrawing" xmlns:w10="urn:schemas-microsoft-com:office:word" xmlns:w="http://schemas.openxmlformats.org/wordprocessingml/2006/main" xmlns:w14="http://schemas.microsoft.com/office/word/2010/wordml" xmlns:w15="http://schemas.microsoft.com/office/word/2012/wordml" xmlns:w16cid="http://schemas.microsoft.com/office/word/2016/wordml/cid" xmlns:w16se="http://schemas.microsoft.com/office/word/2015/wordml/symex" xmlns:wpg="http://schemas.microsoft.com/office/word/2010/wordprocessingGroup" xmlns:wpi="http://schemas.microsoft.com/office/word/2010/wordprocessingInk" xmlns:wne="http://schemas.microsoft.com/office/word/2006/wordml" xmlns:wps="http://schemas.microsoft.com/office/word/2010/wordprocessingShape" mc:Ignorable="w14 w15 w16se w16cid wp14">
   <w:abstractNum w:abstractNumId="0" w15:restartNumberingAfterBreak="0">
     <w:nsid w:val="06227C49"/>
     <w:multiLevelType w:val="hybridMultilevel"/>
@@ -3369,7 +4277,7 @@
 </file>
 
 <file path=word/styles.xml><?xml version="1.0" encoding="utf-8"?>
-<w:styles xmlns:mc="http://schemas.openxmlformats.org/markup-compatibility/2006" xmlns:r="http://schemas.openxmlformats.org/officeDocument/2006/relationships" xmlns:w="http://schemas.openxmlformats.org/wordprocessingml/2006/main" xmlns:w14="http://schemas.microsoft.com/office/word/2010/wordml" xmlns:w15="http://schemas.microsoft.com/office/word/2012/wordml" xmlns:w16se="http://schemas.microsoft.com/office/word/2015/wordml/symex" mc:Ignorable="w14 w15 w16se">
+<w:styles xmlns:mc="http://schemas.openxmlformats.org/markup-compatibility/2006" xmlns:r="http://schemas.openxmlformats.org/officeDocument/2006/relationships" xmlns:w="http://schemas.openxmlformats.org/wordprocessingml/2006/main" xmlns:w14="http://schemas.microsoft.com/office/word/2010/wordml" xmlns:w15="http://schemas.microsoft.com/office/word/2012/wordml" xmlns:w16cid="http://schemas.microsoft.com/office/word/2016/wordml/cid" xmlns:w16se="http://schemas.microsoft.com/office/word/2015/wordml/symex" mc:Ignorable="w14 w15 w16se w16cid">
   <w:docDefaults>
     <w:rPrDefault>
       <w:rPr>
@@ -3385,7 +4293,7 @@
       </w:pPr>
     </w:pPrDefault>
   </w:docDefaults>
-  <w:latentStyles w:defLockedState="0" w:defUIPriority="99" w:defSemiHidden="0" w:defUnhideWhenUsed="0" w:defQFormat="0" w:count="371">
+  <w:latentStyles w:defLockedState="0" w:defUIPriority="99" w:defSemiHidden="0" w:defUnhideWhenUsed="0" w:defQFormat="0" w:count="376">
     <w:lsdException w:name="Normal" w:uiPriority="0" w:qFormat="1"/>
     <w:lsdException w:name="heading 1" w:uiPriority="9" w:qFormat="1"/>
     <w:lsdException w:name="heading 2" w:semiHidden="1" w:uiPriority="9" w:unhideWhenUsed="1"/>
@@ -3491,7 +4399,6 @@
     <w:lsdException w:name="HTML Sample" w:semiHidden="1" w:unhideWhenUsed="1"/>
     <w:lsdException w:name="HTML Typewriter" w:semiHidden="1" w:unhideWhenUsed="1"/>
     <w:lsdException w:name="HTML Variable" w:semiHidden="1" w:unhideWhenUsed="1"/>
-    <w:lsdException w:name="Normal Table" w:semiHidden="1" w:unhideWhenUsed="1"/>
     <w:lsdException w:name="annotation subject" w:semiHidden="1" w:unhideWhenUsed="1"/>
     <w:lsdException w:name="No List" w:semiHidden="1" w:unhideWhenUsed="1"/>
     <w:lsdException w:name="Outline List 1" w:semiHidden="1" w:unhideWhenUsed="1"/>
@@ -3534,11 +4441,8 @@
     <w:lsdException w:name="Table Contemporary" w:semiHidden="1" w:unhideWhenUsed="1"/>
     <w:lsdException w:name="Table Elegant" w:semiHidden="1" w:unhideWhenUsed="1"/>
     <w:lsdException w:name="Table Professional" w:semiHidden="1" w:unhideWhenUsed="1"/>
-    <w:lsdException w:name="Table Subtle 1" w:semiHidden="1" w:unhideWhenUsed="1"/>
     <w:lsdException w:name="Table Subtle 2" w:semiHidden="1" w:unhideWhenUsed="1"/>
     <w:lsdException w:name="Table Web 1" w:semiHidden="1" w:unhideWhenUsed="1"/>
-    <w:lsdException w:name="Table Web 2" w:semiHidden="1" w:unhideWhenUsed="1"/>
-    <w:lsdException w:name="Table Web 3" w:semiHidden="1" w:unhideWhenUsed="1"/>
     <w:lsdException w:name="Balloon Text" w:semiHidden="1" w:unhideWhenUsed="1"/>
     <w:lsdException w:name="Table Grid" w:uiPriority="59"/>
     <w:lsdException w:name="Table Theme" w:semiHidden="1" w:unhideWhenUsed="1"/>
@@ -3757,6 +4661,11 @@
     <w:lsdException w:name="List Table 5 Dark Accent 6" w:uiPriority="50"/>
     <w:lsdException w:name="List Table 6 Colorful Accent 6" w:uiPriority="51"/>
     <w:lsdException w:name="List Table 7 Colorful Accent 6" w:uiPriority="52"/>
+    <w:lsdException w:name="Mention" w:semiHidden="1" w:unhideWhenUsed="1"/>
+    <w:lsdException w:name="Smart Hyperlink" w:semiHidden="1" w:unhideWhenUsed="1"/>
+    <w:lsdException w:name="Hashtag" w:semiHidden="1" w:unhideWhenUsed="1"/>
+    <w:lsdException w:name="Unresolved Mention" w:semiHidden="1" w:unhideWhenUsed="1"/>
+    <w:lsdException w:name="Smart Link" w:semiHidden="1" w:unhideWhenUsed="1"/>
   </w:latentStyles>
   <w:style w:type="paragraph" w:default="1" w:styleId="Normal">
     <w:name w:val="Normal"/>
@@ -4278,6 +5187,353 @@
       <w:spacing w:after="0"/>
     </w:pPr>
   </w:style>
+  <w:style w:type="table" w:styleId="Tablanormal5">
+    <w:name w:val="Plain Table 5"/>
+    <w:basedOn w:val="Tablanormal"/>
+    <w:uiPriority w:val="45"/>
+    <w:rsid w:val="003C1CF2"/>
+    <w:pPr>
+      <w:spacing w:after="0" w:line="240" w:lineRule="auto"/>
+    </w:pPr>
+    <w:tblPr>
+      <w:tblStyleRowBandSize w:val="1"/>
+      <w:tblStyleColBandSize w:val="1"/>
+    </w:tblPr>
+    <w:tblStylePr w:type="firstRow">
+      <w:rPr>
+        <w:rFonts w:asciiTheme="majorHAnsi" w:eastAsiaTheme="majorEastAsia" w:hAnsiTheme="majorHAnsi" w:cstheme="majorBidi"/>
+        <w:i/>
+        <w:iCs/>
+        <w:sz w:val="26"/>
+      </w:rPr>
+      <w:tblPr/>
+      <w:tcPr>
+        <w:tcBorders>
+          <w:bottom w:val="single" w:sz="4" w:space="0" w:color="7F7F7F" w:themeColor="text1" w:themeTint="80"/>
+        </w:tcBorders>
+        <w:shd w:val="clear" w:color="auto" w:fill="FFFFFF" w:themeFill="background1"/>
+      </w:tcPr>
+    </w:tblStylePr>
+    <w:tblStylePr w:type="lastRow">
+      <w:rPr>
+        <w:rFonts w:asciiTheme="majorHAnsi" w:eastAsiaTheme="majorEastAsia" w:hAnsiTheme="majorHAnsi" w:cstheme="majorBidi"/>
+        <w:i/>
+        <w:iCs/>
+        <w:sz w:val="26"/>
+      </w:rPr>
+      <w:tblPr/>
+      <w:tcPr>
+        <w:tcBorders>
+          <w:top w:val="single" w:sz="4" w:space="0" w:color="7F7F7F" w:themeColor="text1" w:themeTint="80"/>
+        </w:tcBorders>
+        <w:shd w:val="clear" w:color="auto" w:fill="FFFFFF" w:themeFill="background1"/>
+      </w:tcPr>
+    </w:tblStylePr>
+    <w:tblStylePr w:type="firstCol">
+      <w:pPr>
+        <w:jc w:val="right"/>
+      </w:pPr>
+      <w:rPr>
+        <w:rFonts w:asciiTheme="majorHAnsi" w:eastAsiaTheme="majorEastAsia" w:hAnsiTheme="majorHAnsi" w:cstheme="majorBidi"/>
+        <w:i/>
+        <w:iCs/>
+        <w:sz w:val="26"/>
+      </w:rPr>
+      <w:tblPr/>
+      <w:tcPr>
+        <w:tcBorders>
+          <w:right w:val="single" w:sz="4" w:space="0" w:color="7F7F7F" w:themeColor="text1" w:themeTint="80"/>
+        </w:tcBorders>
+        <w:shd w:val="clear" w:color="auto" w:fill="FFFFFF" w:themeFill="background1"/>
+      </w:tcPr>
+    </w:tblStylePr>
+    <w:tblStylePr w:type="lastCol">
+      <w:rPr>
+        <w:rFonts w:asciiTheme="majorHAnsi" w:eastAsiaTheme="majorEastAsia" w:hAnsiTheme="majorHAnsi" w:cstheme="majorBidi"/>
+        <w:i/>
+        <w:iCs/>
+        <w:sz w:val="26"/>
+      </w:rPr>
+      <w:tblPr/>
+      <w:tcPr>
+        <w:tcBorders>
+          <w:left w:val="single" w:sz="4" w:space="0" w:color="7F7F7F" w:themeColor="text1" w:themeTint="80"/>
+        </w:tcBorders>
+        <w:shd w:val="clear" w:color="auto" w:fill="FFFFFF" w:themeFill="background1"/>
+      </w:tcPr>
+    </w:tblStylePr>
+    <w:tblStylePr w:type="band1Vert">
+      <w:tblPr/>
+      <w:tcPr>
+        <w:shd w:val="clear" w:color="auto" w:fill="F2F2F2" w:themeFill="background1" w:themeFillShade="F2"/>
+      </w:tcPr>
+    </w:tblStylePr>
+    <w:tblStylePr w:type="band1Horz">
+      <w:tblPr/>
+      <w:tcPr>
+        <w:shd w:val="clear" w:color="auto" w:fill="F2F2F2" w:themeFill="background1" w:themeFillShade="F2"/>
+      </w:tcPr>
+    </w:tblStylePr>
+    <w:tblStylePr w:type="neCell">
+      <w:tblPr/>
+      <w:tcPr>
+        <w:tcBorders>
+          <w:left w:val="nil"/>
+        </w:tcBorders>
+      </w:tcPr>
+    </w:tblStylePr>
+    <w:tblStylePr w:type="nwCell">
+      <w:tblPr/>
+      <w:tcPr>
+        <w:tcBorders>
+          <w:right w:val="nil"/>
+        </w:tcBorders>
+      </w:tcPr>
+    </w:tblStylePr>
+    <w:tblStylePr w:type="seCell">
+      <w:tblPr/>
+      <w:tcPr>
+        <w:tcBorders>
+          <w:left w:val="nil"/>
+        </w:tcBorders>
+      </w:tcPr>
+    </w:tblStylePr>
+    <w:tblStylePr w:type="swCell">
+      <w:tblPr/>
+      <w:tcPr>
+        <w:tcBorders>
+          <w:right w:val="nil"/>
+        </w:tcBorders>
+      </w:tcPr>
+    </w:tblStylePr>
+  </w:style>
+  <w:style w:type="table" w:styleId="Tablanormal4">
+    <w:name w:val="Plain Table 4"/>
+    <w:basedOn w:val="Tablanormal"/>
+    <w:uiPriority w:val="44"/>
+    <w:rsid w:val="003C1CF2"/>
+    <w:pPr>
+      <w:spacing w:after="0" w:line="240" w:lineRule="auto"/>
+    </w:pPr>
+    <w:tblPr>
+      <w:tblStyleRowBandSize w:val="1"/>
+      <w:tblStyleColBandSize w:val="1"/>
+    </w:tblPr>
+    <w:tblStylePr w:type="firstRow">
+      <w:rPr>
+        <w:b/>
+        <w:bCs/>
+      </w:rPr>
+    </w:tblStylePr>
+    <w:tblStylePr w:type="lastRow">
+      <w:rPr>
+        <w:b/>
+        <w:bCs/>
+      </w:rPr>
+    </w:tblStylePr>
+    <w:tblStylePr w:type="firstCol">
+      <w:rPr>
+        <w:b/>
+        <w:bCs/>
+      </w:rPr>
+    </w:tblStylePr>
+    <w:tblStylePr w:type="lastCol">
+      <w:rPr>
+        <w:b/>
+        <w:bCs/>
+      </w:rPr>
+    </w:tblStylePr>
+    <w:tblStylePr w:type="band1Vert">
+      <w:tblPr/>
+      <w:tcPr>
+        <w:shd w:val="clear" w:color="auto" w:fill="F2F2F2" w:themeFill="background1" w:themeFillShade="F2"/>
+      </w:tcPr>
+    </w:tblStylePr>
+    <w:tblStylePr w:type="band1Horz">
+      <w:tblPr/>
+      <w:tcPr>
+        <w:shd w:val="clear" w:color="auto" w:fill="F2F2F2" w:themeFill="background1" w:themeFillShade="F2"/>
+      </w:tcPr>
+    </w:tblStylePr>
+  </w:style>
+  <w:style w:type="table" w:styleId="Tablanormal3">
+    <w:name w:val="Plain Table 3"/>
+    <w:basedOn w:val="Tablanormal"/>
+    <w:uiPriority w:val="43"/>
+    <w:rsid w:val="003C1CF2"/>
+    <w:pPr>
+      <w:spacing w:after="0" w:line="240" w:lineRule="auto"/>
+    </w:pPr>
+    <w:tblPr>
+      <w:tblStyleRowBandSize w:val="1"/>
+      <w:tblStyleColBandSize w:val="1"/>
+    </w:tblPr>
+    <w:tblStylePr w:type="firstRow">
+      <w:rPr>
+        <w:b/>
+        <w:bCs/>
+        <w:caps/>
+      </w:rPr>
+      <w:tblPr/>
+      <w:tcPr>
+        <w:tcBorders>
+          <w:bottom w:val="single" w:sz="4" w:space="0" w:color="7F7F7F" w:themeColor="text1" w:themeTint="80"/>
+        </w:tcBorders>
+      </w:tcPr>
+    </w:tblStylePr>
+    <w:tblStylePr w:type="lastRow">
+      <w:rPr>
+        <w:b/>
+        <w:bCs/>
+        <w:caps/>
+      </w:rPr>
+      <w:tblPr/>
+      <w:tcPr>
+        <w:tcBorders>
+          <w:top w:val="nil"/>
+        </w:tcBorders>
+      </w:tcPr>
+    </w:tblStylePr>
+    <w:tblStylePr w:type="firstCol">
+      <w:rPr>
+        <w:b/>
+        <w:bCs/>
+        <w:caps/>
+      </w:rPr>
+      <w:tblPr/>
+      <w:tcPr>
+        <w:tcBorders>
+          <w:right w:val="single" w:sz="4" w:space="0" w:color="7F7F7F" w:themeColor="text1" w:themeTint="80"/>
+        </w:tcBorders>
+      </w:tcPr>
+    </w:tblStylePr>
+    <w:tblStylePr w:type="lastCol">
+      <w:rPr>
+        <w:b/>
+        <w:bCs/>
+        <w:caps/>
+      </w:rPr>
+      <w:tblPr/>
+      <w:tcPr>
+        <w:tcBorders>
+          <w:left w:val="nil"/>
+        </w:tcBorders>
+      </w:tcPr>
+    </w:tblStylePr>
+    <w:tblStylePr w:type="band1Vert">
+      <w:tblPr/>
+      <w:tcPr>
+        <w:shd w:val="clear" w:color="auto" w:fill="F2F2F2" w:themeFill="background1" w:themeFillShade="F2"/>
+      </w:tcPr>
+    </w:tblStylePr>
+    <w:tblStylePr w:type="band1Horz">
+      <w:tblPr/>
+      <w:tcPr>
+        <w:shd w:val="clear" w:color="auto" w:fill="F2F2F2" w:themeFill="background1" w:themeFillShade="F2"/>
+      </w:tcPr>
+    </w:tblStylePr>
+    <w:tblStylePr w:type="neCell">
+      <w:tblPr/>
+      <w:tcPr>
+        <w:tcBorders>
+          <w:left w:val="nil"/>
+        </w:tcBorders>
+      </w:tcPr>
+    </w:tblStylePr>
+    <w:tblStylePr w:type="nwCell">
+      <w:tblPr/>
+      <w:tcPr>
+        <w:tcBorders>
+          <w:right w:val="nil"/>
+        </w:tcBorders>
+      </w:tcPr>
+    </w:tblStylePr>
+  </w:style>
+  <w:style w:type="table" w:styleId="Tablanormal1">
+    <w:name w:val="Plain Table 1"/>
+    <w:basedOn w:val="Tablanormal"/>
+    <w:uiPriority w:val="41"/>
+    <w:rsid w:val="003C1CF2"/>
+    <w:pPr>
+      <w:spacing w:after="0" w:line="240" w:lineRule="auto"/>
+    </w:pPr>
+    <w:tblPr>
+      <w:tblStyleRowBandSize w:val="1"/>
+      <w:tblStyleColBandSize w:val="1"/>
+      <w:tblBorders>
+        <w:top w:val="single" w:sz="4" w:space="0" w:color="BFBFBF" w:themeColor="background1" w:themeShade="BF"/>
+        <w:left w:val="single" w:sz="4" w:space="0" w:color="BFBFBF" w:themeColor="background1" w:themeShade="BF"/>
+        <w:bottom w:val="single" w:sz="4" w:space="0" w:color="BFBFBF" w:themeColor="background1" w:themeShade="BF"/>
+        <w:right w:val="single" w:sz="4" w:space="0" w:color="BFBFBF" w:themeColor="background1" w:themeShade="BF"/>
+        <w:insideH w:val="single" w:sz="4" w:space="0" w:color="BFBFBF" w:themeColor="background1" w:themeShade="BF"/>
+        <w:insideV w:val="single" w:sz="4" w:space="0" w:color="BFBFBF" w:themeColor="background1" w:themeShade="BF"/>
+      </w:tblBorders>
+    </w:tblPr>
+    <w:tblStylePr w:type="firstRow">
+      <w:rPr>
+        <w:b/>
+        <w:bCs/>
+      </w:rPr>
+    </w:tblStylePr>
+    <w:tblStylePr w:type="lastRow">
+      <w:rPr>
+        <w:b/>
+        <w:bCs/>
+      </w:rPr>
+      <w:tblPr/>
+      <w:tcPr>
+        <w:tcBorders>
+          <w:top w:val="double" w:sz="4" w:space="0" w:color="BFBFBF" w:themeColor="background1" w:themeShade="BF"/>
+        </w:tcBorders>
+      </w:tcPr>
+    </w:tblStylePr>
+    <w:tblStylePr w:type="firstCol">
+      <w:rPr>
+        <w:b/>
+        <w:bCs/>
+      </w:rPr>
+    </w:tblStylePr>
+    <w:tblStylePr w:type="lastCol">
+      <w:rPr>
+        <w:b/>
+        <w:bCs/>
+      </w:rPr>
+    </w:tblStylePr>
+    <w:tblStylePr w:type="band1Vert">
+      <w:tblPr/>
+      <w:tcPr>
+        <w:shd w:val="clear" w:color="auto" w:fill="F2F2F2" w:themeFill="background1" w:themeFillShade="F2"/>
+      </w:tcPr>
+    </w:tblStylePr>
+    <w:tblStylePr w:type="band1Horz">
+      <w:tblPr/>
+      <w:tcPr>
+        <w:shd w:val="clear" w:color="auto" w:fill="F2F2F2" w:themeFill="background1" w:themeFillShade="F2"/>
+      </w:tcPr>
+    </w:tblStylePr>
+  </w:style>
+  <w:style w:type="character" w:customStyle="1" w:styleId="instancename">
+    <w:name w:val="instancename"/>
+    <w:basedOn w:val="Fuentedeprrafopredeter"/>
+    <w:rsid w:val="00156779"/>
+  </w:style>
+  <w:style w:type="character" w:customStyle="1" w:styleId="accesshide">
+    <w:name w:val="accesshide"/>
+    <w:basedOn w:val="Fuentedeprrafopredeter"/>
+    <w:rsid w:val="00156779"/>
+  </w:style>
+  <w:style w:type="character" w:styleId="Mencinsinresolver">
+    <w:name w:val="Unresolved Mention"/>
+    <w:basedOn w:val="Fuentedeprrafopredeter"/>
+    <w:uiPriority w:val="99"/>
+    <w:semiHidden/>
+    <w:unhideWhenUsed/>
+    <w:rsid w:val="00156779"/>
+    <w:rPr>
+      <w:color w:val="605E5C"/>
+      <w:shd w:val="clear" w:color="auto" w:fill="E1DFDD"/>
+    </w:rPr>
+  </w:style>
 </w:styles>
 </file>
 
@@ -4569,7 +5825,7 @@
 </file>
 
 <file path=customXml/itemProps1.xml><?xml version="1.0" encoding="utf-8"?>
-<ds:datastoreItem xmlns:ds="http://schemas.openxmlformats.org/officeDocument/2006/customXml" ds:itemID="{E39EBD75-8D1B-419F-8E0F-DF4054F6B117}">
+<ds:datastoreItem xmlns:ds="http://schemas.openxmlformats.org/officeDocument/2006/customXml" ds:itemID="{113B10F1-E164-4A9A-9B3D-34D52BA0CB70}">
   <ds:schemaRefs>
     <ds:schemaRef ds:uri="http://schemas.openxmlformats.org/officeDocument/2006/bibliography"/>
   </ds:schemaRefs>

</xml_diff>

<commit_message>
Correccion del doc Entregable 2 posta
</commit_message>
<xml_diff>
--- a/302 - Obligatorio GX.docx
+++ b/302 - Obligatorio GX.docx
@@ -80,7 +80,15 @@
           <w:sz w:val="40"/>
           <w:szCs w:val="40"/>
         </w:rPr>
-        <w:t>Obligatorio GeneXus - 1</w:t>
+        <w:t xml:space="preserve">Obligatorio GeneXus - </w:t>
+      </w:r>
+      <w:r>
+        <w:rPr>
+          <w:b/>
+          <w:sz w:val="40"/>
+          <w:szCs w:val="40"/>
+        </w:rPr>
+        <w:t>2</w:t>
       </w:r>
       <w:r>
         <w:rPr>
@@ -89,8 +97,10 @@
           <w:szCs w:val="40"/>
           <w:vertAlign w:val="superscript"/>
         </w:rPr>
-        <w:t>er</w:t>
+        <w:t>da</w:t>
       </w:r>
+      <w:bookmarkStart w:id="0" w:name="_GoBack"/>
+      <w:bookmarkEnd w:id="0"/>
       <w:r>
         <w:rPr>
           <w:b/>
@@ -243,21 +253,12 @@
         </w:rPr>
         <w:t>A</w:t>
       </w:r>
-      <w:proofErr w:type="spellStart"/>
       <w:r>
         <w:rPr>
           <w:b/>
           <w:lang w:val="es-ES"/>
         </w:rPr>
-        <w:t>ño</w:t>
-      </w:r>
-      <w:proofErr w:type="spellEnd"/>
-      <w:r>
-        <w:rPr>
-          <w:b/>
-          <w:lang w:val="es-ES"/>
-        </w:rPr>
-        <w:t xml:space="preserve"> </w:t>
+        <w:t xml:space="preserve">ño </w:t>
       </w:r>
       <w:r>
         <w:rPr>
@@ -273,12 +274,12 @@
       <w:r>
         <w:br w:type="page"/>
       </w:r>
-      <w:bookmarkStart w:id="0" w:name="_Toc447205298"/>
+      <w:bookmarkStart w:id="1" w:name="_Toc447205298"/>
       <w:r>
         <w:lastRenderedPageBreak/>
         <w:t>Declaración de autoría</w:t>
       </w:r>
-      <w:bookmarkEnd w:id="0"/>
+      <w:bookmarkEnd w:id="1"/>
     </w:p>
     <w:p>
       <w:r>
@@ -430,9 +431,9 @@
       <w:pPr>
         <w:pStyle w:val="TituloNoIndice"/>
       </w:pPr>
-      <w:bookmarkStart w:id="1" w:name="_Toc447205299"/>
+      <w:bookmarkStart w:id="2" w:name="_Toc447205299"/>
     </w:p>
-    <w:bookmarkEnd w:id="1"/>
+    <w:bookmarkEnd w:id="2"/>
     <w:p>
       <w:pPr>
         <w:spacing w:after="200" w:line="276" w:lineRule="auto"/>
@@ -473,6 +474,7 @@
           <w:docPartUnique/>
         </w:docPartObj>
       </w:sdtPr>
+      <w:sdtEndPr/>
       <w:sdtContent>
         <w:p>
           <w:pPr>
@@ -1972,14 +1974,14 @@
       <w:pPr>
         <w:pStyle w:val="Titulo1Numerado"/>
       </w:pPr>
-      <w:bookmarkStart w:id="2" w:name="_Toc447566477"/>
-      <w:bookmarkStart w:id="3" w:name="_Toc34032271"/>
+      <w:bookmarkStart w:id="3" w:name="_Toc447566477"/>
+      <w:bookmarkStart w:id="4" w:name="_Toc34032271"/>
       <w:r>
         <w:lastRenderedPageBreak/>
         <w:t>Introducción</w:t>
       </w:r>
-      <w:bookmarkEnd w:id="2"/>
       <w:bookmarkEnd w:id="3"/>
+      <w:bookmarkEnd w:id="4"/>
     </w:p>
     <w:p>
       <w:pPr>
@@ -2102,11 +2104,11 @@
       <w:pPr>
         <w:pStyle w:val="Titulo2Numerado"/>
       </w:pPr>
-      <w:bookmarkStart w:id="4" w:name="_Toc34032272"/>
+      <w:bookmarkStart w:id="5" w:name="_Toc34032272"/>
       <w:r>
         <w:t>Presentación del Problema</w:t>
       </w:r>
-      <w:bookmarkEnd w:id="4"/>
+      <w:bookmarkEnd w:id="5"/>
     </w:p>
     <w:p>
       <w:pPr>
@@ -2179,7 +2181,7 @@
       <w:pPr>
         <w:pStyle w:val="Titulo1Numerado"/>
       </w:pPr>
-      <w:bookmarkStart w:id="5" w:name="_Toc34032273"/>
+      <w:bookmarkStart w:id="6" w:name="_Toc34032273"/>
       <w:r>
         <w:t>D</w:t>
       </w:r>
@@ -2189,7 +2191,7 @@
       <w:r>
         <w:t xml:space="preserve"> la Estructura de la Primer Versión</w:t>
       </w:r>
-      <w:bookmarkEnd w:id="5"/>
+      <w:bookmarkEnd w:id="6"/>
     </w:p>
     <w:p>
       <w:pPr>
@@ -2254,8 +2256,7 @@
                 <w:lang w:val="en-US"/>
               </w:rPr>
             </w:pPr>
-            <w:bookmarkStart w:id="6" w:name="_Toc447566481"/>
-            <w:proofErr w:type="spellStart"/>
+            <w:bookmarkStart w:id="7" w:name="_Toc447566481"/>
             <w:r>
               <w:rPr>
                 <w:lang w:val="en-US"/>
@@ -2263,7 +2264,6 @@
               <w:lastRenderedPageBreak/>
               <w:t>Nombre</w:t>
             </w:r>
-            <w:proofErr w:type="spellEnd"/>
           </w:p>
         </w:tc>
         <w:tc>
@@ -2304,14 +2304,12 @@
                 <w:lang w:val="en-US"/>
               </w:rPr>
             </w:pPr>
-            <w:proofErr w:type="spellStart"/>
             <w:r>
               <w:rPr>
                 <w:lang w:val="en-US"/>
               </w:rPr>
               <w:t>Propiedades</w:t>
             </w:r>
-            <w:proofErr w:type="spellEnd"/>
           </w:p>
         </w:tc>
       </w:tr>
@@ -2359,13 +2357,8 @@
                 <w:lang w:val="en-US"/>
               </w:rPr>
             </w:pPr>
-            <w:proofErr w:type="spellStart"/>
-            <w:r>
-              <w:t>Numeric</w:t>
-            </w:r>
-            <w:proofErr w:type="spellEnd"/>
-            <w:r>
-              <w:t>(6.0).</w:t>
+            <w:r>
+              <w:t>Numeric(6.0).</w:t>
             </w:r>
           </w:p>
         </w:tc>
@@ -2383,21 +2376,8 @@
                 <w:lang w:val="en-US"/>
               </w:rPr>
             </w:pPr>
-            <w:proofErr w:type="spellStart"/>
-            <w:r>
-              <w:t>Autonumber</w:t>
-            </w:r>
-            <w:proofErr w:type="spellEnd"/>
-            <w:r>
-              <w:t xml:space="preserve">: True (1, 1), No </w:t>
-            </w:r>
-            <w:proofErr w:type="spellStart"/>
-            <w:r>
-              <w:t>Nulls</w:t>
-            </w:r>
-            <w:proofErr w:type="spellEnd"/>
-            <w:r>
-              <w:t>.</w:t>
+            <w:r>
+              <w:t>Autonumber: True (1, 1), No Nulls.</w:t>
             </w:r>
           </w:p>
         </w:tc>
@@ -2419,7 +2399,6 @@
                 <w:lang w:val="en-US"/>
               </w:rPr>
             </w:pPr>
-            <w:proofErr w:type="spellStart"/>
             <w:r>
               <w:rPr>
                 <w:b w:val="0"/>
@@ -2427,7 +2406,6 @@
               </w:rPr>
               <w:t>Name</w:t>
             </w:r>
-            <w:proofErr w:type="spellEnd"/>
           </w:p>
         </w:tc>
         <w:tc>
@@ -2444,19 +2422,11 @@
                 <w:lang w:val="en-US"/>
               </w:rPr>
             </w:pPr>
-            <w:proofErr w:type="spellStart"/>
-            <w:r>
-              <w:rPr>
-                <w:lang w:val="en-US"/>
-              </w:rPr>
-              <w:t>VarChar</w:t>
-            </w:r>
-            <w:proofErr w:type="spellEnd"/>
-            <w:r>
-              <w:rPr>
-                <w:lang w:val="en-US"/>
-              </w:rPr>
-              <w:t>(50)</w:t>
+            <w:r>
+              <w:rPr>
+                <w:lang w:val="en-US"/>
+              </w:rPr>
+              <w:t>VarChar(50)</w:t>
             </w:r>
             <w:r>
               <w:rPr>
@@ -2481,15 +2451,7 @@
               </w:rPr>
             </w:pPr>
             <w:r>
-              <w:t xml:space="preserve">Picture: CASE: </w:t>
-            </w:r>
-            <w:proofErr w:type="spellStart"/>
-            <w:r>
-              <w:t>Upper</w:t>
-            </w:r>
-            <w:proofErr w:type="spellEnd"/>
-            <w:r>
-              <w:t>.</w:t>
+              <w:t>Picture: CASE: Upper.</w:t>
             </w:r>
           </w:p>
         </w:tc>
@@ -2535,13 +2497,8 @@
                 <w:lang w:val="en-US"/>
               </w:rPr>
             </w:pPr>
-            <w:proofErr w:type="spellStart"/>
-            <w:r>
-              <w:t>Numeric</w:t>
-            </w:r>
-            <w:proofErr w:type="spellEnd"/>
-            <w:r>
-              <w:t>(9.2).</w:t>
+            <w:r>
+              <w:t>Numeric(9.2).</w:t>
             </w:r>
           </w:p>
         </w:tc>
@@ -2556,13 +2513,8 @@
               <w:jc w:val="left"/>
               <w:cnfStyle w:val="000000100000" w:firstRow="0" w:lastRow="0" w:firstColumn="0" w:lastColumn="0" w:oddVBand="0" w:evenVBand="0" w:oddHBand="1" w:evenHBand="0" w:firstRowFirstColumn="0" w:firstRowLastColumn="0" w:lastRowFirstColumn="0" w:lastRowLastColumn="0"/>
             </w:pPr>
-            <w:proofErr w:type="spellStart"/>
-            <w:r>
-              <w:t>Prefix</w:t>
-            </w:r>
-            <w:proofErr w:type="spellEnd"/>
-            <w:r>
-              <w:t>: “$”</w:t>
+            <w:r>
+              <w:t>Prefix: “$”</w:t>
             </w:r>
           </w:p>
         </w:tc>
@@ -2583,7 +2535,6 @@
                 <w:bCs w:val="0"/>
               </w:rPr>
             </w:pPr>
-            <w:proofErr w:type="spellStart"/>
             <w:r>
               <w:rPr>
                 <w:b w:val="0"/>
@@ -2591,7 +2542,6 @@
               </w:rPr>
               <w:t>Quantity</w:t>
             </w:r>
-            <w:proofErr w:type="spellEnd"/>
           </w:p>
         </w:tc>
         <w:tc>
@@ -2604,13 +2554,8 @@
               <w:spacing w:line="240" w:lineRule="auto"/>
               <w:cnfStyle w:val="000000000000" w:firstRow="0" w:lastRow="0" w:firstColumn="0" w:lastColumn="0" w:oddVBand="0" w:evenVBand="0" w:oddHBand="0" w:evenHBand="0" w:firstRowFirstColumn="0" w:firstRowLastColumn="0" w:lastRowFirstColumn="0" w:lastRowLastColumn="0"/>
             </w:pPr>
-            <w:proofErr w:type="spellStart"/>
-            <w:r>
-              <w:t>Numeric</w:t>
-            </w:r>
-            <w:proofErr w:type="spellEnd"/>
-            <w:r>
-              <w:t>(9.0).</w:t>
+            <w:r>
+              <w:t>Numeric(9.0).</w:t>
             </w:r>
           </w:p>
         </w:tc>
@@ -2638,11 +2583,11 @@
         </w:numPr>
         <w:outlineLvl w:val="1"/>
       </w:pPr>
-      <w:bookmarkStart w:id="7" w:name="_Toc34032274"/>
+      <w:bookmarkStart w:id="8" w:name="_Toc34032274"/>
       <w:r>
         <w:t>Dominios</w:t>
       </w:r>
-      <w:bookmarkEnd w:id="7"/>
+      <w:bookmarkEnd w:id="8"/>
     </w:p>
     <w:p/>
     <w:p>
@@ -2654,11 +2599,11 @@
         </w:numPr>
         <w:outlineLvl w:val="1"/>
       </w:pPr>
-      <w:bookmarkStart w:id="8" w:name="_Toc34032275"/>
+      <w:bookmarkStart w:id="9" w:name="_Toc34032275"/>
       <w:r>
         <w:t>Transacciones</w:t>
       </w:r>
-      <w:bookmarkEnd w:id="8"/>
+      <w:bookmarkEnd w:id="9"/>
     </w:p>
     <w:tbl>
       <w:tblPr>
@@ -2914,7 +2859,6 @@
                 <w:bCs w:val="0"/>
               </w:rPr>
             </w:pPr>
-            <w:proofErr w:type="spellStart"/>
             <w:r>
               <w:rPr>
                 <w:b w:val="0"/>
@@ -2923,7 +2867,6 @@
               </w:rPr>
               <w:t>CountryId</w:t>
             </w:r>
-            <w:proofErr w:type="spellEnd"/>
           </w:p>
         </w:tc>
         <w:tc>
@@ -3083,7 +3026,6 @@
                 <w:bCs w:val="0"/>
               </w:rPr>
             </w:pPr>
-            <w:proofErr w:type="spellStart"/>
             <w:r>
               <w:rPr>
                 <w:b w:val="0"/>
@@ -3092,7 +3034,6 @@
               </w:rPr>
               <w:t>CountryName</w:t>
             </w:r>
-            <w:proofErr w:type="spellEnd"/>
           </w:p>
         </w:tc>
         <w:tc>
@@ -3480,7 +3421,6 @@
                 <w:bCs w:val="0"/>
               </w:rPr>
             </w:pPr>
-            <w:proofErr w:type="spellStart"/>
             <w:r>
               <w:rPr>
                 <w:b w:val="0"/>
@@ -3489,7 +3429,6 @@
               </w:rPr>
               <w:t>PlaceId</w:t>
             </w:r>
-            <w:proofErr w:type="spellEnd"/>
           </w:p>
         </w:tc>
         <w:tc>
@@ -3643,7 +3582,6 @@
                 <w:bCs w:val="0"/>
               </w:rPr>
             </w:pPr>
-            <w:proofErr w:type="spellStart"/>
             <w:r>
               <w:rPr>
                 <w:b w:val="0"/>
@@ -3660,7 +3598,6 @@
               </w:rPr>
               <w:t>Name</w:t>
             </w:r>
-            <w:proofErr w:type="spellEnd"/>
           </w:p>
         </w:tc>
         <w:tc>
@@ -3806,7 +3743,6 @@
                 <w:lang w:val="en-US"/>
               </w:rPr>
             </w:pPr>
-            <w:proofErr w:type="spellStart"/>
             <w:r>
               <w:rPr>
                 <w:b w:val="0"/>
@@ -3815,7 +3751,6 @@
               </w:rPr>
               <w:t>PlaceImage</w:t>
             </w:r>
-            <w:proofErr w:type="spellEnd"/>
           </w:p>
         </w:tc>
         <w:tc>
@@ -3961,7 +3896,6 @@
                 <w:lang w:val="en-US"/>
               </w:rPr>
             </w:pPr>
-            <w:proofErr w:type="spellStart"/>
             <w:r>
               <w:rPr>
                 <w:b w:val="0"/>
@@ -3970,7 +3904,6 @@
               </w:rPr>
               <w:t>CountryId</w:t>
             </w:r>
-            <w:proofErr w:type="spellEnd"/>
           </w:p>
         </w:tc>
         <w:tc>
@@ -4119,7 +4052,6 @@
                 <w:lang w:val="en-US"/>
               </w:rPr>
             </w:pPr>
-            <w:proofErr w:type="spellStart"/>
             <w:r>
               <w:rPr>
                 <w:b w:val="0"/>
@@ -4128,7 +4060,6 @@
               </w:rPr>
               <w:t>CountryName</w:t>
             </w:r>
-            <w:proofErr w:type="spellEnd"/>
           </w:p>
         </w:tc>
         <w:tc>
@@ -4418,7 +4349,6 @@
                 <w:lang w:val="en-US"/>
               </w:rPr>
             </w:pPr>
-            <w:proofErr w:type="spellStart"/>
             <w:r>
               <w:rPr>
                 <w:b w:val="0"/>
@@ -4427,7 +4357,6 @@
               </w:rPr>
               <w:t>SectorId</w:t>
             </w:r>
-            <w:proofErr w:type="spellEnd"/>
           </w:p>
         </w:tc>
         <w:tc>
@@ -4579,7 +4508,6 @@
                 <w:lang w:val="en-US"/>
               </w:rPr>
             </w:pPr>
-            <w:proofErr w:type="spellStart"/>
             <w:r>
               <w:rPr>
                 <w:b w:val="0"/>
@@ -4588,7 +4516,6 @@
               </w:rPr>
               <w:t>SectorName</w:t>
             </w:r>
-            <w:proofErr w:type="spellEnd"/>
           </w:p>
         </w:tc>
         <w:tc>
@@ -4731,7 +4658,6 @@
                 <w:lang w:val="en-US"/>
               </w:rPr>
             </w:pPr>
-            <w:proofErr w:type="spellStart"/>
             <w:r>
               <w:rPr>
                 <w:b w:val="0"/>
@@ -4741,7 +4667,6 @@
               <w:lastRenderedPageBreak/>
               <w:t>SectorQuantityLocations</w:t>
             </w:r>
-            <w:proofErr w:type="spellEnd"/>
           </w:p>
         </w:tc>
         <w:tc>
@@ -4887,7 +4812,6 @@
                 <w:lang w:val="en-US"/>
               </w:rPr>
             </w:pPr>
-            <w:proofErr w:type="spellStart"/>
             <w:r>
               <w:rPr>
                 <w:b w:val="0"/>
@@ -4896,7 +4820,6 @@
               </w:rPr>
               <w:t>SectorPrice</w:t>
             </w:r>
-            <w:proofErr w:type="spellEnd"/>
           </w:p>
         </w:tc>
         <w:tc>
@@ -5287,7 +5210,6 @@
                 <w:bCs w:val="0"/>
               </w:rPr>
             </w:pPr>
-            <w:proofErr w:type="spellStart"/>
             <w:r>
               <w:rPr>
                 <w:b w:val="0"/>
@@ -5296,7 +5218,6 @@
               </w:rPr>
               <w:t>SaleId</w:t>
             </w:r>
-            <w:proofErr w:type="spellEnd"/>
           </w:p>
         </w:tc>
         <w:tc>
@@ -5450,7 +5371,6 @@
                 <w:bCs w:val="0"/>
               </w:rPr>
             </w:pPr>
-            <w:proofErr w:type="spellStart"/>
             <w:r>
               <w:rPr>
                 <w:b w:val="0"/>
@@ -5459,7 +5379,6 @@
               </w:rPr>
               <w:t>SaleDate</w:t>
             </w:r>
-            <w:proofErr w:type="spellEnd"/>
           </w:p>
         </w:tc>
         <w:tc>
@@ -5605,7 +5524,6 @@
                 <w:lang w:val="en-US"/>
               </w:rPr>
             </w:pPr>
-            <w:proofErr w:type="spellStart"/>
             <w:r>
               <w:rPr>
                 <w:b w:val="0"/>
@@ -5614,7 +5532,6 @@
               </w:rPr>
               <w:t>SaleCountryId</w:t>
             </w:r>
-            <w:proofErr w:type="spellEnd"/>
           </w:p>
         </w:tc>
         <w:tc>
@@ -5766,7 +5683,6 @@
                 <w:lang w:val="en-US"/>
               </w:rPr>
             </w:pPr>
-            <w:proofErr w:type="spellStart"/>
             <w:r>
               <w:rPr>
                 <w:b w:val="0"/>
@@ -5775,7 +5691,6 @@
               </w:rPr>
               <w:t>ShowId</w:t>
             </w:r>
-            <w:proofErr w:type="spellEnd"/>
           </w:p>
         </w:tc>
         <w:tc>
@@ -5931,7 +5846,6 @@
                 <w:lang w:val="en-US"/>
               </w:rPr>
             </w:pPr>
-            <w:proofErr w:type="spellStart"/>
             <w:r>
               <w:rPr>
                 <w:b w:val="0"/>
@@ -5940,7 +5854,6 @@
               </w:rPr>
               <w:t>ShowName</w:t>
             </w:r>
-            <w:proofErr w:type="spellEnd"/>
           </w:p>
         </w:tc>
         <w:tc>
@@ -6101,7 +6014,6 @@
                 <w:lang w:val="en-US"/>
               </w:rPr>
             </w:pPr>
-            <w:proofErr w:type="spellStart"/>
             <w:r>
               <w:rPr>
                 <w:b w:val="0"/>
@@ -6110,7 +6022,6 @@
               </w:rPr>
               <w:t>ShowDate</w:t>
             </w:r>
-            <w:proofErr w:type="spellEnd"/>
           </w:p>
         </w:tc>
         <w:tc>
@@ -6247,7 +6158,6 @@
                 <w:lang w:val="en-US"/>
               </w:rPr>
             </w:pPr>
-            <w:proofErr w:type="spellStart"/>
             <w:r>
               <w:rPr>
                 <w:b w:val="0"/>
@@ -6256,7 +6166,6 @@
               </w:rPr>
               <w:t>ShowImage</w:t>
             </w:r>
-            <w:proofErr w:type="spellEnd"/>
           </w:p>
         </w:tc>
         <w:tc>
@@ -6402,7 +6311,6 @@
                 <w:lang w:val="en-US"/>
               </w:rPr>
             </w:pPr>
-            <w:proofErr w:type="spellStart"/>
             <w:r>
               <w:rPr>
                 <w:b w:val="0"/>
@@ -6411,7 +6319,6 @@
               </w:rPr>
               <w:t>ShowAvailableLocations</w:t>
             </w:r>
-            <w:proofErr w:type="spellEnd"/>
           </w:p>
         </w:tc>
         <w:tc>
@@ -6514,21 +6421,7 @@
               <w:rPr>
                 <w:lang w:val="en-US"/>
               </w:rPr>
-              <w:t>Sum(</w:t>
-            </w:r>
-            <w:proofErr w:type="spellStart"/>
-            <w:r>
-              <w:rPr>
-                <w:lang w:val="en-US"/>
-              </w:rPr>
-              <w:t>SectorAvailableLocations</w:t>
-            </w:r>
-            <w:proofErr w:type="spellEnd"/>
-            <w:r>
-              <w:rPr>
-                <w:lang w:val="en-US"/>
-              </w:rPr>
-              <w:t>)</w:t>
+              <w:t>Sum(SectorAvailableLocations)</w:t>
             </w:r>
           </w:p>
         </w:tc>
@@ -6574,7 +6467,6 @@
                 <w:lang w:val="en-US"/>
               </w:rPr>
             </w:pPr>
-            <w:proofErr w:type="spellStart"/>
             <w:r>
               <w:rPr>
                 <w:b w:val="0"/>
@@ -6583,7 +6475,6 @@
               </w:rPr>
               <w:t>ShowReservedocations</w:t>
             </w:r>
-            <w:proofErr w:type="spellEnd"/>
           </w:p>
         </w:tc>
         <w:tc>
@@ -6686,21 +6577,7 @@
               <w:rPr>
                 <w:lang w:val="en-US"/>
               </w:rPr>
-              <w:t>Sum(</w:t>
-            </w:r>
-            <w:proofErr w:type="spellStart"/>
-            <w:r>
-              <w:rPr>
-                <w:lang w:val="en-US"/>
-              </w:rPr>
-              <w:t>SectorReservedLocations</w:t>
-            </w:r>
-            <w:proofErr w:type="spellEnd"/>
-            <w:r>
-              <w:rPr>
-                <w:lang w:val="en-US"/>
-              </w:rPr>
-              <w:t>)</w:t>
+              <w:t>Sum(SectorReservedLocations)</w:t>
             </w:r>
           </w:p>
         </w:tc>
@@ -6749,7 +6626,6 @@
                 <w:lang w:val="en-US"/>
               </w:rPr>
             </w:pPr>
-            <w:proofErr w:type="spellStart"/>
             <w:r>
               <w:rPr>
                 <w:b w:val="0"/>
@@ -6758,7 +6634,6 @@
               </w:rPr>
               <w:t>CountryId</w:t>
             </w:r>
-            <w:proofErr w:type="spellEnd"/>
           </w:p>
         </w:tc>
         <w:tc>
@@ -6907,7 +6782,6 @@
                 <w:lang w:val="en-US"/>
               </w:rPr>
             </w:pPr>
-            <w:proofErr w:type="spellStart"/>
             <w:r>
               <w:rPr>
                 <w:b w:val="0"/>
@@ -6916,7 +6790,6 @@
               </w:rPr>
               <w:t>CountryName</w:t>
             </w:r>
-            <w:proofErr w:type="spellEnd"/>
           </w:p>
         </w:tc>
         <w:tc>
@@ -7062,7 +6935,6 @@
                 <w:lang w:val="en-US"/>
               </w:rPr>
             </w:pPr>
-            <w:proofErr w:type="spellStart"/>
             <w:r>
               <w:rPr>
                 <w:b w:val="0"/>
@@ -7071,7 +6943,6 @@
               </w:rPr>
               <w:t>PlaceId</w:t>
             </w:r>
-            <w:proofErr w:type="spellEnd"/>
           </w:p>
         </w:tc>
         <w:tc>
@@ -7220,7 +7091,6 @@
                 <w:lang w:val="en-US"/>
               </w:rPr>
             </w:pPr>
-            <w:proofErr w:type="spellStart"/>
             <w:r>
               <w:rPr>
                 <w:b w:val="0"/>
@@ -7229,7 +7099,6 @@
               </w:rPr>
               <w:t>PlaceName</w:t>
             </w:r>
-            <w:proofErr w:type="spellEnd"/>
           </w:p>
         </w:tc>
         <w:tc>
@@ -7276,19 +7145,11 @@
                 <w:lang w:val="en-US"/>
               </w:rPr>
             </w:pPr>
-            <w:proofErr w:type="spellStart"/>
-            <w:r>
-              <w:rPr>
-                <w:lang w:val="en-US"/>
-              </w:rPr>
-              <w:t>Palce</w:t>
-            </w:r>
-            <w:proofErr w:type="spellEnd"/>
-            <w:r>
-              <w:rPr>
-                <w:lang w:val="en-US"/>
-              </w:rPr>
-              <w:t xml:space="preserve"> Name</w:t>
+            <w:r>
+              <w:rPr>
+                <w:lang w:val="en-US"/>
+              </w:rPr>
+              <w:t>Palce Name</w:t>
             </w:r>
           </w:p>
         </w:tc>
@@ -7383,7 +7244,6 @@
                 <w:lang w:val="en-US"/>
               </w:rPr>
             </w:pPr>
-            <w:proofErr w:type="spellStart"/>
             <w:r>
               <w:rPr>
                 <w:b w:val="0"/>
@@ -7392,7 +7252,6 @@
               </w:rPr>
               <w:t>TypeOfShowId</w:t>
             </w:r>
-            <w:proofErr w:type="spellEnd"/>
           </w:p>
         </w:tc>
         <w:tc>
@@ -7541,7 +7400,6 @@
                 <w:lang w:val="en-US"/>
               </w:rPr>
             </w:pPr>
-            <w:proofErr w:type="spellStart"/>
             <w:r>
               <w:rPr>
                 <w:b w:val="0"/>
@@ -7550,7 +7408,6 @@
               </w:rPr>
               <w:t>TypeOfShowName</w:t>
             </w:r>
-            <w:proofErr w:type="spellEnd"/>
           </w:p>
         </w:tc>
         <w:tc>
@@ -7916,7 +7773,6 @@
                 <w:lang w:val="en-US"/>
               </w:rPr>
             </w:pPr>
-            <w:proofErr w:type="spellStart"/>
             <w:r>
               <w:rPr>
                 <w:b w:val="0"/>
@@ -7925,7 +7781,6 @@
               </w:rPr>
               <w:t>ShowId</w:t>
             </w:r>
-            <w:proofErr w:type="spellEnd"/>
           </w:p>
         </w:tc>
         <w:tc>
@@ -8081,7 +7936,6 @@
                 <w:lang w:val="en-US"/>
               </w:rPr>
             </w:pPr>
-            <w:proofErr w:type="spellStart"/>
             <w:r>
               <w:rPr>
                 <w:b w:val="0"/>
@@ -8090,7 +7944,6 @@
               </w:rPr>
               <w:t>ShowName</w:t>
             </w:r>
-            <w:proofErr w:type="spellEnd"/>
           </w:p>
         </w:tc>
         <w:tc>
@@ -8251,7 +8104,6 @@
                 <w:lang w:val="en-US"/>
               </w:rPr>
             </w:pPr>
-            <w:proofErr w:type="spellStart"/>
             <w:r>
               <w:rPr>
                 <w:b w:val="0"/>
@@ -8260,7 +8112,6 @@
               </w:rPr>
               <w:t>ShowDate</w:t>
             </w:r>
-            <w:proofErr w:type="spellEnd"/>
           </w:p>
         </w:tc>
         <w:tc>
@@ -8403,7 +8254,6 @@
                 <w:lang w:val="en-US"/>
               </w:rPr>
             </w:pPr>
-            <w:proofErr w:type="spellStart"/>
             <w:r>
               <w:rPr>
                 <w:b w:val="0"/>
@@ -8412,7 +8262,6 @@
               </w:rPr>
               <w:t>ShowImage</w:t>
             </w:r>
-            <w:proofErr w:type="spellEnd"/>
           </w:p>
         </w:tc>
         <w:tc>
@@ -8558,7 +8407,6 @@
                 <w:lang w:val="en-US"/>
               </w:rPr>
             </w:pPr>
-            <w:proofErr w:type="spellStart"/>
             <w:r>
               <w:rPr>
                 <w:b w:val="0"/>
@@ -8567,7 +8415,6 @@
               </w:rPr>
               <w:t>ShowAvailableLocations</w:t>
             </w:r>
-            <w:proofErr w:type="spellEnd"/>
           </w:p>
         </w:tc>
         <w:tc>
@@ -8670,21 +8517,7 @@
               <w:rPr>
                 <w:lang w:val="en-US"/>
               </w:rPr>
-              <w:t>Sum(</w:t>
-            </w:r>
-            <w:proofErr w:type="spellStart"/>
-            <w:r>
-              <w:rPr>
-                <w:lang w:val="en-US"/>
-              </w:rPr>
-              <w:t>SectorAvailableLocations</w:t>
-            </w:r>
-            <w:proofErr w:type="spellEnd"/>
-            <w:r>
-              <w:rPr>
-                <w:lang w:val="en-US"/>
-              </w:rPr>
-              <w:t>)</w:t>
+              <w:t>Sum(SectorAvailableLocations)</w:t>
             </w:r>
           </w:p>
         </w:tc>
@@ -8730,7 +8563,6 @@
                 <w:lang w:val="en-US"/>
               </w:rPr>
             </w:pPr>
-            <w:proofErr w:type="spellStart"/>
             <w:r>
               <w:rPr>
                 <w:b w:val="0"/>
@@ -8739,7 +8571,6 @@
               </w:rPr>
               <w:t>ShowReservedocations</w:t>
             </w:r>
-            <w:proofErr w:type="spellEnd"/>
           </w:p>
         </w:tc>
         <w:tc>
@@ -8842,21 +8673,7 @@
               <w:rPr>
                 <w:lang w:val="en-US"/>
               </w:rPr>
-              <w:t>Sum(</w:t>
-            </w:r>
-            <w:proofErr w:type="spellStart"/>
-            <w:r>
-              <w:rPr>
-                <w:lang w:val="en-US"/>
-              </w:rPr>
-              <w:t>SectorReservedLocations</w:t>
-            </w:r>
-            <w:proofErr w:type="spellEnd"/>
-            <w:r>
-              <w:rPr>
-                <w:lang w:val="en-US"/>
-              </w:rPr>
-              <w:t>)</w:t>
+              <w:t>Sum(SectorReservedLocations)</w:t>
             </w:r>
           </w:p>
         </w:tc>
@@ -8905,7 +8722,6 @@
                 <w:lang w:val="en-US"/>
               </w:rPr>
             </w:pPr>
-            <w:proofErr w:type="spellStart"/>
             <w:r>
               <w:rPr>
                 <w:b w:val="0"/>
@@ -8914,7 +8730,6 @@
               </w:rPr>
               <w:t>CountryId</w:t>
             </w:r>
-            <w:proofErr w:type="spellEnd"/>
           </w:p>
         </w:tc>
         <w:tc>
@@ -9063,7 +8878,6 @@
                 <w:lang w:val="en-US"/>
               </w:rPr>
             </w:pPr>
-            <w:proofErr w:type="spellStart"/>
             <w:r>
               <w:rPr>
                 <w:b w:val="0"/>
@@ -9072,7 +8886,6 @@
               </w:rPr>
               <w:t>CountryName</w:t>
             </w:r>
-            <w:proofErr w:type="spellEnd"/>
           </w:p>
         </w:tc>
         <w:tc>
@@ -9218,7 +9031,6 @@
                 <w:lang w:val="en-US"/>
               </w:rPr>
             </w:pPr>
-            <w:proofErr w:type="spellStart"/>
             <w:r>
               <w:rPr>
                 <w:b w:val="0"/>
@@ -9227,7 +9039,6 @@
               </w:rPr>
               <w:t>PlaceId</w:t>
             </w:r>
-            <w:proofErr w:type="spellEnd"/>
           </w:p>
         </w:tc>
         <w:tc>
@@ -9376,7 +9187,6 @@
                 <w:lang w:val="en-US"/>
               </w:rPr>
             </w:pPr>
-            <w:proofErr w:type="spellStart"/>
             <w:r>
               <w:rPr>
                 <w:b w:val="0"/>
@@ -9385,7 +9195,6 @@
               </w:rPr>
               <w:t>PlaceName</w:t>
             </w:r>
-            <w:proofErr w:type="spellEnd"/>
           </w:p>
         </w:tc>
         <w:tc>
@@ -9432,19 +9241,11 @@
                 <w:lang w:val="en-US"/>
               </w:rPr>
             </w:pPr>
-            <w:proofErr w:type="spellStart"/>
-            <w:r>
-              <w:rPr>
-                <w:lang w:val="en-US"/>
-              </w:rPr>
-              <w:t>Palce</w:t>
-            </w:r>
-            <w:proofErr w:type="spellEnd"/>
-            <w:r>
-              <w:rPr>
-                <w:lang w:val="en-US"/>
-              </w:rPr>
-              <w:t xml:space="preserve"> Name</w:t>
+            <w:r>
+              <w:rPr>
+                <w:lang w:val="en-US"/>
+              </w:rPr>
+              <w:t>Palce Name</w:t>
             </w:r>
           </w:p>
         </w:tc>
@@ -9539,7 +9340,6 @@
                 <w:lang w:val="en-US"/>
               </w:rPr>
             </w:pPr>
-            <w:proofErr w:type="spellStart"/>
             <w:r>
               <w:rPr>
                 <w:b w:val="0"/>
@@ -9548,7 +9348,6 @@
               </w:rPr>
               <w:t>TypeOfShowId</w:t>
             </w:r>
-            <w:proofErr w:type="spellEnd"/>
           </w:p>
         </w:tc>
         <w:tc>
@@ -9697,7 +9496,6 @@
                 <w:lang w:val="en-US"/>
               </w:rPr>
             </w:pPr>
-            <w:proofErr w:type="spellStart"/>
             <w:r>
               <w:rPr>
                 <w:b w:val="0"/>
@@ -9706,7 +9504,6 @@
               </w:rPr>
               <w:t>TypeOfShowName</w:t>
             </w:r>
-            <w:proofErr w:type="spellEnd"/>
           </w:p>
         </w:tc>
         <w:tc>
@@ -9996,7 +9793,6 @@
                 <w:lang w:val="en-US"/>
               </w:rPr>
             </w:pPr>
-            <w:proofErr w:type="spellStart"/>
             <w:r>
               <w:rPr>
                 <w:b w:val="0"/>
@@ -10005,7 +9801,6 @@
               </w:rPr>
               <w:t>SectorId</w:t>
             </w:r>
-            <w:proofErr w:type="spellEnd"/>
           </w:p>
         </w:tc>
         <w:tc>
@@ -10151,7 +9946,6 @@
                 <w:lang w:val="en-US"/>
               </w:rPr>
             </w:pPr>
-            <w:proofErr w:type="spellStart"/>
             <w:r>
               <w:rPr>
                 <w:b w:val="0"/>
@@ -10160,7 +9954,6 @@
               </w:rPr>
               <w:t>SectorName</w:t>
             </w:r>
-            <w:proofErr w:type="spellEnd"/>
           </w:p>
         </w:tc>
         <w:tc>
@@ -10303,7 +10096,6 @@
                 <w:lang w:val="en-US"/>
               </w:rPr>
             </w:pPr>
-            <w:proofErr w:type="spellStart"/>
             <w:r>
               <w:rPr>
                 <w:b w:val="0"/>
@@ -10312,7 +10104,6 @@
               </w:rPr>
               <w:t>SectorPrice</w:t>
             </w:r>
-            <w:proofErr w:type="spellEnd"/>
           </w:p>
         </w:tc>
         <w:tc>
@@ -10458,7 +10249,6 @@
                 <w:lang w:val="en-US"/>
               </w:rPr>
             </w:pPr>
-            <w:proofErr w:type="spellStart"/>
             <w:r>
               <w:rPr>
                 <w:b w:val="0"/>
@@ -10467,7 +10257,6 @@
               </w:rPr>
               <w:t>SectorAvailableLocations</w:t>
             </w:r>
-            <w:proofErr w:type="spellEnd"/>
           </w:p>
         </w:tc>
         <w:tc>
@@ -10610,7 +10399,6 @@
                 <w:lang w:val="en-US"/>
               </w:rPr>
             </w:pPr>
-            <w:proofErr w:type="spellStart"/>
             <w:r>
               <w:rPr>
                 <w:b w:val="0"/>
@@ -10620,7 +10408,6 @@
               <w:lastRenderedPageBreak/>
               <w:t>SectorReservedLocations</w:t>
             </w:r>
-            <w:proofErr w:type="spellEnd"/>
           </w:p>
         </w:tc>
         <w:tc>
@@ -10766,7 +10553,6 @@
                 <w:lang w:val="en-US"/>
               </w:rPr>
             </w:pPr>
-            <w:proofErr w:type="spellStart"/>
             <w:r>
               <w:rPr>
                 <w:b w:val="0"/>
@@ -10775,7 +10561,6 @@
               </w:rPr>
               <w:t>SectorQuantityLocations</w:t>
             </w:r>
-            <w:proofErr w:type="spellEnd"/>
           </w:p>
         </w:tc>
         <w:tc>
@@ -10848,19 +10633,11 @@
                 <w:lang w:val="en-US"/>
               </w:rPr>
             </w:pPr>
-            <w:proofErr w:type="spellStart"/>
-            <w:r>
-              <w:rPr>
-                <w:lang w:val="en-US"/>
-              </w:rPr>
-              <w:t>Nox</w:t>
-            </w:r>
-            <w:proofErr w:type="spellEnd"/>
-            <w:r>
-              <w:rPr>
-                <w:lang w:val="en-US"/>
-              </w:rPr>
-              <w:t>`</w:t>
+            <w:r>
+              <w:rPr>
+                <w:lang w:val="en-US"/>
+              </w:rPr>
+              <w:t>Nox`</w:t>
             </w:r>
           </w:p>
         </w:tc>
@@ -10955,11 +10732,9 @@
             <w:r>
               <w:t xml:space="preserve">Transacción </w:t>
             </w:r>
-            <w:proofErr w:type="spellStart"/>
             <w:r>
               <w:t>TypeOfShow</w:t>
             </w:r>
-            <w:proofErr w:type="spellEnd"/>
           </w:p>
         </w:tc>
       </w:tr>
@@ -11174,7 +10949,6 @@
                 <w:bCs w:val="0"/>
               </w:rPr>
             </w:pPr>
-            <w:proofErr w:type="spellStart"/>
             <w:r>
               <w:rPr>
                 <w:b w:val="0"/>
@@ -11191,7 +10965,6 @@
               </w:rPr>
               <w:t>Id</w:t>
             </w:r>
-            <w:proofErr w:type="spellEnd"/>
           </w:p>
         </w:tc>
         <w:tc>
@@ -11351,7 +11124,6 @@
                 <w:bCs w:val="0"/>
               </w:rPr>
             </w:pPr>
-            <w:proofErr w:type="spellStart"/>
             <w:r>
               <w:rPr>
                 <w:b w:val="0"/>
@@ -11368,7 +11140,6 @@
               </w:rPr>
               <w:t>Name</w:t>
             </w:r>
-            <w:proofErr w:type="spellEnd"/>
           </w:p>
         </w:tc>
         <w:tc>
@@ -11512,11 +11283,11 @@
         </w:numPr>
         <w:outlineLvl w:val="1"/>
       </w:pPr>
-      <w:bookmarkStart w:id="9" w:name="_Toc34032276"/>
+      <w:bookmarkStart w:id="10" w:name="_Toc34032276"/>
       <w:r>
         <w:t>Índices</w:t>
       </w:r>
-      <w:bookmarkEnd w:id="9"/>
+      <w:bookmarkEnd w:id="10"/>
     </w:p>
     <w:tbl>
       <w:tblPr>
@@ -11557,14 +11328,12 @@
                 <w:bCs w:val="0"/>
               </w:rPr>
             </w:pPr>
-            <w:proofErr w:type="spellStart"/>
             <w:r>
               <w:rPr>
                 <w:lang w:val="en-US"/>
               </w:rPr>
               <w:t>Nombre</w:t>
             </w:r>
-            <w:proofErr w:type="spellEnd"/>
           </w:p>
         </w:tc>
         <w:tc>
@@ -11641,14 +11410,12 @@
                 <w:lang w:val="en-US"/>
               </w:rPr>
             </w:pPr>
-            <w:proofErr w:type="spellStart"/>
             <w:r>
               <w:rPr>
                 <w:lang w:val="en-US"/>
               </w:rPr>
               <w:t>Atributo</w:t>
             </w:r>
-            <w:proofErr w:type="spellEnd"/>
           </w:p>
         </w:tc>
         <w:tc>
@@ -11671,14 +11438,12 @@
                 <w:lang w:val="en-US"/>
               </w:rPr>
             </w:pPr>
-            <w:proofErr w:type="spellStart"/>
             <w:r>
               <w:rPr>
                 <w:lang w:val="en-US"/>
               </w:rPr>
               <w:t>Tabla</w:t>
             </w:r>
-            <w:proofErr w:type="spellEnd"/>
           </w:p>
         </w:tc>
       </w:tr>
@@ -11706,7 +11471,6 @@
                 <w:lang w:val="en-US"/>
               </w:rPr>
             </w:pPr>
-            <w:proofErr w:type="spellStart"/>
             <w:r>
               <w:rPr>
                 <w:b w:val="0"/>
@@ -11715,7 +11479,6 @@
               </w:rPr>
               <w:t>UCountryName</w:t>
             </w:r>
-            <w:proofErr w:type="spellEnd"/>
           </w:p>
         </w:tc>
         <w:tc>
@@ -11794,14 +11557,12 @@
                 <w:lang w:val="en-US"/>
               </w:rPr>
             </w:pPr>
-            <w:proofErr w:type="spellStart"/>
             <w:r>
               <w:rPr>
                 <w:lang w:val="en-US"/>
               </w:rPr>
               <w:t>CountryName</w:t>
             </w:r>
-            <w:proofErr w:type="spellEnd"/>
           </w:p>
         </w:tc>
         <w:tc>
@@ -11853,7 +11614,6 @@
                 <w:bCs w:val="0"/>
               </w:rPr>
             </w:pPr>
-            <w:proofErr w:type="spellStart"/>
             <w:r>
               <w:rPr>
                 <w:b w:val="0"/>
@@ -11878,7 +11638,6 @@
               </w:rPr>
               <w:t>Name</w:t>
             </w:r>
-            <w:proofErr w:type="spellEnd"/>
           </w:p>
         </w:tc>
         <w:tc>
@@ -11953,14 +11712,12 @@
                 <w:lang w:val="en-US"/>
               </w:rPr>
             </w:pPr>
-            <w:proofErr w:type="spellStart"/>
             <w:r>
               <w:rPr>
                 <w:lang w:val="en-US"/>
               </w:rPr>
               <w:t>TypeOfShowName</w:t>
             </w:r>
-            <w:proofErr w:type="spellEnd"/>
           </w:p>
         </w:tc>
         <w:tc>
@@ -11981,14 +11738,12 @@
                 <w:lang w:val="en-US"/>
               </w:rPr>
             </w:pPr>
-            <w:proofErr w:type="spellStart"/>
             <w:r>
               <w:rPr>
                 <w:lang w:val="en-US"/>
               </w:rPr>
               <w:t>TypeOfShow</w:t>
             </w:r>
-            <w:proofErr w:type="spellEnd"/>
           </w:p>
         </w:tc>
       </w:tr>
@@ -12011,11 +11766,11 @@
         </w:numPr>
         <w:outlineLvl w:val="1"/>
       </w:pPr>
-      <w:bookmarkStart w:id="10" w:name="_Toc34032277"/>
+      <w:bookmarkStart w:id="11" w:name="_Toc34032277"/>
       <w:r>
         <w:t>Subgrupos</w:t>
       </w:r>
-      <w:bookmarkEnd w:id="10"/>
+      <w:bookmarkEnd w:id="11"/>
     </w:p>
     <w:tbl>
       <w:tblPr>
@@ -12061,11 +11816,9 @@
             <w:r>
               <w:t xml:space="preserve"> </w:t>
             </w:r>
-            <w:proofErr w:type="spellStart"/>
             <w:r>
               <w:t>SaleCountry</w:t>
             </w:r>
-            <w:proofErr w:type="spellEnd"/>
           </w:p>
         </w:tc>
       </w:tr>
@@ -12123,7 +11876,6 @@
                 <w:bCs/>
               </w:rPr>
             </w:pPr>
-            <w:proofErr w:type="spellStart"/>
             <w:r>
               <w:rPr>
                 <w:b/>
@@ -12132,7 +11884,6 @@
               </w:rPr>
               <w:t>SuperType</w:t>
             </w:r>
-            <w:proofErr w:type="spellEnd"/>
           </w:p>
         </w:tc>
         <w:tc>
@@ -12187,7 +11938,6 @@
                 <w:bCs w:val="0"/>
               </w:rPr>
             </w:pPr>
-            <w:proofErr w:type="spellStart"/>
             <w:r>
               <w:rPr>
                 <w:b w:val="0"/>
@@ -12204,7 +11954,6 @@
               </w:rPr>
               <w:t>CountryId</w:t>
             </w:r>
-            <w:proofErr w:type="spellEnd"/>
           </w:p>
         </w:tc>
         <w:tc>
@@ -12226,7 +11975,6 @@
                 <w:bCs/>
               </w:rPr>
             </w:pPr>
-            <w:proofErr w:type="spellStart"/>
             <w:r>
               <w:rPr>
                 <w:lang w:val="en-US"/>
@@ -12239,7 +11987,6 @@
               </w:rPr>
               <w:t>d</w:t>
             </w:r>
-            <w:proofErr w:type="spellEnd"/>
           </w:p>
         </w:tc>
         <w:tc>
@@ -12293,7 +12040,6 @@
                 <w:bCs w:val="0"/>
               </w:rPr>
             </w:pPr>
-            <w:proofErr w:type="spellStart"/>
             <w:r>
               <w:rPr>
                 <w:b w:val="0"/>
@@ -12310,7 +12056,6 @@
               </w:rPr>
               <w:t>CountryName</w:t>
             </w:r>
-            <w:proofErr w:type="spellEnd"/>
           </w:p>
         </w:tc>
         <w:tc>
@@ -12332,14 +12077,12 @@
                 <w:bCs/>
               </w:rPr>
             </w:pPr>
-            <w:proofErr w:type="spellStart"/>
             <w:r>
               <w:rPr>
                 <w:lang w:val="en-US"/>
               </w:rPr>
               <w:t>CountryName</w:t>
             </w:r>
-            <w:proofErr w:type="spellEnd"/>
           </w:p>
         </w:tc>
         <w:tc>
@@ -12406,12 +12149,12 @@
         </w:numPr>
         <w:outlineLvl w:val="1"/>
       </w:pPr>
-      <w:bookmarkStart w:id="11" w:name="_Toc34032278"/>
+      <w:bookmarkStart w:id="12" w:name="_Toc34032278"/>
       <w:r>
         <w:lastRenderedPageBreak/>
         <w:t>Diagramas</w:t>
       </w:r>
-      <w:bookmarkEnd w:id="11"/>
+      <w:bookmarkEnd w:id="12"/>
     </w:p>
     <w:p>
       <w:pPr>
@@ -12541,9 +12284,9 @@
       <w:pPr>
         <w:pStyle w:val="Titulo1Numerado"/>
       </w:pPr>
-      <w:bookmarkStart w:id="12" w:name="_Toc447566483"/>
       <w:bookmarkStart w:id="13" w:name="_Toc34032279"/>
-      <w:bookmarkEnd w:id="6"/>
+      <w:bookmarkStart w:id="14" w:name="_Toc447566483"/>
+      <w:bookmarkEnd w:id="7"/>
       <w:r>
         <w:lastRenderedPageBreak/>
         <w:t>D</w:t>
@@ -12603,11 +12346,11 @@
         </w:numPr>
         <w:outlineLvl w:val="1"/>
       </w:pPr>
-      <w:bookmarkStart w:id="14" w:name="_Toc34032280"/>
+      <w:bookmarkStart w:id="15" w:name="_Toc34032280"/>
       <w:r>
         <w:t>Dominios</w:t>
       </w:r>
-      <w:bookmarkEnd w:id="14"/>
+      <w:bookmarkEnd w:id="15"/>
     </w:p>
     <w:tbl>
       <w:tblPr>
@@ -12648,14 +12391,12 @@
                 <w:lang w:val="en-US"/>
               </w:rPr>
             </w:pPr>
-            <w:proofErr w:type="spellStart"/>
             <w:r>
               <w:rPr>
                 <w:lang w:val="en-US"/>
               </w:rPr>
               <w:t>Nombre</w:t>
             </w:r>
-            <w:proofErr w:type="spellEnd"/>
           </w:p>
         </w:tc>
         <w:tc>
@@ -12673,28 +12414,12 @@
                 <w:lang w:val="en-US"/>
               </w:rPr>
             </w:pPr>
-            <w:proofErr w:type="spellStart"/>
-            <w:r>
-              <w:rPr>
-                <w:lang w:val="en-US"/>
-              </w:rPr>
-              <w:t>Tipo</w:t>
-            </w:r>
-            <w:proofErr w:type="spellEnd"/>
-            <w:r>
-              <w:rPr>
-                <w:lang w:val="en-US"/>
-              </w:rPr>
-              <w:t xml:space="preserve"> de </w:t>
-            </w:r>
-            <w:proofErr w:type="spellStart"/>
-            <w:r>
-              <w:rPr>
-                <w:lang w:val="en-US"/>
-              </w:rPr>
-              <w:t>Dato</w:t>
-            </w:r>
-            <w:proofErr w:type="spellEnd"/>
+            <w:r>
+              <w:rPr>
+                <w:lang w:val="en-US"/>
+              </w:rPr>
+              <w:t>Tipo de Dato</w:t>
+            </w:r>
           </w:p>
         </w:tc>
         <w:tc>
@@ -12712,14 +12437,12 @@
                 <w:lang w:val="en-US"/>
               </w:rPr>
             </w:pPr>
-            <w:proofErr w:type="spellStart"/>
             <w:r>
               <w:rPr>
                 <w:lang w:val="en-US"/>
               </w:rPr>
               <w:t>Propiedades</w:t>
             </w:r>
-            <w:proofErr w:type="spellEnd"/>
           </w:p>
         </w:tc>
       </w:tr>
@@ -12767,13 +12490,8 @@
                 <w:lang w:val="en-US"/>
               </w:rPr>
             </w:pPr>
-            <w:proofErr w:type="spellStart"/>
-            <w:r>
-              <w:t>Numeric</w:t>
-            </w:r>
-            <w:proofErr w:type="spellEnd"/>
-            <w:r>
-              <w:t>(6.0).</w:t>
+            <w:r>
+              <w:t>Numeric(6.0).</w:t>
             </w:r>
           </w:p>
         </w:tc>
@@ -12791,21 +12509,8 @@
                 <w:lang w:val="en-US"/>
               </w:rPr>
             </w:pPr>
-            <w:proofErr w:type="spellStart"/>
-            <w:r>
-              <w:t>Autonumber</w:t>
-            </w:r>
-            <w:proofErr w:type="spellEnd"/>
-            <w:r>
-              <w:t xml:space="preserve">: True (1, 1), No </w:t>
-            </w:r>
-            <w:proofErr w:type="spellStart"/>
-            <w:r>
-              <w:t>Nulls</w:t>
-            </w:r>
-            <w:proofErr w:type="spellEnd"/>
-            <w:r>
-              <w:t>.</w:t>
+            <w:r>
+              <w:t>Autonumber: True (1, 1), No Nulls.</w:t>
             </w:r>
           </w:p>
         </w:tc>
@@ -12827,7 +12532,6 @@
                 <w:lang w:val="en-US"/>
               </w:rPr>
             </w:pPr>
-            <w:proofErr w:type="spellStart"/>
             <w:r>
               <w:rPr>
                 <w:b w:val="0"/>
@@ -12835,7 +12539,6 @@
               </w:rPr>
               <w:t>Name</w:t>
             </w:r>
-            <w:proofErr w:type="spellEnd"/>
           </w:p>
         </w:tc>
         <w:tc>
@@ -12852,19 +12555,11 @@
                 <w:lang w:val="en-US"/>
               </w:rPr>
             </w:pPr>
-            <w:proofErr w:type="spellStart"/>
-            <w:r>
-              <w:rPr>
-                <w:lang w:val="en-US"/>
-              </w:rPr>
-              <w:t>VarChar</w:t>
-            </w:r>
-            <w:proofErr w:type="spellEnd"/>
-            <w:r>
-              <w:rPr>
-                <w:lang w:val="en-US"/>
-              </w:rPr>
-              <w:t>(50)</w:t>
+            <w:r>
+              <w:rPr>
+                <w:lang w:val="en-US"/>
+              </w:rPr>
+              <w:t>VarChar(50)</w:t>
             </w:r>
             <w:r>
               <w:rPr>
@@ -12889,15 +12584,7 @@
               </w:rPr>
             </w:pPr>
             <w:r>
-              <w:t xml:space="preserve">Picture: CASE: </w:t>
-            </w:r>
-            <w:proofErr w:type="spellStart"/>
-            <w:r>
-              <w:t>Upper</w:t>
-            </w:r>
-            <w:proofErr w:type="spellEnd"/>
-            <w:r>
-              <w:t>.</w:t>
+              <w:t>Picture: CASE: Upper.</w:t>
             </w:r>
           </w:p>
         </w:tc>
@@ -12943,13 +12630,8 @@
                 <w:lang w:val="en-US"/>
               </w:rPr>
             </w:pPr>
-            <w:proofErr w:type="spellStart"/>
-            <w:r>
-              <w:t>Numeric</w:t>
-            </w:r>
-            <w:proofErr w:type="spellEnd"/>
-            <w:r>
-              <w:t>(9.2).</w:t>
+            <w:r>
+              <w:t>Numeric(9.2).</w:t>
             </w:r>
           </w:p>
         </w:tc>
@@ -12964,13 +12646,8 @@
               <w:jc w:val="left"/>
               <w:cnfStyle w:val="000000100000" w:firstRow="0" w:lastRow="0" w:firstColumn="0" w:lastColumn="0" w:oddVBand="0" w:evenVBand="0" w:oddHBand="1" w:evenHBand="0" w:firstRowFirstColumn="0" w:firstRowLastColumn="0" w:lastRowFirstColumn="0" w:lastRowLastColumn="0"/>
             </w:pPr>
-            <w:proofErr w:type="spellStart"/>
-            <w:r>
-              <w:t>Prefix</w:t>
-            </w:r>
-            <w:proofErr w:type="spellEnd"/>
-            <w:r>
-              <w:t>: “$”</w:t>
+            <w:r>
+              <w:t>Prefix: “$”</w:t>
             </w:r>
           </w:p>
         </w:tc>
@@ -12991,7 +12668,6 @@
                 <w:bCs w:val="0"/>
               </w:rPr>
             </w:pPr>
-            <w:proofErr w:type="spellStart"/>
             <w:r>
               <w:rPr>
                 <w:b w:val="0"/>
@@ -12999,7 +12675,6 @@
               </w:rPr>
               <w:t>Quantity</w:t>
             </w:r>
-            <w:proofErr w:type="spellEnd"/>
           </w:p>
         </w:tc>
         <w:tc>
@@ -13012,13 +12687,8 @@
               <w:spacing w:line="240" w:lineRule="auto"/>
               <w:cnfStyle w:val="000000000000" w:firstRow="0" w:lastRow="0" w:firstColumn="0" w:lastColumn="0" w:oddVBand="0" w:evenVBand="0" w:oddHBand="0" w:evenHBand="0" w:firstRowFirstColumn="0" w:firstRowLastColumn="0" w:lastRowFirstColumn="0" w:lastRowLastColumn="0"/>
             </w:pPr>
-            <w:proofErr w:type="spellStart"/>
-            <w:r>
-              <w:t>Numeric</w:t>
-            </w:r>
-            <w:proofErr w:type="spellEnd"/>
-            <w:r>
-              <w:t>(9.0).</w:t>
+            <w:r>
+              <w:t>Numeric(9.0).</w:t>
             </w:r>
           </w:p>
         </w:tc>
@@ -13054,11 +12724,11 @@
         </w:numPr>
         <w:outlineLvl w:val="1"/>
       </w:pPr>
-      <w:bookmarkStart w:id="15" w:name="_Toc34032281"/>
+      <w:bookmarkStart w:id="16" w:name="_Toc34032281"/>
       <w:r>
         <w:t>Transacciones</w:t>
       </w:r>
-      <w:bookmarkEnd w:id="15"/>
+      <w:bookmarkEnd w:id="16"/>
     </w:p>
     <w:tbl>
       <w:tblPr>
@@ -13219,7 +12889,6 @@
                 <w:bCs/>
               </w:rPr>
             </w:pPr>
-            <w:proofErr w:type="spellStart"/>
             <w:r>
               <w:rPr>
                 <w:b/>
@@ -13228,7 +12897,6 @@
               </w:rPr>
               <w:t>Nullable</w:t>
             </w:r>
-            <w:proofErr w:type="spellEnd"/>
           </w:p>
         </w:tc>
         <w:tc>
@@ -13316,7 +12984,6 @@
                 <w:bCs w:val="0"/>
               </w:rPr>
             </w:pPr>
-            <w:proofErr w:type="spellStart"/>
             <w:r>
               <w:rPr>
                 <w:b w:val="0"/>
@@ -13325,7 +12992,6 @@
               </w:rPr>
               <w:t>CountryId</w:t>
             </w:r>
-            <w:proofErr w:type="spellEnd"/>
           </w:p>
         </w:tc>
         <w:tc>
@@ -13485,7 +13151,6 @@
                 <w:bCs w:val="0"/>
               </w:rPr>
             </w:pPr>
-            <w:proofErr w:type="spellStart"/>
             <w:r>
               <w:rPr>
                 <w:b w:val="0"/>
@@ -13494,7 +13159,6 @@
               </w:rPr>
               <w:t>CountryName</w:t>
             </w:r>
-            <w:proofErr w:type="spellEnd"/>
           </w:p>
         </w:tc>
         <w:tc>
@@ -13787,7 +13451,6 @@
                 <w:bCs/>
               </w:rPr>
             </w:pPr>
-            <w:proofErr w:type="spellStart"/>
             <w:r>
               <w:rPr>
                 <w:b/>
@@ -13796,7 +13459,6 @@
               </w:rPr>
               <w:t>Nullable</w:t>
             </w:r>
-            <w:proofErr w:type="spellEnd"/>
           </w:p>
         </w:tc>
         <w:tc>
@@ -13884,7 +13546,6 @@
                 <w:bCs w:val="0"/>
               </w:rPr>
             </w:pPr>
-            <w:proofErr w:type="spellStart"/>
             <w:r>
               <w:rPr>
                 <w:b w:val="0"/>
@@ -13893,7 +13554,6 @@
               </w:rPr>
               <w:t>PlaceId</w:t>
             </w:r>
-            <w:proofErr w:type="spellEnd"/>
           </w:p>
         </w:tc>
         <w:tc>
@@ -14047,7 +13707,6 @@
                 <w:bCs w:val="0"/>
               </w:rPr>
             </w:pPr>
-            <w:proofErr w:type="spellStart"/>
             <w:r>
               <w:rPr>
                 <w:b w:val="0"/>
@@ -14064,7 +13723,6 @@
               </w:rPr>
               <w:t>Name</w:t>
             </w:r>
-            <w:proofErr w:type="spellEnd"/>
           </w:p>
         </w:tc>
         <w:tc>
@@ -14210,7 +13868,6 @@
                 <w:lang w:val="en-US"/>
               </w:rPr>
             </w:pPr>
-            <w:proofErr w:type="spellStart"/>
             <w:r>
               <w:rPr>
                 <w:b w:val="0"/>
@@ -14219,7 +13876,6 @@
               </w:rPr>
               <w:t>PlaceImage</w:t>
             </w:r>
-            <w:proofErr w:type="spellEnd"/>
           </w:p>
         </w:tc>
         <w:tc>
@@ -14365,7 +14021,6 @@
                 <w:lang w:val="en-US"/>
               </w:rPr>
             </w:pPr>
-            <w:proofErr w:type="spellStart"/>
             <w:r>
               <w:rPr>
                 <w:b w:val="0"/>
@@ -14375,7 +14030,6 @@
               <w:lastRenderedPageBreak/>
               <w:t>CountryId</w:t>
             </w:r>
-            <w:proofErr w:type="spellEnd"/>
           </w:p>
         </w:tc>
         <w:tc>
@@ -14524,7 +14178,6 @@
                 <w:lang w:val="en-US"/>
               </w:rPr>
             </w:pPr>
-            <w:proofErr w:type="spellStart"/>
             <w:r>
               <w:rPr>
                 <w:b w:val="0"/>
@@ -14533,7 +14186,6 @@
               </w:rPr>
               <w:t>CountryName</w:t>
             </w:r>
-            <w:proofErr w:type="spellEnd"/>
           </w:p>
         </w:tc>
         <w:tc>
@@ -14829,7 +14481,6 @@
                 <w:bCs/>
               </w:rPr>
             </w:pPr>
-            <w:proofErr w:type="spellStart"/>
             <w:r>
               <w:rPr>
                 <w:b/>
@@ -14838,7 +14489,6 @@
               </w:rPr>
               <w:t>Nullable</w:t>
             </w:r>
-            <w:proofErr w:type="spellEnd"/>
           </w:p>
         </w:tc>
         <w:tc>
@@ -14926,7 +14576,6 @@
                 <w:bCs w:val="0"/>
               </w:rPr>
             </w:pPr>
-            <w:proofErr w:type="spellStart"/>
             <w:r>
               <w:rPr>
                 <w:b w:val="0"/>
@@ -14935,7 +14584,6 @@
               </w:rPr>
               <w:t>SaleId</w:t>
             </w:r>
-            <w:proofErr w:type="spellEnd"/>
           </w:p>
         </w:tc>
         <w:tc>
@@ -15089,7 +14737,6 @@
                 <w:bCs w:val="0"/>
               </w:rPr>
             </w:pPr>
-            <w:proofErr w:type="spellStart"/>
             <w:r>
               <w:rPr>
                 <w:b w:val="0"/>
@@ -15098,7 +14745,6 @@
               </w:rPr>
               <w:t>SaleDate</w:t>
             </w:r>
-            <w:proofErr w:type="spellEnd"/>
           </w:p>
         </w:tc>
         <w:tc>
@@ -15244,7 +14890,6 @@
                 <w:lang w:val="en-US"/>
               </w:rPr>
             </w:pPr>
-            <w:proofErr w:type="spellStart"/>
             <w:r>
               <w:rPr>
                 <w:b w:val="0"/>
@@ -15253,7 +14898,6 @@
               </w:rPr>
               <w:t>SaleCountryId</w:t>
             </w:r>
-            <w:proofErr w:type="spellEnd"/>
           </w:p>
         </w:tc>
         <w:tc>
@@ -15405,7 +15049,6 @@
                 <w:lang w:val="en-US"/>
               </w:rPr>
             </w:pPr>
-            <w:proofErr w:type="spellStart"/>
             <w:r>
               <w:rPr>
                 <w:b w:val="0"/>
@@ -15414,7 +15057,6 @@
               </w:rPr>
               <w:t>ShowId</w:t>
             </w:r>
-            <w:proofErr w:type="spellEnd"/>
           </w:p>
         </w:tc>
         <w:tc>
@@ -15570,7 +15212,6 @@
                 <w:lang w:val="en-US"/>
               </w:rPr>
             </w:pPr>
-            <w:proofErr w:type="spellStart"/>
             <w:r>
               <w:rPr>
                 <w:b w:val="0"/>
@@ -15579,7 +15220,6 @@
               </w:rPr>
               <w:t>ShowName</w:t>
             </w:r>
-            <w:proofErr w:type="spellEnd"/>
           </w:p>
         </w:tc>
         <w:tc>
@@ -15740,7 +15380,6 @@
                 <w:lang w:val="en-US"/>
               </w:rPr>
             </w:pPr>
-            <w:proofErr w:type="spellStart"/>
             <w:r>
               <w:rPr>
                 <w:b w:val="0"/>
@@ -15749,7 +15388,6 @@
               </w:rPr>
               <w:t>ShowDate</w:t>
             </w:r>
-            <w:proofErr w:type="spellEnd"/>
           </w:p>
         </w:tc>
         <w:tc>
@@ -15886,7 +15524,6 @@
                 <w:lang w:val="en-US"/>
               </w:rPr>
             </w:pPr>
-            <w:proofErr w:type="spellStart"/>
             <w:r>
               <w:rPr>
                 <w:b w:val="0"/>
@@ -15895,7 +15532,6 @@
               </w:rPr>
               <w:t>ShowImage</w:t>
             </w:r>
-            <w:proofErr w:type="spellEnd"/>
           </w:p>
         </w:tc>
         <w:tc>
@@ -16041,7 +15677,6 @@
                 <w:lang w:val="en-US"/>
               </w:rPr>
             </w:pPr>
-            <w:proofErr w:type="spellStart"/>
             <w:r>
               <w:rPr>
                 <w:b w:val="0"/>
@@ -16050,7 +15685,6 @@
               </w:rPr>
               <w:t>ShowAvailableLocations</w:t>
             </w:r>
-            <w:proofErr w:type="spellEnd"/>
           </w:p>
         </w:tc>
         <w:tc>
@@ -16153,21 +15787,7 @@
               <w:rPr>
                 <w:lang w:val="en-US"/>
               </w:rPr>
-              <w:t>Sum(</w:t>
-            </w:r>
-            <w:proofErr w:type="spellStart"/>
-            <w:r>
-              <w:rPr>
-                <w:lang w:val="en-US"/>
-              </w:rPr>
-              <w:t>SectorAvailableLocations</w:t>
-            </w:r>
-            <w:proofErr w:type="spellEnd"/>
-            <w:r>
-              <w:rPr>
-                <w:lang w:val="en-US"/>
-              </w:rPr>
-              <w:t>)</w:t>
+              <w:t>Sum(SectorAvailableLocations)</w:t>
             </w:r>
           </w:p>
         </w:tc>
@@ -16213,7 +15833,6 @@
                 <w:lang w:val="en-US"/>
               </w:rPr>
             </w:pPr>
-            <w:proofErr w:type="spellStart"/>
             <w:r>
               <w:rPr>
                 <w:b w:val="0"/>
@@ -16222,7 +15841,6 @@
               </w:rPr>
               <w:t>CountryId</w:t>
             </w:r>
-            <w:proofErr w:type="spellEnd"/>
           </w:p>
         </w:tc>
         <w:tc>
@@ -16374,7 +15992,6 @@
                 <w:lang w:val="en-US"/>
               </w:rPr>
             </w:pPr>
-            <w:proofErr w:type="spellStart"/>
             <w:r>
               <w:rPr>
                 <w:b w:val="0"/>
@@ -16383,7 +16000,6 @@
               </w:rPr>
               <w:t>CountryName</w:t>
             </w:r>
-            <w:proofErr w:type="spellEnd"/>
           </w:p>
         </w:tc>
         <w:tc>
@@ -16526,7 +16142,6 @@
                 <w:lang w:val="en-US"/>
               </w:rPr>
             </w:pPr>
-            <w:proofErr w:type="spellStart"/>
             <w:r>
               <w:rPr>
                 <w:b w:val="0"/>
@@ -16535,7 +16150,6 @@
               </w:rPr>
               <w:t>PlaceId</w:t>
             </w:r>
-            <w:proofErr w:type="spellEnd"/>
           </w:p>
         </w:tc>
         <w:tc>
@@ -16687,7 +16301,6 @@
                 <w:lang w:val="en-US"/>
               </w:rPr>
             </w:pPr>
-            <w:proofErr w:type="spellStart"/>
             <w:r>
               <w:rPr>
                 <w:b w:val="0"/>
@@ -16696,7 +16309,6 @@
               </w:rPr>
               <w:t>PlaceName</w:t>
             </w:r>
-            <w:proofErr w:type="spellEnd"/>
           </w:p>
         </w:tc>
         <w:tc>
@@ -16743,19 +16355,11 @@
                 <w:lang w:val="en-US"/>
               </w:rPr>
             </w:pPr>
-            <w:proofErr w:type="spellStart"/>
-            <w:r>
-              <w:rPr>
-                <w:lang w:val="en-US"/>
-              </w:rPr>
-              <w:t>Palce</w:t>
-            </w:r>
-            <w:proofErr w:type="spellEnd"/>
-            <w:r>
-              <w:rPr>
-                <w:lang w:val="en-US"/>
-              </w:rPr>
-              <w:t xml:space="preserve"> Name</w:t>
+            <w:r>
+              <w:rPr>
+                <w:lang w:val="en-US"/>
+              </w:rPr>
+              <w:t>Palce Name</w:t>
             </w:r>
           </w:p>
         </w:tc>
@@ -16847,7 +16451,6 @@
                 <w:lang w:val="en-US"/>
               </w:rPr>
             </w:pPr>
-            <w:proofErr w:type="spellStart"/>
             <w:r>
               <w:rPr>
                 <w:b w:val="0"/>
@@ -16856,7 +16459,6 @@
               </w:rPr>
               <w:t>TypeOfShowId</w:t>
             </w:r>
-            <w:proofErr w:type="spellEnd"/>
           </w:p>
         </w:tc>
         <w:tc>
@@ -17008,7 +16610,6 @@
                 <w:lang w:val="en-US"/>
               </w:rPr>
             </w:pPr>
-            <w:proofErr w:type="spellStart"/>
             <w:r>
               <w:rPr>
                 <w:b w:val="0"/>
@@ -17017,7 +16618,6 @@
               </w:rPr>
               <w:t>TypeOfShowName</w:t>
             </w:r>
-            <w:proofErr w:type="spellEnd"/>
           </w:p>
         </w:tc>
         <w:tc>
@@ -17313,7 +16913,6 @@
                 <w:bCs/>
               </w:rPr>
             </w:pPr>
-            <w:proofErr w:type="spellStart"/>
             <w:r>
               <w:rPr>
                 <w:b/>
@@ -17322,7 +16921,6 @@
               </w:rPr>
               <w:t>Nullable</w:t>
             </w:r>
-            <w:proofErr w:type="spellEnd"/>
           </w:p>
         </w:tc>
         <w:tc>
@@ -17411,7 +17009,6 @@
                 <w:lang w:val="en-US"/>
               </w:rPr>
             </w:pPr>
-            <w:proofErr w:type="spellStart"/>
             <w:r>
               <w:rPr>
                 <w:b w:val="0"/>
@@ -17420,7 +17017,6 @@
               </w:rPr>
               <w:t>ShowId</w:t>
             </w:r>
-            <w:proofErr w:type="spellEnd"/>
           </w:p>
         </w:tc>
         <w:tc>
@@ -17579,7 +17175,6 @@
                 <w:lang w:val="en-US"/>
               </w:rPr>
             </w:pPr>
-            <w:proofErr w:type="spellStart"/>
             <w:r>
               <w:rPr>
                 <w:b w:val="0"/>
@@ -17588,7 +17183,6 @@
               </w:rPr>
               <w:t>ShowName</w:t>
             </w:r>
-            <w:proofErr w:type="spellEnd"/>
           </w:p>
         </w:tc>
         <w:tc>
@@ -17746,7 +17340,6 @@
                 <w:lang w:val="en-US"/>
               </w:rPr>
             </w:pPr>
-            <w:proofErr w:type="spellStart"/>
             <w:r>
               <w:rPr>
                 <w:b w:val="0"/>
@@ -17755,7 +17348,6 @@
               </w:rPr>
               <w:t>ShowDate</w:t>
             </w:r>
-            <w:proofErr w:type="spellEnd"/>
           </w:p>
         </w:tc>
         <w:tc>
@@ -17901,7 +17493,6 @@
                 <w:lang w:val="en-US"/>
               </w:rPr>
             </w:pPr>
-            <w:proofErr w:type="spellStart"/>
             <w:r>
               <w:rPr>
                 <w:b w:val="0"/>
@@ -17910,7 +17501,6 @@
               </w:rPr>
               <w:t>ShowImage</w:t>
             </w:r>
-            <w:proofErr w:type="spellEnd"/>
           </w:p>
         </w:tc>
         <w:tc>
@@ -18053,7 +17643,6 @@
                 <w:lang w:val="en-US"/>
               </w:rPr>
             </w:pPr>
-            <w:proofErr w:type="spellStart"/>
             <w:r>
               <w:rPr>
                 <w:b w:val="0"/>
@@ -18062,7 +17651,6 @@
               </w:rPr>
               <w:t>ShowAvailableLocations</w:t>
             </w:r>
-            <w:proofErr w:type="spellEnd"/>
           </w:p>
         </w:tc>
         <w:tc>
@@ -18165,21 +17753,7 @@
               <w:rPr>
                 <w:lang w:val="en-US"/>
               </w:rPr>
-              <w:t>Sum(</w:t>
-            </w:r>
-            <w:proofErr w:type="spellStart"/>
-            <w:r>
-              <w:rPr>
-                <w:lang w:val="en-US"/>
-              </w:rPr>
-              <w:t>SectorAvailableLocations</w:t>
-            </w:r>
-            <w:proofErr w:type="spellEnd"/>
-            <w:r>
-              <w:rPr>
-                <w:lang w:val="en-US"/>
-              </w:rPr>
-              <w:t>)</w:t>
+              <w:t>Sum(SectorAvailableLocations)</w:t>
             </w:r>
           </w:p>
         </w:tc>
@@ -18228,7 +17802,6 @@
                 <w:lang w:val="en-US"/>
               </w:rPr>
             </w:pPr>
-            <w:proofErr w:type="spellStart"/>
             <w:r>
               <w:rPr>
                 <w:b w:val="0"/>
@@ -18237,7 +17810,6 @@
               </w:rPr>
               <w:t>ShowReservedocations</w:t>
             </w:r>
-            <w:proofErr w:type="spellEnd"/>
           </w:p>
         </w:tc>
         <w:tc>
@@ -18340,21 +17912,7 @@
               <w:rPr>
                 <w:lang w:val="en-US"/>
               </w:rPr>
-              <w:t>Sum(</w:t>
-            </w:r>
-            <w:proofErr w:type="spellStart"/>
-            <w:r>
-              <w:rPr>
-                <w:lang w:val="en-US"/>
-              </w:rPr>
-              <w:t>SectorReservedLocations</w:t>
-            </w:r>
-            <w:proofErr w:type="spellEnd"/>
-            <w:r>
-              <w:rPr>
-                <w:lang w:val="en-US"/>
-              </w:rPr>
-              <w:t>)</w:t>
+              <w:t>Sum(SectorReservedLocations)</w:t>
             </w:r>
           </w:p>
         </w:tc>
@@ -18400,7 +17958,6 @@
                 <w:lang w:val="en-US"/>
               </w:rPr>
             </w:pPr>
-            <w:proofErr w:type="spellStart"/>
             <w:r>
               <w:rPr>
                 <w:b w:val="0"/>
@@ -18409,7 +17966,6 @@
               </w:rPr>
               <w:t>CountryId</w:t>
             </w:r>
-            <w:proofErr w:type="spellEnd"/>
           </w:p>
         </w:tc>
         <w:tc>
@@ -18561,7 +18117,6 @@
                 <w:lang w:val="en-US"/>
               </w:rPr>
             </w:pPr>
-            <w:proofErr w:type="spellStart"/>
             <w:r>
               <w:rPr>
                 <w:b w:val="0"/>
@@ -18570,7 +18125,6 @@
               </w:rPr>
               <w:t>CountryName</w:t>
             </w:r>
-            <w:proofErr w:type="spellEnd"/>
           </w:p>
         </w:tc>
         <w:tc>
@@ -18713,7 +18267,6 @@
                 <w:lang w:val="en-US"/>
               </w:rPr>
             </w:pPr>
-            <w:proofErr w:type="spellStart"/>
             <w:r>
               <w:rPr>
                 <w:b w:val="0"/>
@@ -18722,7 +18275,6 @@
               </w:rPr>
               <w:t>PlaceId</w:t>
             </w:r>
-            <w:proofErr w:type="spellEnd"/>
           </w:p>
         </w:tc>
         <w:tc>
@@ -18874,7 +18426,6 @@
                 <w:lang w:val="en-US"/>
               </w:rPr>
             </w:pPr>
-            <w:proofErr w:type="spellStart"/>
             <w:r>
               <w:rPr>
                 <w:b w:val="0"/>
@@ -18883,7 +18434,6 @@
               </w:rPr>
               <w:t>PlaceName</w:t>
             </w:r>
-            <w:proofErr w:type="spellEnd"/>
           </w:p>
         </w:tc>
         <w:tc>
@@ -18930,19 +18480,11 @@
                 <w:lang w:val="en-US"/>
               </w:rPr>
             </w:pPr>
-            <w:proofErr w:type="spellStart"/>
-            <w:r>
-              <w:rPr>
-                <w:lang w:val="en-US"/>
-              </w:rPr>
-              <w:t>Palce</w:t>
-            </w:r>
-            <w:proofErr w:type="spellEnd"/>
-            <w:r>
-              <w:rPr>
-                <w:lang w:val="en-US"/>
-              </w:rPr>
-              <w:t xml:space="preserve"> Name</w:t>
+            <w:r>
+              <w:rPr>
+                <w:lang w:val="en-US"/>
+              </w:rPr>
+              <w:t>Palce Name</w:t>
             </w:r>
           </w:p>
         </w:tc>
@@ -19034,7 +18576,6 @@
                 <w:lang w:val="en-US"/>
               </w:rPr>
             </w:pPr>
-            <w:proofErr w:type="spellStart"/>
             <w:r>
               <w:rPr>
                 <w:b w:val="0"/>
@@ -19043,7 +18584,6 @@
               </w:rPr>
               <w:t>TypeOfShowId</w:t>
             </w:r>
-            <w:proofErr w:type="spellEnd"/>
           </w:p>
         </w:tc>
         <w:tc>
@@ -19195,7 +18735,6 @@
                 <w:lang w:val="en-US"/>
               </w:rPr>
             </w:pPr>
-            <w:proofErr w:type="spellStart"/>
             <w:r>
               <w:rPr>
                 <w:b w:val="0"/>
@@ -19204,7 +18743,6 @@
               </w:rPr>
               <w:t>TypeOfShowName</w:t>
             </w:r>
-            <w:proofErr w:type="spellEnd"/>
           </w:p>
         </w:tc>
         <w:tc>
@@ -19347,7 +18885,6 @@
                 <w:lang w:val="en-US"/>
               </w:rPr>
             </w:pPr>
-            <w:proofErr w:type="spellStart"/>
             <w:r>
               <w:rPr>
                 <w:b w:val="0"/>
@@ -19356,7 +18893,6 @@
               </w:rPr>
               <w:t>LastSector</w:t>
             </w:r>
-            <w:proofErr w:type="spellEnd"/>
           </w:p>
         </w:tc>
         <w:tc>
@@ -19646,7 +19182,6 @@
                 <w:lang w:val="en-US"/>
               </w:rPr>
             </w:pPr>
-            <w:proofErr w:type="spellStart"/>
             <w:r>
               <w:rPr>
                 <w:b w:val="0"/>
@@ -19655,7 +19190,6 @@
               </w:rPr>
               <w:t>SectorId</w:t>
             </w:r>
-            <w:proofErr w:type="spellEnd"/>
           </w:p>
         </w:tc>
         <w:tc>
@@ -19801,7 +19335,6 @@
                 <w:lang w:val="en-US"/>
               </w:rPr>
             </w:pPr>
-            <w:proofErr w:type="spellStart"/>
             <w:r>
               <w:rPr>
                 <w:b w:val="0"/>
@@ -19810,7 +19343,6 @@
               </w:rPr>
               <w:t>SectorName</w:t>
             </w:r>
-            <w:proofErr w:type="spellEnd"/>
           </w:p>
         </w:tc>
         <w:tc>
@@ -19953,7 +19485,6 @@
                 <w:lang w:val="en-US"/>
               </w:rPr>
             </w:pPr>
-            <w:proofErr w:type="spellStart"/>
             <w:r>
               <w:rPr>
                 <w:b w:val="0"/>
@@ -19962,7 +19493,6 @@
               </w:rPr>
               <w:t>SectorPrice</w:t>
             </w:r>
-            <w:proofErr w:type="spellEnd"/>
           </w:p>
         </w:tc>
         <w:tc>
@@ -20108,7 +19638,6 @@
                 <w:lang w:val="en-US"/>
               </w:rPr>
             </w:pPr>
-            <w:proofErr w:type="spellStart"/>
             <w:r>
               <w:rPr>
                 <w:b w:val="0"/>
@@ -20118,7 +19647,6 @@
               <w:lastRenderedPageBreak/>
               <w:t>SectorAvailableLocations</w:t>
             </w:r>
-            <w:proofErr w:type="spellEnd"/>
           </w:p>
         </w:tc>
         <w:tc>
@@ -20261,7 +19789,6 @@
                 <w:lang w:val="en-US"/>
               </w:rPr>
             </w:pPr>
-            <w:proofErr w:type="spellStart"/>
             <w:r>
               <w:rPr>
                 <w:b w:val="0"/>
@@ -20270,7 +19797,6 @@
               </w:rPr>
               <w:t>SectorReservedLocations</w:t>
             </w:r>
-            <w:proofErr w:type="spellEnd"/>
           </w:p>
         </w:tc>
         <w:tc>
@@ -20416,7 +19942,6 @@
                 <w:lang w:val="en-US"/>
               </w:rPr>
             </w:pPr>
-            <w:proofErr w:type="spellStart"/>
             <w:r>
               <w:rPr>
                 <w:b w:val="0"/>
@@ -20425,7 +19950,6 @@
               </w:rPr>
               <w:t>SectorQuantityLocations</w:t>
             </w:r>
-            <w:proofErr w:type="spellEnd"/>
           </w:p>
         </w:tc>
         <w:tc>
@@ -20524,28 +20048,12 @@
                 <w:lang w:val="en-US"/>
               </w:rPr>
             </w:pPr>
-            <w:proofErr w:type="spellStart"/>
-            <w:r>
-              <w:rPr>
-                <w:lang w:val="en-US"/>
-              </w:rPr>
-              <w:t>SectorAvailableLocations</w:t>
-            </w:r>
-            <w:proofErr w:type="spellEnd"/>
-            <w:r>
-              <w:rPr>
-                <w:lang w:val="en-US"/>
-              </w:rPr>
-              <w:t xml:space="preserve"> + </w:t>
-            </w:r>
-            <w:proofErr w:type="spellStart"/>
-            <w:r>
-              <w:rPr>
-                <w:lang w:val="en-US"/>
-              </w:rPr>
-              <w:t>SectorReservedLocations</w:t>
-            </w:r>
-            <w:proofErr w:type="spellEnd"/>
+            <w:r>
+              <w:rPr>
+                <w:lang w:val="en-US"/>
+              </w:rPr>
+              <w:t>SectorAvailableLocations + SectorReservedLocations</w:t>
+            </w:r>
           </w:p>
         </w:tc>
         <w:tc>
@@ -20619,11 +20127,9 @@
             <w:r>
               <w:t xml:space="preserve">Transacción </w:t>
             </w:r>
-            <w:proofErr w:type="spellStart"/>
             <w:r>
               <w:t>TypeOfShow</w:t>
             </w:r>
-            <w:proofErr w:type="spellEnd"/>
           </w:p>
         </w:tc>
       </w:tr>
@@ -20743,7 +20249,6 @@
                 <w:bCs/>
               </w:rPr>
             </w:pPr>
-            <w:proofErr w:type="spellStart"/>
             <w:r>
               <w:rPr>
                 <w:b/>
@@ -20752,7 +20257,6 @@
               </w:rPr>
               <w:t>Nullable</w:t>
             </w:r>
-            <w:proofErr w:type="spellEnd"/>
           </w:p>
         </w:tc>
         <w:tc>
@@ -20840,7 +20344,6 @@
                 <w:bCs w:val="0"/>
               </w:rPr>
             </w:pPr>
-            <w:proofErr w:type="spellStart"/>
             <w:r>
               <w:rPr>
                 <w:b w:val="0"/>
@@ -20857,7 +20360,6 @@
               </w:rPr>
               <w:t>Id</w:t>
             </w:r>
-            <w:proofErr w:type="spellEnd"/>
           </w:p>
         </w:tc>
         <w:tc>
@@ -21017,7 +20519,6 @@
                 <w:bCs w:val="0"/>
               </w:rPr>
             </w:pPr>
-            <w:proofErr w:type="spellStart"/>
             <w:r>
               <w:rPr>
                 <w:b w:val="0"/>
@@ -21034,7 +20535,6 @@
               </w:rPr>
               <w:t>Name</w:t>
             </w:r>
-            <w:proofErr w:type="spellEnd"/>
           </w:p>
         </w:tc>
         <w:tc>
@@ -21178,11 +20678,11 @@
         </w:numPr>
         <w:outlineLvl w:val="1"/>
       </w:pPr>
-      <w:bookmarkStart w:id="16" w:name="_Toc34032282"/>
+      <w:bookmarkStart w:id="17" w:name="_Toc34032282"/>
       <w:r>
         <w:t>Índices</w:t>
       </w:r>
-      <w:bookmarkEnd w:id="16"/>
+      <w:bookmarkEnd w:id="17"/>
     </w:p>
     <w:tbl>
       <w:tblPr>
@@ -21223,14 +20723,12 @@
                 <w:bCs w:val="0"/>
               </w:rPr>
             </w:pPr>
-            <w:proofErr w:type="spellStart"/>
             <w:r>
               <w:rPr>
                 <w:lang w:val="en-US"/>
               </w:rPr>
               <w:t>Nombre</w:t>
             </w:r>
-            <w:proofErr w:type="spellEnd"/>
           </w:p>
         </w:tc>
         <w:tc>
@@ -21250,14 +20748,12 @@
               <w:jc w:val="center"/>
               <w:cnfStyle w:val="100000000000" w:firstRow="1" w:lastRow="0" w:firstColumn="0" w:lastColumn="0" w:oddVBand="0" w:evenVBand="0" w:oddHBand="0" w:evenHBand="0" w:firstRowFirstColumn="0" w:firstRowLastColumn="0" w:lastRowFirstColumn="0" w:lastRowLastColumn="0"/>
             </w:pPr>
-            <w:proofErr w:type="spellStart"/>
             <w:r>
               <w:rPr>
                 <w:lang w:val="en-US"/>
               </w:rPr>
               <w:t>Orden</w:t>
             </w:r>
-            <w:proofErr w:type="spellEnd"/>
           </w:p>
         </w:tc>
         <w:tc>
@@ -21309,14 +20805,12 @@
                 <w:lang w:val="en-US"/>
               </w:rPr>
             </w:pPr>
-            <w:proofErr w:type="spellStart"/>
             <w:r>
               <w:rPr>
                 <w:lang w:val="en-US"/>
               </w:rPr>
               <w:t>Atributo</w:t>
             </w:r>
-            <w:proofErr w:type="spellEnd"/>
           </w:p>
         </w:tc>
         <w:tc>
@@ -21339,14 +20833,12 @@
                 <w:lang w:val="en-US"/>
               </w:rPr>
             </w:pPr>
-            <w:proofErr w:type="spellStart"/>
             <w:r>
               <w:rPr>
                 <w:lang w:val="en-US"/>
               </w:rPr>
               <w:t>Tabla</w:t>
             </w:r>
-            <w:proofErr w:type="spellEnd"/>
           </w:p>
         </w:tc>
       </w:tr>
@@ -21373,7 +20865,6 @@
                 <w:lang w:val="en-US"/>
               </w:rPr>
             </w:pPr>
-            <w:proofErr w:type="spellStart"/>
             <w:r>
               <w:rPr>
                 <w:b w:val="0"/>
@@ -21382,7 +20873,6 @@
               </w:rPr>
               <w:t>UCountryName</w:t>
             </w:r>
-            <w:proofErr w:type="spellEnd"/>
           </w:p>
         </w:tc>
         <w:tc>
@@ -21461,14 +20951,12 @@
                 <w:lang w:val="en-US"/>
               </w:rPr>
             </w:pPr>
-            <w:proofErr w:type="spellStart"/>
             <w:r>
               <w:rPr>
                 <w:lang w:val="en-US"/>
               </w:rPr>
               <w:t>CountryName</w:t>
             </w:r>
-            <w:proofErr w:type="spellEnd"/>
           </w:p>
         </w:tc>
         <w:tc>
@@ -21520,7 +21008,6 @@
                 <w:bCs w:val="0"/>
               </w:rPr>
             </w:pPr>
-            <w:proofErr w:type="spellStart"/>
             <w:r>
               <w:rPr>
                 <w:b w:val="0"/>
@@ -21545,7 +21032,6 @@
               </w:rPr>
               <w:t>Name</w:t>
             </w:r>
-            <w:proofErr w:type="spellEnd"/>
           </w:p>
         </w:tc>
         <w:tc>
@@ -21620,14 +21106,12 @@
                 <w:lang w:val="en-US"/>
               </w:rPr>
             </w:pPr>
-            <w:proofErr w:type="spellStart"/>
             <w:r>
               <w:rPr>
                 <w:lang w:val="en-US"/>
               </w:rPr>
               <w:t>TypeOfShowName</w:t>
             </w:r>
-            <w:proofErr w:type="spellEnd"/>
           </w:p>
         </w:tc>
         <w:tc>
@@ -21648,14 +21132,12 @@
                 <w:lang w:val="en-US"/>
               </w:rPr>
             </w:pPr>
-            <w:proofErr w:type="spellStart"/>
             <w:r>
               <w:rPr>
                 <w:lang w:val="en-US"/>
               </w:rPr>
               <w:t>TypeOfShow</w:t>
             </w:r>
-            <w:proofErr w:type="spellEnd"/>
           </w:p>
         </w:tc>
       </w:tr>
@@ -21678,11 +21160,11 @@
         </w:numPr>
         <w:outlineLvl w:val="1"/>
       </w:pPr>
-      <w:bookmarkStart w:id="17" w:name="_Toc34032283"/>
+      <w:bookmarkStart w:id="18" w:name="_Toc34032283"/>
       <w:r>
         <w:t>Subgrupos</w:t>
       </w:r>
-      <w:bookmarkEnd w:id="17"/>
+      <w:bookmarkEnd w:id="18"/>
     </w:p>
     <w:tbl>
       <w:tblPr>
@@ -21728,11 +21210,9 @@
             <w:r>
               <w:t xml:space="preserve"> </w:t>
             </w:r>
-            <w:proofErr w:type="spellStart"/>
             <w:r>
               <w:t>SaleCountry</w:t>
             </w:r>
-            <w:proofErr w:type="spellEnd"/>
           </w:p>
         </w:tc>
       </w:tr>
@@ -21790,7 +21270,6 @@
                 <w:bCs/>
               </w:rPr>
             </w:pPr>
-            <w:proofErr w:type="spellStart"/>
             <w:r>
               <w:rPr>
                 <w:b/>
@@ -21799,7 +21278,6 @@
               </w:rPr>
               <w:t>SuperType</w:t>
             </w:r>
-            <w:proofErr w:type="spellEnd"/>
           </w:p>
         </w:tc>
         <w:tc>
@@ -21854,7 +21332,6 @@
                 <w:bCs w:val="0"/>
               </w:rPr>
             </w:pPr>
-            <w:proofErr w:type="spellStart"/>
             <w:r>
               <w:rPr>
                 <w:b w:val="0"/>
@@ -21871,7 +21348,6 @@
               </w:rPr>
               <w:t>CountryId</w:t>
             </w:r>
-            <w:proofErr w:type="spellEnd"/>
           </w:p>
         </w:tc>
         <w:tc>
@@ -21893,7 +21369,6 @@
                 <w:bCs/>
               </w:rPr>
             </w:pPr>
-            <w:proofErr w:type="spellStart"/>
             <w:r>
               <w:rPr>
                 <w:lang w:val="en-US"/>
@@ -21906,7 +21381,6 @@
               </w:rPr>
               <w:t>d</w:t>
             </w:r>
-            <w:proofErr w:type="spellEnd"/>
           </w:p>
         </w:tc>
         <w:tc>
@@ -21960,7 +21434,6 @@
                 <w:bCs w:val="0"/>
               </w:rPr>
             </w:pPr>
-            <w:proofErr w:type="spellStart"/>
             <w:r>
               <w:rPr>
                 <w:b w:val="0"/>
@@ -21977,7 +21450,6 @@
               </w:rPr>
               <w:t>CountryName</w:t>
             </w:r>
-            <w:proofErr w:type="spellEnd"/>
           </w:p>
         </w:tc>
         <w:tc>
@@ -21999,14 +21471,12 @@
                 <w:bCs/>
               </w:rPr>
             </w:pPr>
-            <w:proofErr w:type="spellStart"/>
             <w:r>
               <w:rPr>
                 <w:lang w:val="en-US"/>
               </w:rPr>
               <w:t>CountryName</w:t>
             </w:r>
-            <w:proofErr w:type="spellEnd"/>
           </w:p>
         </w:tc>
         <w:tc>
@@ -22047,12 +21517,12 @@
         </w:numPr>
         <w:outlineLvl w:val="1"/>
       </w:pPr>
-      <w:bookmarkStart w:id="18" w:name="_Toc34032284"/>
+      <w:bookmarkStart w:id="19" w:name="_Toc34032284"/>
       <w:r>
         <w:lastRenderedPageBreak/>
         <w:t>Diagramas</w:t>
       </w:r>
-      <w:bookmarkEnd w:id="18"/>
+      <w:bookmarkEnd w:id="19"/>
     </w:p>
     <w:p>
       <w:pPr>
@@ -22160,15 +21630,13 @@
       <w:pPr>
         <w:pStyle w:val="Titulo1Numerado"/>
       </w:pPr>
-      <w:bookmarkStart w:id="19" w:name="_Toc34032285"/>
-      <w:bookmarkStart w:id="20" w:name="_GoBack"/>
-      <w:bookmarkEnd w:id="20"/>
+      <w:bookmarkStart w:id="20" w:name="_Toc34032285"/>
       <w:r>
         <w:lastRenderedPageBreak/>
         <w:t>Conclusiones</w:t>
       </w:r>
-      <w:bookmarkEnd w:id="12"/>
-      <w:bookmarkEnd w:id="19"/>
+      <w:bookmarkEnd w:id="14"/>
+      <w:bookmarkEnd w:id="20"/>
     </w:p>
     <w:p>
       <w:pPr>
@@ -22437,7 +21905,6 @@
         </w:rPr>
       </w:pPr>
       <w:bookmarkStart w:id="25" w:name="_Toc34032287"/>
-      <w:proofErr w:type="spellStart"/>
       <w:r>
         <w:rPr>
           <w:lang w:val="en-US"/>
@@ -22446,7 +21913,6 @@
         <w:t>Bibliografía</w:t>
       </w:r>
       <w:bookmarkEnd w:id="25"/>
-      <w:proofErr w:type="spellEnd"/>
     </w:p>
     <w:p>
       <w:pPr>
@@ -22461,16 +21927,8 @@
         <w:rPr>
           <w:lang w:val="en-US"/>
         </w:rPr>
-        <w:t xml:space="preserve">Wiki </w:t>
+        <w:t>Wiki GeneXus</w:t>
       </w:r>
-      <w:proofErr w:type="spellStart"/>
-      <w:r>
-        <w:rPr>
-          <w:lang w:val="en-US"/>
-        </w:rPr>
-        <w:t>GeneXus</w:t>
-      </w:r>
-      <w:proofErr w:type="spellEnd"/>
       <w:r>
         <w:rPr>
           <w:lang w:val="en-US"/>
@@ -22619,6 +22077,7 @@
         <w:docPartUnique/>
       </w:docPartObj>
     </w:sdtPr>
+    <w:sdtEndPr/>
     <w:sdtContent>
       <w:p>
         <w:pPr>
@@ -25483,7 +24942,7 @@
 </file>
 
 <file path=customXml/itemProps1.xml><?xml version="1.0" encoding="utf-8"?>
-<ds:datastoreItem xmlns:ds="http://schemas.openxmlformats.org/officeDocument/2006/customXml" ds:itemID="{B634929A-E5C1-4C23-AEB7-E6555F309BAA}">
+<ds:datastoreItem xmlns:ds="http://schemas.openxmlformats.org/officeDocument/2006/customXml" ds:itemID="{2254145D-2AC0-4638-B13F-82A40086D338}">
   <ds:schemaRefs>
     <ds:schemaRef ds:uri="http://schemas.openxmlformats.org/officeDocument/2006/bibliography"/>
   </ds:schemaRefs>

</xml_diff>

<commit_message>
Cambio en WWShow + Documentacion
</commit_message>
<xml_diff>
--- a/302 - Obligatorio GX.docx
+++ b/302 - Obligatorio GX.docx
@@ -2006,9 +2006,6 @@
       <w:bookmarkEnd w:id="3"/>
     </w:p>
     <w:p>
-      <w:pPr>
-        <w:ind w:left="360"/>
-      </w:pPr>
       <w:r>
         <w:t xml:space="preserve">El obligatorio </w:t>
       </w:r>
@@ -2074,9 +2071,6 @@
       </w:r>
     </w:p>
     <w:p>
-      <w:pPr>
-        <w:ind w:left="360"/>
-      </w:pPr>
       <w:r>
         <w:t xml:space="preserve">De acuerdo </w:t>
       </w:r>
@@ -2217,23 +2211,9 @@
     </w:p>
     <w:p>
       <w:pPr>
-        <w:pStyle w:val="Titulo1Numerado"/>
-        <w:numPr>
-          <w:ilvl w:val="0"/>
-          <w:numId w:val="0"/>
-        </w:numPr>
-        <w:ind w:left="360"/>
-        <w:outlineLvl w:val="9"/>
-        <w:rPr>
-          <w:b w:val="0"/>
-          <w:sz w:val="24"/>
-        </w:rPr>
+        <w:ind w:left="708"/>
       </w:pPr>
       <w:r>
-        <w:rPr>
-          <w:b w:val="0"/>
-          <w:sz w:val="24"/>
-        </w:rPr>
         <w:t xml:space="preserve">A continuación, se detallan los distintos objetos, reglas, transacciones, índices, subgrupos y todas las modificaciones, y creaciones que sean necesarias para poder cumplir con lo establecido en la letra del obligatorio. </w:t>
       </w:r>
     </w:p>
@@ -22307,7 +22287,7 @@
           <w:sz w:val="24"/>
           <w:szCs w:val="22"/>
         </w:rPr>
-        <w:t xml:space="preserve">Se modificaron los </w:t>
+        <w:t xml:space="preserve">El primer </w:t>
       </w:r>
       <w:r>
         <w:rPr>
@@ -22317,7 +22297,7 @@
           <w:sz w:val="24"/>
           <w:szCs w:val="22"/>
         </w:rPr>
-        <w:t xml:space="preserve">siguientes </w:t>
+        <w:t xml:space="preserve">punto modificado a detallar, es </w:t>
       </w:r>
       <w:r>
         <w:rPr>
@@ -22327,7 +22307,7 @@
           <w:sz w:val="24"/>
           <w:szCs w:val="22"/>
         </w:rPr>
-        <w:t xml:space="preserve">listados PDF, </w:t>
+        <w:t>sobre</w:t>
       </w:r>
       <w:r>
         <w:rPr>
@@ -22337,9 +22317,8 @@
           <w:sz w:val="24"/>
           <w:szCs w:val="22"/>
         </w:rPr>
-        <w:t>“</w:t>
-      </w:r>
-      <w:proofErr w:type="spellStart"/>
+        <w:t xml:space="preserve"> </w:t>
+      </w:r>
       <w:r>
         <w:rPr>
           <w:rFonts w:eastAsiaTheme="minorHAnsi" w:cstheme="minorBidi"/>
@@ -22348,9 +22327,8 @@
           <w:sz w:val="24"/>
           <w:szCs w:val="22"/>
         </w:rPr>
-        <w:t>ListAllShows</w:t>
-      </w:r>
-      <w:proofErr w:type="spellEnd"/>
+        <w:t xml:space="preserve">los siguientes listados PDF, </w:t>
+      </w:r>
       <w:r>
         <w:rPr>
           <w:rFonts w:eastAsiaTheme="minorHAnsi" w:cstheme="minorBidi"/>
@@ -22359,7 +22337,7 @@
           <w:sz w:val="24"/>
           <w:szCs w:val="22"/>
         </w:rPr>
-        <w:t>”, “</w:t>
+        <w:t>“</w:t>
       </w:r>
       <w:proofErr w:type="spellStart"/>
       <w:r>
@@ -22370,7 +22348,7 @@
           <w:sz w:val="24"/>
           <w:szCs w:val="22"/>
         </w:rPr>
-        <w:t>ListShowByTypeOfShow</w:t>
+        <w:t>ListAllShows</w:t>
       </w:r>
       <w:proofErr w:type="spellEnd"/>
       <w:r>
@@ -22391,9 +22369,8 @@
           <w:sz w:val="24"/>
           <w:szCs w:val="22"/>
         </w:rPr>
-        <w:t>, “</w:t>
-      </w:r>
-      <w:proofErr w:type="spellStart"/>
+        <w:t xml:space="preserve"> (Listado de todos los shows existentes, con su nombre de espectáculo, </w:t>
+      </w:r>
       <w:r>
         <w:rPr>
           <w:rFonts w:eastAsiaTheme="minorHAnsi" w:cstheme="minorBidi"/>
@@ -22402,9 +22379,8 @@
           <w:sz w:val="24"/>
           <w:szCs w:val="22"/>
         </w:rPr>
-        <w:t>ListShowByTypeOfShowAndCountry</w:t>
-      </w:r>
-      <w:proofErr w:type="spellEnd"/>
+        <w:t>sector,</w:t>
+      </w:r>
       <w:r>
         <w:rPr>
           <w:rFonts w:eastAsiaTheme="minorHAnsi" w:cstheme="minorBidi"/>
@@ -22413,7 +22389,7 @@
           <w:sz w:val="24"/>
           <w:szCs w:val="22"/>
         </w:rPr>
-        <w:t>”</w:t>
+        <w:t xml:space="preserve"> precio, localidades disponibles, fecha de evento, y lugar del evento)</w:t>
       </w:r>
       <w:r>
         <w:rPr>
@@ -22423,8 +22399,9 @@
           <w:sz w:val="24"/>
           <w:szCs w:val="22"/>
         </w:rPr>
-        <w:t>. Se agregaron los ca</w:t>
-      </w:r>
+        <w:t>, “</w:t>
+      </w:r>
+      <w:proofErr w:type="spellStart"/>
       <w:r>
         <w:rPr>
           <w:rFonts w:eastAsiaTheme="minorHAnsi" w:cstheme="minorBidi"/>
@@ -22433,8 +22410,9 @@
           <w:sz w:val="24"/>
           <w:szCs w:val="22"/>
         </w:rPr>
-        <w:t xml:space="preserve">mpos considerados </w:t>
-      </w:r>
+        <w:t>ListShowByTypeOfShow</w:t>
+      </w:r>
+      <w:proofErr w:type="spellEnd"/>
       <w:r>
         <w:rPr>
           <w:rFonts w:eastAsiaTheme="minorHAnsi" w:cstheme="minorBidi"/>
@@ -22443,7 +22421,7 @@
           <w:sz w:val="24"/>
           <w:szCs w:val="22"/>
         </w:rPr>
-        <w:t>relevante</w:t>
+        <w:t>”</w:t>
       </w:r>
       <w:r>
         <w:rPr>
@@ -22453,7 +22431,7 @@
           <w:sz w:val="24"/>
           <w:szCs w:val="22"/>
         </w:rPr>
-        <w:t xml:space="preserve"> para el usuario</w:t>
+        <w:t xml:space="preserve"> </w:t>
       </w:r>
       <w:r>
         <w:rPr>
@@ -22463,7 +22441,619 @@
           <w:sz w:val="24"/>
           <w:szCs w:val="22"/>
         </w:rPr>
-        <w:t xml:space="preserve"> en cada uno de los listados. </w:t>
+        <w:t xml:space="preserve">(Listado de todos los shows </w:t>
+      </w:r>
+      <w:r>
+        <w:rPr>
+          <w:rFonts w:eastAsiaTheme="minorHAnsi" w:cstheme="minorBidi"/>
+          <w:b w:val="0"/>
+          <w:bCs w:val="0"/>
+          <w:sz w:val="24"/>
+          <w:szCs w:val="22"/>
+        </w:rPr>
+        <w:t>agrupados por tipo de espectáculo</w:t>
+      </w:r>
+      <w:r>
+        <w:rPr>
+          <w:rFonts w:eastAsiaTheme="minorHAnsi" w:cstheme="minorBidi"/>
+          <w:b w:val="0"/>
+          <w:bCs w:val="0"/>
+          <w:sz w:val="24"/>
+          <w:szCs w:val="22"/>
+        </w:rPr>
+        <w:t>, con su t</w:t>
+      </w:r>
+      <w:r>
+        <w:rPr>
+          <w:rFonts w:eastAsiaTheme="minorHAnsi" w:cstheme="minorBidi"/>
+          <w:b w:val="0"/>
+          <w:bCs w:val="0"/>
+          <w:sz w:val="24"/>
+          <w:szCs w:val="22"/>
+        </w:rPr>
+        <w:t>ipo de evento</w:t>
+      </w:r>
+      <w:r>
+        <w:rPr>
+          <w:rFonts w:eastAsiaTheme="minorHAnsi" w:cstheme="minorBidi"/>
+          <w:b w:val="0"/>
+          <w:bCs w:val="0"/>
+          <w:sz w:val="24"/>
+          <w:szCs w:val="22"/>
+        </w:rPr>
+        <w:t>,</w:t>
+      </w:r>
+      <w:r>
+        <w:rPr>
+          <w:rFonts w:eastAsiaTheme="minorHAnsi" w:cstheme="minorBidi"/>
+          <w:b w:val="0"/>
+          <w:bCs w:val="0"/>
+          <w:sz w:val="24"/>
+          <w:szCs w:val="22"/>
+        </w:rPr>
+        <w:t xml:space="preserve"> </w:t>
+      </w:r>
+      <w:r>
+        <w:rPr>
+          <w:rFonts w:eastAsiaTheme="minorHAnsi" w:cstheme="minorBidi"/>
+          <w:b w:val="0"/>
+          <w:bCs w:val="0"/>
+          <w:sz w:val="24"/>
+          <w:szCs w:val="22"/>
+        </w:rPr>
+        <w:t>e</w:t>
+      </w:r>
+      <w:r>
+        <w:rPr>
+          <w:rFonts w:eastAsiaTheme="minorHAnsi" w:cstheme="minorBidi"/>
+          <w:b w:val="0"/>
+          <w:bCs w:val="0"/>
+          <w:sz w:val="24"/>
+          <w:szCs w:val="22"/>
+        </w:rPr>
+        <w:t>vento</w:t>
+      </w:r>
+      <w:r>
+        <w:rPr>
+          <w:rFonts w:eastAsiaTheme="minorHAnsi" w:cstheme="minorBidi"/>
+          <w:b w:val="0"/>
+          <w:bCs w:val="0"/>
+          <w:sz w:val="24"/>
+          <w:szCs w:val="22"/>
+        </w:rPr>
+        <w:t>,</w:t>
+      </w:r>
+      <w:r>
+        <w:rPr>
+          <w:rFonts w:eastAsiaTheme="minorHAnsi" w:cstheme="minorBidi"/>
+          <w:b w:val="0"/>
+          <w:bCs w:val="0"/>
+          <w:sz w:val="24"/>
+          <w:szCs w:val="22"/>
+        </w:rPr>
+        <w:t xml:space="preserve"> </w:t>
+      </w:r>
+      <w:r>
+        <w:rPr>
+          <w:rFonts w:eastAsiaTheme="minorHAnsi" w:cstheme="minorBidi"/>
+          <w:b w:val="0"/>
+          <w:bCs w:val="0"/>
+          <w:sz w:val="24"/>
+          <w:szCs w:val="22"/>
+        </w:rPr>
+        <w:t>l</w:t>
+      </w:r>
+      <w:r>
+        <w:rPr>
+          <w:rFonts w:eastAsiaTheme="minorHAnsi" w:cstheme="minorBidi"/>
+          <w:b w:val="0"/>
+          <w:bCs w:val="0"/>
+          <w:sz w:val="24"/>
+          <w:szCs w:val="22"/>
+        </w:rPr>
+        <w:t>ugar</w:t>
+      </w:r>
+      <w:r>
+        <w:rPr>
+          <w:rFonts w:eastAsiaTheme="minorHAnsi" w:cstheme="minorBidi"/>
+          <w:b w:val="0"/>
+          <w:bCs w:val="0"/>
+          <w:sz w:val="24"/>
+          <w:szCs w:val="22"/>
+        </w:rPr>
+        <w:t>, y</w:t>
+      </w:r>
+      <w:r>
+        <w:rPr>
+          <w:rFonts w:eastAsiaTheme="minorHAnsi" w:cstheme="minorBidi"/>
+          <w:b w:val="0"/>
+          <w:bCs w:val="0"/>
+          <w:sz w:val="24"/>
+          <w:szCs w:val="22"/>
+        </w:rPr>
+        <w:t xml:space="preserve"> </w:t>
+      </w:r>
+      <w:r>
+        <w:rPr>
+          <w:rFonts w:eastAsiaTheme="minorHAnsi" w:cstheme="minorBidi"/>
+          <w:b w:val="0"/>
+          <w:bCs w:val="0"/>
+          <w:sz w:val="24"/>
+          <w:szCs w:val="22"/>
+        </w:rPr>
+        <w:t>f</w:t>
+      </w:r>
+      <w:r>
+        <w:rPr>
+          <w:rFonts w:eastAsiaTheme="minorHAnsi" w:cstheme="minorBidi"/>
+          <w:b w:val="0"/>
+          <w:bCs w:val="0"/>
+          <w:sz w:val="24"/>
+          <w:szCs w:val="22"/>
+        </w:rPr>
+        <w:t>echa</w:t>
+      </w:r>
+      <w:r>
+        <w:rPr>
+          <w:rFonts w:eastAsiaTheme="minorHAnsi" w:cstheme="minorBidi"/>
+          <w:b w:val="0"/>
+          <w:bCs w:val="0"/>
+          <w:sz w:val="24"/>
+          <w:szCs w:val="22"/>
+        </w:rPr>
+        <w:t xml:space="preserve"> del evento</w:t>
+      </w:r>
+      <w:r>
+        <w:rPr>
+          <w:rFonts w:eastAsiaTheme="minorHAnsi" w:cstheme="minorBidi"/>
+          <w:b w:val="0"/>
+          <w:bCs w:val="0"/>
+          <w:sz w:val="24"/>
+          <w:szCs w:val="22"/>
+        </w:rPr>
+        <w:t>)</w:t>
+      </w:r>
+      <w:r>
+        <w:rPr>
+          <w:rFonts w:eastAsiaTheme="minorHAnsi" w:cstheme="minorBidi"/>
+          <w:b w:val="0"/>
+          <w:bCs w:val="0"/>
+          <w:sz w:val="24"/>
+          <w:szCs w:val="22"/>
+        </w:rPr>
+        <w:t>, y por ultimo</w:t>
+      </w:r>
+      <w:r>
+        <w:rPr>
+          <w:rFonts w:eastAsiaTheme="minorHAnsi" w:cstheme="minorBidi"/>
+          <w:b w:val="0"/>
+          <w:bCs w:val="0"/>
+          <w:sz w:val="24"/>
+          <w:szCs w:val="22"/>
+        </w:rPr>
+        <w:t xml:space="preserve"> “</w:t>
+      </w:r>
+      <w:proofErr w:type="spellStart"/>
+      <w:r>
+        <w:rPr>
+          <w:rFonts w:eastAsiaTheme="minorHAnsi" w:cstheme="minorBidi"/>
+          <w:b w:val="0"/>
+          <w:bCs w:val="0"/>
+          <w:sz w:val="24"/>
+          <w:szCs w:val="22"/>
+        </w:rPr>
+        <w:t>ListShowByTypeOfShowAndCountry</w:t>
+      </w:r>
+      <w:proofErr w:type="spellEnd"/>
+      <w:r>
+        <w:rPr>
+          <w:rFonts w:eastAsiaTheme="minorHAnsi" w:cstheme="minorBidi"/>
+          <w:b w:val="0"/>
+          <w:bCs w:val="0"/>
+          <w:sz w:val="24"/>
+          <w:szCs w:val="22"/>
+        </w:rPr>
+        <w:t>”</w:t>
+      </w:r>
+      <w:r>
+        <w:rPr>
+          <w:rFonts w:eastAsiaTheme="minorHAnsi" w:cstheme="minorBidi"/>
+          <w:b w:val="0"/>
+          <w:bCs w:val="0"/>
+          <w:sz w:val="24"/>
+          <w:szCs w:val="22"/>
+        </w:rPr>
+        <w:t xml:space="preserve"> </w:t>
+      </w:r>
+      <w:r>
+        <w:rPr>
+          <w:rFonts w:eastAsiaTheme="minorHAnsi" w:cstheme="minorBidi"/>
+          <w:b w:val="0"/>
+          <w:bCs w:val="0"/>
+          <w:sz w:val="24"/>
+          <w:szCs w:val="22"/>
+        </w:rPr>
+        <w:t xml:space="preserve">(Listado </w:t>
+      </w:r>
+      <w:r>
+        <w:rPr>
+          <w:rFonts w:eastAsiaTheme="minorHAnsi" w:cstheme="minorBidi"/>
+          <w:b w:val="0"/>
+          <w:bCs w:val="0"/>
+          <w:sz w:val="24"/>
+          <w:szCs w:val="22"/>
+        </w:rPr>
+        <w:t xml:space="preserve">de todos los shows agrupados por tipo de espectáculo y show, con </w:t>
+      </w:r>
+      <w:r>
+        <w:rPr>
+          <w:rFonts w:eastAsiaTheme="minorHAnsi" w:cstheme="minorBidi"/>
+          <w:b w:val="0"/>
+          <w:bCs w:val="0"/>
+          <w:sz w:val="24"/>
+          <w:szCs w:val="22"/>
+        </w:rPr>
+        <w:t>su p</w:t>
+      </w:r>
+      <w:r>
+        <w:rPr>
+          <w:rFonts w:eastAsiaTheme="minorHAnsi" w:cstheme="minorBidi"/>
+          <w:b w:val="0"/>
+          <w:bCs w:val="0"/>
+          <w:sz w:val="24"/>
+          <w:szCs w:val="22"/>
+        </w:rPr>
+        <w:t>aís</w:t>
+      </w:r>
+      <w:r>
+        <w:rPr>
+          <w:rFonts w:eastAsiaTheme="minorHAnsi" w:cstheme="minorBidi"/>
+          <w:b w:val="0"/>
+          <w:bCs w:val="0"/>
+          <w:sz w:val="24"/>
+          <w:szCs w:val="22"/>
+        </w:rPr>
+        <w:t>,</w:t>
+      </w:r>
+      <w:r>
+        <w:rPr>
+          <w:rFonts w:eastAsiaTheme="minorHAnsi" w:cstheme="minorBidi"/>
+          <w:b w:val="0"/>
+          <w:bCs w:val="0"/>
+          <w:sz w:val="24"/>
+          <w:szCs w:val="22"/>
+        </w:rPr>
+        <w:t xml:space="preserve"> </w:t>
+      </w:r>
+      <w:r>
+        <w:rPr>
+          <w:rFonts w:eastAsiaTheme="minorHAnsi" w:cstheme="minorBidi"/>
+          <w:b w:val="0"/>
+          <w:bCs w:val="0"/>
+          <w:sz w:val="24"/>
+          <w:szCs w:val="22"/>
+        </w:rPr>
+        <w:t>t</w:t>
+      </w:r>
+      <w:r>
+        <w:rPr>
+          <w:rFonts w:eastAsiaTheme="minorHAnsi" w:cstheme="minorBidi"/>
+          <w:b w:val="0"/>
+          <w:bCs w:val="0"/>
+          <w:sz w:val="24"/>
+          <w:szCs w:val="22"/>
+        </w:rPr>
+        <w:t xml:space="preserve">ipo de </w:t>
+      </w:r>
+      <w:r>
+        <w:rPr>
+          <w:rFonts w:eastAsiaTheme="minorHAnsi" w:cstheme="minorBidi"/>
+          <w:b w:val="0"/>
+          <w:bCs w:val="0"/>
+          <w:sz w:val="24"/>
+          <w:szCs w:val="22"/>
+        </w:rPr>
+        <w:t>evento, e</w:t>
+      </w:r>
+      <w:r>
+        <w:rPr>
+          <w:rFonts w:eastAsiaTheme="minorHAnsi" w:cstheme="minorBidi"/>
+          <w:b w:val="0"/>
+          <w:bCs w:val="0"/>
+          <w:sz w:val="24"/>
+          <w:szCs w:val="22"/>
+        </w:rPr>
+        <w:t>vento</w:t>
+      </w:r>
+      <w:r>
+        <w:rPr>
+          <w:rFonts w:eastAsiaTheme="minorHAnsi" w:cstheme="minorBidi"/>
+          <w:b w:val="0"/>
+          <w:bCs w:val="0"/>
+          <w:sz w:val="24"/>
+          <w:szCs w:val="22"/>
+        </w:rPr>
+        <w:t xml:space="preserve">, </w:t>
+      </w:r>
+      <w:r>
+        <w:rPr>
+          <w:rFonts w:eastAsiaTheme="minorHAnsi" w:cstheme="minorBidi"/>
+          <w:b w:val="0"/>
+          <w:bCs w:val="0"/>
+          <w:sz w:val="24"/>
+          <w:szCs w:val="22"/>
+        </w:rPr>
+        <w:t xml:space="preserve"> </w:t>
+      </w:r>
+      <w:r>
+        <w:rPr>
+          <w:rFonts w:eastAsiaTheme="minorHAnsi" w:cstheme="minorBidi"/>
+          <w:b w:val="0"/>
+          <w:bCs w:val="0"/>
+          <w:sz w:val="24"/>
+          <w:szCs w:val="22"/>
+        </w:rPr>
+        <w:t>l</w:t>
+      </w:r>
+      <w:r>
+        <w:rPr>
+          <w:rFonts w:eastAsiaTheme="minorHAnsi" w:cstheme="minorBidi"/>
+          <w:b w:val="0"/>
+          <w:bCs w:val="0"/>
+          <w:sz w:val="24"/>
+          <w:szCs w:val="22"/>
+        </w:rPr>
+        <w:t>ugar</w:t>
+      </w:r>
+      <w:r>
+        <w:rPr>
+          <w:rFonts w:eastAsiaTheme="minorHAnsi" w:cstheme="minorBidi"/>
+          <w:b w:val="0"/>
+          <w:bCs w:val="0"/>
+          <w:sz w:val="24"/>
+          <w:szCs w:val="22"/>
+        </w:rPr>
+        <w:t>, y f</w:t>
+      </w:r>
+      <w:r>
+        <w:rPr>
+          <w:rFonts w:eastAsiaTheme="minorHAnsi" w:cstheme="minorBidi"/>
+          <w:b w:val="0"/>
+          <w:bCs w:val="0"/>
+          <w:sz w:val="24"/>
+          <w:szCs w:val="22"/>
+        </w:rPr>
+        <w:t>echa</w:t>
+      </w:r>
+      <w:r>
+        <w:rPr>
+          <w:rFonts w:eastAsiaTheme="minorHAnsi" w:cstheme="minorBidi"/>
+          <w:b w:val="0"/>
+          <w:bCs w:val="0"/>
+          <w:sz w:val="24"/>
+          <w:szCs w:val="22"/>
+        </w:rPr>
+        <w:t xml:space="preserve"> del evento</w:t>
+      </w:r>
+      <w:r>
+        <w:rPr>
+          <w:rFonts w:eastAsiaTheme="minorHAnsi" w:cstheme="minorBidi"/>
+          <w:b w:val="0"/>
+          <w:bCs w:val="0"/>
+          <w:sz w:val="24"/>
+          <w:szCs w:val="22"/>
+        </w:rPr>
+        <w:t xml:space="preserve">. </w:t>
+      </w:r>
+      <w:r>
+        <w:rPr>
+          <w:rFonts w:eastAsiaTheme="minorHAnsi" w:cstheme="minorBidi"/>
+          <w:b w:val="0"/>
+          <w:bCs w:val="0"/>
+          <w:sz w:val="24"/>
+          <w:szCs w:val="22"/>
+        </w:rPr>
+        <w:t xml:space="preserve">En </w:t>
+      </w:r>
+      <w:r>
+        <w:rPr>
+          <w:rFonts w:eastAsiaTheme="minorHAnsi" w:cstheme="minorBidi"/>
+          <w:b w:val="0"/>
+          <w:bCs w:val="0"/>
+          <w:sz w:val="24"/>
+          <w:szCs w:val="22"/>
+        </w:rPr>
+        <w:t xml:space="preserve">estos listados </w:t>
+      </w:r>
+      <w:r>
+        <w:rPr>
+          <w:rFonts w:eastAsiaTheme="minorHAnsi" w:cstheme="minorBidi"/>
+          <w:b w:val="0"/>
+          <w:bCs w:val="0"/>
+          <w:sz w:val="24"/>
+          <w:szCs w:val="22"/>
+        </w:rPr>
+        <w:t>s</w:t>
+      </w:r>
+      <w:r>
+        <w:rPr>
+          <w:rFonts w:eastAsiaTheme="minorHAnsi" w:cstheme="minorBidi"/>
+          <w:b w:val="0"/>
+          <w:bCs w:val="0"/>
+          <w:sz w:val="24"/>
+          <w:szCs w:val="22"/>
+        </w:rPr>
+        <w:t>e agregaron</w:t>
+      </w:r>
+      <w:r>
+        <w:rPr>
+          <w:rFonts w:eastAsiaTheme="minorHAnsi" w:cstheme="minorBidi"/>
+          <w:b w:val="0"/>
+          <w:bCs w:val="0"/>
+          <w:sz w:val="24"/>
+          <w:szCs w:val="22"/>
+        </w:rPr>
+        <w:t xml:space="preserve"> </w:t>
+      </w:r>
+      <w:r>
+        <w:rPr>
+          <w:rFonts w:eastAsiaTheme="minorHAnsi" w:cstheme="minorBidi"/>
+          <w:b w:val="0"/>
+          <w:bCs w:val="0"/>
+          <w:sz w:val="24"/>
+          <w:szCs w:val="22"/>
+        </w:rPr>
+        <w:t>ca</w:t>
+      </w:r>
+      <w:r>
+        <w:rPr>
+          <w:rFonts w:eastAsiaTheme="minorHAnsi" w:cstheme="minorBidi"/>
+          <w:b w:val="0"/>
+          <w:bCs w:val="0"/>
+          <w:sz w:val="24"/>
+          <w:szCs w:val="22"/>
+        </w:rPr>
+        <w:t xml:space="preserve">mpos considerados </w:t>
+      </w:r>
+      <w:r>
+        <w:rPr>
+          <w:rFonts w:eastAsiaTheme="minorHAnsi" w:cstheme="minorBidi"/>
+          <w:b w:val="0"/>
+          <w:bCs w:val="0"/>
+          <w:sz w:val="24"/>
+          <w:szCs w:val="22"/>
+        </w:rPr>
+        <w:t>relevante</w:t>
+      </w:r>
+      <w:r>
+        <w:rPr>
+          <w:rFonts w:eastAsiaTheme="minorHAnsi" w:cstheme="minorBidi"/>
+          <w:b w:val="0"/>
+          <w:bCs w:val="0"/>
+          <w:sz w:val="24"/>
+          <w:szCs w:val="22"/>
+        </w:rPr>
+        <w:t>s</w:t>
+      </w:r>
+      <w:r>
+        <w:rPr>
+          <w:rFonts w:eastAsiaTheme="minorHAnsi" w:cstheme="minorBidi"/>
+          <w:b w:val="0"/>
+          <w:bCs w:val="0"/>
+          <w:sz w:val="24"/>
+          <w:szCs w:val="22"/>
+        </w:rPr>
+        <w:t xml:space="preserve"> </w:t>
+      </w:r>
+      <w:r>
+        <w:rPr>
+          <w:rFonts w:eastAsiaTheme="minorHAnsi" w:cstheme="minorBidi"/>
+          <w:b w:val="0"/>
+          <w:bCs w:val="0"/>
+          <w:sz w:val="24"/>
+          <w:szCs w:val="22"/>
+        </w:rPr>
+        <w:t xml:space="preserve">a modo informativo </w:t>
+      </w:r>
+      <w:r>
+        <w:rPr>
+          <w:rFonts w:eastAsiaTheme="minorHAnsi" w:cstheme="minorBidi"/>
+          <w:b w:val="0"/>
+          <w:bCs w:val="0"/>
+          <w:sz w:val="24"/>
+          <w:szCs w:val="22"/>
+        </w:rPr>
+        <w:t>para el usuario</w:t>
+      </w:r>
+      <w:r>
+        <w:rPr>
+          <w:rFonts w:eastAsiaTheme="minorHAnsi" w:cstheme="minorBidi"/>
+          <w:b w:val="0"/>
+          <w:bCs w:val="0"/>
+          <w:sz w:val="24"/>
+          <w:szCs w:val="22"/>
+        </w:rPr>
+        <w:t xml:space="preserve"> como lo son el </w:t>
+      </w:r>
+      <w:r>
+        <w:rPr>
+          <w:rFonts w:eastAsiaTheme="minorHAnsi" w:cstheme="minorBidi"/>
+          <w:b w:val="0"/>
+          <w:bCs w:val="0"/>
+          <w:sz w:val="24"/>
+          <w:szCs w:val="22"/>
+        </w:rPr>
+        <w:t>l</w:t>
+      </w:r>
+      <w:r>
+        <w:rPr>
+          <w:rFonts w:eastAsiaTheme="minorHAnsi" w:cstheme="minorBidi"/>
+          <w:b w:val="0"/>
+          <w:bCs w:val="0"/>
+          <w:sz w:val="24"/>
+          <w:szCs w:val="22"/>
+        </w:rPr>
+        <w:t>ugar</w:t>
+      </w:r>
+      <w:r>
+        <w:rPr>
+          <w:rFonts w:eastAsiaTheme="minorHAnsi" w:cstheme="minorBidi"/>
+          <w:b w:val="0"/>
+          <w:bCs w:val="0"/>
+          <w:sz w:val="24"/>
+          <w:szCs w:val="22"/>
+        </w:rPr>
+        <w:t xml:space="preserve">, y </w:t>
+      </w:r>
+      <w:r>
+        <w:rPr>
+          <w:rFonts w:eastAsiaTheme="minorHAnsi" w:cstheme="minorBidi"/>
+          <w:b w:val="0"/>
+          <w:bCs w:val="0"/>
+          <w:sz w:val="24"/>
+          <w:szCs w:val="22"/>
+        </w:rPr>
+        <w:t xml:space="preserve">la </w:t>
+      </w:r>
+      <w:r>
+        <w:rPr>
+          <w:rFonts w:eastAsiaTheme="minorHAnsi" w:cstheme="minorBidi"/>
+          <w:b w:val="0"/>
+          <w:bCs w:val="0"/>
+          <w:sz w:val="24"/>
+          <w:szCs w:val="22"/>
+        </w:rPr>
+        <w:t>f</w:t>
+      </w:r>
+      <w:r>
+        <w:rPr>
+          <w:rFonts w:eastAsiaTheme="minorHAnsi" w:cstheme="minorBidi"/>
+          <w:b w:val="0"/>
+          <w:bCs w:val="0"/>
+          <w:sz w:val="24"/>
+          <w:szCs w:val="22"/>
+        </w:rPr>
+        <w:t>echa</w:t>
+      </w:r>
+      <w:r>
+        <w:rPr>
+          <w:rFonts w:eastAsiaTheme="minorHAnsi" w:cstheme="minorBidi"/>
+          <w:b w:val="0"/>
+          <w:bCs w:val="0"/>
+          <w:sz w:val="24"/>
+          <w:szCs w:val="22"/>
+        </w:rPr>
+        <w:t xml:space="preserve"> del evento</w:t>
+      </w:r>
+      <w:r>
+        <w:rPr>
+          <w:rFonts w:eastAsiaTheme="minorHAnsi" w:cstheme="minorBidi"/>
+          <w:b w:val="0"/>
+          <w:bCs w:val="0"/>
+          <w:sz w:val="24"/>
+          <w:szCs w:val="22"/>
+        </w:rPr>
+        <w:t xml:space="preserve">. </w:t>
       </w:r>
       <w:r>
         <w:rPr>
@@ -22493,8 +23083,6 @@
           <w:szCs w:val="22"/>
         </w:rPr>
       </w:pPr>
-      <w:bookmarkStart w:id="20" w:name="_GoBack"/>
-      <w:bookmarkEnd w:id="20"/>
       <w:r>
         <w:rPr>
           <w:rFonts w:eastAsiaTheme="minorHAnsi" w:cstheme="minorBidi"/>
@@ -22503,7 +23091,7 @@
           <w:sz w:val="24"/>
           <w:szCs w:val="22"/>
         </w:rPr>
-        <w:t xml:space="preserve">así </w:t>
+        <w:t>El segundo punto importante por detallar</w:t>
       </w:r>
       <w:r>
         <w:rPr>
@@ -22513,7 +23101,229 @@
           <w:sz w:val="24"/>
           <w:szCs w:val="22"/>
         </w:rPr>
-        <w:t>como la fecha, y el lugar del evento.</w:t>
+        <w:t xml:space="preserve">, son </w:t>
+      </w:r>
+      <w:r>
+        <w:rPr>
+          <w:rFonts w:eastAsiaTheme="minorHAnsi" w:cstheme="minorBidi"/>
+          <w:b w:val="0"/>
+          <w:bCs w:val="0"/>
+          <w:sz w:val="24"/>
+          <w:szCs w:val="22"/>
+        </w:rPr>
+        <w:t>los filtros</w:t>
+      </w:r>
+      <w:r>
+        <w:rPr>
+          <w:rFonts w:eastAsiaTheme="minorHAnsi" w:cstheme="minorBidi"/>
+          <w:b w:val="0"/>
+          <w:bCs w:val="0"/>
+          <w:sz w:val="24"/>
+          <w:szCs w:val="22"/>
+        </w:rPr>
+        <w:t xml:space="preserve"> </w:t>
+      </w:r>
+      <w:r>
+        <w:rPr>
+          <w:rFonts w:eastAsiaTheme="minorHAnsi" w:cstheme="minorBidi"/>
+          <w:b w:val="0"/>
+          <w:bCs w:val="0"/>
+          <w:sz w:val="24"/>
+          <w:szCs w:val="22"/>
+        </w:rPr>
+        <w:t xml:space="preserve">en el Web Panel del </w:t>
+      </w:r>
+      <w:proofErr w:type="spellStart"/>
+      <w:r>
+        <w:rPr>
+          <w:rFonts w:eastAsiaTheme="minorHAnsi" w:cstheme="minorBidi"/>
+          <w:b w:val="0"/>
+          <w:bCs w:val="0"/>
+          <w:sz w:val="24"/>
+          <w:szCs w:val="22"/>
+        </w:rPr>
+        <w:t>Work</w:t>
+      </w:r>
+      <w:proofErr w:type="spellEnd"/>
+      <w:r>
+        <w:rPr>
+          <w:rFonts w:eastAsiaTheme="minorHAnsi" w:cstheme="minorBidi"/>
+          <w:b w:val="0"/>
+          <w:bCs w:val="0"/>
+          <w:sz w:val="24"/>
+          <w:szCs w:val="22"/>
+        </w:rPr>
+        <w:t xml:space="preserve"> </w:t>
+      </w:r>
+      <w:proofErr w:type="spellStart"/>
+      <w:r>
+        <w:rPr>
+          <w:rFonts w:eastAsiaTheme="minorHAnsi" w:cstheme="minorBidi"/>
+          <w:b w:val="0"/>
+          <w:bCs w:val="0"/>
+          <w:sz w:val="24"/>
+          <w:szCs w:val="22"/>
+        </w:rPr>
+        <w:t>With</w:t>
+      </w:r>
+      <w:proofErr w:type="spellEnd"/>
+      <w:r>
+        <w:rPr>
+          <w:rFonts w:eastAsiaTheme="minorHAnsi" w:cstheme="minorBidi"/>
+          <w:b w:val="0"/>
+          <w:bCs w:val="0"/>
+          <w:sz w:val="24"/>
+          <w:szCs w:val="22"/>
+        </w:rPr>
+        <w:t xml:space="preserve"> de “Show”</w:t>
+      </w:r>
+      <w:r>
+        <w:rPr>
+          <w:rFonts w:eastAsiaTheme="minorHAnsi" w:cstheme="minorBidi"/>
+          <w:b w:val="0"/>
+          <w:bCs w:val="0"/>
+          <w:sz w:val="24"/>
+          <w:szCs w:val="22"/>
+        </w:rPr>
+        <w:t>.</w:t>
+      </w:r>
+      <w:r>
+        <w:rPr>
+          <w:rFonts w:eastAsiaTheme="minorHAnsi" w:cstheme="minorBidi"/>
+          <w:b w:val="0"/>
+          <w:bCs w:val="0"/>
+          <w:sz w:val="24"/>
+          <w:szCs w:val="22"/>
+        </w:rPr>
+        <w:t xml:space="preserve"> </w:t>
+      </w:r>
+      <w:r>
+        <w:rPr>
+          <w:rFonts w:eastAsiaTheme="minorHAnsi" w:cstheme="minorBidi"/>
+          <w:b w:val="0"/>
+          <w:bCs w:val="0"/>
+          <w:sz w:val="24"/>
+          <w:szCs w:val="22"/>
+        </w:rPr>
+        <w:t>Estos</w:t>
+      </w:r>
+      <w:r>
+        <w:rPr>
+          <w:rFonts w:eastAsiaTheme="minorHAnsi" w:cstheme="minorBidi"/>
+          <w:b w:val="0"/>
+          <w:bCs w:val="0"/>
+          <w:sz w:val="24"/>
+          <w:szCs w:val="22"/>
+        </w:rPr>
+        <w:t xml:space="preserve"> filtros </w:t>
+      </w:r>
+      <w:r>
+        <w:rPr>
+          <w:rFonts w:eastAsiaTheme="minorHAnsi" w:cstheme="minorBidi"/>
+          <w:b w:val="0"/>
+          <w:bCs w:val="0"/>
+          <w:sz w:val="24"/>
+          <w:szCs w:val="22"/>
+        </w:rPr>
+        <w:t xml:space="preserve">aplicados en los listados </w:t>
+      </w:r>
+      <w:r>
+        <w:rPr>
+          <w:rFonts w:eastAsiaTheme="minorHAnsi" w:cstheme="minorBidi"/>
+          <w:b w:val="0"/>
+          <w:bCs w:val="0"/>
+          <w:sz w:val="24"/>
+          <w:szCs w:val="22"/>
+        </w:rPr>
+        <w:t>Web</w:t>
+      </w:r>
+      <w:r>
+        <w:rPr>
+          <w:rFonts w:eastAsiaTheme="minorHAnsi" w:cstheme="minorBidi"/>
+          <w:b w:val="0"/>
+          <w:bCs w:val="0"/>
+          <w:sz w:val="24"/>
+          <w:szCs w:val="22"/>
+        </w:rPr>
+        <w:t xml:space="preserve"> </w:t>
+      </w:r>
+      <w:r>
+        <w:rPr>
+          <w:rFonts w:eastAsiaTheme="minorHAnsi" w:cstheme="minorBidi"/>
+          <w:b w:val="0"/>
+          <w:bCs w:val="0"/>
+          <w:sz w:val="24"/>
+          <w:szCs w:val="22"/>
+        </w:rPr>
+        <w:t xml:space="preserve">no estaban siendo </w:t>
+      </w:r>
+      <w:r>
+        <w:rPr>
+          <w:rFonts w:eastAsiaTheme="minorHAnsi" w:cstheme="minorBidi"/>
+          <w:b w:val="0"/>
+          <w:bCs w:val="0"/>
+          <w:sz w:val="24"/>
+          <w:szCs w:val="22"/>
+        </w:rPr>
+        <w:t xml:space="preserve">aplicados a los </w:t>
+      </w:r>
+      <w:r>
+        <w:rPr>
+          <w:rFonts w:eastAsiaTheme="minorHAnsi" w:cstheme="minorBidi"/>
+          <w:b w:val="0"/>
+          <w:bCs w:val="0"/>
+          <w:sz w:val="24"/>
+          <w:szCs w:val="22"/>
+        </w:rPr>
+        <w:t>listados PDF</w:t>
+      </w:r>
+      <w:r>
+        <w:rPr>
+          <w:rFonts w:eastAsiaTheme="minorHAnsi" w:cstheme="minorBidi"/>
+          <w:b w:val="0"/>
+          <w:bCs w:val="0"/>
+          <w:sz w:val="24"/>
+          <w:szCs w:val="22"/>
+        </w:rPr>
+        <w:t xml:space="preserve"> </w:t>
+      </w:r>
+      <w:r>
+        <w:rPr>
+          <w:rFonts w:eastAsiaTheme="minorHAnsi" w:cstheme="minorBidi"/>
+          <w:b w:val="0"/>
+          <w:bCs w:val="0"/>
+          <w:sz w:val="24"/>
+          <w:szCs w:val="22"/>
+        </w:rPr>
+        <w:t xml:space="preserve">del mismo Web Panel. Se llegó a la conclusión de que era importante aplicar estos filtros a los listados PDF, pero lamentablemente esta modificación no entro dentro del alcance de este proyecto, </w:t>
+      </w:r>
+      <w:r>
+        <w:rPr>
+          <w:rFonts w:eastAsiaTheme="minorHAnsi" w:cstheme="minorBidi"/>
+          <w:sz w:val="24"/>
+          <w:szCs w:val="22"/>
+        </w:rPr>
+        <w:t>por lo que no se aplican los filtros del Web Panel a los listados PDF</w:t>
+      </w:r>
+      <w:r>
+        <w:rPr>
+          <w:rFonts w:eastAsiaTheme="minorHAnsi" w:cstheme="minorBidi"/>
+          <w:b w:val="0"/>
+          <w:bCs w:val="0"/>
+          <w:sz w:val="24"/>
+          <w:szCs w:val="22"/>
+        </w:rPr>
+        <w:t>.</w:t>
+      </w:r>
+      <w:r>
+        <w:rPr>
+          <w:rFonts w:eastAsiaTheme="minorHAnsi" w:cstheme="minorBidi"/>
+          <w:b w:val="0"/>
+          <w:bCs w:val="0"/>
+          <w:sz w:val="24"/>
+          <w:szCs w:val="22"/>
+        </w:rPr>
+        <w:t xml:space="preserve"> </w:t>
       </w:r>
     </w:p>
     <w:p>
@@ -22541,7 +23351,141 @@
           <w:sz w:val="24"/>
           <w:szCs w:val="22"/>
         </w:rPr>
-        <w:t xml:space="preserve"> ha rediseñado una parte del sistema. La reestructura fue dada entre las transacciones: “Place” y “Show”; se quita el nivel “Sector” de “Place” y pasan todos los atributos convenientes al nivel “Place” en “Show”.</w:t>
+        <w:t xml:space="preserve">El tercer punto importante por </w:t>
+      </w:r>
+      <w:r>
+        <w:rPr>
+          <w:rFonts w:eastAsiaTheme="minorHAnsi" w:cstheme="minorBidi"/>
+          <w:b w:val="0"/>
+          <w:bCs w:val="0"/>
+          <w:sz w:val="24"/>
+          <w:szCs w:val="22"/>
+        </w:rPr>
+        <w:t>detallar</w:t>
+      </w:r>
+      <w:r>
+        <w:rPr>
+          <w:rFonts w:eastAsiaTheme="minorHAnsi" w:cstheme="minorBidi"/>
+          <w:b w:val="0"/>
+          <w:bCs w:val="0"/>
+          <w:sz w:val="24"/>
+          <w:szCs w:val="22"/>
+        </w:rPr>
+        <w:t xml:space="preserve"> </w:t>
+      </w:r>
+      <w:r>
+        <w:rPr>
+          <w:rFonts w:eastAsiaTheme="minorHAnsi" w:cstheme="minorBidi"/>
+          <w:b w:val="0"/>
+          <w:bCs w:val="0"/>
+          <w:sz w:val="24"/>
+          <w:szCs w:val="22"/>
+        </w:rPr>
+        <w:t xml:space="preserve">es el agregado del </w:t>
+      </w:r>
+      <w:r>
+        <w:rPr>
+          <w:rFonts w:eastAsiaTheme="minorHAnsi" w:cstheme="minorBidi"/>
+          <w:b w:val="0"/>
+          <w:bCs w:val="0"/>
+          <w:sz w:val="24"/>
+          <w:szCs w:val="22"/>
+        </w:rPr>
+        <w:t>filtro por Tipo de Evento</w:t>
+      </w:r>
+      <w:r>
+        <w:rPr>
+          <w:rFonts w:eastAsiaTheme="minorHAnsi" w:cstheme="minorBidi"/>
+          <w:b w:val="0"/>
+          <w:bCs w:val="0"/>
+          <w:sz w:val="24"/>
+          <w:szCs w:val="22"/>
+        </w:rPr>
+        <w:t xml:space="preserve"> en el </w:t>
+      </w:r>
+      <w:proofErr w:type="spellStart"/>
+      <w:r>
+        <w:rPr>
+          <w:rFonts w:eastAsiaTheme="minorHAnsi" w:cstheme="minorBidi"/>
+          <w:b w:val="0"/>
+          <w:bCs w:val="0"/>
+          <w:sz w:val="24"/>
+          <w:szCs w:val="22"/>
+        </w:rPr>
+        <w:t>Work</w:t>
+      </w:r>
+      <w:proofErr w:type="spellEnd"/>
+      <w:r>
+        <w:rPr>
+          <w:rFonts w:eastAsiaTheme="minorHAnsi" w:cstheme="minorBidi"/>
+          <w:b w:val="0"/>
+          <w:bCs w:val="0"/>
+          <w:sz w:val="24"/>
+          <w:szCs w:val="22"/>
+        </w:rPr>
+        <w:t xml:space="preserve"> </w:t>
+      </w:r>
+      <w:proofErr w:type="spellStart"/>
+      <w:r>
+        <w:rPr>
+          <w:rFonts w:eastAsiaTheme="minorHAnsi" w:cstheme="minorBidi"/>
+          <w:b w:val="0"/>
+          <w:bCs w:val="0"/>
+          <w:sz w:val="24"/>
+          <w:szCs w:val="22"/>
+        </w:rPr>
+        <w:t>With</w:t>
+      </w:r>
+      <w:proofErr w:type="spellEnd"/>
+      <w:r>
+        <w:rPr>
+          <w:rFonts w:eastAsiaTheme="minorHAnsi" w:cstheme="minorBidi"/>
+          <w:b w:val="0"/>
+          <w:bCs w:val="0"/>
+          <w:sz w:val="24"/>
+          <w:szCs w:val="22"/>
+        </w:rPr>
+        <w:t xml:space="preserve"> de “Show</w:t>
+      </w:r>
+      <w:r>
+        <w:rPr>
+          <w:rFonts w:eastAsiaTheme="minorHAnsi" w:cstheme="minorBidi"/>
+          <w:b w:val="0"/>
+          <w:bCs w:val="0"/>
+          <w:sz w:val="24"/>
+          <w:szCs w:val="22"/>
+        </w:rPr>
+        <w:t>”. E</w:t>
+      </w:r>
+      <w:r>
+        <w:rPr>
+          <w:rFonts w:eastAsiaTheme="minorHAnsi" w:cstheme="minorBidi"/>
+          <w:b w:val="0"/>
+          <w:bCs w:val="0"/>
+          <w:sz w:val="24"/>
+          <w:szCs w:val="22"/>
+        </w:rPr>
+        <w:t xml:space="preserve">l fin </w:t>
+      </w:r>
+      <w:r>
+        <w:rPr>
+          <w:rFonts w:eastAsiaTheme="minorHAnsi" w:cstheme="minorBidi"/>
+          <w:b w:val="0"/>
+          <w:bCs w:val="0"/>
+          <w:sz w:val="24"/>
+          <w:szCs w:val="22"/>
+        </w:rPr>
+        <w:t xml:space="preserve">es </w:t>
+      </w:r>
+      <w:r>
+        <w:rPr>
+          <w:rFonts w:eastAsiaTheme="minorHAnsi" w:cstheme="minorBidi"/>
+          <w:b w:val="0"/>
+          <w:bCs w:val="0"/>
+          <w:sz w:val="24"/>
+          <w:szCs w:val="22"/>
+        </w:rPr>
+        <w:t xml:space="preserve">tener un mejor resultado del listado. </w:t>
       </w:r>
     </w:p>
     <w:p>
@@ -22551,148 +23495,738 @@
           <w:ilvl w:val="0"/>
           <w:numId w:val="0"/>
         </w:numPr>
-        <w:ind w:left="360" w:hanging="360"/>
+        <w:ind w:left="360"/>
+        <w:outlineLvl w:val="9"/>
+        <w:rPr>
+          <w:rFonts w:eastAsiaTheme="minorHAnsi" w:cstheme="minorBidi"/>
+          <w:b w:val="0"/>
+          <w:bCs w:val="0"/>
+          <w:sz w:val="24"/>
+          <w:szCs w:val="22"/>
+        </w:rPr>
       </w:pPr>
+      <w:r>
+        <w:rPr>
+          <w:rFonts w:eastAsiaTheme="minorHAnsi" w:cstheme="minorBidi"/>
+          <w:b w:val="0"/>
+          <w:bCs w:val="0"/>
+          <w:sz w:val="24"/>
+          <w:szCs w:val="22"/>
+        </w:rPr>
+        <w:t xml:space="preserve">El </w:t>
+      </w:r>
+      <w:r>
+        <w:rPr>
+          <w:rFonts w:eastAsiaTheme="minorHAnsi" w:cstheme="minorBidi"/>
+          <w:b w:val="0"/>
+          <w:bCs w:val="0"/>
+          <w:sz w:val="24"/>
+          <w:szCs w:val="22"/>
+        </w:rPr>
+        <w:t>cuarto</w:t>
+      </w:r>
+      <w:r>
+        <w:rPr>
+          <w:rFonts w:eastAsiaTheme="minorHAnsi" w:cstheme="minorBidi"/>
+          <w:b w:val="0"/>
+          <w:bCs w:val="0"/>
+          <w:sz w:val="24"/>
+          <w:szCs w:val="22"/>
+        </w:rPr>
+        <w:t xml:space="preserve"> punto importante por </w:t>
+      </w:r>
+      <w:r>
+        <w:rPr>
+          <w:rFonts w:eastAsiaTheme="minorHAnsi" w:cstheme="minorBidi"/>
+          <w:b w:val="0"/>
+          <w:bCs w:val="0"/>
+          <w:sz w:val="24"/>
+          <w:szCs w:val="22"/>
+        </w:rPr>
+        <w:t>detallar</w:t>
+      </w:r>
+      <w:r>
+        <w:rPr>
+          <w:rFonts w:eastAsiaTheme="minorHAnsi" w:cstheme="minorBidi"/>
+          <w:b w:val="0"/>
+          <w:bCs w:val="0"/>
+          <w:sz w:val="24"/>
+          <w:szCs w:val="22"/>
+        </w:rPr>
+        <w:t xml:space="preserve"> </w:t>
+      </w:r>
+      <w:r>
+        <w:rPr>
+          <w:rFonts w:eastAsiaTheme="minorHAnsi" w:cstheme="minorBidi"/>
+          <w:b w:val="0"/>
+          <w:bCs w:val="0"/>
+          <w:sz w:val="24"/>
+          <w:szCs w:val="22"/>
+        </w:rPr>
+        <w:t xml:space="preserve">es </w:t>
+      </w:r>
+      <w:r>
+        <w:rPr>
+          <w:rFonts w:eastAsiaTheme="minorHAnsi" w:cstheme="minorBidi"/>
+          <w:b w:val="0"/>
+          <w:bCs w:val="0"/>
+          <w:sz w:val="24"/>
+          <w:szCs w:val="22"/>
+        </w:rPr>
+        <w:t>la</w:t>
+      </w:r>
+      <w:r>
+        <w:rPr>
+          <w:rFonts w:eastAsiaTheme="minorHAnsi" w:cstheme="minorBidi"/>
+          <w:b w:val="0"/>
+          <w:bCs w:val="0"/>
+          <w:sz w:val="24"/>
+          <w:szCs w:val="22"/>
+        </w:rPr>
+        <w:t xml:space="preserve"> </w:t>
+      </w:r>
+      <w:r>
+        <w:rPr>
+          <w:rFonts w:eastAsiaTheme="minorHAnsi" w:cstheme="minorBidi"/>
+          <w:b w:val="0"/>
+          <w:bCs w:val="0"/>
+          <w:sz w:val="24"/>
+          <w:szCs w:val="22"/>
+        </w:rPr>
+        <w:t>integración de</w:t>
+      </w:r>
+      <w:r>
+        <w:rPr>
+          <w:rFonts w:eastAsiaTheme="minorHAnsi" w:cstheme="minorBidi"/>
+          <w:b w:val="0"/>
+          <w:bCs w:val="0"/>
+          <w:sz w:val="24"/>
+          <w:szCs w:val="22"/>
+        </w:rPr>
+        <w:t xml:space="preserve"> un nuevo </w:t>
+      </w:r>
+      <w:r>
+        <w:rPr>
+          <w:rFonts w:eastAsiaTheme="minorHAnsi" w:cstheme="minorBidi"/>
+          <w:b w:val="0"/>
+          <w:bCs w:val="0"/>
+          <w:sz w:val="24"/>
+          <w:szCs w:val="22"/>
+        </w:rPr>
+        <w:t>subtipo de país</w:t>
+      </w:r>
+      <w:r>
+        <w:rPr>
+          <w:rFonts w:eastAsiaTheme="minorHAnsi" w:cstheme="minorBidi"/>
+          <w:b w:val="0"/>
+          <w:bCs w:val="0"/>
+          <w:sz w:val="24"/>
+          <w:szCs w:val="22"/>
+        </w:rPr>
+        <w:t xml:space="preserve"> </w:t>
+      </w:r>
+      <w:r>
+        <w:rPr>
+          <w:rFonts w:eastAsiaTheme="minorHAnsi" w:cstheme="minorBidi"/>
+          <w:b w:val="0"/>
+          <w:bCs w:val="0"/>
+          <w:sz w:val="24"/>
+          <w:szCs w:val="22"/>
+        </w:rPr>
+        <w:t>en</w:t>
+      </w:r>
+      <w:r>
+        <w:rPr>
+          <w:rFonts w:eastAsiaTheme="minorHAnsi" w:cstheme="minorBidi"/>
+          <w:b w:val="0"/>
+          <w:bCs w:val="0"/>
+          <w:sz w:val="24"/>
+          <w:szCs w:val="22"/>
+        </w:rPr>
+        <w:t xml:space="preserve"> Show</w:t>
+      </w:r>
+      <w:r>
+        <w:rPr>
+          <w:rFonts w:eastAsiaTheme="minorHAnsi" w:cstheme="minorBidi"/>
+          <w:b w:val="0"/>
+          <w:bCs w:val="0"/>
+          <w:sz w:val="24"/>
+          <w:szCs w:val="22"/>
+        </w:rPr>
+        <w:t>.</w:t>
+      </w:r>
+      <w:r>
+        <w:rPr>
+          <w:rFonts w:eastAsiaTheme="minorHAnsi" w:cstheme="minorBidi"/>
+          <w:b w:val="0"/>
+          <w:bCs w:val="0"/>
+          <w:sz w:val="24"/>
+          <w:szCs w:val="22"/>
+        </w:rPr>
+        <w:t xml:space="preserve"> </w:t>
+      </w:r>
+      <w:r>
+        <w:rPr>
+          <w:rFonts w:eastAsiaTheme="minorHAnsi" w:cstheme="minorBidi"/>
+          <w:b w:val="0"/>
+          <w:bCs w:val="0"/>
+          <w:sz w:val="24"/>
+          <w:szCs w:val="22"/>
+        </w:rPr>
+        <w:t xml:space="preserve">Este </w:t>
+      </w:r>
+      <w:r>
+        <w:rPr>
+          <w:rFonts w:eastAsiaTheme="minorHAnsi" w:cstheme="minorBidi"/>
+          <w:b w:val="0"/>
+          <w:bCs w:val="0"/>
+          <w:sz w:val="24"/>
+          <w:szCs w:val="22"/>
+        </w:rPr>
+        <w:t>hace referencia, a</w:t>
+      </w:r>
+      <w:r>
+        <w:rPr>
+          <w:rFonts w:eastAsiaTheme="minorHAnsi" w:cstheme="minorBidi"/>
+          <w:b w:val="0"/>
+          <w:bCs w:val="0"/>
+          <w:sz w:val="24"/>
+          <w:szCs w:val="22"/>
+        </w:rPr>
+        <w:t xml:space="preserve"> “Place”, y representa el</w:t>
+      </w:r>
+      <w:r>
+        <w:rPr>
+          <w:rFonts w:eastAsiaTheme="minorHAnsi" w:cstheme="minorBidi"/>
+          <w:b w:val="0"/>
+          <w:bCs w:val="0"/>
+          <w:sz w:val="24"/>
+          <w:szCs w:val="22"/>
+        </w:rPr>
+        <w:t xml:space="preserve"> lugar de Origen del Show</w:t>
+      </w:r>
+      <w:r>
+        <w:rPr>
+          <w:rFonts w:eastAsiaTheme="minorHAnsi" w:cstheme="minorBidi"/>
+          <w:b w:val="0"/>
+          <w:bCs w:val="0"/>
+          <w:sz w:val="24"/>
+          <w:szCs w:val="22"/>
+        </w:rPr>
+        <w:t xml:space="preserve">. </w:t>
+      </w:r>
+      <w:r>
+        <w:rPr>
+          <w:rFonts w:eastAsiaTheme="minorHAnsi" w:cstheme="minorBidi"/>
+          <w:b w:val="0"/>
+          <w:bCs w:val="0"/>
+          <w:sz w:val="24"/>
+          <w:szCs w:val="22"/>
+        </w:rPr>
+        <w:t xml:space="preserve">El Subtipo </w:t>
+      </w:r>
+      <w:r>
+        <w:rPr>
+          <w:rFonts w:eastAsiaTheme="minorHAnsi" w:cstheme="minorBidi"/>
+          <w:b w:val="0"/>
+          <w:bCs w:val="0"/>
+          <w:sz w:val="24"/>
+          <w:szCs w:val="22"/>
+        </w:rPr>
+        <w:t xml:space="preserve">“Place” </w:t>
+      </w:r>
+      <w:r>
+        <w:rPr>
+          <w:rFonts w:eastAsiaTheme="minorHAnsi" w:cstheme="minorBidi"/>
+          <w:b w:val="0"/>
+          <w:bCs w:val="0"/>
+          <w:sz w:val="24"/>
+          <w:szCs w:val="22"/>
+        </w:rPr>
+        <w:t>fue denominado “</w:t>
+      </w:r>
+      <w:proofErr w:type="spellStart"/>
+      <w:r>
+        <w:rPr>
+          <w:rFonts w:eastAsiaTheme="minorHAnsi" w:cstheme="minorBidi"/>
+          <w:b w:val="0"/>
+          <w:bCs w:val="0"/>
+          <w:sz w:val="24"/>
+          <w:szCs w:val="22"/>
+        </w:rPr>
+        <w:t>SGC</w:t>
+      </w:r>
+      <w:r>
+        <w:rPr>
+          <w:rFonts w:eastAsiaTheme="minorHAnsi" w:cstheme="minorBidi"/>
+          <w:b w:val="0"/>
+          <w:bCs w:val="0"/>
+          <w:sz w:val="24"/>
+          <w:szCs w:val="22"/>
+        </w:rPr>
+        <w:t>o</w:t>
+      </w:r>
+      <w:r>
+        <w:rPr>
+          <w:rFonts w:eastAsiaTheme="minorHAnsi" w:cstheme="minorBidi"/>
+          <w:b w:val="0"/>
+          <w:bCs w:val="0"/>
+          <w:sz w:val="24"/>
+          <w:szCs w:val="22"/>
+        </w:rPr>
+        <w:t>untryShow</w:t>
+      </w:r>
+      <w:proofErr w:type="spellEnd"/>
+      <w:r>
+        <w:rPr>
+          <w:rFonts w:eastAsiaTheme="minorHAnsi" w:cstheme="minorBidi"/>
+          <w:b w:val="0"/>
+          <w:bCs w:val="0"/>
+          <w:sz w:val="24"/>
+          <w:szCs w:val="22"/>
+        </w:rPr>
+        <w:t>”</w:t>
+      </w:r>
+      <w:r>
+        <w:rPr>
+          <w:rFonts w:eastAsiaTheme="minorHAnsi" w:cstheme="minorBidi"/>
+          <w:b w:val="0"/>
+          <w:bCs w:val="0"/>
+          <w:sz w:val="24"/>
+          <w:szCs w:val="22"/>
+        </w:rPr>
+        <w:t>.</w:t>
+      </w:r>
+    </w:p>
+    <w:p>
+      <w:pPr>
+        <w:pStyle w:val="Titulo1Numerado"/>
+        <w:numPr>
+          <w:ilvl w:val="0"/>
+          <w:numId w:val="0"/>
+        </w:numPr>
+        <w:ind w:left="360"/>
+        <w:outlineLvl w:val="9"/>
+        <w:rPr>
+          <w:rFonts w:eastAsiaTheme="minorHAnsi" w:cstheme="minorBidi"/>
+          <w:b w:val="0"/>
+          <w:bCs w:val="0"/>
+          <w:sz w:val="24"/>
+          <w:szCs w:val="22"/>
+        </w:rPr>
+      </w:pPr>
+      <w:r>
+        <w:rPr>
+          <w:rFonts w:eastAsiaTheme="minorHAnsi" w:cstheme="minorBidi"/>
+          <w:b w:val="0"/>
+          <w:bCs w:val="0"/>
+          <w:sz w:val="24"/>
+          <w:szCs w:val="22"/>
+        </w:rPr>
+        <w:t>Otro punto importante para detallar</w:t>
+      </w:r>
+      <w:r>
+        <w:rPr>
+          <w:rFonts w:eastAsiaTheme="minorHAnsi" w:cstheme="minorBidi"/>
+          <w:b w:val="0"/>
+          <w:bCs w:val="0"/>
+          <w:sz w:val="24"/>
+          <w:szCs w:val="22"/>
+        </w:rPr>
+        <w:t xml:space="preserve">, </w:t>
+      </w:r>
+      <w:r>
+        <w:rPr>
+          <w:rFonts w:eastAsiaTheme="minorHAnsi" w:cstheme="minorBidi"/>
+          <w:b w:val="0"/>
+          <w:bCs w:val="0"/>
+          <w:sz w:val="24"/>
+          <w:szCs w:val="22"/>
+        </w:rPr>
+        <w:t>son los controles realizados en</w:t>
+      </w:r>
+      <w:r>
+        <w:rPr>
+          <w:rFonts w:eastAsiaTheme="minorHAnsi" w:cstheme="minorBidi"/>
+          <w:b w:val="0"/>
+          <w:bCs w:val="0"/>
+          <w:sz w:val="24"/>
+          <w:szCs w:val="22"/>
+        </w:rPr>
+        <w:t xml:space="preserve"> el </w:t>
+      </w:r>
+      <w:proofErr w:type="spellStart"/>
+      <w:r>
+        <w:rPr>
+          <w:rFonts w:eastAsiaTheme="minorHAnsi" w:cstheme="minorBidi"/>
+          <w:b w:val="0"/>
+          <w:bCs w:val="0"/>
+          <w:sz w:val="24"/>
+          <w:szCs w:val="22"/>
+        </w:rPr>
+        <w:t>update</w:t>
+      </w:r>
+      <w:proofErr w:type="spellEnd"/>
+      <w:r>
+        <w:rPr>
+          <w:rFonts w:eastAsiaTheme="minorHAnsi" w:cstheme="minorBidi"/>
+          <w:b w:val="0"/>
+          <w:bCs w:val="0"/>
+          <w:sz w:val="24"/>
+          <w:szCs w:val="22"/>
+        </w:rPr>
+        <w:t xml:space="preserve"> </w:t>
+      </w:r>
+      <w:r>
+        <w:rPr>
+          <w:rFonts w:eastAsiaTheme="minorHAnsi" w:cstheme="minorBidi"/>
+          <w:b w:val="0"/>
+          <w:bCs w:val="0"/>
+          <w:sz w:val="24"/>
+          <w:szCs w:val="22"/>
+        </w:rPr>
+        <w:t>de</w:t>
+      </w:r>
+      <w:r>
+        <w:rPr>
+          <w:rFonts w:eastAsiaTheme="minorHAnsi" w:cstheme="minorBidi"/>
+          <w:b w:val="0"/>
+          <w:bCs w:val="0"/>
+          <w:sz w:val="24"/>
+          <w:szCs w:val="22"/>
+        </w:rPr>
+        <w:t xml:space="preserve"> show</w:t>
+      </w:r>
+      <w:r>
+        <w:rPr>
+          <w:rFonts w:eastAsiaTheme="minorHAnsi" w:cstheme="minorBidi"/>
+          <w:b w:val="0"/>
+          <w:bCs w:val="0"/>
+          <w:sz w:val="24"/>
+          <w:szCs w:val="22"/>
+        </w:rPr>
+        <w:t>. Las modificaciones en un Show no podrán ser tomadas en cuenta, cuando existen ventas sobre el Show, o si el evento finalizo</w:t>
+      </w:r>
+      <w:r>
+        <w:rPr>
+          <w:rFonts w:eastAsiaTheme="minorHAnsi" w:cstheme="minorBidi"/>
+          <w:b w:val="0"/>
+          <w:bCs w:val="0"/>
+          <w:sz w:val="24"/>
+          <w:szCs w:val="22"/>
+        </w:rPr>
+        <w:t>.</w:t>
+      </w:r>
+    </w:p>
+    <w:p>
+      <w:pPr>
+        <w:pStyle w:val="Titulo1Numerado"/>
+        <w:numPr>
+          <w:ilvl w:val="0"/>
+          <w:numId w:val="0"/>
+        </w:numPr>
+        <w:ind w:left="360"/>
+        <w:outlineLvl w:val="9"/>
+        <w:rPr>
+          <w:rFonts w:eastAsiaTheme="minorHAnsi" w:cstheme="minorBidi"/>
+          <w:b w:val="0"/>
+          <w:bCs w:val="0"/>
+          <w:sz w:val="24"/>
+          <w:szCs w:val="22"/>
+        </w:rPr>
+      </w:pPr>
+      <w:r>
+        <w:rPr>
+          <w:rFonts w:eastAsiaTheme="minorHAnsi" w:cstheme="minorBidi"/>
+          <w:b w:val="0"/>
+          <w:bCs w:val="0"/>
+          <w:sz w:val="24"/>
+          <w:szCs w:val="22"/>
+        </w:rPr>
+        <w:t>Por último, s</w:t>
+      </w:r>
+      <w:r>
+        <w:rPr>
+          <w:rFonts w:eastAsiaTheme="minorHAnsi" w:cstheme="minorBidi"/>
+          <w:b w:val="0"/>
+          <w:bCs w:val="0"/>
+          <w:sz w:val="24"/>
+          <w:szCs w:val="22"/>
+        </w:rPr>
+        <w:t xml:space="preserve">e implemento un </w:t>
+      </w:r>
+      <w:r>
+        <w:rPr>
+          <w:rFonts w:eastAsiaTheme="minorHAnsi" w:cstheme="minorBidi"/>
+          <w:b w:val="0"/>
+          <w:bCs w:val="0"/>
+          <w:sz w:val="24"/>
+          <w:szCs w:val="22"/>
+        </w:rPr>
+        <w:t>j</w:t>
+      </w:r>
+      <w:r>
+        <w:rPr>
+          <w:rFonts w:eastAsiaTheme="minorHAnsi" w:cstheme="minorBidi"/>
+          <w:b w:val="0"/>
+          <w:bCs w:val="0"/>
+          <w:sz w:val="24"/>
+          <w:szCs w:val="22"/>
+        </w:rPr>
+        <w:t xml:space="preserve">uego de pruebas </w:t>
+      </w:r>
+      <w:r>
+        <w:rPr>
+          <w:rFonts w:eastAsiaTheme="minorHAnsi" w:cstheme="minorBidi"/>
+          <w:b w:val="0"/>
+          <w:bCs w:val="0"/>
+          <w:sz w:val="24"/>
+          <w:szCs w:val="22"/>
+        </w:rPr>
+        <w:t xml:space="preserve">completo </w:t>
+      </w:r>
+      <w:r>
+        <w:rPr>
+          <w:rFonts w:eastAsiaTheme="minorHAnsi" w:cstheme="minorBidi"/>
+          <w:b w:val="0"/>
+          <w:bCs w:val="0"/>
+          <w:sz w:val="24"/>
+          <w:szCs w:val="22"/>
+        </w:rPr>
+        <w:t>para todas las transacciones</w:t>
+      </w:r>
+      <w:r>
+        <w:rPr>
+          <w:rFonts w:eastAsiaTheme="minorHAnsi" w:cstheme="minorBidi"/>
+          <w:b w:val="0"/>
+          <w:bCs w:val="0"/>
+          <w:sz w:val="24"/>
+          <w:szCs w:val="22"/>
+        </w:rPr>
+        <w:t>.</w:t>
+      </w:r>
     </w:p>
     <w:p>
       <w:pPr>
         <w:pStyle w:val="Titulo1Numerado"/>
       </w:pPr>
       <w:r>
-        <w:t>Aclaraciones de Diseño</w:t>
-      </w:r>
-    </w:p>
-    <w:p>
-      <w:r>
-        <w:t>Se modificaron los listados de PDF, agregando información relevante, como la fecha, y el lugar del evento.</w:t>
-      </w:r>
-    </w:p>
-    <w:p>
-      <w:r>
-        <w:t>Se agregaron los filtros en aplicados en los listados WEB, a los listados de PDF (Opcional aclarar).</w:t>
-      </w:r>
-    </w:p>
-    <w:p>
-      <w:r>
-        <w:t>Se agrego el subtipo de país. Haciendo referencia al Origen del Show.</w:t>
-      </w:r>
-    </w:p>
-    <w:p>
-      <w:r>
-        <w:t xml:space="preserve">Se controla el </w:t>
-      </w:r>
-      <w:proofErr w:type="spellStart"/>
-      <w:r>
-        <w:t>update</w:t>
-      </w:r>
-      <w:proofErr w:type="spellEnd"/>
-      <w:r>
-        <w:t xml:space="preserve"> en show cuando se </w:t>
-      </w:r>
-      <w:r>
-        <w:t>efectúa</w:t>
-      </w:r>
-      <w:r>
-        <w:t xml:space="preserve"> un cambio y ya hay ventas</w:t>
-      </w:r>
-      <w:r>
-        <w:t>, si el evento ya paso</w:t>
-      </w:r>
-      <w:r>
-        <w:t>.</w:t>
-      </w:r>
-    </w:p>
-    <w:p>
-      <w:r>
-        <w:t xml:space="preserve">Se agrega un filtro por Tipo de Evento en Show, con el fin de tener un mejor resultado del listado. </w:t>
-      </w:r>
-    </w:p>
-    <w:p>
-      <w:r>
-        <w:t xml:space="preserve">Espectáculos agrupados por tipo de espectáculo y país + </w:t>
-      </w:r>
-      <w:proofErr w:type="spellStart"/>
-      <w:r>
-        <w:t>info</w:t>
-      </w:r>
-      <w:proofErr w:type="spellEnd"/>
-    </w:p>
-    <w:p>
-      <w:r>
-        <w:t xml:space="preserve">Se implemento un </w:t>
-      </w:r>
-      <w:r>
-        <w:t xml:space="preserve">Juego de pruebas </w:t>
-      </w:r>
-      <w:r>
-        <w:t>para todas las transacciones</w:t>
-      </w:r>
-    </w:p>
-    <w:p>
-      <w:pPr>
-        <w:ind w:left="360"/>
-      </w:pPr>
+        <w:lastRenderedPageBreak/>
+        <w:t>Aclaraciones de Funcionamiento</w:t>
+      </w:r>
     </w:p>
     <w:p>
       <w:pPr>
         <w:pStyle w:val="Titulo1Numerado"/>
+        <w:numPr>
+          <w:ilvl w:val="0"/>
+          <w:numId w:val="0"/>
+        </w:numPr>
+        <w:ind w:left="360"/>
+        <w:outlineLvl w:val="9"/>
+        <w:rPr>
+          <w:rFonts w:eastAsiaTheme="minorHAnsi" w:cstheme="minorBidi"/>
+          <w:b w:val="0"/>
+          <w:bCs w:val="0"/>
+          <w:sz w:val="24"/>
+          <w:szCs w:val="22"/>
+        </w:rPr>
       </w:pPr>
       <w:r>
-        <w:t>Aclaraciones de Funcionamiento</w:t>
+        <w:rPr>
+          <w:rFonts w:eastAsiaTheme="minorHAnsi" w:cstheme="minorBidi"/>
+          <w:b w:val="0"/>
+          <w:bCs w:val="0"/>
+          <w:sz w:val="24"/>
+          <w:szCs w:val="22"/>
+        </w:rPr>
+        <w:t>Esta sección esta escrita con el fin de aclarar algunas funcionalidades, o el comportamiento de algunos componentes.</w:t>
       </w:r>
     </w:p>
     <w:p>
-      <w:r>
-        <w:t>La</w:t>
-      </w:r>
-      <w:r>
-        <w:t>s</w:t>
-      </w:r>
-      <w:r>
-        <w:t xml:space="preserve"> tabla</w:t>
-      </w:r>
-      <w:r>
-        <w:t xml:space="preserve">s </w:t>
-      </w:r>
-      <w:r>
-        <w:t>dinámica</w:t>
-      </w:r>
-      <w:r>
-        <w:t>s se diferencian de las comunes, debido a su comportamiento, ya que estas tienen la capacidad de variar según el interés del usuario</w:t>
-      </w:r>
-      <w:r>
+      <w:pPr>
+        <w:pStyle w:val="Titulo1Numerado"/>
+        <w:numPr>
+          <w:ilvl w:val="0"/>
+          <w:numId w:val="0"/>
+        </w:numPr>
+        <w:ind w:left="360"/>
+        <w:outlineLvl w:val="9"/>
+        <w:rPr>
+          <w:rFonts w:eastAsiaTheme="minorHAnsi" w:cstheme="minorBidi"/>
+          <w:b w:val="0"/>
+          <w:bCs w:val="0"/>
+          <w:sz w:val="24"/>
+          <w:szCs w:val="22"/>
+        </w:rPr>
+      </w:pPr>
+      <w:r>
+        <w:rPr>
+          <w:rFonts w:eastAsiaTheme="minorHAnsi" w:cstheme="minorBidi"/>
+          <w:b w:val="0"/>
+          <w:bCs w:val="0"/>
+          <w:sz w:val="24"/>
+          <w:szCs w:val="22"/>
+        </w:rPr>
+        <w:t xml:space="preserve">En el </w:t>
+      </w:r>
+      <w:proofErr w:type="spellStart"/>
+      <w:r>
+        <w:rPr>
+          <w:rFonts w:eastAsiaTheme="minorHAnsi" w:cstheme="minorBidi"/>
+          <w:b w:val="0"/>
+          <w:bCs w:val="0"/>
+          <w:sz w:val="24"/>
+          <w:szCs w:val="22"/>
+        </w:rPr>
+        <w:t>Dashboard</w:t>
+      </w:r>
+      <w:proofErr w:type="spellEnd"/>
+      <w:r>
+        <w:rPr>
+          <w:rFonts w:eastAsiaTheme="minorHAnsi" w:cstheme="minorBidi"/>
+          <w:b w:val="0"/>
+          <w:bCs w:val="0"/>
+          <w:sz w:val="24"/>
+          <w:szCs w:val="22"/>
+        </w:rPr>
+        <w:t>, o en el Web Panel “</w:t>
+      </w:r>
+      <w:proofErr w:type="spellStart"/>
+      <w:r>
+        <w:rPr>
+          <w:rFonts w:eastAsiaTheme="minorHAnsi" w:cstheme="minorBidi"/>
+          <w:b w:val="0"/>
+          <w:bCs w:val="0"/>
+          <w:sz w:val="24"/>
+          <w:szCs w:val="22"/>
+        </w:rPr>
+        <w:t>WPSalesByDate</w:t>
+      </w:r>
+      <w:proofErr w:type="spellEnd"/>
+      <w:r>
+        <w:rPr>
+          <w:rFonts w:eastAsiaTheme="minorHAnsi" w:cstheme="minorBidi"/>
+          <w:b w:val="0"/>
+          <w:bCs w:val="0"/>
+          <w:sz w:val="24"/>
+          <w:szCs w:val="22"/>
+        </w:rPr>
+        <w:t xml:space="preserve">” (Pantalla en donde se visualiza la tabla con las ventas agrupadas por día.), se puede apreciar una tabla dinámica. La misma </w:t>
+      </w:r>
+      <w:r>
+        <w:rPr>
+          <w:rFonts w:eastAsiaTheme="minorHAnsi" w:cstheme="minorBidi"/>
+          <w:b w:val="0"/>
+          <w:bCs w:val="0"/>
+          <w:sz w:val="24"/>
+          <w:szCs w:val="22"/>
+        </w:rPr>
+        <w:t xml:space="preserve">se diferencian de las comunes, </w:t>
+      </w:r>
+      <w:r>
+        <w:rPr>
+          <w:rFonts w:eastAsiaTheme="minorHAnsi" w:cstheme="minorBidi"/>
+          <w:b w:val="0"/>
+          <w:bCs w:val="0"/>
+          <w:sz w:val="24"/>
+          <w:szCs w:val="22"/>
+        </w:rPr>
+        <w:t>gracias</w:t>
+      </w:r>
+      <w:r>
+        <w:rPr>
+          <w:rFonts w:eastAsiaTheme="minorHAnsi" w:cstheme="minorBidi"/>
+          <w:b w:val="0"/>
+          <w:bCs w:val="0"/>
+          <w:sz w:val="24"/>
+          <w:szCs w:val="22"/>
+        </w:rPr>
+        <w:t xml:space="preserve"> a su comportamiento, </w:t>
+      </w:r>
+      <w:r>
+        <w:rPr>
+          <w:rFonts w:eastAsiaTheme="minorHAnsi" w:cstheme="minorBidi"/>
+          <w:b w:val="0"/>
+          <w:bCs w:val="0"/>
+          <w:sz w:val="24"/>
+          <w:szCs w:val="22"/>
+        </w:rPr>
+        <w:t xml:space="preserve">el cual permite variar la forma de visualizar su contenido </w:t>
+      </w:r>
+      <w:r>
+        <w:rPr>
+          <w:rFonts w:eastAsiaTheme="minorHAnsi" w:cstheme="minorBidi"/>
+          <w:b w:val="0"/>
+          <w:bCs w:val="0"/>
+          <w:sz w:val="24"/>
+          <w:szCs w:val="22"/>
+        </w:rPr>
+        <w:t>según el interés del usuario</w:t>
+      </w:r>
+      <w:r>
+        <w:rPr>
+          <w:rFonts w:eastAsiaTheme="minorHAnsi" w:cstheme="minorBidi"/>
+          <w:b w:val="0"/>
+          <w:bCs w:val="0"/>
+          <w:sz w:val="24"/>
+          <w:szCs w:val="22"/>
+        </w:rPr>
         <w:t xml:space="preserve">, </w:t>
       </w:r>
       <w:r>
-        <w:t>la forma en la que se muestra la información</w:t>
-      </w:r>
-      <w:r>
-        <w:t xml:space="preserve"> varia al hacer clic en la misma.</w:t>
-      </w:r>
-      <w:r>
+        <w:rPr>
+          <w:rFonts w:eastAsiaTheme="minorHAnsi" w:cstheme="minorBidi"/>
+          <w:b w:val="0"/>
+          <w:bCs w:val="0"/>
+          <w:sz w:val="24"/>
+          <w:szCs w:val="22"/>
+        </w:rPr>
+        <w:t xml:space="preserve">esto se logra </w:t>
+      </w:r>
+      <w:r>
+        <w:rPr>
+          <w:rFonts w:eastAsiaTheme="minorHAnsi" w:cstheme="minorBidi"/>
+          <w:b w:val="0"/>
+          <w:bCs w:val="0"/>
+          <w:sz w:val="24"/>
+          <w:szCs w:val="22"/>
+        </w:rPr>
+        <w:t>al hacer clic en la misma.</w:t>
+      </w:r>
+      <w:r>
+        <w:rPr>
+          <w:rFonts w:eastAsiaTheme="minorHAnsi" w:cstheme="minorBidi"/>
+          <w:b w:val="0"/>
+          <w:bCs w:val="0"/>
+          <w:sz w:val="24"/>
+          <w:szCs w:val="22"/>
+        </w:rPr>
         <w:t xml:space="preserve"> </w:t>
       </w:r>
       <w:r>
-        <w:t>A</w:t>
-      </w:r>
-      <w:r>
-        <w:t xml:space="preserve">dicionalmente se pueden exportar los datos en distintos formatos. </w:t>
-      </w:r>
+        <w:rPr>
+          <w:rFonts w:eastAsiaTheme="minorHAnsi" w:cstheme="minorBidi"/>
+          <w:b w:val="0"/>
+          <w:bCs w:val="0"/>
+          <w:sz w:val="24"/>
+          <w:szCs w:val="22"/>
+        </w:rPr>
+        <w:t xml:space="preserve">A su vez, otro comportamiento característico, es la posibilidad de </w:t>
+      </w:r>
+      <w:r>
+        <w:rPr>
+          <w:rFonts w:eastAsiaTheme="minorHAnsi" w:cstheme="minorBidi"/>
+          <w:b w:val="0"/>
+          <w:bCs w:val="0"/>
+          <w:sz w:val="24"/>
+          <w:szCs w:val="22"/>
+        </w:rPr>
+        <w:t xml:space="preserve">exportar los datos en distintos formatos. </w:t>
+      </w:r>
+      <w:bookmarkStart w:id="20" w:name="_GoBack"/>
+      <w:bookmarkEnd w:id="20"/>
     </w:p>
-    <w:p>
-      <w:r>
-        <w:t>Esta tabla fue utilizada en el Web Panel “</w:t>
-      </w:r>
-      <w:proofErr w:type="spellStart"/>
-      <w:r>
-        <w:t>WPSalesByDate</w:t>
-      </w:r>
-      <w:proofErr w:type="spellEnd"/>
-      <w:r>
-        <w:t>”.</w:t>
-      </w:r>
-    </w:p>
-    <w:p/>
     <w:p/>
     <w:p>
       <w:pPr>
@@ -22706,45 +24240,114 @@
     </w:p>
     <w:p>
       <w:pPr>
-        <w:spacing w:line="240" w:lineRule="auto"/>
+        <w:pStyle w:val="Titulo1Numerado"/>
+        <w:numPr>
+          <w:ilvl w:val="0"/>
+          <w:numId w:val="0"/>
+        </w:numPr>
         <w:ind w:left="360"/>
+        <w:outlineLvl w:val="9"/>
+        <w:rPr>
+          <w:rFonts w:eastAsiaTheme="minorHAnsi" w:cstheme="minorBidi"/>
+          <w:b w:val="0"/>
+          <w:bCs w:val="0"/>
+          <w:sz w:val="24"/>
+          <w:szCs w:val="22"/>
+        </w:rPr>
       </w:pPr>
       <w:r>
+        <w:rPr>
+          <w:rFonts w:eastAsiaTheme="minorHAnsi" w:cstheme="minorBidi"/>
+          <w:b w:val="0"/>
+          <w:bCs w:val="0"/>
+          <w:sz w:val="24"/>
+          <w:szCs w:val="22"/>
+        </w:rPr>
         <w:t>La validación de la solución que se propone (ya enunciada en el Capítulo de introducción) en la presente tesis está diseñada en 4 fases:</w:t>
       </w:r>
     </w:p>
     <w:p>
       <w:pPr>
-        <w:spacing w:line="240" w:lineRule="auto"/>
+        <w:pStyle w:val="Titulo1Numerado"/>
+        <w:numPr>
+          <w:ilvl w:val="0"/>
+          <w:numId w:val="0"/>
+        </w:numPr>
         <w:ind w:left="360"/>
+        <w:outlineLvl w:val="9"/>
+        <w:rPr>
+          <w:rFonts w:eastAsiaTheme="minorHAnsi" w:cstheme="minorBidi"/>
+          <w:b w:val="0"/>
+          <w:bCs w:val="0"/>
+          <w:sz w:val="24"/>
+          <w:szCs w:val="22"/>
+        </w:rPr>
       </w:pPr>
       <w:r>
+        <w:rPr>
+          <w:rFonts w:eastAsiaTheme="minorHAnsi" w:cstheme="minorBidi"/>
+          <w:b w:val="0"/>
+          <w:bCs w:val="0"/>
+          <w:sz w:val="24"/>
+          <w:szCs w:val="22"/>
+        </w:rPr>
         <w:t>Fase 0: Evaluación por expertos del marco de gobernanza de TI propuesto. El objetivo es el de obtener opiniones críticas del modelo presentado y poder incorporar mejoras al mismo surgidas de opiniones de expertos en el área.</w:t>
       </w:r>
     </w:p>
     <w:p>
       <w:pPr>
-        <w:spacing w:line="240" w:lineRule="auto"/>
+        <w:pStyle w:val="Titulo1Numerado"/>
+        <w:numPr>
+          <w:ilvl w:val="0"/>
+          <w:numId w:val="0"/>
+        </w:numPr>
         <w:ind w:left="360"/>
+        <w:outlineLvl w:val="9"/>
+        <w:rPr>
+          <w:rFonts w:eastAsiaTheme="minorHAnsi" w:cstheme="minorBidi"/>
+          <w:b w:val="0"/>
+          <w:bCs w:val="0"/>
+          <w:sz w:val="24"/>
+          <w:szCs w:val="22"/>
+        </w:rPr>
       </w:pPr>
       <w:r>
+        <w:rPr>
+          <w:rFonts w:eastAsiaTheme="minorHAnsi" w:cstheme="minorBidi"/>
+          <w:b w:val="0"/>
+          <w:bCs w:val="0"/>
+          <w:sz w:val="24"/>
+          <w:szCs w:val="22"/>
+        </w:rPr>
         <w:t>Fase 1: Esta fase corresponde al diseño del estudio de caso y a la definición de 18 indicadores, los que serán analizados a lo largo de la implantación del proyecto y su seguimiento posterior. Esta fase corresponde también a la definición de la línea base del proyecto la cual se describe en detalle en el capítulo correspondiente al desarrollo del estudio de caso. Los 18 indicadores definidos son los que se utilizarán para dar seguimiento a las variables que caracterizan los resultados de la aplicación del modelo.</w:t>
       </w:r>
     </w:p>
     <w:p>
       <w:pPr>
-        <w:spacing w:after="200" w:line="276" w:lineRule="auto"/>
-        <w:jc w:val="left"/>
-        <w:rPr>
-          <w:rFonts w:eastAsiaTheme="majorEastAsia" w:cstheme="majorBidi"/>
-          <w:b/>
-          <w:bCs/>
-          <w:sz w:val="32"/>
-          <w:szCs w:val="28"/>
+        <w:pStyle w:val="Titulo1Numerado"/>
+        <w:numPr>
+          <w:ilvl w:val="0"/>
+          <w:numId w:val="0"/>
+        </w:numPr>
+        <w:ind w:left="360"/>
+        <w:outlineLvl w:val="9"/>
+        <w:rPr>
+          <w:rFonts w:eastAsiaTheme="minorHAnsi" w:cstheme="minorBidi"/>
+          <w:b w:val="0"/>
+          <w:bCs w:val="0"/>
+          <w:sz w:val="24"/>
+          <w:szCs w:val="22"/>
         </w:rPr>
       </w:pPr>
       <w:bookmarkStart w:id="21" w:name="_Toc447566484"/>
       <w:r>
+        <w:rPr>
+          <w:rFonts w:eastAsiaTheme="minorHAnsi" w:cstheme="minorBidi"/>
+          <w:b w:val="0"/>
+          <w:bCs w:val="0"/>
+          <w:sz w:val="24"/>
+          <w:szCs w:val="22"/>
+        </w:rPr>
         <w:br w:type="page"/>
       </w:r>
     </w:p>
@@ -24408,6 +26011,15 @@
     <w:abstractNumId w:val="4"/>
   </w:num>
   <w:num w:numId="33">
+    <w:abstractNumId w:val="4"/>
+  </w:num>
+  <w:num w:numId="34">
+    <w:abstractNumId w:val="4"/>
+  </w:num>
+  <w:num w:numId="35">
+    <w:abstractNumId w:val="4"/>
+  </w:num>
+  <w:num w:numId="36">
     <w:abstractNumId w:val="4"/>
   </w:num>
 </w:numbering>
@@ -26014,7 +27626,7 @@
 </file>
 
 <file path=customXml/itemProps1.xml><?xml version="1.0" encoding="utf-8"?>
-<ds:datastoreItem xmlns:ds="http://schemas.openxmlformats.org/officeDocument/2006/customXml" ds:itemID="{D7FDE35F-BC97-40D3-AEC9-7988D575C23E}">
+<ds:datastoreItem xmlns:ds="http://schemas.openxmlformats.org/officeDocument/2006/customXml" ds:itemID="{C74EC1DE-3367-45FE-B245-8A745D9AF36E}">
   <ds:schemaRefs>
     <ds:schemaRef ds:uri="http://schemas.openxmlformats.org/officeDocument/2006/bibliography"/>
   </ds:schemaRefs>

</xml_diff>

<commit_message>
Update anda, mas documentacion
</commit_message>
<xml_diff>
--- a/302 - Obligatorio GX.docx
+++ b/302 - Obligatorio GX.docx
@@ -267,21 +267,12 @@
         </w:rPr>
         <w:t>A</w:t>
       </w:r>
-      <w:proofErr w:type="spellStart"/>
       <w:r>
         <w:rPr>
           <w:b/>
           <w:lang w:val="es-ES"/>
         </w:rPr>
-        <w:t>ño</w:t>
-      </w:r>
-      <w:proofErr w:type="spellEnd"/>
-      <w:r>
-        <w:rPr>
-          <w:b/>
-          <w:lang w:val="es-ES"/>
-        </w:rPr>
-        <w:t xml:space="preserve"> </w:t>
+        <w:t xml:space="preserve">ño </w:t>
       </w:r>
       <w:r>
         <w:rPr>
@@ -497,7 +488,6 @@
           <w:docPartUnique/>
         </w:docPartObj>
       </w:sdtPr>
-      <w:sdtEndPr/>
       <w:sdtContent>
         <w:p>
           <w:pPr>
@@ -2260,7 +2250,6 @@
               </w:rPr>
             </w:pPr>
             <w:bookmarkStart w:id="6" w:name="_Toc447566481"/>
-            <w:proofErr w:type="spellStart"/>
             <w:r>
               <w:rPr>
                 <w:lang w:val="en-US"/>
@@ -2268,7 +2257,6 @@
               <w:lastRenderedPageBreak/>
               <w:t>Nombre</w:t>
             </w:r>
-            <w:proofErr w:type="spellEnd"/>
           </w:p>
         </w:tc>
         <w:tc>
@@ -2309,14 +2297,12 @@
                 <w:lang w:val="en-US"/>
               </w:rPr>
             </w:pPr>
-            <w:proofErr w:type="spellStart"/>
             <w:r>
               <w:rPr>
                 <w:lang w:val="en-US"/>
               </w:rPr>
               <w:t>Propiedades</w:t>
             </w:r>
-            <w:proofErr w:type="spellEnd"/>
           </w:p>
         </w:tc>
       </w:tr>
@@ -2364,13 +2350,8 @@
                 <w:lang w:val="en-US"/>
               </w:rPr>
             </w:pPr>
-            <w:proofErr w:type="spellStart"/>
-            <w:r>
-              <w:t>Numeric</w:t>
-            </w:r>
-            <w:proofErr w:type="spellEnd"/>
-            <w:r>
-              <w:t>(6.0).</w:t>
+            <w:r>
+              <w:t>Numeric(6.0).</w:t>
             </w:r>
           </w:p>
         </w:tc>
@@ -2388,21 +2369,8 @@
                 <w:lang w:val="en-US"/>
               </w:rPr>
             </w:pPr>
-            <w:proofErr w:type="spellStart"/>
-            <w:r>
-              <w:t>Autonumber</w:t>
-            </w:r>
-            <w:proofErr w:type="spellEnd"/>
-            <w:r>
-              <w:t xml:space="preserve">: True (1, 1), No </w:t>
-            </w:r>
-            <w:proofErr w:type="spellStart"/>
-            <w:r>
-              <w:t>Nulls</w:t>
-            </w:r>
-            <w:proofErr w:type="spellEnd"/>
-            <w:r>
-              <w:t>.</w:t>
+            <w:r>
+              <w:t>Autonumber: True (1, 1), No Nulls.</w:t>
             </w:r>
           </w:p>
         </w:tc>
@@ -2424,7 +2392,6 @@
                 <w:lang w:val="en-US"/>
               </w:rPr>
             </w:pPr>
-            <w:proofErr w:type="spellStart"/>
             <w:r>
               <w:rPr>
                 <w:b w:val="0"/>
@@ -2432,7 +2399,6 @@
               </w:rPr>
               <w:t>Name</w:t>
             </w:r>
-            <w:proofErr w:type="spellEnd"/>
           </w:p>
         </w:tc>
         <w:tc>
@@ -2449,19 +2415,11 @@
                 <w:lang w:val="en-US"/>
               </w:rPr>
             </w:pPr>
-            <w:proofErr w:type="spellStart"/>
-            <w:r>
-              <w:rPr>
-                <w:lang w:val="en-US"/>
-              </w:rPr>
-              <w:t>VarChar</w:t>
-            </w:r>
-            <w:proofErr w:type="spellEnd"/>
-            <w:r>
-              <w:rPr>
-                <w:lang w:val="en-US"/>
-              </w:rPr>
-              <w:t>(50)</w:t>
+            <w:r>
+              <w:rPr>
+                <w:lang w:val="en-US"/>
+              </w:rPr>
+              <w:t>VarChar(50)</w:t>
             </w:r>
             <w:r>
               <w:rPr>
@@ -2486,15 +2444,7 @@
               </w:rPr>
             </w:pPr>
             <w:r>
-              <w:t xml:space="preserve">Picture: CASE: </w:t>
-            </w:r>
-            <w:proofErr w:type="spellStart"/>
-            <w:r>
-              <w:t>Upper</w:t>
-            </w:r>
-            <w:proofErr w:type="spellEnd"/>
-            <w:r>
-              <w:t>.</w:t>
+              <w:t>Picture: CASE: Upper.</w:t>
             </w:r>
           </w:p>
         </w:tc>
@@ -2540,13 +2490,8 @@
                 <w:lang w:val="en-US"/>
               </w:rPr>
             </w:pPr>
-            <w:proofErr w:type="spellStart"/>
-            <w:r>
-              <w:t>Numeric</w:t>
-            </w:r>
-            <w:proofErr w:type="spellEnd"/>
-            <w:r>
-              <w:t>(9.2).</w:t>
+            <w:r>
+              <w:t>Numeric(9.2).</w:t>
             </w:r>
           </w:p>
         </w:tc>
@@ -2561,13 +2506,8 @@
               <w:jc w:val="left"/>
               <w:cnfStyle w:val="000000100000" w:firstRow="0" w:lastRow="0" w:firstColumn="0" w:lastColumn="0" w:oddVBand="0" w:evenVBand="0" w:oddHBand="1" w:evenHBand="0" w:firstRowFirstColumn="0" w:firstRowLastColumn="0" w:lastRowFirstColumn="0" w:lastRowLastColumn="0"/>
             </w:pPr>
-            <w:proofErr w:type="spellStart"/>
-            <w:r>
-              <w:t>Prefix</w:t>
-            </w:r>
-            <w:proofErr w:type="spellEnd"/>
-            <w:r>
-              <w:t>: “$”</w:t>
+            <w:r>
+              <w:t>Prefix: “$”</w:t>
             </w:r>
           </w:p>
         </w:tc>
@@ -2588,7 +2528,6 @@
                 <w:bCs w:val="0"/>
               </w:rPr>
             </w:pPr>
-            <w:proofErr w:type="spellStart"/>
             <w:r>
               <w:rPr>
                 <w:b w:val="0"/>
@@ -2596,7 +2535,6 @@
               </w:rPr>
               <w:t>Quantity</w:t>
             </w:r>
-            <w:proofErr w:type="spellEnd"/>
           </w:p>
         </w:tc>
         <w:tc>
@@ -2609,13 +2547,8 @@
               <w:spacing w:line="240" w:lineRule="auto"/>
               <w:cnfStyle w:val="000000000000" w:firstRow="0" w:lastRow="0" w:firstColumn="0" w:lastColumn="0" w:oddVBand="0" w:evenVBand="0" w:oddHBand="0" w:evenHBand="0" w:firstRowFirstColumn="0" w:firstRowLastColumn="0" w:lastRowFirstColumn="0" w:lastRowLastColumn="0"/>
             </w:pPr>
-            <w:proofErr w:type="spellStart"/>
-            <w:r>
-              <w:t>Numeric</w:t>
-            </w:r>
-            <w:proofErr w:type="spellEnd"/>
-            <w:r>
-              <w:t>(9.0).</w:t>
+            <w:r>
+              <w:t>Numeric(9.0).</w:t>
             </w:r>
           </w:p>
         </w:tc>
@@ -2919,7 +2852,6 @@
                 <w:bCs w:val="0"/>
               </w:rPr>
             </w:pPr>
-            <w:proofErr w:type="spellStart"/>
             <w:r>
               <w:rPr>
                 <w:b w:val="0"/>
@@ -2928,7 +2860,6 @@
               </w:rPr>
               <w:t>CountryId</w:t>
             </w:r>
-            <w:proofErr w:type="spellEnd"/>
           </w:p>
         </w:tc>
         <w:tc>
@@ -3088,7 +3019,6 @@
                 <w:bCs w:val="0"/>
               </w:rPr>
             </w:pPr>
-            <w:proofErr w:type="spellStart"/>
             <w:r>
               <w:rPr>
                 <w:b w:val="0"/>
@@ -3097,7 +3027,6 @@
               </w:rPr>
               <w:t>CountryName</w:t>
             </w:r>
-            <w:proofErr w:type="spellEnd"/>
           </w:p>
         </w:tc>
         <w:tc>
@@ -3485,7 +3414,6 @@
                 <w:bCs w:val="0"/>
               </w:rPr>
             </w:pPr>
-            <w:proofErr w:type="spellStart"/>
             <w:r>
               <w:rPr>
                 <w:b w:val="0"/>
@@ -3494,7 +3422,6 @@
               </w:rPr>
               <w:t>PlaceId</w:t>
             </w:r>
-            <w:proofErr w:type="spellEnd"/>
           </w:p>
         </w:tc>
         <w:tc>
@@ -3648,7 +3575,6 @@
                 <w:bCs w:val="0"/>
               </w:rPr>
             </w:pPr>
-            <w:proofErr w:type="spellStart"/>
             <w:r>
               <w:rPr>
                 <w:b w:val="0"/>
@@ -3665,7 +3591,6 @@
               </w:rPr>
               <w:t>Name</w:t>
             </w:r>
-            <w:proofErr w:type="spellEnd"/>
           </w:p>
         </w:tc>
         <w:tc>
@@ -3811,7 +3736,6 @@
                 <w:lang w:val="en-US"/>
               </w:rPr>
             </w:pPr>
-            <w:proofErr w:type="spellStart"/>
             <w:r>
               <w:rPr>
                 <w:b w:val="0"/>
@@ -3820,7 +3744,6 @@
               </w:rPr>
               <w:t>PlaceImage</w:t>
             </w:r>
-            <w:proofErr w:type="spellEnd"/>
           </w:p>
         </w:tc>
         <w:tc>
@@ -3966,7 +3889,6 @@
                 <w:lang w:val="en-US"/>
               </w:rPr>
             </w:pPr>
-            <w:proofErr w:type="spellStart"/>
             <w:r>
               <w:rPr>
                 <w:b w:val="0"/>
@@ -3975,7 +3897,6 @@
               </w:rPr>
               <w:t>CountryId</w:t>
             </w:r>
-            <w:proofErr w:type="spellEnd"/>
           </w:p>
         </w:tc>
         <w:tc>
@@ -4124,7 +4045,6 @@
                 <w:lang w:val="en-US"/>
               </w:rPr>
             </w:pPr>
-            <w:proofErr w:type="spellStart"/>
             <w:r>
               <w:rPr>
                 <w:b w:val="0"/>
@@ -4133,7 +4053,6 @@
               </w:rPr>
               <w:t>CountryName</w:t>
             </w:r>
-            <w:proofErr w:type="spellEnd"/>
           </w:p>
         </w:tc>
         <w:tc>
@@ -4423,7 +4342,6 @@
                 <w:lang w:val="en-US"/>
               </w:rPr>
             </w:pPr>
-            <w:proofErr w:type="spellStart"/>
             <w:r>
               <w:rPr>
                 <w:b w:val="0"/>
@@ -4432,7 +4350,6 @@
               </w:rPr>
               <w:t>SectorId</w:t>
             </w:r>
-            <w:proofErr w:type="spellEnd"/>
           </w:p>
         </w:tc>
         <w:tc>
@@ -4584,7 +4501,6 @@
                 <w:lang w:val="en-US"/>
               </w:rPr>
             </w:pPr>
-            <w:proofErr w:type="spellStart"/>
             <w:r>
               <w:rPr>
                 <w:b w:val="0"/>
@@ -4593,7 +4509,6 @@
               </w:rPr>
               <w:t>SectorName</w:t>
             </w:r>
-            <w:proofErr w:type="spellEnd"/>
           </w:p>
         </w:tc>
         <w:tc>
@@ -4736,7 +4651,6 @@
                 <w:lang w:val="en-US"/>
               </w:rPr>
             </w:pPr>
-            <w:proofErr w:type="spellStart"/>
             <w:r>
               <w:rPr>
                 <w:b w:val="0"/>
@@ -4746,7 +4660,6 @@
               <w:lastRenderedPageBreak/>
               <w:t>SectorQuantityLocations</w:t>
             </w:r>
-            <w:proofErr w:type="spellEnd"/>
           </w:p>
         </w:tc>
         <w:tc>
@@ -4892,7 +4805,6 @@
                 <w:lang w:val="en-US"/>
               </w:rPr>
             </w:pPr>
-            <w:proofErr w:type="spellStart"/>
             <w:r>
               <w:rPr>
                 <w:b w:val="0"/>
@@ -4901,7 +4813,6 @@
               </w:rPr>
               <w:t>SectorPrice</w:t>
             </w:r>
-            <w:proofErr w:type="spellEnd"/>
           </w:p>
         </w:tc>
         <w:tc>
@@ -5292,7 +5203,6 @@
                 <w:bCs w:val="0"/>
               </w:rPr>
             </w:pPr>
-            <w:proofErr w:type="spellStart"/>
             <w:r>
               <w:rPr>
                 <w:b w:val="0"/>
@@ -5301,7 +5211,6 @@
               </w:rPr>
               <w:t>SaleId</w:t>
             </w:r>
-            <w:proofErr w:type="spellEnd"/>
           </w:p>
         </w:tc>
         <w:tc>
@@ -5455,7 +5364,6 @@
                 <w:bCs w:val="0"/>
               </w:rPr>
             </w:pPr>
-            <w:proofErr w:type="spellStart"/>
             <w:r>
               <w:rPr>
                 <w:b w:val="0"/>
@@ -5464,7 +5372,6 @@
               </w:rPr>
               <w:t>SaleDate</w:t>
             </w:r>
-            <w:proofErr w:type="spellEnd"/>
           </w:p>
         </w:tc>
         <w:tc>
@@ -5610,7 +5517,6 @@
                 <w:lang w:val="en-US"/>
               </w:rPr>
             </w:pPr>
-            <w:proofErr w:type="spellStart"/>
             <w:r>
               <w:rPr>
                 <w:b w:val="0"/>
@@ -5619,7 +5525,6 @@
               </w:rPr>
               <w:t>SaleCountryId</w:t>
             </w:r>
-            <w:proofErr w:type="spellEnd"/>
           </w:p>
         </w:tc>
         <w:tc>
@@ -5771,7 +5676,6 @@
                 <w:lang w:val="en-US"/>
               </w:rPr>
             </w:pPr>
-            <w:proofErr w:type="spellStart"/>
             <w:r>
               <w:rPr>
                 <w:b w:val="0"/>
@@ -5780,7 +5684,6 @@
               </w:rPr>
               <w:t>ShowId</w:t>
             </w:r>
-            <w:proofErr w:type="spellEnd"/>
           </w:p>
         </w:tc>
         <w:tc>
@@ -5936,7 +5839,6 @@
                 <w:lang w:val="en-US"/>
               </w:rPr>
             </w:pPr>
-            <w:proofErr w:type="spellStart"/>
             <w:r>
               <w:rPr>
                 <w:b w:val="0"/>
@@ -5945,7 +5847,6 @@
               </w:rPr>
               <w:t>ShowName</w:t>
             </w:r>
-            <w:proofErr w:type="spellEnd"/>
           </w:p>
         </w:tc>
         <w:tc>
@@ -6106,7 +6007,6 @@
                 <w:lang w:val="en-US"/>
               </w:rPr>
             </w:pPr>
-            <w:proofErr w:type="spellStart"/>
             <w:r>
               <w:rPr>
                 <w:b w:val="0"/>
@@ -6115,7 +6015,6 @@
               </w:rPr>
               <w:t>ShowDate</w:t>
             </w:r>
-            <w:proofErr w:type="spellEnd"/>
           </w:p>
         </w:tc>
         <w:tc>
@@ -6252,7 +6151,6 @@
                 <w:lang w:val="en-US"/>
               </w:rPr>
             </w:pPr>
-            <w:proofErr w:type="spellStart"/>
             <w:r>
               <w:rPr>
                 <w:b w:val="0"/>
@@ -6261,7 +6159,6 @@
               </w:rPr>
               <w:t>ShowImage</w:t>
             </w:r>
-            <w:proofErr w:type="spellEnd"/>
           </w:p>
         </w:tc>
         <w:tc>
@@ -6407,7 +6304,6 @@
                 <w:lang w:val="en-US"/>
               </w:rPr>
             </w:pPr>
-            <w:proofErr w:type="spellStart"/>
             <w:r>
               <w:rPr>
                 <w:b w:val="0"/>
@@ -6416,7 +6312,6 @@
               </w:rPr>
               <w:t>ShowAvailableLocations</w:t>
             </w:r>
-            <w:proofErr w:type="spellEnd"/>
           </w:p>
         </w:tc>
         <w:tc>
@@ -6519,21 +6414,7 @@
               <w:rPr>
                 <w:lang w:val="en-US"/>
               </w:rPr>
-              <w:t>Sum(</w:t>
-            </w:r>
-            <w:proofErr w:type="spellStart"/>
-            <w:r>
-              <w:rPr>
-                <w:lang w:val="en-US"/>
-              </w:rPr>
-              <w:t>SectorAvailableLocations</w:t>
-            </w:r>
-            <w:proofErr w:type="spellEnd"/>
-            <w:r>
-              <w:rPr>
-                <w:lang w:val="en-US"/>
-              </w:rPr>
-              <w:t>)</w:t>
+              <w:t>Sum(SectorAvailableLocations)</w:t>
             </w:r>
           </w:p>
         </w:tc>
@@ -6579,7 +6460,6 @@
                 <w:lang w:val="en-US"/>
               </w:rPr>
             </w:pPr>
-            <w:proofErr w:type="spellStart"/>
             <w:r>
               <w:rPr>
                 <w:b w:val="0"/>
@@ -6588,7 +6468,6 @@
               </w:rPr>
               <w:t>ShowReservedocations</w:t>
             </w:r>
-            <w:proofErr w:type="spellEnd"/>
           </w:p>
         </w:tc>
         <w:tc>
@@ -6691,21 +6570,7 @@
               <w:rPr>
                 <w:lang w:val="en-US"/>
               </w:rPr>
-              <w:t>Sum(</w:t>
-            </w:r>
-            <w:proofErr w:type="spellStart"/>
-            <w:r>
-              <w:rPr>
-                <w:lang w:val="en-US"/>
-              </w:rPr>
-              <w:t>SectorReservedLocations</w:t>
-            </w:r>
-            <w:proofErr w:type="spellEnd"/>
-            <w:r>
-              <w:rPr>
-                <w:lang w:val="en-US"/>
-              </w:rPr>
-              <w:t>)</w:t>
+              <w:t>Sum(SectorReservedLocations)</w:t>
             </w:r>
           </w:p>
         </w:tc>
@@ -6754,7 +6619,6 @@
                 <w:lang w:val="en-US"/>
               </w:rPr>
             </w:pPr>
-            <w:proofErr w:type="spellStart"/>
             <w:r>
               <w:rPr>
                 <w:b w:val="0"/>
@@ -6763,7 +6627,6 @@
               </w:rPr>
               <w:t>CountryId</w:t>
             </w:r>
-            <w:proofErr w:type="spellEnd"/>
           </w:p>
         </w:tc>
         <w:tc>
@@ -6912,7 +6775,6 @@
                 <w:lang w:val="en-US"/>
               </w:rPr>
             </w:pPr>
-            <w:proofErr w:type="spellStart"/>
             <w:r>
               <w:rPr>
                 <w:b w:val="0"/>
@@ -6921,7 +6783,6 @@
               </w:rPr>
               <w:t>CountryName</w:t>
             </w:r>
-            <w:proofErr w:type="spellEnd"/>
           </w:p>
         </w:tc>
         <w:tc>
@@ -7067,7 +6928,6 @@
                 <w:lang w:val="en-US"/>
               </w:rPr>
             </w:pPr>
-            <w:proofErr w:type="spellStart"/>
             <w:r>
               <w:rPr>
                 <w:b w:val="0"/>
@@ -7076,7 +6936,6 @@
               </w:rPr>
               <w:t>PlaceId</w:t>
             </w:r>
-            <w:proofErr w:type="spellEnd"/>
           </w:p>
         </w:tc>
         <w:tc>
@@ -7225,7 +7084,6 @@
                 <w:lang w:val="en-US"/>
               </w:rPr>
             </w:pPr>
-            <w:proofErr w:type="spellStart"/>
             <w:r>
               <w:rPr>
                 <w:b w:val="0"/>
@@ -7234,7 +7092,6 @@
               </w:rPr>
               <w:t>PlaceName</w:t>
             </w:r>
-            <w:proofErr w:type="spellEnd"/>
           </w:p>
         </w:tc>
         <w:tc>
@@ -7281,19 +7138,11 @@
                 <w:lang w:val="en-US"/>
               </w:rPr>
             </w:pPr>
-            <w:proofErr w:type="spellStart"/>
-            <w:r>
-              <w:rPr>
-                <w:lang w:val="en-US"/>
-              </w:rPr>
-              <w:t>Palce</w:t>
-            </w:r>
-            <w:proofErr w:type="spellEnd"/>
-            <w:r>
-              <w:rPr>
-                <w:lang w:val="en-US"/>
-              </w:rPr>
-              <w:t xml:space="preserve"> Name</w:t>
+            <w:r>
+              <w:rPr>
+                <w:lang w:val="en-US"/>
+              </w:rPr>
+              <w:t>Palce Name</w:t>
             </w:r>
           </w:p>
         </w:tc>
@@ -7388,7 +7237,6 @@
                 <w:lang w:val="en-US"/>
               </w:rPr>
             </w:pPr>
-            <w:proofErr w:type="spellStart"/>
             <w:r>
               <w:rPr>
                 <w:b w:val="0"/>
@@ -7397,7 +7245,6 @@
               </w:rPr>
               <w:t>TypeOfShowId</w:t>
             </w:r>
-            <w:proofErr w:type="spellEnd"/>
           </w:p>
         </w:tc>
         <w:tc>
@@ -7546,7 +7393,6 @@
                 <w:lang w:val="en-US"/>
               </w:rPr>
             </w:pPr>
-            <w:proofErr w:type="spellStart"/>
             <w:r>
               <w:rPr>
                 <w:b w:val="0"/>
@@ -7555,7 +7401,6 @@
               </w:rPr>
               <w:t>TypeOfShowName</w:t>
             </w:r>
-            <w:proofErr w:type="spellEnd"/>
           </w:p>
         </w:tc>
         <w:tc>
@@ -7921,7 +7766,6 @@
                 <w:lang w:val="en-US"/>
               </w:rPr>
             </w:pPr>
-            <w:proofErr w:type="spellStart"/>
             <w:r>
               <w:rPr>
                 <w:b w:val="0"/>
@@ -7930,7 +7774,6 @@
               </w:rPr>
               <w:t>ShowId</w:t>
             </w:r>
-            <w:proofErr w:type="spellEnd"/>
           </w:p>
         </w:tc>
         <w:tc>
@@ -8086,7 +7929,6 @@
                 <w:lang w:val="en-US"/>
               </w:rPr>
             </w:pPr>
-            <w:proofErr w:type="spellStart"/>
             <w:r>
               <w:rPr>
                 <w:b w:val="0"/>
@@ -8095,7 +7937,6 @@
               </w:rPr>
               <w:t>ShowName</w:t>
             </w:r>
-            <w:proofErr w:type="spellEnd"/>
           </w:p>
         </w:tc>
         <w:tc>
@@ -8256,7 +8097,6 @@
                 <w:lang w:val="en-US"/>
               </w:rPr>
             </w:pPr>
-            <w:proofErr w:type="spellStart"/>
             <w:r>
               <w:rPr>
                 <w:b w:val="0"/>
@@ -8265,7 +8105,6 @@
               </w:rPr>
               <w:t>ShowDate</w:t>
             </w:r>
-            <w:proofErr w:type="spellEnd"/>
           </w:p>
         </w:tc>
         <w:tc>
@@ -8408,7 +8247,6 @@
                 <w:lang w:val="en-US"/>
               </w:rPr>
             </w:pPr>
-            <w:proofErr w:type="spellStart"/>
             <w:r>
               <w:rPr>
                 <w:b w:val="0"/>
@@ -8417,7 +8255,6 @@
               </w:rPr>
               <w:t>ShowImage</w:t>
             </w:r>
-            <w:proofErr w:type="spellEnd"/>
           </w:p>
         </w:tc>
         <w:tc>
@@ -8563,7 +8400,6 @@
                 <w:lang w:val="en-US"/>
               </w:rPr>
             </w:pPr>
-            <w:proofErr w:type="spellStart"/>
             <w:r>
               <w:rPr>
                 <w:b w:val="0"/>
@@ -8572,7 +8408,6 @@
               </w:rPr>
               <w:t>ShowAvailableLocations</w:t>
             </w:r>
-            <w:proofErr w:type="spellEnd"/>
           </w:p>
         </w:tc>
         <w:tc>
@@ -8675,21 +8510,7 @@
               <w:rPr>
                 <w:lang w:val="en-US"/>
               </w:rPr>
-              <w:t>Sum(</w:t>
-            </w:r>
-            <w:proofErr w:type="spellStart"/>
-            <w:r>
-              <w:rPr>
-                <w:lang w:val="en-US"/>
-              </w:rPr>
-              <w:t>SectorAvailableLocations</w:t>
-            </w:r>
-            <w:proofErr w:type="spellEnd"/>
-            <w:r>
-              <w:rPr>
-                <w:lang w:val="en-US"/>
-              </w:rPr>
-              <w:t>)</w:t>
+              <w:t>Sum(SectorAvailableLocations)</w:t>
             </w:r>
           </w:p>
         </w:tc>
@@ -8735,7 +8556,6 @@
                 <w:lang w:val="en-US"/>
               </w:rPr>
             </w:pPr>
-            <w:proofErr w:type="spellStart"/>
             <w:r>
               <w:rPr>
                 <w:b w:val="0"/>
@@ -8744,7 +8564,6 @@
               </w:rPr>
               <w:t>ShowReservedocations</w:t>
             </w:r>
-            <w:proofErr w:type="spellEnd"/>
           </w:p>
         </w:tc>
         <w:tc>
@@ -8847,21 +8666,7 @@
               <w:rPr>
                 <w:lang w:val="en-US"/>
               </w:rPr>
-              <w:t>Sum(</w:t>
-            </w:r>
-            <w:proofErr w:type="spellStart"/>
-            <w:r>
-              <w:rPr>
-                <w:lang w:val="en-US"/>
-              </w:rPr>
-              <w:t>SectorReservedLocations</w:t>
-            </w:r>
-            <w:proofErr w:type="spellEnd"/>
-            <w:r>
-              <w:rPr>
-                <w:lang w:val="en-US"/>
-              </w:rPr>
-              <w:t>)</w:t>
+              <w:t>Sum(SectorReservedLocations)</w:t>
             </w:r>
           </w:p>
         </w:tc>
@@ -8910,7 +8715,6 @@
                 <w:lang w:val="en-US"/>
               </w:rPr>
             </w:pPr>
-            <w:proofErr w:type="spellStart"/>
             <w:r>
               <w:rPr>
                 <w:b w:val="0"/>
@@ -8919,7 +8723,6 @@
               </w:rPr>
               <w:t>CountryId</w:t>
             </w:r>
-            <w:proofErr w:type="spellEnd"/>
           </w:p>
         </w:tc>
         <w:tc>
@@ -9068,7 +8871,6 @@
                 <w:lang w:val="en-US"/>
               </w:rPr>
             </w:pPr>
-            <w:proofErr w:type="spellStart"/>
             <w:r>
               <w:rPr>
                 <w:b w:val="0"/>
@@ -9077,7 +8879,6 @@
               </w:rPr>
               <w:t>CountryName</w:t>
             </w:r>
-            <w:proofErr w:type="spellEnd"/>
           </w:p>
         </w:tc>
         <w:tc>
@@ -9223,7 +9024,6 @@
                 <w:lang w:val="en-US"/>
               </w:rPr>
             </w:pPr>
-            <w:proofErr w:type="spellStart"/>
             <w:r>
               <w:rPr>
                 <w:b w:val="0"/>
@@ -9232,7 +9032,6 @@
               </w:rPr>
               <w:t>PlaceId</w:t>
             </w:r>
-            <w:proofErr w:type="spellEnd"/>
           </w:p>
         </w:tc>
         <w:tc>
@@ -9381,7 +9180,6 @@
                 <w:lang w:val="en-US"/>
               </w:rPr>
             </w:pPr>
-            <w:proofErr w:type="spellStart"/>
             <w:r>
               <w:rPr>
                 <w:b w:val="0"/>
@@ -9390,7 +9188,6 @@
               </w:rPr>
               <w:t>PlaceName</w:t>
             </w:r>
-            <w:proofErr w:type="spellEnd"/>
           </w:p>
         </w:tc>
         <w:tc>
@@ -9437,19 +9234,11 @@
                 <w:lang w:val="en-US"/>
               </w:rPr>
             </w:pPr>
-            <w:proofErr w:type="spellStart"/>
-            <w:r>
-              <w:rPr>
-                <w:lang w:val="en-US"/>
-              </w:rPr>
-              <w:t>Palce</w:t>
-            </w:r>
-            <w:proofErr w:type="spellEnd"/>
-            <w:r>
-              <w:rPr>
-                <w:lang w:val="en-US"/>
-              </w:rPr>
-              <w:t xml:space="preserve"> Name</w:t>
+            <w:r>
+              <w:rPr>
+                <w:lang w:val="en-US"/>
+              </w:rPr>
+              <w:t>Palce Name</w:t>
             </w:r>
           </w:p>
         </w:tc>
@@ -9544,7 +9333,6 @@
                 <w:lang w:val="en-US"/>
               </w:rPr>
             </w:pPr>
-            <w:proofErr w:type="spellStart"/>
             <w:r>
               <w:rPr>
                 <w:b w:val="0"/>
@@ -9553,7 +9341,6 @@
               </w:rPr>
               <w:t>TypeOfShowId</w:t>
             </w:r>
-            <w:proofErr w:type="spellEnd"/>
           </w:p>
         </w:tc>
         <w:tc>
@@ -9702,7 +9489,6 @@
                 <w:lang w:val="en-US"/>
               </w:rPr>
             </w:pPr>
-            <w:proofErr w:type="spellStart"/>
             <w:r>
               <w:rPr>
                 <w:b w:val="0"/>
@@ -9711,7 +9497,6 @@
               </w:rPr>
               <w:t>TypeOfShowName</w:t>
             </w:r>
-            <w:proofErr w:type="spellEnd"/>
           </w:p>
         </w:tc>
         <w:tc>
@@ -10001,7 +9786,6 @@
                 <w:lang w:val="en-US"/>
               </w:rPr>
             </w:pPr>
-            <w:proofErr w:type="spellStart"/>
             <w:r>
               <w:rPr>
                 <w:b w:val="0"/>
@@ -10010,7 +9794,6 @@
               </w:rPr>
               <w:t>SectorId</w:t>
             </w:r>
-            <w:proofErr w:type="spellEnd"/>
           </w:p>
         </w:tc>
         <w:tc>
@@ -10156,7 +9939,6 @@
                 <w:lang w:val="en-US"/>
               </w:rPr>
             </w:pPr>
-            <w:proofErr w:type="spellStart"/>
             <w:r>
               <w:rPr>
                 <w:b w:val="0"/>
@@ -10165,7 +9947,6 @@
               </w:rPr>
               <w:t>SectorName</w:t>
             </w:r>
-            <w:proofErr w:type="spellEnd"/>
           </w:p>
         </w:tc>
         <w:tc>
@@ -10308,7 +10089,6 @@
                 <w:lang w:val="en-US"/>
               </w:rPr>
             </w:pPr>
-            <w:proofErr w:type="spellStart"/>
             <w:r>
               <w:rPr>
                 <w:b w:val="0"/>
@@ -10317,7 +10097,6 @@
               </w:rPr>
               <w:t>SectorPrice</w:t>
             </w:r>
-            <w:proofErr w:type="spellEnd"/>
           </w:p>
         </w:tc>
         <w:tc>
@@ -10463,7 +10242,6 @@
                 <w:lang w:val="en-US"/>
               </w:rPr>
             </w:pPr>
-            <w:proofErr w:type="spellStart"/>
             <w:r>
               <w:rPr>
                 <w:b w:val="0"/>
@@ -10472,7 +10250,6 @@
               </w:rPr>
               <w:t>SectorAvailableLocations</w:t>
             </w:r>
-            <w:proofErr w:type="spellEnd"/>
           </w:p>
         </w:tc>
         <w:tc>
@@ -10615,7 +10392,6 @@
                 <w:lang w:val="en-US"/>
               </w:rPr>
             </w:pPr>
-            <w:proofErr w:type="spellStart"/>
             <w:r>
               <w:rPr>
                 <w:b w:val="0"/>
@@ -10625,7 +10401,6 @@
               <w:lastRenderedPageBreak/>
               <w:t>SectorReservedLocations</w:t>
             </w:r>
-            <w:proofErr w:type="spellEnd"/>
           </w:p>
         </w:tc>
         <w:tc>
@@ -10771,7 +10546,6 @@
                 <w:lang w:val="en-US"/>
               </w:rPr>
             </w:pPr>
-            <w:proofErr w:type="spellStart"/>
             <w:r>
               <w:rPr>
                 <w:b w:val="0"/>
@@ -10780,7 +10554,6 @@
               </w:rPr>
               <w:t>SectorQuantityLocations</w:t>
             </w:r>
-            <w:proofErr w:type="spellEnd"/>
           </w:p>
         </w:tc>
         <w:tc>
@@ -10853,19 +10626,11 @@
                 <w:lang w:val="en-US"/>
               </w:rPr>
             </w:pPr>
-            <w:proofErr w:type="spellStart"/>
-            <w:r>
-              <w:rPr>
-                <w:lang w:val="en-US"/>
-              </w:rPr>
-              <w:t>Nox</w:t>
-            </w:r>
-            <w:proofErr w:type="spellEnd"/>
-            <w:r>
-              <w:rPr>
-                <w:lang w:val="en-US"/>
-              </w:rPr>
-              <w:t>`</w:t>
+            <w:r>
+              <w:rPr>
+                <w:lang w:val="en-US"/>
+              </w:rPr>
+              <w:t>Nox`</w:t>
             </w:r>
           </w:p>
         </w:tc>
@@ -10960,11 +10725,9 @@
             <w:r>
               <w:t xml:space="preserve">Transacción </w:t>
             </w:r>
-            <w:proofErr w:type="spellStart"/>
             <w:r>
               <w:t>TypeOfShow</w:t>
             </w:r>
-            <w:proofErr w:type="spellEnd"/>
           </w:p>
         </w:tc>
       </w:tr>
@@ -11179,7 +10942,6 @@
                 <w:bCs w:val="0"/>
               </w:rPr>
             </w:pPr>
-            <w:proofErr w:type="spellStart"/>
             <w:r>
               <w:rPr>
                 <w:b w:val="0"/>
@@ -11196,7 +10958,6 @@
               </w:rPr>
               <w:t>Id</w:t>
             </w:r>
-            <w:proofErr w:type="spellEnd"/>
           </w:p>
         </w:tc>
         <w:tc>
@@ -11356,7 +11117,6 @@
                 <w:bCs w:val="0"/>
               </w:rPr>
             </w:pPr>
-            <w:proofErr w:type="spellStart"/>
             <w:r>
               <w:rPr>
                 <w:b w:val="0"/>
@@ -11373,7 +11133,6 @@
               </w:rPr>
               <w:t>Name</w:t>
             </w:r>
-            <w:proofErr w:type="spellEnd"/>
           </w:p>
         </w:tc>
         <w:tc>
@@ -11562,14 +11321,12 @@
                 <w:bCs w:val="0"/>
               </w:rPr>
             </w:pPr>
-            <w:proofErr w:type="spellStart"/>
             <w:r>
               <w:rPr>
                 <w:lang w:val="en-US"/>
               </w:rPr>
               <w:t>Nombre</w:t>
             </w:r>
-            <w:proofErr w:type="spellEnd"/>
           </w:p>
         </w:tc>
         <w:tc>
@@ -11646,14 +11403,12 @@
                 <w:lang w:val="en-US"/>
               </w:rPr>
             </w:pPr>
-            <w:proofErr w:type="spellStart"/>
             <w:r>
               <w:rPr>
                 <w:lang w:val="en-US"/>
               </w:rPr>
               <w:t>Atributo</w:t>
             </w:r>
-            <w:proofErr w:type="spellEnd"/>
           </w:p>
         </w:tc>
         <w:tc>
@@ -11676,14 +11431,12 @@
                 <w:lang w:val="en-US"/>
               </w:rPr>
             </w:pPr>
-            <w:proofErr w:type="spellStart"/>
             <w:r>
               <w:rPr>
                 <w:lang w:val="en-US"/>
               </w:rPr>
               <w:t>Tabla</w:t>
             </w:r>
-            <w:proofErr w:type="spellEnd"/>
           </w:p>
         </w:tc>
       </w:tr>
@@ -11711,7 +11464,6 @@
                 <w:lang w:val="en-US"/>
               </w:rPr>
             </w:pPr>
-            <w:proofErr w:type="spellStart"/>
             <w:r>
               <w:rPr>
                 <w:b w:val="0"/>
@@ -11720,7 +11472,6 @@
               </w:rPr>
               <w:t>UCountryName</w:t>
             </w:r>
-            <w:proofErr w:type="spellEnd"/>
           </w:p>
         </w:tc>
         <w:tc>
@@ -11799,14 +11550,12 @@
                 <w:lang w:val="en-US"/>
               </w:rPr>
             </w:pPr>
-            <w:proofErr w:type="spellStart"/>
             <w:r>
               <w:rPr>
                 <w:lang w:val="en-US"/>
               </w:rPr>
               <w:t>CountryName</w:t>
             </w:r>
-            <w:proofErr w:type="spellEnd"/>
           </w:p>
         </w:tc>
         <w:tc>
@@ -11858,7 +11607,6 @@
                 <w:bCs w:val="0"/>
               </w:rPr>
             </w:pPr>
-            <w:proofErr w:type="spellStart"/>
             <w:r>
               <w:rPr>
                 <w:b w:val="0"/>
@@ -11883,7 +11631,6 @@
               </w:rPr>
               <w:t>Name</w:t>
             </w:r>
-            <w:proofErr w:type="spellEnd"/>
           </w:p>
         </w:tc>
         <w:tc>
@@ -11958,14 +11705,12 @@
                 <w:lang w:val="en-US"/>
               </w:rPr>
             </w:pPr>
-            <w:proofErr w:type="spellStart"/>
             <w:r>
               <w:rPr>
                 <w:lang w:val="en-US"/>
               </w:rPr>
               <w:t>TypeOfShowName</w:t>
             </w:r>
-            <w:proofErr w:type="spellEnd"/>
           </w:p>
         </w:tc>
         <w:tc>
@@ -11986,14 +11731,12 @@
                 <w:lang w:val="en-US"/>
               </w:rPr>
             </w:pPr>
-            <w:proofErr w:type="spellStart"/>
             <w:r>
               <w:rPr>
                 <w:lang w:val="en-US"/>
               </w:rPr>
               <w:t>TypeOfShow</w:t>
             </w:r>
-            <w:proofErr w:type="spellEnd"/>
           </w:p>
         </w:tc>
       </w:tr>
@@ -12066,11 +11809,9 @@
             <w:r>
               <w:t xml:space="preserve"> </w:t>
             </w:r>
-            <w:proofErr w:type="spellStart"/>
             <w:r>
               <w:t>SaleCountry</w:t>
             </w:r>
-            <w:proofErr w:type="spellEnd"/>
           </w:p>
         </w:tc>
       </w:tr>
@@ -12128,7 +11869,6 @@
                 <w:bCs/>
               </w:rPr>
             </w:pPr>
-            <w:proofErr w:type="spellStart"/>
             <w:r>
               <w:rPr>
                 <w:b/>
@@ -12137,7 +11877,6 @@
               </w:rPr>
               <w:t>SuperType</w:t>
             </w:r>
-            <w:proofErr w:type="spellEnd"/>
           </w:p>
         </w:tc>
         <w:tc>
@@ -12192,7 +11931,6 @@
                 <w:bCs w:val="0"/>
               </w:rPr>
             </w:pPr>
-            <w:proofErr w:type="spellStart"/>
             <w:r>
               <w:rPr>
                 <w:b w:val="0"/>
@@ -12209,7 +11947,6 @@
               </w:rPr>
               <w:t>CountryId</w:t>
             </w:r>
-            <w:proofErr w:type="spellEnd"/>
           </w:p>
         </w:tc>
         <w:tc>
@@ -12231,7 +11968,6 @@
                 <w:bCs/>
               </w:rPr>
             </w:pPr>
-            <w:proofErr w:type="spellStart"/>
             <w:r>
               <w:rPr>
                 <w:lang w:val="en-US"/>
@@ -12244,7 +11980,6 @@
               </w:rPr>
               <w:t>d</w:t>
             </w:r>
-            <w:proofErr w:type="spellEnd"/>
           </w:p>
         </w:tc>
         <w:tc>
@@ -12298,7 +12033,6 @@
                 <w:bCs w:val="0"/>
               </w:rPr>
             </w:pPr>
-            <w:proofErr w:type="spellStart"/>
             <w:r>
               <w:rPr>
                 <w:b w:val="0"/>
@@ -12315,7 +12049,6 @@
               </w:rPr>
               <w:t>CountryName</w:t>
             </w:r>
-            <w:proofErr w:type="spellEnd"/>
           </w:p>
         </w:tc>
         <w:tc>
@@ -12337,14 +12070,12 @@
                 <w:bCs/>
               </w:rPr>
             </w:pPr>
-            <w:proofErr w:type="spellStart"/>
             <w:r>
               <w:rPr>
                 <w:lang w:val="en-US"/>
               </w:rPr>
               <w:t>CountryName</w:t>
             </w:r>
-            <w:proofErr w:type="spellEnd"/>
           </w:p>
         </w:tc>
         <w:tc>
@@ -12653,14 +12384,12 @@
                 <w:lang w:val="en-US"/>
               </w:rPr>
             </w:pPr>
-            <w:proofErr w:type="spellStart"/>
             <w:r>
               <w:rPr>
                 <w:lang w:val="en-US"/>
               </w:rPr>
               <w:t>Nombre</w:t>
             </w:r>
-            <w:proofErr w:type="spellEnd"/>
           </w:p>
         </w:tc>
         <w:tc>
@@ -12701,14 +12430,12 @@
                 <w:lang w:val="en-US"/>
               </w:rPr>
             </w:pPr>
-            <w:proofErr w:type="spellStart"/>
             <w:r>
               <w:rPr>
                 <w:lang w:val="en-US"/>
               </w:rPr>
               <w:t>Propiedades</w:t>
             </w:r>
-            <w:proofErr w:type="spellEnd"/>
           </w:p>
         </w:tc>
       </w:tr>
@@ -12756,13 +12483,8 @@
                 <w:lang w:val="en-US"/>
               </w:rPr>
             </w:pPr>
-            <w:proofErr w:type="spellStart"/>
-            <w:r>
-              <w:t>Numeric</w:t>
-            </w:r>
-            <w:proofErr w:type="spellEnd"/>
-            <w:r>
-              <w:t>(6.0).</w:t>
+            <w:r>
+              <w:t>Numeric(6.0).</w:t>
             </w:r>
           </w:p>
         </w:tc>
@@ -12780,21 +12502,8 @@
                 <w:lang w:val="en-US"/>
               </w:rPr>
             </w:pPr>
-            <w:proofErr w:type="spellStart"/>
-            <w:r>
-              <w:t>Autonumber</w:t>
-            </w:r>
-            <w:proofErr w:type="spellEnd"/>
-            <w:r>
-              <w:t xml:space="preserve">: True (1, 1), No </w:t>
-            </w:r>
-            <w:proofErr w:type="spellStart"/>
-            <w:r>
-              <w:t>Nulls</w:t>
-            </w:r>
-            <w:proofErr w:type="spellEnd"/>
-            <w:r>
-              <w:t>.</w:t>
+            <w:r>
+              <w:t>Autonumber: True (1, 1), No Nulls.</w:t>
             </w:r>
           </w:p>
         </w:tc>
@@ -12816,7 +12525,6 @@
                 <w:lang w:val="en-US"/>
               </w:rPr>
             </w:pPr>
-            <w:proofErr w:type="spellStart"/>
             <w:r>
               <w:rPr>
                 <w:b w:val="0"/>
@@ -12824,7 +12532,6 @@
               </w:rPr>
               <w:t>Name</w:t>
             </w:r>
-            <w:proofErr w:type="spellEnd"/>
           </w:p>
         </w:tc>
         <w:tc>
@@ -12841,19 +12548,11 @@
                 <w:lang w:val="en-US"/>
               </w:rPr>
             </w:pPr>
-            <w:proofErr w:type="spellStart"/>
-            <w:r>
-              <w:rPr>
-                <w:lang w:val="en-US"/>
-              </w:rPr>
-              <w:t>VarChar</w:t>
-            </w:r>
-            <w:proofErr w:type="spellEnd"/>
-            <w:r>
-              <w:rPr>
-                <w:lang w:val="en-US"/>
-              </w:rPr>
-              <w:t>(50)</w:t>
+            <w:r>
+              <w:rPr>
+                <w:lang w:val="en-US"/>
+              </w:rPr>
+              <w:t>VarChar(50)</w:t>
             </w:r>
             <w:r>
               <w:rPr>
@@ -12878,15 +12577,7 @@
               </w:rPr>
             </w:pPr>
             <w:r>
-              <w:t xml:space="preserve">Picture: CASE: </w:t>
-            </w:r>
-            <w:proofErr w:type="spellStart"/>
-            <w:r>
-              <w:t>Upper</w:t>
-            </w:r>
-            <w:proofErr w:type="spellEnd"/>
-            <w:r>
-              <w:t>.</w:t>
+              <w:t>Picture: CASE: Upper.</w:t>
             </w:r>
           </w:p>
         </w:tc>
@@ -12932,13 +12623,8 @@
                 <w:lang w:val="en-US"/>
               </w:rPr>
             </w:pPr>
-            <w:proofErr w:type="spellStart"/>
-            <w:r>
-              <w:t>Numeric</w:t>
-            </w:r>
-            <w:proofErr w:type="spellEnd"/>
-            <w:r>
-              <w:t>(9.2).</w:t>
+            <w:r>
+              <w:t>Numeric(9.2).</w:t>
             </w:r>
           </w:p>
         </w:tc>
@@ -12953,13 +12639,8 @@
               <w:jc w:val="left"/>
               <w:cnfStyle w:val="000000100000" w:firstRow="0" w:lastRow="0" w:firstColumn="0" w:lastColumn="0" w:oddVBand="0" w:evenVBand="0" w:oddHBand="1" w:evenHBand="0" w:firstRowFirstColumn="0" w:firstRowLastColumn="0" w:lastRowFirstColumn="0" w:lastRowLastColumn="0"/>
             </w:pPr>
-            <w:proofErr w:type="spellStart"/>
-            <w:r>
-              <w:t>Prefix</w:t>
-            </w:r>
-            <w:proofErr w:type="spellEnd"/>
-            <w:r>
-              <w:t>: “$”</w:t>
+            <w:r>
+              <w:t>Prefix: “$”</w:t>
             </w:r>
           </w:p>
         </w:tc>
@@ -12980,7 +12661,6 @@
                 <w:bCs w:val="0"/>
               </w:rPr>
             </w:pPr>
-            <w:proofErr w:type="spellStart"/>
             <w:r>
               <w:rPr>
                 <w:b w:val="0"/>
@@ -12988,7 +12668,6 @@
               </w:rPr>
               <w:t>Quantity</w:t>
             </w:r>
-            <w:proofErr w:type="spellEnd"/>
           </w:p>
         </w:tc>
         <w:tc>
@@ -13001,13 +12680,8 @@
               <w:spacing w:line="240" w:lineRule="auto"/>
               <w:cnfStyle w:val="000000000000" w:firstRow="0" w:lastRow="0" w:firstColumn="0" w:lastColumn="0" w:oddVBand="0" w:evenVBand="0" w:oddHBand="0" w:evenHBand="0" w:firstRowFirstColumn="0" w:firstRowLastColumn="0" w:lastRowFirstColumn="0" w:lastRowLastColumn="0"/>
             </w:pPr>
-            <w:proofErr w:type="spellStart"/>
-            <w:r>
-              <w:t>Numeric</w:t>
-            </w:r>
-            <w:proofErr w:type="spellEnd"/>
-            <w:r>
-              <w:t>(9.0).</w:t>
+            <w:r>
+              <w:t>Numeric(9.0).</w:t>
             </w:r>
           </w:p>
         </w:tc>
@@ -13303,7 +12977,6 @@
                 <w:bCs w:val="0"/>
               </w:rPr>
             </w:pPr>
-            <w:proofErr w:type="spellStart"/>
             <w:r>
               <w:rPr>
                 <w:b w:val="0"/>
@@ -13312,7 +12985,6 @@
               </w:rPr>
               <w:t>CountryId</w:t>
             </w:r>
-            <w:proofErr w:type="spellEnd"/>
           </w:p>
         </w:tc>
         <w:tc>
@@ -13472,7 +13144,6 @@
                 <w:bCs w:val="0"/>
               </w:rPr>
             </w:pPr>
-            <w:proofErr w:type="spellStart"/>
             <w:r>
               <w:rPr>
                 <w:b w:val="0"/>
@@ -13481,7 +13152,6 @@
               </w:rPr>
               <w:t>CountryName</w:t>
             </w:r>
-            <w:proofErr w:type="spellEnd"/>
           </w:p>
         </w:tc>
         <w:tc>
@@ -13869,7 +13539,6 @@
                 <w:bCs w:val="0"/>
               </w:rPr>
             </w:pPr>
-            <w:proofErr w:type="spellStart"/>
             <w:r>
               <w:rPr>
                 <w:b w:val="0"/>
@@ -13878,7 +13547,6 @@
               </w:rPr>
               <w:t>PlaceId</w:t>
             </w:r>
-            <w:proofErr w:type="spellEnd"/>
           </w:p>
         </w:tc>
         <w:tc>
@@ -14032,7 +13700,6 @@
                 <w:bCs w:val="0"/>
               </w:rPr>
             </w:pPr>
-            <w:proofErr w:type="spellStart"/>
             <w:r>
               <w:rPr>
                 <w:b w:val="0"/>
@@ -14049,7 +13716,6 @@
               </w:rPr>
               <w:t>Name</w:t>
             </w:r>
-            <w:proofErr w:type="spellEnd"/>
           </w:p>
         </w:tc>
         <w:tc>
@@ -14195,7 +13861,6 @@
                 <w:lang w:val="en-US"/>
               </w:rPr>
             </w:pPr>
-            <w:proofErr w:type="spellStart"/>
             <w:r>
               <w:rPr>
                 <w:b w:val="0"/>
@@ -14204,7 +13869,6 @@
               </w:rPr>
               <w:t>PlaceImage</w:t>
             </w:r>
-            <w:proofErr w:type="spellEnd"/>
           </w:p>
         </w:tc>
         <w:tc>
@@ -14350,7 +14014,6 @@
                 <w:lang w:val="en-US"/>
               </w:rPr>
             </w:pPr>
-            <w:proofErr w:type="spellStart"/>
             <w:r>
               <w:rPr>
                 <w:b w:val="0"/>
@@ -14360,7 +14023,6 @@
               <w:lastRenderedPageBreak/>
               <w:t>CountryId</w:t>
             </w:r>
-            <w:proofErr w:type="spellEnd"/>
           </w:p>
         </w:tc>
         <w:tc>
@@ -14509,7 +14171,6 @@
                 <w:lang w:val="en-US"/>
               </w:rPr>
             </w:pPr>
-            <w:proofErr w:type="spellStart"/>
             <w:r>
               <w:rPr>
                 <w:b w:val="0"/>
@@ -14518,7 +14179,6 @@
               </w:rPr>
               <w:t>CountryName</w:t>
             </w:r>
-            <w:proofErr w:type="spellEnd"/>
           </w:p>
         </w:tc>
         <w:tc>
@@ -14909,7 +14569,6 @@
                 <w:bCs w:val="0"/>
               </w:rPr>
             </w:pPr>
-            <w:proofErr w:type="spellStart"/>
             <w:r>
               <w:rPr>
                 <w:b w:val="0"/>
@@ -14918,7 +14577,6 @@
               </w:rPr>
               <w:t>SaleId</w:t>
             </w:r>
-            <w:proofErr w:type="spellEnd"/>
           </w:p>
         </w:tc>
         <w:tc>
@@ -15072,7 +14730,6 @@
                 <w:bCs w:val="0"/>
               </w:rPr>
             </w:pPr>
-            <w:proofErr w:type="spellStart"/>
             <w:r>
               <w:rPr>
                 <w:b w:val="0"/>
@@ -15081,7 +14738,6 @@
               </w:rPr>
               <w:t>SaleDate</w:t>
             </w:r>
-            <w:proofErr w:type="spellEnd"/>
           </w:p>
         </w:tc>
         <w:tc>
@@ -15227,7 +14883,6 @@
                 <w:lang w:val="en-US"/>
               </w:rPr>
             </w:pPr>
-            <w:proofErr w:type="spellStart"/>
             <w:r>
               <w:rPr>
                 <w:b w:val="0"/>
@@ -15236,7 +14891,6 @@
               </w:rPr>
               <w:t>SaleCountryId</w:t>
             </w:r>
-            <w:proofErr w:type="spellEnd"/>
           </w:p>
         </w:tc>
         <w:tc>
@@ -15388,7 +15042,6 @@
                 <w:lang w:val="en-US"/>
               </w:rPr>
             </w:pPr>
-            <w:proofErr w:type="spellStart"/>
             <w:r>
               <w:rPr>
                 <w:b w:val="0"/>
@@ -15397,7 +15050,6 @@
               </w:rPr>
               <w:t>ShowId</w:t>
             </w:r>
-            <w:proofErr w:type="spellEnd"/>
           </w:p>
         </w:tc>
         <w:tc>
@@ -15553,7 +15205,6 @@
                 <w:lang w:val="en-US"/>
               </w:rPr>
             </w:pPr>
-            <w:proofErr w:type="spellStart"/>
             <w:r>
               <w:rPr>
                 <w:b w:val="0"/>
@@ -15562,7 +15213,6 @@
               </w:rPr>
               <w:t>ShowName</w:t>
             </w:r>
-            <w:proofErr w:type="spellEnd"/>
           </w:p>
         </w:tc>
         <w:tc>
@@ -15723,7 +15373,6 @@
                 <w:lang w:val="en-US"/>
               </w:rPr>
             </w:pPr>
-            <w:proofErr w:type="spellStart"/>
             <w:r>
               <w:rPr>
                 <w:b w:val="0"/>
@@ -15732,7 +15381,6 @@
               </w:rPr>
               <w:t>ShowDate</w:t>
             </w:r>
-            <w:proofErr w:type="spellEnd"/>
           </w:p>
         </w:tc>
         <w:tc>
@@ -15869,7 +15517,6 @@
                 <w:lang w:val="en-US"/>
               </w:rPr>
             </w:pPr>
-            <w:proofErr w:type="spellStart"/>
             <w:r>
               <w:rPr>
                 <w:b w:val="0"/>
@@ -15878,7 +15525,6 @@
               </w:rPr>
               <w:t>ShowImage</w:t>
             </w:r>
-            <w:proofErr w:type="spellEnd"/>
           </w:p>
         </w:tc>
         <w:tc>
@@ -16024,7 +15670,6 @@
                 <w:lang w:val="en-US"/>
               </w:rPr>
             </w:pPr>
-            <w:proofErr w:type="spellStart"/>
             <w:r>
               <w:rPr>
                 <w:b w:val="0"/>
@@ -16033,7 +15678,6 @@
               </w:rPr>
               <w:t>ShowAvailableLocations</w:t>
             </w:r>
-            <w:proofErr w:type="spellEnd"/>
           </w:p>
         </w:tc>
         <w:tc>
@@ -16136,21 +15780,7 @@
               <w:rPr>
                 <w:lang w:val="en-US"/>
               </w:rPr>
-              <w:t>Sum(</w:t>
-            </w:r>
-            <w:proofErr w:type="spellStart"/>
-            <w:r>
-              <w:rPr>
-                <w:lang w:val="en-US"/>
-              </w:rPr>
-              <w:t>SectorAvailableLocations</w:t>
-            </w:r>
-            <w:proofErr w:type="spellEnd"/>
-            <w:r>
-              <w:rPr>
-                <w:lang w:val="en-US"/>
-              </w:rPr>
-              <w:t>)</w:t>
+              <w:t>Sum(SectorAvailableLocations)</w:t>
             </w:r>
           </w:p>
         </w:tc>
@@ -16196,7 +15826,6 @@
                 <w:lang w:val="en-US"/>
               </w:rPr>
             </w:pPr>
-            <w:proofErr w:type="spellStart"/>
             <w:r>
               <w:rPr>
                 <w:b w:val="0"/>
@@ -16205,7 +15834,6 @@
               </w:rPr>
               <w:t>CountryId</w:t>
             </w:r>
-            <w:proofErr w:type="spellEnd"/>
           </w:p>
         </w:tc>
         <w:tc>
@@ -16357,7 +15985,6 @@
                 <w:lang w:val="en-US"/>
               </w:rPr>
             </w:pPr>
-            <w:proofErr w:type="spellStart"/>
             <w:r>
               <w:rPr>
                 <w:b w:val="0"/>
@@ -16366,7 +15993,6 @@
               </w:rPr>
               <w:t>CountryName</w:t>
             </w:r>
-            <w:proofErr w:type="spellEnd"/>
           </w:p>
         </w:tc>
         <w:tc>
@@ -16509,7 +16135,6 @@
                 <w:lang w:val="en-US"/>
               </w:rPr>
             </w:pPr>
-            <w:proofErr w:type="spellStart"/>
             <w:r>
               <w:rPr>
                 <w:b w:val="0"/>
@@ -16518,7 +16143,6 @@
               </w:rPr>
               <w:t>PlaceId</w:t>
             </w:r>
-            <w:proofErr w:type="spellEnd"/>
           </w:p>
         </w:tc>
         <w:tc>
@@ -16670,7 +16294,6 @@
                 <w:lang w:val="en-US"/>
               </w:rPr>
             </w:pPr>
-            <w:proofErr w:type="spellStart"/>
             <w:r>
               <w:rPr>
                 <w:b w:val="0"/>
@@ -16679,7 +16302,6 @@
               </w:rPr>
               <w:t>PlaceName</w:t>
             </w:r>
-            <w:proofErr w:type="spellEnd"/>
           </w:p>
         </w:tc>
         <w:tc>
@@ -16726,19 +16348,11 @@
                 <w:lang w:val="en-US"/>
               </w:rPr>
             </w:pPr>
-            <w:proofErr w:type="spellStart"/>
-            <w:r>
-              <w:rPr>
-                <w:lang w:val="en-US"/>
-              </w:rPr>
-              <w:t>Palce</w:t>
-            </w:r>
-            <w:proofErr w:type="spellEnd"/>
-            <w:r>
-              <w:rPr>
-                <w:lang w:val="en-US"/>
-              </w:rPr>
-              <w:t xml:space="preserve"> Name</w:t>
+            <w:r>
+              <w:rPr>
+                <w:lang w:val="en-US"/>
+              </w:rPr>
+              <w:t>Palce Name</w:t>
             </w:r>
           </w:p>
         </w:tc>
@@ -16830,7 +16444,6 @@
                 <w:lang w:val="en-US"/>
               </w:rPr>
             </w:pPr>
-            <w:proofErr w:type="spellStart"/>
             <w:r>
               <w:rPr>
                 <w:b w:val="0"/>
@@ -16839,7 +16452,6 @@
               </w:rPr>
               <w:t>TypeOfShowId</w:t>
             </w:r>
-            <w:proofErr w:type="spellEnd"/>
           </w:p>
         </w:tc>
         <w:tc>
@@ -16991,7 +16603,6 @@
                 <w:lang w:val="en-US"/>
               </w:rPr>
             </w:pPr>
-            <w:proofErr w:type="spellStart"/>
             <w:r>
               <w:rPr>
                 <w:b w:val="0"/>
@@ -17000,7 +16611,6 @@
               </w:rPr>
               <w:t>TypeOfShowName</w:t>
             </w:r>
-            <w:proofErr w:type="spellEnd"/>
           </w:p>
         </w:tc>
         <w:tc>
@@ -17392,7 +17002,6 @@
                 <w:lang w:val="en-US"/>
               </w:rPr>
             </w:pPr>
-            <w:proofErr w:type="spellStart"/>
             <w:r>
               <w:rPr>
                 <w:b w:val="0"/>
@@ -17401,7 +17010,6 @@
               </w:rPr>
               <w:t>ShowId</w:t>
             </w:r>
-            <w:proofErr w:type="spellEnd"/>
           </w:p>
         </w:tc>
         <w:tc>
@@ -17560,7 +17168,6 @@
                 <w:lang w:val="en-US"/>
               </w:rPr>
             </w:pPr>
-            <w:proofErr w:type="spellStart"/>
             <w:r>
               <w:rPr>
                 <w:b w:val="0"/>
@@ -17569,7 +17176,6 @@
               </w:rPr>
               <w:t>ShowName</w:t>
             </w:r>
-            <w:proofErr w:type="spellEnd"/>
           </w:p>
         </w:tc>
         <w:tc>
@@ -17727,7 +17333,6 @@
                 <w:lang w:val="en-US"/>
               </w:rPr>
             </w:pPr>
-            <w:proofErr w:type="spellStart"/>
             <w:r>
               <w:rPr>
                 <w:b w:val="0"/>
@@ -17736,7 +17341,6 @@
               </w:rPr>
               <w:t>ShowDate</w:t>
             </w:r>
-            <w:proofErr w:type="spellEnd"/>
           </w:p>
         </w:tc>
         <w:tc>
@@ -17882,7 +17486,6 @@
                 <w:lang w:val="en-US"/>
               </w:rPr>
             </w:pPr>
-            <w:proofErr w:type="spellStart"/>
             <w:r>
               <w:rPr>
                 <w:b w:val="0"/>
@@ -17891,7 +17494,6 @@
               </w:rPr>
               <w:t>ShowImage</w:t>
             </w:r>
-            <w:proofErr w:type="spellEnd"/>
           </w:p>
         </w:tc>
         <w:tc>
@@ -18034,7 +17636,6 @@
                 <w:lang w:val="en-US"/>
               </w:rPr>
             </w:pPr>
-            <w:proofErr w:type="spellStart"/>
             <w:r>
               <w:rPr>
                 <w:b w:val="0"/>
@@ -18043,7 +17644,6 @@
               </w:rPr>
               <w:t>ShowAvailableLocations</w:t>
             </w:r>
-            <w:proofErr w:type="spellEnd"/>
           </w:p>
         </w:tc>
         <w:tc>
@@ -18146,21 +17746,7 @@
               <w:rPr>
                 <w:lang w:val="en-US"/>
               </w:rPr>
-              <w:t>Sum(</w:t>
-            </w:r>
-            <w:proofErr w:type="spellStart"/>
-            <w:r>
-              <w:rPr>
-                <w:lang w:val="en-US"/>
-              </w:rPr>
-              <w:t>SectorAvailableLocations</w:t>
-            </w:r>
-            <w:proofErr w:type="spellEnd"/>
-            <w:r>
-              <w:rPr>
-                <w:lang w:val="en-US"/>
-              </w:rPr>
-              <w:t>)</w:t>
+              <w:t>Sum(SectorAvailableLocations)</w:t>
             </w:r>
           </w:p>
         </w:tc>
@@ -18209,7 +17795,6 @@
                 <w:lang w:val="en-US"/>
               </w:rPr>
             </w:pPr>
-            <w:proofErr w:type="spellStart"/>
             <w:r>
               <w:rPr>
                 <w:b w:val="0"/>
@@ -18218,7 +17803,6 @@
               </w:rPr>
               <w:t>ShowReservedocations</w:t>
             </w:r>
-            <w:proofErr w:type="spellEnd"/>
           </w:p>
         </w:tc>
         <w:tc>
@@ -18321,21 +17905,7 @@
               <w:rPr>
                 <w:lang w:val="en-US"/>
               </w:rPr>
-              <w:t>Sum(</w:t>
-            </w:r>
-            <w:proofErr w:type="spellStart"/>
-            <w:r>
-              <w:rPr>
-                <w:lang w:val="en-US"/>
-              </w:rPr>
-              <w:t>SectorReservedLocations</w:t>
-            </w:r>
-            <w:proofErr w:type="spellEnd"/>
-            <w:r>
-              <w:rPr>
-                <w:lang w:val="en-US"/>
-              </w:rPr>
-              <w:t>)</w:t>
+              <w:t>Sum(SectorReservedLocations)</w:t>
             </w:r>
           </w:p>
         </w:tc>
@@ -18381,7 +17951,6 @@
                 <w:lang w:val="en-US"/>
               </w:rPr>
             </w:pPr>
-            <w:proofErr w:type="spellStart"/>
             <w:r>
               <w:rPr>
                 <w:b w:val="0"/>
@@ -18390,7 +17959,6 @@
               </w:rPr>
               <w:t>CountryId</w:t>
             </w:r>
-            <w:proofErr w:type="spellEnd"/>
           </w:p>
         </w:tc>
         <w:tc>
@@ -18542,7 +18110,6 @@
                 <w:lang w:val="en-US"/>
               </w:rPr>
             </w:pPr>
-            <w:proofErr w:type="spellStart"/>
             <w:r>
               <w:rPr>
                 <w:b w:val="0"/>
@@ -18551,7 +18118,6 @@
               </w:rPr>
               <w:t>CountryName</w:t>
             </w:r>
-            <w:proofErr w:type="spellEnd"/>
           </w:p>
         </w:tc>
         <w:tc>
@@ -18694,7 +18260,6 @@
                 <w:lang w:val="en-US"/>
               </w:rPr>
             </w:pPr>
-            <w:proofErr w:type="spellStart"/>
             <w:r>
               <w:rPr>
                 <w:b w:val="0"/>
@@ -18703,7 +18268,6 @@
               </w:rPr>
               <w:t>PlaceId</w:t>
             </w:r>
-            <w:proofErr w:type="spellEnd"/>
           </w:p>
         </w:tc>
         <w:tc>
@@ -18855,7 +18419,6 @@
                 <w:lang w:val="en-US"/>
               </w:rPr>
             </w:pPr>
-            <w:proofErr w:type="spellStart"/>
             <w:r>
               <w:rPr>
                 <w:b w:val="0"/>
@@ -18864,7 +18427,6 @@
               </w:rPr>
               <w:t>PlaceName</w:t>
             </w:r>
-            <w:proofErr w:type="spellEnd"/>
           </w:p>
         </w:tc>
         <w:tc>
@@ -18911,19 +18473,11 @@
                 <w:lang w:val="en-US"/>
               </w:rPr>
             </w:pPr>
-            <w:proofErr w:type="spellStart"/>
-            <w:r>
-              <w:rPr>
-                <w:lang w:val="en-US"/>
-              </w:rPr>
-              <w:t>Palce</w:t>
-            </w:r>
-            <w:proofErr w:type="spellEnd"/>
-            <w:r>
-              <w:rPr>
-                <w:lang w:val="en-US"/>
-              </w:rPr>
-              <w:t xml:space="preserve"> Name</w:t>
+            <w:r>
+              <w:rPr>
+                <w:lang w:val="en-US"/>
+              </w:rPr>
+              <w:t>Palce Name</w:t>
             </w:r>
           </w:p>
         </w:tc>
@@ -19015,7 +18569,6 @@
                 <w:lang w:val="en-US"/>
               </w:rPr>
             </w:pPr>
-            <w:proofErr w:type="spellStart"/>
             <w:r>
               <w:rPr>
                 <w:b w:val="0"/>
@@ -19024,7 +18577,6 @@
               </w:rPr>
               <w:t>TypeOfShowId</w:t>
             </w:r>
-            <w:proofErr w:type="spellEnd"/>
           </w:p>
         </w:tc>
         <w:tc>
@@ -19176,7 +18728,6 @@
                 <w:lang w:val="en-US"/>
               </w:rPr>
             </w:pPr>
-            <w:proofErr w:type="spellStart"/>
             <w:r>
               <w:rPr>
                 <w:b w:val="0"/>
@@ -19185,7 +18736,6 @@
               </w:rPr>
               <w:t>TypeOfShowName</w:t>
             </w:r>
-            <w:proofErr w:type="spellEnd"/>
           </w:p>
         </w:tc>
         <w:tc>
@@ -19328,7 +18878,6 @@
                 <w:lang w:val="en-US"/>
               </w:rPr>
             </w:pPr>
-            <w:proofErr w:type="spellStart"/>
             <w:r>
               <w:rPr>
                 <w:b w:val="0"/>
@@ -19337,7 +18886,6 @@
               </w:rPr>
               <w:t>LastSector</w:t>
             </w:r>
-            <w:proofErr w:type="spellEnd"/>
           </w:p>
         </w:tc>
         <w:tc>
@@ -19627,7 +19175,6 @@
                 <w:lang w:val="en-US"/>
               </w:rPr>
             </w:pPr>
-            <w:proofErr w:type="spellStart"/>
             <w:r>
               <w:rPr>
                 <w:b w:val="0"/>
@@ -19636,7 +19183,6 @@
               </w:rPr>
               <w:t>SectorId</w:t>
             </w:r>
-            <w:proofErr w:type="spellEnd"/>
           </w:p>
         </w:tc>
         <w:tc>
@@ -19782,7 +19328,6 @@
                 <w:lang w:val="en-US"/>
               </w:rPr>
             </w:pPr>
-            <w:proofErr w:type="spellStart"/>
             <w:r>
               <w:rPr>
                 <w:b w:val="0"/>
@@ -19791,7 +19336,6 @@
               </w:rPr>
               <w:t>SectorName</w:t>
             </w:r>
-            <w:proofErr w:type="spellEnd"/>
           </w:p>
         </w:tc>
         <w:tc>
@@ -19934,7 +19478,6 @@
                 <w:lang w:val="en-US"/>
               </w:rPr>
             </w:pPr>
-            <w:proofErr w:type="spellStart"/>
             <w:r>
               <w:rPr>
                 <w:b w:val="0"/>
@@ -19943,7 +19486,6 @@
               </w:rPr>
               <w:t>SectorPrice</w:t>
             </w:r>
-            <w:proofErr w:type="spellEnd"/>
           </w:p>
         </w:tc>
         <w:tc>
@@ -20089,7 +19631,6 @@
                 <w:lang w:val="en-US"/>
               </w:rPr>
             </w:pPr>
-            <w:proofErr w:type="spellStart"/>
             <w:r>
               <w:rPr>
                 <w:b w:val="0"/>
@@ -20099,7 +19640,6 @@
               <w:lastRenderedPageBreak/>
               <w:t>SectorAvailableLocations</w:t>
             </w:r>
-            <w:proofErr w:type="spellEnd"/>
           </w:p>
         </w:tc>
         <w:tc>
@@ -20242,7 +19782,6 @@
                 <w:lang w:val="en-US"/>
               </w:rPr>
             </w:pPr>
-            <w:proofErr w:type="spellStart"/>
             <w:r>
               <w:rPr>
                 <w:b w:val="0"/>
@@ -20251,7 +19790,6 @@
               </w:rPr>
               <w:t>SectorReservedLocations</w:t>
             </w:r>
-            <w:proofErr w:type="spellEnd"/>
           </w:p>
         </w:tc>
         <w:tc>
@@ -20397,7 +19935,6 @@
                 <w:lang w:val="en-US"/>
               </w:rPr>
             </w:pPr>
-            <w:proofErr w:type="spellStart"/>
             <w:r>
               <w:rPr>
                 <w:b w:val="0"/>
@@ -20406,7 +19943,6 @@
               </w:rPr>
               <w:t>SectorQuantityLocations</w:t>
             </w:r>
-            <w:proofErr w:type="spellEnd"/>
           </w:p>
         </w:tc>
         <w:tc>
@@ -20505,28 +20041,12 @@
                 <w:lang w:val="en-US"/>
               </w:rPr>
             </w:pPr>
-            <w:proofErr w:type="spellStart"/>
-            <w:r>
-              <w:rPr>
-                <w:lang w:val="en-US"/>
-              </w:rPr>
-              <w:t>SectorAvailableLocations</w:t>
-            </w:r>
-            <w:proofErr w:type="spellEnd"/>
-            <w:r>
-              <w:rPr>
-                <w:lang w:val="en-US"/>
-              </w:rPr>
-              <w:t xml:space="preserve"> + </w:t>
-            </w:r>
-            <w:proofErr w:type="spellStart"/>
-            <w:r>
-              <w:rPr>
-                <w:lang w:val="en-US"/>
-              </w:rPr>
-              <w:t>SectorReservedLocations</w:t>
-            </w:r>
-            <w:proofErr w:type="spellEnd"/>
+            <w:r>
+              <w:rPr>
+                <w:lang w:val="en-US"/>
+              </w:rPr>
+              <w:t>SectorAvailableLocations + SectorReservedLocations</w:t>
+            </w:r>
           </w:p>
         </w:tc>
         <w:tc>
@@ -20600,11 +20120,9 @@
             <w:r>
               <w:t xml:space="preserve">Transacción </w:t>
             </w:r>
-            <w:proofErr w:type="spellStart"/>
             <w:r>
               <w:t>TypeOfShow</w:t>
             </w:r>
-            <w:proofErr w:type="spellEnd"/>
           </w:p>
         </w:tc>
       </w:tr>
@@ -20819,7 +20337,6 @@
                 <w:bCs w:val="0"/>
               </w:rPr>
             </w:pPr>
-            <w:proofErr w:type="spellStart"/>
             <w:r>
               <w:rPr>
                 <w:b w:val="0"/>
@@ -20836,7 +20353,6 @@
               </w:rPr>
               <w:t>Id</w:t>
             </w:r>
-            <w:proofErr w:type="spellEnd"/>
           </w:p>
         </w:tc>
         <w:tc>
@@ -20996,7 +20512,6 @@
                 <w:bCs w:val="0"/>
               </w:rPr>
             </w:pPr>
-            <w:proofErr w:type="spellStart"/>
             <w:r>
               <w:rPr>
                 <w:b w:val="0"/>
@@ -21013,7 +20528,6 @@
               </w:rPr>
               <w:t>Name</w:t>
             </w:r>
-            <w:proofErr w:type="spellEnd"/>
           </w:p>
         </w:tc>
         <w:tc>
@@ -21202,14 +20716,12 @@
                 <w:bCs w:val="0"/>
               </w:rPr>
             </w:pPr>
-            <w:proofErr w:type="spellStart"/>
             <w:r>
               <w:rPr>
                 <w:lang w:val="en-US"/>
               </w:rPr>
               <w:t>Nombre</w:t>
             </w:r>
-            <w:proofErr w:type="spellEnd"/>
           </w:p>
         </w:tc>
         <w:tc>
@@ -21286,14 +20798,12 @@
                 <w:lang w:val="en-US"/>
               </w:rPr>
             </w:pPr>
-            <w:proofErr w:type="spellStart"/>
             <w:r>
               <w:rPr>
                 <w:lang w:val="en-US"/>
               </w:rPr>
               <w:t>Atributo</w:t>
             </w:r>
-            <w:proofErr w:type="spellEnd"/>
           </w:p>
         </w:tc>
         <w:tc>
@@ -21316,14 +20826,12 @@
                 <w:lang w:val="en-US"/>
               </w:rPr>
             </w:pPr>
-            <w:proofErr w:type="spellStart"/>
             <w:r>
               <w:rPr>
                 <w:lang w:val="en-US"/>
               </w:rPr>
               <w:t>Tabla</w:t>
             </w:r>
-            <w:proofErr w:type="spellEnd"/>
           </w:p>
         </w:tc>
       </w:tr>
@@ -21350,7 +20858,6 @@
                 <w:lang w:val="en-US"/>
               </w:rPr>
             </w:pPr>
-            <w:proofErr w:type="spellStart"/>
             <w:r>
               <w:rPr>
                 <w:b w:val="0"/>
@@ -21359,7 +20866,6 @@
               </w:rPr>
               <w:t>UCountryName</w:t>
             </w:r>
-            <w:proofErr w:type="spellEnd"/>
           </w:p>
         </w:tc>
         <w:tc>
@@ -21438,14 +20944,12 @@
                 <w:lang w:val="en-US"/>
               </w:rPr>
             </w:pPr>
-            <w:proofErr w:type="spellStart"/>
             <w:r>
               <w:rPr>
                 <w:lang w:val="en-US"/>
               </w:rPr>
               <w:t>CountryName</w:t>
             </w:r>
-            <w:proofErr w:type="spellEnd"/>
           </w:p>
         </w:tc>
         <w:tc>
@@ -21497,7 +21001,6 @@
                 <w:bCs w:val="0"/>
               </w:rPr>
             </w:pPr>
-            <w:proofErr w:type="spellStart"/>
             <w:r>
               <w:rPr>
                 <w:b w:val="0"/>
@@ -21522,7 +21025,6 @@
               </w:rPr>
               <w:t>Name</w:t>
             </w:r>
-            <w:proofErr w:type="spellEnd"/>
           </w:p>
         </w:tc>
         <w:tc>
@@ -21597,14 +21099,12 @@
                 <w:lang w:val="en-US"/>
               </w:rPr>
             </w:pPr>
-            <w:proofErr w:type="spellStart"/>
             <w:r>
               <w:rPr>
                 <w:lang w:val="en-US"/>
               </w:rPr>
               <w:t>TypeOfShowName</w:t>
             </w:r>
-            <w:proofErr w:type="spellEnd"/>
           </w:p>
         </w:tc>
         <w:tc>
@@ -21625,14 +21125,12 @@
                 <w:lang w:val="en-US"/>
               </w:rPr>
             </w:pPr>
-            <w:proofErr w:type="spellStart"/>
             <w:r>
               <w:rPr>
                 <w:lang w:val="en-US"/>
               </w:rPr>
               <w:t>TypeOfShow</w:t>
             </w:r>
-            <w:proofErr w:type="spellEnd"/>
           </w:p>
         </w:tc>
       </w:tr>
@@ -21705,11 +21203,9 @@
             <w:r>
               <w:t xml:space="preserve"> </w:t>
             </w:r>
-            <w:proofErr w:type="spellStart"/>
             <w:r>
               <w:t>SaleCountry</w:t>
             </w:r>
-            <w:proofErr w:type="spellEnd"/>
           </w:p>
         </w:tc>
       </w:tr>
@@ -21767,7 +21263,6 @@
                 <w:bCs/>
               </w:rPr>
             </w:pPr>
-            <w:proofErr w:type="spellStart"/>
             <w:r>
               <w:rPr>
                 <w:b/>
@@ -21776,7 +21271,6 @@
               </w:rPr>
               <w:t>SuperType</w:t>
             </w:r>
-            <w:proofErr w:type="spellEnd"/>
           </w:p>
         </w:tc>
         <w:tc>
@@ -21831,7 +21325,6 @@
                 <w:bCs w:val="0"/>
               </w:rPr>
             </w:pPr>
-            <w:proofErr w:type="spellStart"/>
             <w:r>
               <w:rPr>
                 <w:b w:val="0"/>
@@ -21848,7 +21341,6 @@
               </w:rPr>
               <w:t>CountryId</w:t>
             </w:r>
-            <w:proofErr w:type="spellEnd"/>
           </w:p>
         </w:tc>
         <w:tc>
@@ -21870,7 +21362,6 @@
                 <w:bCs/>
               </w:rPr>
             </w:pPr>
-            <w:proofErr w:type="spellStart"/>
             <w:r>
               <w:rPr>
                 <w:lang w:val="en-US"/>
@@ -21883,7 +21374,6 @@
               </w:rPr>
               <w:t>d</w:t>
             </w:r>
-            <w:proofErr w:type="spellEnd"/>
           </w:p>
         </w:tc>
         <w:tc>
@@ -21937,7 +21427,6 @@
                 <w:bCs w:val="0"/>
               </w:rPr>
             </w:pPr>
-            <w:proofErr w:type="spellStart"/>
             <w:r>
               <w:rPr>
                 <w:b w:val="0"/>
@@ -21954,7 +21443,6 @@
               </w:rPr>
               <w:t>CountryName</w:t>
             </w:r>
-            <w:proofErr w:type="spellEnd"/>
           </w:p>
         </w:tc>
         <w:tc>
@@ -21976,14 +21464,12 @@
                 <w:bCs/>
               </w:rPr>
             </w:pPr>
-            <w:proofErr w:type="spellStart"/>
             <w:r>
               <w:rPr>
                 <w:lang w:val="en-US"/>
               </w:rPr>
               <w:t>CountryName</w:t>
             </w:r>
-            <w:proofErr w:type="spellEnd"/>
           </w:p>
         </w:tc>
         <w:tc>
@@ -22338,9 +21824,8 @@
           <w:sz w:val="24"/>
           <w:szCs w:val="22"/>
         </w:rPr>
-        <w:t>“</w:t>
-      </w:r>
-      <w:proofErr w:type="spellStart"/>
+        <w:t>“ListAllShows”</w:t>
+      </w:r>
       <w:r>
         <w:rPr>
           <w:rFonts w:eastAsiaTheme="minorHAnsi" w:cstheme="minorBidi"/>
@@ -22349,9 +21834,8 @@
           <w:sz w:val="24"/>
           <w:szCs w:val="22"/>
         </w:rPr>
-        <w:t>ListAllShows</w:t>
-      </w:r>
-      <w:proofErr w:type="spellEnd"/>
+        <w:t xml:space="preserve"> (Listado de todos los shows existentes, con su nombre de espectáculo, sector, precio, localidades disponibles, fecha de evento, y lugar del evento)</w:t>
+      </w:r>
       <w:r>
         <w:rPr>
           <w:rFonts w:eastAsiaTheme="minorHAnsi" w:cstheme="minorBidi"/>
@@ -22360,7 +21844,7 @@
           <w:sz w:val="24"/>
           <w:szCs w:val="22"/>
         </w:rPr>
-        <w:t>”</w:t>
+        <w:t>, “ListShowByTypeOfShow”</w:t>
       </w:r>
       <w:r>
         <w:rPr>
@@ -22370,7 +21854,7 @@
           <w:sz w:val="24"/>
           <w:szCs w:val="22"/>
         </w:rPr>
-        <w:t xml:space="preserve"> (Listado de todos los shows existentes, con su nombre de espectáculo, sector, precio, localidades disponibles, fecha de evento, y lugar del evento)</w:t>
+        <w:t xml:space="preserve"> (Listado de todos los shows agrupados por tipo de espectáculo</w:t>
       </w:r>
       <w:r>
         <w:rPr>
@@ -22380,9 +21864,8 @@
           <w:sz w:val="24"/>
           <w:szCs w:val="22"/>
         </w:rPr>
-        <w:t>, “</w:t>
-      </w:r>
-      <w:proofErr w:type="spellStart"/>
+        <w:t>, con su t</w:t>
+      </w:r>
       <w:r>
         <w:rPr>
           <w:rFonts w:eastAsiaTheme="minorHAnsi" w:cstheme="minorBidi"/>
@@ -22391,9 +21874,8 @@
           <w:sz w:val="24"/>
           <w:szCs w:val="22"/>
         </w:rPr>
-        <w:t>ListShowByTypeOfShow</w:t>
-      </w:r>
-      <w:proofErr w:type="spellEnd"/>
+        <w:t>ipo de evento</w:t>
+      </w:r>
       <w:r>
         <w:rPr>
           <w:rFonts w:eastAsiaTheme="minorHAnsi" w:cstheme="minorBidi"/>
@@ -22402,7 +21884,7 @@
           <w:sz w:val="24"/>
           <w:szCs w:val="22"/>
         </w:rPr>
-        <w:t>”</w:t>
+        <w:t>,</w:t>
       </w:r>
       <w:r>
         <w:rPr>
@@ -22412,7 +21894,7 @@
           <w:sz w:val="24"/>
           <w:szCs w:val="22"/>
         </w:rPr>
-        <w:t xml:space="preserve"> (Listado de todos los shows agrupados por tipo de espectáculo</w:t>
+        <w:t xml:space="preserve"> </w:t>
       </w:r>
       <w:r>
         <w:rPr>
@@ -22422,7 +21904,7 @@
           <w:sz w:val="24"/>
           <w:szCs w:val="22"/>
         </w:rPr>
-        <w:t>, con su t</w:t>
+        <w:t>e</w:t>
       </w:r>
       <w:r>
         <w:rPr>
@@ -22432,7 +21914,7 @@
           <w:sz w:val="24"/>
           <w:szCs w:val="22"/>
         </w:rPr>
-        <w:t>ipo de evento</w:t>
+        <w:t>vento</w:t>
       </w:r>
       <w:r>
         <w:rPr>
@@ -22462,7 +21944,7 @@
           <w:sz w:val="24"/>
           <w:szCs w:val="22"/>
         </w:rPr>
-        <w:t>e</w:t>
+        <w:t>l</w:t>
       </w:r>
       <w:r>
         <w:rPr>
@@ -22472,7 +21954,7 @@
           <w:sz w:val="24"/>
           <w:szCs w:val="22"/>
         </w:rPr>
-        <w:t>vento</w:t>
+        <w:t>ugar</w:t>
       </w:r>
       <w:r>
         <w:rPr>
@@ -22482,7 +21964,7 @@
           <w:sz w:val="24"/>
           <w:szCs w:val="22"/>
         </w:rPr>
-        <w:t>,</w:t>
+        <w:t>, y</w:t>
       </w:r>
       <w:r>
         <w:rPr>
@@ -22502,7 +21984,7 @@
           <w:sz w:val="24"/>
           <w:szCs w:val="22"/>
         </w:rPr>
-        <w:t>l</w:t>
+        <w:t>f</w:t>
       </w:r>
       <w:r>
         <w:rPr>
@@ -22512,7 +21994,7 @@
           <w:sz w:val="24"/>
           <w:szCs w:val="22"/>
         </w:rPr>
-        <w:t>ugar</w:t>
+        <w:t>echa</w:t>
       </w:r>
       <w:r>
         <w:rPr>
@@ -22522,7 +22004,7 @@
           <w:sz w:val="24"/>
           <w:szCs w:val="22"/>
         </w:rPr>
-        <w:t>, y</w:t>
+        <w:t xml:space="preserve"> del evento), y por ultimo</w:t>
       </w:r>
       <w:r>
         <w:rPr>
@@ -22532,69 +22014,7 @@
           <w:sz w:val="24"/>
           <w:szCs w:val="22"/>
         </w:rPr>
-        <w:t xml:space="preserve"> </w:t>
-      </w:r>
-      <w:r>
-        <w:rPr>
-          <w:rFonts w:eastAsiaTheme="minorHAnsi" w:cstheme="minorBidi"/>
-          <w:b w:val="0"/>
-          <w:bCs w:val="0"/>
-          <w:sz w:val="24"/>
-          <w:szCs w:val="22"/>
-        </w:rPr>
-        <w:t>f</w:t>
-      </w:r>
-      <w:r>
-        <w:rPr>
-          <w:rFonts w:eastAsiaTheme="minorHAnsi" w:cstheme="minorBidi"/>
-          <w:b w:val="0"/>
-          <w:bCs w:val="0"/>
-          <w:sz w:val="24"/>
-          <w:szCs w:val="22"/>
-        </w:rPr>
-        <w:t>echa</w:t>
-      </w:r>
-      <w:r>
-        <w:rPr>
-          <w:rFonts w:eastAsiaTheme="minorHAnsi" w:cstheme="minorBidi"/>
-          <w:b w:val="0"/>
-          <w:bCs w:val="0"/>
-          <w:sz w:val="24"/>
-          <w:szCs w:val="22"/>
-        </w:rPr>
-        <w:t xml:space="preserve"> del evento), y por ultimo</w:t>
-      </w:r>
-      <w:r>
-        <w:rPr>
-          <w:rFonts w:eastAsiaTheme="minorHAnsi" w:cstheme="minorBidi"/>
-          <w:b w:val="0"/>
-          <w:bCs w:val="0"/>
-          <w:sz w:val="24"/>
-          <w:szCs w:val="22"/>
-        </w:rPr>
-        <w:t xml:space="preserve"> “</w:t>
-      </w:r>
-      <w:proofErr w:type="spellStart"/>
-      <w:r>
-        <w:rPr>
-          <w:rFonts w:eastAsiaTheme="minorHAnsi" w:cstheme="minorBidi"/>
-          <w:b w:val="0"/>
-          <w:bCs w:val="0"/>
-          <w:sz w:val="24"/>
-          <w:szCs w:val="22"/>
-        </w:rPr>
-        <w:t>ListShowByTypeOfShowAndCountry</w:t>
-      </w:r>
-      <w:proofErr w:type="spellEnd"/>
-      <w:r>
-        <w:rPr>
-          <w:rFonts w:eastAsiaTheme="minorHAnsi" w:cstheme="minorBidi"/>
-          <w:b w:val="0"/>
-          <w:bCs w:val="0"/>
-          <w:sz w:val="24"/>
-          <w:szCs w:val="22"/>
-        </w:rPr>
-        <w:t>”</w:t>
+        <w:t xml:space="preserve"> “ListShowByTypeOfShowAndCountry”</w:t>
       </w:r>
       <w:r>
         <w:rPr>
@@ -23002,9 +22422,8 @@
           <w:sz w:val="24"/>
           <w:szCs w:val="22"/>
         </w:rPr>
-        <w:t xml:space="preserve"> en el </w:t>
-      </w:r>
-      <w:proofErr w:type="spellStart"/>
+        <w:t xml:space="preserve"> en el Work With de “Show”. E</w:t>
+      </w:r>
       <w:r>
         <w:rPr>
           <w:rFonts w:eastAsiaTheme="minorHAnsi" w:cstheme="minorBidi"/>
@@ -23013,9 +22432,8 @@
           <w:sz w:val="24"/>
           <w:szCs w:val="22"/>
         </w:rPr>
-        <w:t>Work</w:t>
-      </w:r>
-      <w:proofErr w:type="spellEnd"/>
+        <w:t xml:space="preserve">l </w:t>
+      </w:r>
       <w:r>
         <w:rPr>
           <w:rFonts w:eastAsiaTheme="minorHAnsi" w:cstheme="minorBidi"/>
@@ -23024,9 +22442,8 @@
           <w:sz w:val="24"/>
           <w:szCs w:val="22"/>
         </w:rPr>
-        <w:t xml:space="preserve"> </w:t>
-      </w:r>
-      <w:proofErr w:type="spellStart"/>
+        <w:t>cometido</w:t>
+      </w:r>
       <w:r>
         <w:rPr>
           <w:rFonts w:eastAsiaTheme="minorHAnsi" w:cstheme="minorBidi"/>
@@ -23035,9 +22452,8 @@
           <w:sz w:val="24"/>
           <w:szCs w:val="22"/>
         </w:rPr>
-        <w:t>With</w:t>
-      </w:r>
-      <w:proofErr w:type="spellEnd"/>
+        <w:t xml:space="preserve"> </w:t>
+      </w:r>
       <w:r>
         <w:rPr>
           <w:rFonts w:eastAsiaTheme="minorHAnsi" w:cstheme="minorBidi"/>
@@ -23046,7 +22462,7 @@
           <w:sz w:val="24"/>
           <w:szCs w:val="22"/>
         </w:rPr>
-        <w:t xml:space="preserve"> de “Show”. E</w:t>
+        <w:t xml:space="preserve">es </w:t>
       </w:r>
       <w:r>
         <w:rPr>
@@ -23056,7 +22472,7 @@
           <w:sz w:val="24"/>
           <w:szCs w:val="22"/>
         </w:rPr>
-        <w:t xml:space="preserve">l fin </w:t>
+        <w:t xml:space="preserve">tener un resultado </w:t>
       </w:r>
       <w:r>
         <w:rPr>
@@ -23066,7 +22482,7 @@
           <w:sz w:val="24"/>
           <w:szCs w:val="22"/>
         </w:rPr>
-        <w:t xml:space="preserve">es </w:t>
+        <w:t xml:space="preserve">personalizado </w:t>
       </w:r>
       <w:r>
         <w:rPr>
@@ -23076,7 +22492,27 @@
           <w:sz w:val="24"/>
           <w:szCs w:val="22"/>
         </w:rPr>
-        <w:t xml:space="preserve">tener un mejor resultado del listado. </w:t>
+        <w:t>del listado</w:t>
+      </w:r>
+      <w:r>
+        <w:rPr>
+          <w:rFonts w:eastAsiaTheme="minorHAnsi" w:cstheme="minorBidi"/>
+          <w:b w:val="0"/>
+          <w:bCs w:val="0"/>
+          <w:sz w:val="24"/>
+          <w:szCs w:val="22"/>
+        </w:rPr>
+        <w:t xml:space="preserve"> cumpliendo con el requerimiento funcional</w:t>
+      </w:r>
+      <w:r>
+        <w:rPr>
+          <w:rFonts w:eastAsiaTheme="minorHAnsi" w:cstheme="minorBidi"/>
+          <w:b w:val="0"/>
+          <w:bCs w:val="0"/>
+          <w:sz w:val="24"/>
+          <w:szCs w:val="22"/>
+        </w:rPr>
+        <w:t xml:space="preserve">. </w:t>
       </w:r>
     </w:p>
     <w:p>
@@ -23103,7 +22539,6 @@
           <w:bCs w:val="0"/>
           <w:sz w:val="24"/>
           <w:szCs w:val="22"/>
-          <w:highlight w:val="yellow"/>
         </w:rPr>
         <w:t xml:space="preserve">El </w:t>
       </w:r>
@@ -23114,7 +22549,6 @@
           <w:bCs w:val="0"/>
           <w:sz w:val="24"/>
           <w:szCs w:val="22"/>
-          <w:highlight w:val="yellow"/>
         </w:rPr>
         <w:t xml:space="preserve">tercer </w:t>
       </w:r>
@@ -23125,7 +22559,6 @@
           <w:bCs w:val="0"/>
           <w:sz w:val="24"/>
           <w:szCs w:val="22"/>
-          <w:highlight w:val="yellow"/>
         </w:rPr>
         <w:t>punto importante por detallar</w:t>
       </w:r>
@@ -23136,7 +22569,6 @@
           <w:bCs w:val="0"/>
           <w:sz w:val="24"/>
           <w:szCs w:val="22"/>
-          <w:highlight w:val="yellow"/>
         </w:rPr>
         <w:t xml:space="preserve">, son </w:t>
       </w:r>
@@ -23147,7 +22579,6 @@
           <w:bCs w:val="0"/>
           <w:sz w:val="24"/>
           <w:szCs w:val="22"/>
-          <w:highlight w:val="yellow"/>
         </w:rPr>
         <w:t>los filtros</w:t>
       </w:r>
@@ -23158,11 +22589,9 @@
           <w:bCs w:val="0"/>
           <w:sz w:val="24"/>
           <w:szCs w:val="22"/>
-          <w:highlight w:val="yellow"/>
-        </w:rPr>
-        <w:t xml:space="preserve"> en el Web Panel del </w:t>
-      </w:r>
-      <w:proofErr w:type="spellStart"/>
+        </w:rPr>
+        <w:t xml:space="preserve"> en el Web Panel del Work With de “Show”</w:t>
+      </w:r>
       <w:r>
         <w:rPr>
           <w:rFonts w:eastAsiaTheme="minorHAnsi" w:cstheme="minorBidi"/>
@@ -23170,11 +22599,9 @@
           <w:bCs w:val="0"/>
           <w:sz w:val="24"/>
           <w:szCs w:val="22"/>
-          <w:highlight w:val="yellow"/>
-        </w:rPr>
-        <w:t>Work</w:t>
-      </w:r>
-      <w:proofErr w:type="spellEnd"/>
+        </w:rPr>
+        <w:t>.</w:t>
+      </w:r>
       <w:r>
         <w:rPr>
           <w:rFonts w:eastAsiaTheme="minorHAnsi" w:cstheme="minorBidi"/>
@@ -23182,11 +22609,9 @@
           <w:bCs w:val="0"/>
           <w:sz w:val="24"/>
           <w:szCs w:val="22"/>
-          <w:highlight w:val="yellow"/>
         </w:rPr>
         <w:t xml:space="preserve"> </w:t>
       </w:r>
-      <w:proofErr w:type="spellStart"/>
       <w:r>
         <w:rPr>
           <w:rFonts w:eastAsiaTheme="minorHAnsi" w:cstheme="minorBidi"/>
@@ -23194,11 +22619,9 @@
           <w:bCs w:val="0"/>
           <w:sz w:val="24"/>
           <w:szCs w:val="22"/>
-          <w:highlight w:val="yellow"/>
-        </w:rPr>
-        <w:t>With</w:t>
-      </w:r>
-      <w:proofErr w:type="spellEnd"/>
+        </w:rPr>
+        <w:t>Estos</w:t>
+      </w:r>
       <w:r>
         <w:rPr>
           <w:rFonts w:eastAsiaTheme="minorHAnsi" w:cstheme="minorBidi"/>
@@ -23206,9 +22629,8 @@
           <w:bCs w:val="0"/>
           <w:sz w:val="24"/>
           <w:szCs w:val="22"/>
-          <w:highlight w:val="yellow"/>
-        </w:rPr>
-        <w:t xml:space="preserve"> de “Show”</w:t>
+        </w:rPr>
+        <w:t xml:space="preserve"> filtros </w:t>
       </w:r>
       <w:r>
         <w:rPr>
@@ -23217,9 +22639,8 @@
           <w:bCs w:val="0"/>
           <w:sz w:val="24"/>
           <w:szCs w:val="22"/>
-          <w:highlight w:val="yellow"/>
-        </w:rPr>
-        <w:t>.</w:t>
+        </w:rPr>
+        <w:t xml:space="preserve">aplicados en los listados </w:t>
       </w:r>
       <w:r>
         <w:rPr>
@@ -23228,9 +22649,8 @@
           <w:bCs w:val="0"/>
           <w:sz w:val="24"/>
           <w:szCs w:val="22"/>
-          <w:highlight w:val="yellow"/>
-        </w:rPr>
-        <w:t xml:space="preserve"> </w:t>
+        </w:rPr>
+        <w:t>Web</w:t>
       </w:r>
       <w:r>
         <w:rPr>
@@ -23239,9 +22659,8 @@
           <w:bCs w:val="0"/>
           <w:sz w:val="24"/>
           <w:szCs w:val="22"/>
-          <w:highlight w:val="yellow"/>
-        </w:rPr>
-        <w:t>Estos</w:t>
+        </w:rPr>
+        <w:t xml:space="preserve"> </w:t>
       </w:r>
       <w:r>
         <w:rPr>
@@ -23250,9 +22669,8 @@
           <w:bCs w:val="0"/>
           <w:sz w:val="24"/>
           <w:szCs w:val="22"/>
-          <w:highlight w:val="yellow"/>
-        </w:rPr>
-        <w:t xml:space="preserve"> filtros </w:t>
+        </w:rPr>
+        <w:t xml:space="preserve">no estaban siendo aplicados a los listados PDF </w:t>
       </w:r>
       <w:r>
         <w:rPr>
@@ -23261,9 +22679,8 @@
           <w:bCs w:val="0"/>
           <w:sz w:val="24"/>
           <w:szCs w:val="22"/>
-          <w:highlight w:val="yellow"/>
-        </w:rPr>
-        <w:t xml:space="preserve">aplicados en los listados </w:t>
+        </w:rPr>
+        <w:t xml:space="preserve">del mismo Web Panel. Se llegó a la conclusión de que era importante aplicar estos filtros a los listados PDF, pero lamentablemente esta modificación no </w:t>
       </w:r>
       <w:r>
         <w:rPr>
@@ -23272,9 +22689,8 @@
           <w:bCs w:val="0"/>
           <w:sz w:val="24"/>
           <w:szCs w:val="22"/>
-          <w:highlight w:val="yellow"/>
-        </w:rPr>
-        <w:t>Web</w:t>
+        </w:rPr>
+        <w:t xml:space="preserve">se </w:t>
       </w:r>
       <w:r>
         <w:rPr>
@@ -23283,9 +22699,8 @@
           <w:bCs w:val="0"/>
           <w:sz w:val="24"/>
           <w:szCs w:val="22"/>
-          <w:highlight w:val="yellow"/>
-        </w:rPr>
-        <w:t xml:space="preserve"> </w:t>
+        </w:rPr>
+        <w:t>incluyó</w:t>
       </w:r>
       <w:r>
         <w:rPr>
@@ -23294,9 +22709,16 @@
           <w:bCs w:val="0"/>
           <w:sz w:val="24"/>
           <w:szCs w:val="22"/>
-          <w:highlight w:val="yellow"/>
-        </w:rPr>
-        <w:t xml:space="preserve">no estaban siendo aplicados a los listados PDF </w:t>
+        </w:rPr>
+        <w:t xml:space="preserve"> dentro del alcance de este proyecto, </w:t>
+      </w:r>
+      <w:r>
+        <w:rPr>
+          <w:rFonts w:eastAsiaTheme="minorHAnsi" w:cstheme="minorBidi"/>
+          <w:sz w:val="24"/>
+          <w:szCs w:val="22"/>
+        </w:rPr>
+        <w:t>por lo que no se aplican los filtros del Web Panel a los listados PDF</w:t>
       </w:r>
       <w:r>
         <w:rPr>
@@ -23305,27 +22727,6 @@
           <w:bCs w:val="0"/>
           <w:sz w:val="24"/>
           <w:szCs w:val="22"/>
-          <w:highlight w:val="yellow"/>
-        </w:rPr>
-        <w:t xml:space="preserve">del mismo Web Panel. Se llegó a la conclusión de que era importante aplicar estos filtros a los listados PDF, pero lamentablemente esta modificación no entro dentro del alcance de este proyecto, </w:t>
-      </w:r>
-      <w:r>
-        <w:rPr>
-          <w:rFonts w:eastAsiaTheme="minorHAnsi" w:cstheme="minorBidi"/>
-          <w:sz w:val="24"/>
-          <w:szCs w:val="22"/>
-          <w:highlight w:val="yellow"/>
-        </w:rPr>
-        <w:t>por lo que no se aplican los filtros del Web Panel a los listados PDF</w:t>
-      </w:r>
-      <w:r>
-        <w:rPr>
-          <w:rFonts w:eastAsiaTheme="minorHAnsi" w:cstheme="minorBidi"/>
-          <w:b w:val="0"/>
-          <w:bCs w:val="0"/>
-          <w:sz w:val="24"/>
-          <w:szCs w:val="22"/>
-          <w:highlight w:val="yellow"/>
         </w:rPr>
         <w:t>.</w:t>
       </w:r>
@@ -23595,9 +22996,8 @@
           <w:sz w:val="24"/>
           <w:szCs w:val="22"/>
         </w:rPr>
-        <w:t>fue denominado “</w:t>
-      </w:r>
-      <w:proofErr w:type="spellStart"/>
+        <w:t>fue denominado “SGC</w:t>
+      </w:r>
       <w:r>
         <w:rPr>
           <w:rFonts w:eastAsiaTheme="minorHAnsi" w:cstheme="minorBidi"/>
@@ -23606,7 +23006,7 @@
           <w:sz w:val="24"/>
           <w:szCs w:val="22"/>
         </w:rPr>
-        <w:t>SGC</w:t>
+        <w:t>o</w:t>
       </w:r>
       <w:r>
         <w:rPr>
@@ -23616,28 +23016,7 @@
           <w:sz w:val="24"/>
           <w:szCs w:val="22"/>
         </w:rPr>
-        <w:t>o</w:t>
-      </w:r>
-      <w:r>
-        <w:rPr>
-          <w:rFonts w:eastAsiaTheme="minorHAnsi" w:cstheme="minorBidi"/>
-          <w:b w:val="0"/>
-          <w:bCs w:val="0"/>
-          <w:sz w:val="24"/>
-          <w:szCs w:val="22"/>
-        </w:rPr>
-        <w:t>untryShow</w:t>
-      </w:r>
-      <w:proofErr w:type="spellEnd"/>
-      <w:r>
-        <w:rPr>
-          <w:rFonts w:eastAsiaTheme="minorHAnsi" w:cstheme="minorBidi"/>
-          <w:b w:val="0"/>
-          <w:bCs w:val="0"/>
-          <w:sz w:val="24"/>
-          <w:szCs w:val="22"/>
-        </w:rPr>
-        <w:t>”</w:t>
+        <w:t>untryShow”</w:t>
       </w:r>
       <w:r>
         <w:rPr>
@@ -23665,7 +23044,6 @@
           <w:bCs w:val="0"/>
           <w:sz w:val="24"/>
           <w:szCs w:val="22"/>
-          <w:highlight w:val="yellow"/>
         </w:rPr>
       </w:pPr>
       <w:r>
@@ -23675,7 +23053,6 @@
           <w:bCs w:val="0"/>
           <w:sz w:val="24"/>
           <w:szCs w:val="22"/>
-          <w:highlight w:val="yellow"/>
         </w:rPr>
         <w:t>Otro punto importante para detallar</w:t>
       </w:r>
@@ -23686,7 +23063,6 @@
           <w:bCs w:val="0"/>
           <w:sz w:val="24"/>
           <w:szCs w:val="22"/>
-          <w:highlight w:val="yellow"/>
         </w:rPr>
         <w:t xml:space="preserve">, </w:t>
       </w:r>
@@ -23697,7 +23073,6 @@
           <w:bCs w:val="0"/>
           <w:sz w:val="24"/>
           <w:szCs w:val="22"/>
-          <w:highlight w:val="yellow"/>
         </w:rPr>
         <w:t>son los controles realizados en</w:t>
       </w:r>
@@ -23708,11 +23083,9 @@
           <w:bCs w:val="0"/>
           <w:sz w:val="24"/>
           <w:szCs w:val="22"/>
-          <w:highlight w:val="yellow"/>
-        </w:rPr>
-        <w:t xml:space="preserve"> el </w:t>
-      </w:r>
-      <w:proofErr w:type="spellStart"/>
+        </w:rPr>
+        <w:t xml:space="preserve"> el update </w:t>
+      </w:r>
       <w:r>
         <w:rPr>
           <w:rFonts w:eastAsiaTheme="minorHAnsi" w:cstheme="minorBidi"/>
@@ -23720,11 +23093,9 @@
           <w:bCs w:val="0"/>
           <w:sz w:val="24"/>
           <w:szCs w:val="22"/>
-          <w:highlight w:val="yellow"/>
-        </w:rPr>
-        <w:t>update</w:t>
-      </w:r>
-      <w:proofErr w:type="spellEnd"/>
+        </w:rPr>
+        <w:t>de</w:t>
+      </w:r>
       <w:r>
         <w:rPr>
           <w:rFonts w:eastAsiaTheme="minorHAnsi" w:cstheme="minorBidi"/>
@@ -23732,9 +23103,8 @@
           <w:bCs w:val="0"/>
           <w:sz w:val="24"/>
           <w:szCs w:val="22"/>
-          <w:highlight w:val="yellow"/>
-        </w:rPr>
-        <w:t xml:space="preserve"> </w:t>
+        </w:rPr>
+        <w:t xml:space="preserve"> show</w:t>
       </w:r>
       <w:r>
         <w:rPr>
@@ -23743,9 +23113,8 @@
           <w:bCs w:val="0"/>
           <w:sz w:val="24"/>
           <w:szCs w:val="22"/>
-          <w:highlight w:val="yellow"/>
-        </w:rPr>
-        <w:t>de</w:t>
+        </w:rPr>
+        <w:t>. Las modificaciones en un Show no podrán ser tomadas en cuenta, cuando existen ventas sobre el Show, o si el evento finalizo</w:t>
       </w:r>
       <w:r>
         <w:rPr>
@@ -23754,29 +23123,6 @@
           <w:bCs w:val="0"/>
           <w:sz w:val="24"/>
           <w:szCs w:val="22"/>
-          <w:highlight w:val="yellow"/>
-        </w:rPr>
-        <w:t xml:space="preserve"> show</w:t>
-      </w:r>
-      <w:r>
-        <w:rPr>
-          <w:rFonts w:eastAsiaTheme="minorHAnsi" w:cstheme="minorBidi"/>
-          <w:b w:val="0"/>
-          <w:bCs w:val="0"/>
-          <w:sz w:val="24"/>
-          <w:szCs w:val="22"/>
-          <w:highlight w:val="yellow"/>
-        </w:rPr>
-        <w:t>. Las modificaciones en un Show no podrán ser tomadas en cuenta, cuando existen ventas sobre el Show, o si el evento finalizo</w:t>
-      </w:r>
-      <w:r>
-        <w:rPr>
-          <w:rFonts w:eastAsiaTheme="minorHAnsi" w:cstheme="minorBidi"/>
-          <w:b w:val="0"/>
-          <w:bCs w:val="0"/>
-          <w:sz w:val="24"/>
-          <w:szCs w:val="22"/>
-          <w:highlight w:val="yellow"/>
         </w:rPr>
         <w:t>.</w:t>
       </w:r>
@@ -23805,7 +23151,6 @@
           <w:bCs w:val="0"/>
           <w:sz w:val="24"/>
           <w:szCs w:val="22"/>
-          <w:highlight w:val="yellow"/>
         </w:rPr>
         <w:t>Por último, s</w:t>
       </w:r>
@@ -23816,7 +23161,6 @@
           <w:bCs w:val="0"/>
           <w:sz w:val="24"/>
           <w:szCs w:val="22"/>
-          <w:highlight w:val="yellow"/>
         </w:rPr>
         <w:t xml:space="preserve">e implemento un </w:t>
       </w:r>
@@ -23827,7 +23171,6 @@
           <w:bCs w:val="0"/>
           <w:sz w:val="24"/>
           <w:szCs w:val="22"/>
-          <w:highlight w:val="yellow"/>
         </w:rPr>
         <w:t>j</w:t>
       </w:r>
@@ -23838,7 +23181,6 @@
           <w:bCs w:val="0"/>
           <w:sz w:val="24"/>
           <w:szCs w:val="22"/>
-          <w:highlight w:val="yellow"/>
         </w:rPr>
         <w:t xml:space="preserve">uego de pruebas </w:t>
       </w:r>
@@ -23849,7 +23191,6 @@
           <w:bCs w:val="0"/>
           <w:sz w:val="24"/>
           <w:szCs w:val="22"/>
-          <w:highlight w:val="yellow"/>
         </w:rPr>
         <w:t xml:space="preserve">completo </w:t>
       </w:r>
@@ -23860,7 +23201,6 @@
           <w:bCs w:val="0"/>
           <w:sz w:val="24"/>
           <w:szCs w:val="22"/>
-          <w:highlight w:val="yellow"/>
         </w:rPr>
         <w:t>para todas las transacciones</w:t>
       </w:r>
@@ -23871,7 +23211,6 @@
           <w:bCs w:val="0"/>
           <w:sz w:val="24"/>
           <w:szCs w:val="22"/>
-          <w:highlight w:val="yellow"/>
         </w:rPr>
         <w:t>.</w:t>
       </w:r>
@@ -23938,9 +23277,8 @@
           <w:sz w:val="24"/>
           <w:szCs w:val="22"/>
         </w:rPr>
-        <w:t xml:space="preserve">En el </w:t>
-      </w:r>
-      <w:proofErr w:type="spellStart"/>
+        <w:t>En el Dashboard, o en el Web Panel “</w:t>
+      </w:r>
       <w:r>
         <w:rPr>
           <w:rFonts w:eastAsiaTheme="minorHAnsi" w:cstheme="minorBidi"/>
@@ -23949,9 +23287,8 @@
           <w:sz w:val="24"/>
           <w:szCs w:val="22"/>
         </w:rPr>
-        <w:t>Dashboard</w:t>
-      </w:r>
-      <w:proofErr w:type="spellEnd"/>
+        <w:t>WPSalesByDate</w:t>
+      </w:r>
       <w:r>
         <w:rPr>
           <w:rFonts w:eastAsiaTheme="minorHAnsi" w:cstheme="minorBidi"/>
@@ -23960,9 +23297,8 @@
           <w:sz w:val="24"/>
           <w:szCs w:val="22"/>
         </w:rPr>
-        <w:t>, o en el Web Panel “</w:t>
-      </w:r>
-      <w:proofErr w:type="spellStart"/>
+        <w:t xml:space="preserve">” (Pantalla en donde se visualiza la tabla con las ventas agrupadas por día.), se puede apreciar una tabla dinámica. La misma </w:t>
+      </w:r>
       <w:r>
         <w:rPr>
           <w:rFonts w:eastAsiaTheme="minorHAnsi" w:cstheme="minorBidi"/>
@@ -23971,9 +23307,8 @@
           <w:sz w:val="24"/>
           <w:szCs w:val="22"/>
         </w:rPr>
-        <w:t>WPSalesByDate</w:t>
-      </w:r>
-      <w:proofErr w:type="spellEnd"/>
+        <w:t xml:space="preserve">se diferencian de las </w:t>
+      </w:r>
       <w:r>
         <w:rPr>
           <w:rFonts w:eastAsiaTheme="minorHAnsi" w:cstheme="minorBidi"/>
@@ -23982,7 +23317,7 @@
           <w:sz w:val="24"/>
           <w:szCs w:val="22"/>
         </w:rPr>
-        <w:t xml:space="preserve">” (Pantalla en donde se visualiza la tabla con las ventas agrupadas por día.), se puede apreciar una tabla dinámica. La misma </w:t>
+        <w:t>otras</w:t>
       </w:r>
       <w:r>
         <w:rPr>
@@ -23992,7 +23327,7 @@
           <w:sz w:val="24"/>
           <w:szCs w:val="22"/>
         </w:rPr>
-        <w:t xml:space="preserve">se diferencian de las comunes, </w:t>
+        <w:t xml:space="preserve">, </w:t>
       </w:r>
       <w:r>
         <w:rPr>
@@ -24002,7 +23337,7 @@
           <w:sz w:val="24"/>
           <w:szCs w:val="22"/>
         </w:rPr>
-        <w:t>gracias</w:t>
+        <w:t>debido</w:t>
       </w:r>
       <w:r>
         <w:rPr>
@@ -24062,7 +23397,7 @@
           <w:sz w:val="24"/>
           <w:szCs w:val="22"/>
         </w:rPr>
-        <w:t>al hacer clic en la misma.</w:t>
+        <w:t>al hacer clic</w:t>
       </w:r>
       <w:r>
         <w:rPr>
@@ -24072,8 +23407,30 @@
           <w:sz w:val="24"/>
           <w:szCs w:val="22"/>
         </w:rPr>
+        <w:t>, y seleccionar una de las opciones del menú contextual</w:t>
+      </w:r>
+      <w:r>
+        <w:rPr>
+          <w:rFonts w:eastAsiaTheme="minorHAnsi" w:cstheme="minorBidi"/>
+          <w:b w:val="0"/>
+          <w:bCs w:val="0"/>
+          <w:sz w:val="24"/>
+          <w:szCs w:val="22"/>
+        </w:rPr>
+        <w:t>.</w:t>
+      </w:r>
+      <w:r>
+        <w:rPr>
+          <w:rFonts w:eastAsiaTheme="minorHAnsi" w:cstheme="minorBidi"/>
+          <w:b w:val="0"/>
+          <w:bCs w:val="0"/>
+          <w:sz w:val="24"/>
+          <w:szCs w:val="22"/>
+        </w:rPr>
         <w:t xml:space="preserve"> </w:t>
       </w:r>
+      <w:bookmarkStart w:id="20" w:name="_GoBack"/>
+      <w:bookmarkEnd w:id="20"/>
       <w:r>
         <w:rPr>
           <w:rFonts w:eastAsiaTheme="minorHAnsi" w:cstheme="minorBidi"/>
@@ -24187,19 +23544,7 @@
           <w:sz w:val="24"/>
           <w:szCs w:val="22"/>
         </w:rPr>
-        <w:t>Fase 1: Esta fase corresponde al diseño del estudio de caso y a la definición de 18 indicadores, los que serán analizados a lo largo de la implantación del proyecto y su seguimiento posterior. Esta fase corresponde también a la definición de la línea base del proyecto la cual se describe en detalle en el capítulo correspondiente al desarrollo del estudio de caso. Los 18 indicadores definidos son los que se utilizarán para dar seguimiento a las variables que caracterizan los resultado</w:t>
-      </w:r>
-      <w:bookmarkStart w:id="20" w:name="_GoBack"/>
-      <w:bookmarkEnd w:id="20"/>
-      <w:r>
-        <w:rPr>
-          <w:rFonts w:eastAsiaTheme="minorHAnsi" w:cstheme="minorBidi"/>
-          <w:b w:val="0"/>
-          <w:bCs w:val="0"/>
-          <w:sz w:val="24"/>
-          <w:szCs w:val="22"/>
-        </w:rPr>
-        <w:t>s de la aplicación del modelo.</w:t>
+        <w:t>Fase 1: Esta fase corresponde al diseño del estudio de caso y a la definición de 18 indicadores, los que serán analizados a lo largo de la implantación del proyecto y su seguimiento posterior. Esta fase corresponde también a la definición de la línea base del proyecto la cual se describe en detalle en el capítulo correspondiente al desarrollo del estudio de caso. Los 18 indicadores definidos son los que se utilizarán para dar seguimiento a las variables que caracterizan los resultados de la aplicación del modelo.</w:t>
       </w:r>
     </w:p>
     <w:p>
@@ -24454,7 +23799,6 @@
         </w:rPr>
       </w:pPr>
       <w:bookmarkStart w:id="25" w:name="_Toc34032287"/>
-      <w:proofErr w:type="spellStart"/>
       <w:r>
         <w:rPr>
           <w:lang w:val="en-US"/>
@@ -24463,7 +23807,6 @@
         <w:t>Bibliografía</w:t>
       </w:r>
       <w:bookmarkEnd w:id="25"/>
-      <w:proofErr w:type="spellEnd"/>
     </w:p>
     <w:p>
       <w:pPr>
@@ -24628,7 +23971,6 @@
         <w:docPartUnique/>
       </w:docPartObj>
     </w:sdtPr>
-    <w:sdtEndPr/>
     <w:sdtContent>
       <w:p>
         <w:pPr>
@@ -27507,7 +26849,7 @@
 </file>
 
 <file path=customXml/itemProps1.xml><?xml version="1.0" encoding="utf-8"?>
-<ds:datastoreItem xmlns:ds="http://schemas.openxmlformats.org/officeDocument/2006/customXml" ds:itemID="{BB29507F-3B18-44C5-8C37-F200B09C0871}">
+<ds:datastoreItem xmlns:ds="http://schemas.openxmlformats.org/officeDocument/2006/customXml" ds:itemID="{9290536D-645B-4A50-AEEE-3FD32BED03CA}">
   <ds:schemaRefs>
     <ds:schemaRef ds:uri="http://schemas.openxmlformats.org/officeDocument/2006/bibliography"/>
   </ds:schemaRefs>

</xml_diff>

<commit_message>
Doc revisar, codigo no importa
</commit_message>
<xml_diff>
--- a/302 - Obligatorio GX.docx
+++ b/302 - Obligatorio GX.docx
@@ -1,6 +1,6 @@
 
 <file path=word/document.xml><?xml version="1.0" encoding="utf-8"?>
-<w:document xmlns:wpc="http://schemas.microsoft.com/office/word/2010/wordprocessingCanvas" xmlns:cx="http://schemas.microsoft.com/office/drawing/2014/chartex" xmlns:cx1="http://schemas.microsoft.com/office/drawing/2015/9/8/chartex" xmlns:cx2="http://schemas.microsoft.com/office/drawing/2015/10/21/chartex" xmlns:cx3="http://schemas.microsoft.com/office/drawing/2016/5/9/chartex" xmlns:cx4="http://schemas.microsoft.com/office/drawing/2016/5/10/chartex" xmlns:cx5="http://schemas.microsoft.com/office/drawing/2016/5/11/chartex" xmlns:cx6="http://schemas.microsoft.com/office/drawing/2016/5/12/chartex" xmlns:cx7="http://schemas.microsoft.com/office/drawing/2016/5/13/chartex" xmlns:cx8="http://schemas.microsoft.com/office/drawing/2016/5/14/chartex" xmlns:mc="http://schemas.openxmlformats.org/markup-compatibility/2006" xmlns:aink="http://schemas.microsoft.com/office/drawing/2016/ink" xmlns:am3d="http://schemas.microsoft.com/office/drawing/2017/model3d" xmlns:o="urn:schemas-microsoft-com:office:office" xmlns:r="http://schemas.openxmlformats.org/officeDocument/2006/relationships" xmlns:m="http://schemas.openxmlformats.org/officeDocument/2006/math" xmlns:v="urn:schemas-microsoft-com:vml" xmlns:wp14="http://schemas.microsoft.com/office/word/2010/wordprocessingDrawing" xmlns:wp="http://schemas.openxmlformats.org/drawingml/2006/wordprocessingDrawing" xmlns:w10="urn:schemas-microsoft-com:office:word" xmlns:w="http://schemas.openxmlformats.org/wordprocessingml/2006/main" xmlns:w14="http://schemas.microsoft.com/office/word/2010/wordml" xmlns:w15="http://schemas.microsoft.com/office/word/2012/wordml" xmlns:w16cid="http://schemas.microsoft.com/office/word/2016/wordml/cid" xmlns:w16se="http://schemas.microsoft.com/office/word/2015/wordml/symex" xmlns:wpg="http://schemas.microsoft.com/office/word/2010/wordprocessingGroup" xmlns:wpi="http://schemas.microsoft.com/office/word/2010/wordprocessingInk" xmlns:wne="http://schemas.microsoft.com/office/word/2006/wordml" xmlns:wps="http://schemas.microsoft.com/office/word/2010/wordprocessingShape" mc:Ignorable="w14 w15 w16se w16cid wp14">
+<w:document xmlns:wpc="http://schemas.microsoft.com/office/word/2010/wordprocessingCanvas" xmlns:cx="http://schemas.microsoft.com/office/drawing/2014/chartex" xmlns:mc="http://schemas.openxmlformats.org/markup-compatibility/2006" xmlns:o="urn:schemas-microsoft-com:office:office" xmlns:r="http://schemas.openxmlformats.org/officeDocument/2006/relationships" xmlns:m="http://schemas.openxmlformats.org/officeDocument/2006/math" xmlns:v="urn:schemas-microsoft-com:vml" xmlns:wp14="http://schemas.microsoft.com/office/word/2010/wordprocessingDrawing" xmlns:wp="http://schemas.openxmlformats.org/drawingml/2006/wordprocessingDrawing" xmlns:w10="urn:schemas-microsoft-com:office:word" xmlns:w="http://schemas.openxmlformats.org/wordprocessingml/2006/main" xmlns:w14="http://schemas.microsoft.com/office/word/2010/wordml" xmlns:w15="http://schemas.microsoft.com/office/word/2012/wordml" xmlns:w16se="http://schemas.microsoft.com/office/word/2015/wordml/symex" xmlns:wpg="http://schemas.microsoft.com/office/word/2010/wordprocessingGroup" xmlns:wpi="http://schemas.microsoft.com/office/word/2010/wordprocessingInk" xmlns:wne="http://schemas.microsoft.com/office/word/2006/wordml" xmlns:wps="http://schemas.microsoft.com/office/word/2010/wordprocessingShape" mc:Ignorable="w14 w15 w16se wp14">
   <w:body>
     <w:p>
       <w:pPr>
@@ -531,7 +531,7 @@
             </w:rPr>
             <w:fldChar w:fldCharType="separate"/>
           </w:r>
-          <w:hyperlink w:anchor="_Toc34032271" w:history="1">
+          <w:hyperlink w:anchor="_Toc36408005" w:history="1">
             <w:r>
               <w:rPr>
                 <w:rStyle w:val="Hipervnculo"/>
@@ -574,7 +574,7 @@
                 <w:noProof/>
                 <w:webHidden/>
               </w:rPr>
-              <w:instrText xml:space="preserve"> PAGEREF _Toc34032271 \h </w:instrText>
+              <w:instrText xml:space="preserve"> PAGEREF _Toc36408005 \h </w:instrText>
             </w:r>
             <w:r>
               <w:rPr>
@@ -594,7 +594,7 @@
                 <w:noProof/>
                 <w:webHidden/>
               </w:rPr>
-              <w:t>4</w:t>
+              <w:t>5</w:t>
             </w:r>
             <w:r>
               <w:rPr>
@@ -619,7 +619,7 @@
               <w:lang w:val="en-US"/>
             </w:rPr>
           </w:pPr>
-          <w:hyperlink w:anchor="_Toc34032272" w:history="1">
+          <w:hyperlink w:anchor="_Toc36408006" w:history="1">
             <w:r>
               <w:rPr>
                 <w:rStyle w:val="Hipervnculo"/>
@@ -662,7 +662,7 @@
                 <w:noProof/>
                 <w:webHidden/>
               </w:rPr>
-              <w:instrText xml:space="preserve"> PAGEREF _Toc34032272 \h </w:instrText>
+              <w:instrText xml:space="preserve"> PAGEREF _Toc36408006 \h </w:instrText>
             </w:r>
             <w:r>
               <w:rPr>
@@ -682,7 +682,7 @@
                 <w:noProof/>
                 <w:webHidden/>
               </w:rPr>
-              <w:t>4</w:t>
+              <w:t>5</w:t>
             </w:r>
             <w:r>
               <w:rPr>
@@ -703,7 +703,7 @@
               <w:lang w:val="en-US"/>
             </w:rPr>
           </w:pPr>
-          <w:hyperlink w:anchor="_Toc34032273" w:history="1">
+          <w:hyperlink w:anchor="_Toc36408007" w:history="1">
             <w:r>
               <w:rPr>
                 <w:rStyle w:val="Hipervnculo"/>
@@ -746,7 +746,7 @@
                 <w:noProof/>
                 <w:webHidden/>
               </w:rPr>
-              <w:instrText xml:space="preserve"> PAGEREF _Toc34032273 \h </w:instrText>
+              <w:instrText xml:space="preserve"> PAGEREF _Toc36408007 \h </w:instrText>
             </w:r>
             <w:r>
               <w:rPr>
@@ -766,7 +766,7 @@
                 <w:noProof/>
                 <w:webHidden/>
               </w:rPr>
-              <w:t>4</w:t>
+              <w:t>5</w:t>
             </w:r>
             <w:r>
               <w:rPr>
@@ -791,7 +791,7 @@
               <w:lang w:val="en-US"/>
             </w:rPr>
           </w:pPr>
-          <w:hyperlink w:anchor="_Toc34032274" w:history="1">
+          <w:hyperlink w:anchor="_Toc36408008" w:history="1">
             <w:r>
               <w:rPr>
                 <w:rStyle w:val="Hipervnculo"/>
@@ -834,7 +834,7 @@
                 <w:noProof/>
                 <w:webHidden/>
               </w:rPr>
-              <w:instrText xml:space="preserve"> PAGEREF _Toc34032274 \h </w:instrText>
+              <w:instrText xml:space="preserve"> PAGEREF _Toc36408008 \h </w:instrText>
             </w:r>
             <w:r>
               <w:rPr>
@@ -854,7 +854,7 @@
                 <w:noProof/>
                 <w:webHidden/>
               </w:rPr>
-              <w:t>5</w:t>
+              <w:t>6</w:t>
             </w:r>
             <w:r>
               <w:rPr>
@@ -879,7 +879,7 @@
               <w:lang w:val="en-US"/>
             </w:rPr>
           </w:pPr>
-          <w:hyperlink w:anchor="_Toc34032275" w:history="1">
+          <w:hyperlink w:anchor="_Toc36408009" w:history="1">
             <w:r>
               <w:rPr>
                 <w:rStyle w:val="Hipervnculo"/>
@@ -922,7 +922,7 @@
                 <w:noProof/>
                 <w:webHidden/>
               </w:rPr>
-              <w:instrText xml:space="preserve"> PAGEREF _Toc34032275 \h </w:instrText>
+              <w:instrText xml:space="preserve"> PAGEREF _Toc36408009 \h </w:instrText>
             </w:r>
             <w:r>
               <w:rPr>
@@ -942,7 +942,7 @@
                 <w:noProof/>
                 <w:webHidden/>
               </w:rPr>
-              <w:t>5</w:t>
+              <w:t>6</w:t>
             </w:r>
             <w:r>
               <w:rPr>
@@ -967,7 +967,7 @@
               <w:lang w:val="en-US"/>
             </w:rPr>
           </w:pPr>
-          <w:hyperlink w:anchor="_Toc34032276" w:history="1">
+          <w:hyperlink w:anchor="_Toc36408010" w:history="1">
             <w:r>
               <w:rPr>
                 <w:rStyle w:val="Hipervnculo"/>
@@ -1010,7 +1010,7 @@
                 <w:noProof/>
                 <w:webHidden/>
               </w:rPr>
-              <w:instrText xml:space="preserve"> PAGEREF _Toc34032276 \h </w:instrText>
+              <w:instrText xml:space="preserve"> PAGEREF _Toc36408010 \h </w:instrText>
             </w:r>
             <w:r>
               <w:rPr>
@@ -1030,7 +1030,7 @@
                 <w:noProof/>
                 <w:webHidden/>
               </w:rPr>
-              <w:t>8</w:t>
+              <w:t>9</w:t>
             </w:r>
             <w:r>
               <w:rPr>
@@ -1055,7 +1055,7 @@
               <w:lang w:val="en-US"/>
             </w:rPr>
           </w:pPr>
-          <w:hyperlink w:anchor="_Toc34032277" w:history="1">
+          <w:hyperlink w:anchor="_Toc36408011" w:history="1">
             <w:r>
               <w:rPr>
                 <w:rStyle w:val="Hipervnculo"/>
@@ -1098,7 +1098,7 @@
                 <w:noProof/>
                 <w:webHidden/>
               </w:rPr>
-              <w:instrText xml:space="preserve"> PAGEREF _Toc34032277 \h </w:instrText>
+              <w:instrText xml:space="preserve"> PAGEREF _Toc36408011 \h </w:instrText>
             </w:r>
             <w:r>
               <w:rPr>
@@ -1118,7 +1118,7 @@
                 <w:noProof/>
                 <w:webHidden/>
               </w:rPr>
-              <w:t>8</w:t>
+              <w:t>9</w:t>
             </w:r>
             <w:r>
               <w:rPr>
@@ -1143,7 +1143,7 @@
               <w:lang w:val="en-US"/>
             </w:rPr>
           </w:pPr>
-          <w:hyperlink w:anchor="_Toc34032278" w:history="1">
+          <w:hyperlink w:anchor="_Toc36408012" w:history="1">
             <w:r>
               <w:rPr>
                 <w:rStyle w:val="Hipervnculo"/>
@@ -1186,7 +1186,7 @@
                 <w:noProof/>
                 <w:webHidden/>
               </w:rPr>
-              <w:instrText xml:space="preserve"> PAGEREF _Toc34032278 \h </w:instrText>
+              <w:instrText xml:space="preserve"> PAGEREF _Toc36408012 \h </w:instrText>
             </w:r>
             <w:r>
               <w:rPr>
@@ -1206,7 +1206,7 @@
                 <w:noProof/>
                 <w:webHidden/>
               </w:rPr>
-              <w:t>9</w:t>
+              <w:t>10</w:t>
             </w:r>
             <w:r>
               <w:rPr>
@@ -1227,7 +1227,7 @@
               <w:lang w:val="en-US"/>
             </w:rPr>
           </w:pPr>
-          <w:hyperlink w:anchor="_Toc34032279" w:history="1">
+          <w:hyperlink w:anchor="_Toc36408013" w:history="1">
             <w:r>
               <w:rPr>
                 <w:rStyle w:val="Hipervnculo"/>
@@ -1270,7 +1270,7 @@
                 <w:noProof/>
                 <w:webHidden/>
               </w:rPr>
-              <w:instrText xml:space="preserve"> PAGEREF _Toc34032279 \h </w:instrText>
+              <w:instrText xml:space="preserve"> PAGEREF _Toc36408013 \h </w:instrText>
             </w:r>
             <w:r>
               <w:rPr>
@@ -1290,7 +1290,7 @@
                 <w:noProof/>
                 <w:webHidden/>
               </w:rPr>
-              <w:t>10</w:t>
+              <w:t>11</w:t>
             </w:r>
             <w:r>
               <w:rPr>
@@ -1315,7 +1315,7 @@
               <w:lang w:val="en-US"/>
             </w:rPr>
           </w:pPr>
-          <w:hyperlink w:anchor="_Toc34032280" w:history="1">
+          <w:hyperlink w:anchor="_Toc36408014" w:history="1">
             <w:r>
               <w:rPr>
                 <w:rStyle w:val="Hipervnculo"/>
@@ -1358,7 +1358,7 @@
                 <w:noProof/>
                 <w:webHidden/>
               </w:rPr>
-              <w:instrText xml:space="preserve"> PAGEREF _Toc34032280 \h </w:instrText>
+              <w:instrText xml:space="preserve"> PAGEREF _Toc36408014 \h </w:instrText>
             </w:r>
             <w:r>
               <w:rPr>
@@ -1378,7 +1378,7 @@
                 <w:noProof/>
                 <w:webHidden/>
               </w:rPr>
-              <w:t>10</w:t>
+              <w:t>11</w:t>
             </w:r>
             <w:r>
               <w:rPr>
@@ -1403,7 +1403,7 @@
               <w:lang w:val="en-US"/>
             </w:rPr>
           </w:pPr>
-          <w:hyperlink w:anchor="_Toc34032281" w:history="1">
+          <w:hyperlink w:anchor="_Toc36408015" w:history="1">
             <w:r>
               <w:rPr>
                 <w:rStyle w:val="Hipervnculo"/>
@@ -1446,7 +1446,7 @@
                 <w:noProof/>
                 <w:webHidden/>
               </w:rPr>
-              <w:instrText xml:space="preserve"> PAGEREF _Toc34032281 \h </w:instrText>
+              <w:instrText xml:space="preserve"> PAGEREF _Toc36408015 \h </w:instrText>
             </w:r>
             <w:r>
               <w:rPr>
@@ -1466,7 +1466,7 @@
                 <w:noProof/>
                 <w:webHidden/>
               </w:rPr>
-              <w:t>10</w:t>
+              <w:t>11</w:t>
             </w:r>
             <w:r>
               <w:rPr>
@@ -1491,7 +1491,7 @@
               <w:lang w:val="en-US"/>
             </w:rPr>
           </w:pPr>
-          <w:hyperlink w:anchor="_Toc34032282" w:history="1">
+          <w:hyperlink w:anchor="_Toc36408016" w:history="1">
             <w:r>
               <w:rPr>
                 <w:rStyle w:val="Hipervnculo"/>
@@ -1534,7 +1534,7 @@
                 <w:noProof/>
                 <w:webHidden/>
               </w:rPr>
-              <w:instrText xml:space="preserve"> PAGEREF _Toc34032282 \h </w:instrText>
+              <w:instrText xml:space="preserve"> PAGEREF _Toc36408016 \h </w:instrText>
             </w:r>
             <w:r>
               <w:rPr>
@@ -1554,7 +1554,7 @@
                 <w:noProof/>
                 <w:webHidden/>
               </w:rPr>
-              <w:t>13</w:t>
+              <w:t>14</w:t>
             </w:r>
             <w:r>
               <w:rPr>
@@ -1579,7 +1579,7 @@
               <w:lang w:val="en-US"/>
             </w:rPr>
           </w:pPr>
-          <w:hyperlink w:anchor="_Toc34032283" w:history="1">
+          <w:hyperlink w:anchor="_Toc36408017" w:history="1">
             <w:r>
               <w:rPr>
                 <w:rStyle w:val="Hipervnculo"/>
@@ -1622,7 +1622,7 @@
                 <w:noProof/>
                 <w:webHidden/>
               </w:rPr>
-              <w:instrText xml:space="preserve"> PAGEREF _Toc34032283 \h </w:instrText>
+              <w:instrText xml:space="preserve"> PAGEREF _Toc36408017 \h </w:instrText>
             </w:r>
             <w:r>
               <w:rPr>
@@ -1642,7 +1642,7 @@
                 <w:noProof/>
                 <w:webHidden/>
               </w:rPr>
-              <w:t>13</w:t>
+              <w:t>14</w:t>
             </w:r>
             <w:r>
               <w:rPr>
@@ -1667,7 +1667,7 @@
               <w:lang w:val="en-US"/>
             </w:rPr>
           </w:pPr>
-          <w:hyperlink w:anchor="_Toc34032284" w:history="1">
+          <w:hyperlink w:anchor="_Toc36408018" w:history="1">
             <w:r>
               <w:rPr>
                 <w:rStyle w:val="Hipervnculo"/>
@@ -1710,7 +1710,7 @@
                 <w:noProof/>
                 <w:webHidden/>
               </w:rPr>
-              <w:instrText xml:space="preserve"> PAGEREF _Toc34032284 \h </w:instrText>
+              <w:instrText xml:space="preserve"> PAGEREF _Toc36408018 \h </w:instrText>
             </w:r>
             <w:r>
               <w:rPr>
@@ -1730,7 +1730,7 @@
                 <w:noProof/>
                 <w:webHidden/>
               </w:rPr>
-              <w:t>14</w:t>
+              <w:t>15</w:t>
             </w:r>
             <w:r>
               <w:rPr>
@@ -1751,7 +1751,7 @@
               <w:lang w:val="en-US"/>
             </w:rPr>
           </w:pPr>
-          <w:hyperlink w:anchor="_Toc34032285" w:history="1">
+          <w:hyperlink w:anchor="_Toc36408019" w:history="1">
             <w:r>
               <w:rPr>
                 <w:rStyle w:val="Hipervnculo"/>
@@ -1773,7 +1773,7 @@
                 <w:rStyle w:val="Hipervnculo"/>
                 <w:noProof/>
               </w:rPr>
-              <w:t>Conclusiones</w:t>
+              <w:t>Diseño de la Estructura de la Tercera Versión</w:t>
             </w:r>
             <w:r>
               <w:rPr>
@@ -1794,7 +1794,7 @@
                 <w:noProof/>
                 <w:webHidden/>
               </w:rPr>
-              <w:instrText xml:space="preserve"> PAGEREF _Toc34032285 \h </w:instrText>
+              <w:instrText xml:space="preserve"> PAGEREF _Toc36408019 \h </w:instrText>
             </w:r>
             <w:r>
               <w:rPr>
@@ -1814,7 +1814,447 @@
                 <w:noProof/>
                 <w:webHidden/>
               </w:rPr>
-              <w:t>15</w:t>
+              <w:t>16</w:t>
+            </w:r>
+            <w:r>
+              <w:rPr>
+                <w:noProof/>
+                <w:webHidden/>
+              </w:rPr>
+              <w:fldChar w:fldCharType="end"/>
+            </w:r>
+          </w:hyperlink>
+        </w:p>
+        <w:p>
+          <w:pPr>
+            <w:pStyle w:val="TDC2"/>
+            <w:tabs>
+              <w:tab w:val="left" w:pos="880"/>
+              <w:tab w:val="right" w:leader="dot" w:pos="8494"/>
+            </w:tabs>
+            <w:rPr>
+              <w:rFonts w:asciiTheme="minorHAnsi" w:eastAsiaTheme="minorEastAsia" w:hAnsiTheme="minorHAnsi"/>
+              <w:noProof/>
+              <w:sz w:val="22"/>
+              <w:lang w:val="en-US"/>
+            </w:rPr>
+          </w:pPr>
+          <w:hyperlink w:anchor="_Toc36408020" w:history="1">
+            <w:r>
+              <w:rPr>
+                <w:rStyle w:val="Hipervnculo"/>
+                <w:noProof/>
+              </w:rPr>
+              <w:t>4.1.</w:t>
+            </w:r>
+            <w:r>
+              <w:rPr>
+                <w:rFonts w:asciiTheme="minorHAnsi" w:eastAsiaTheme="minorEastAsia" w:hAnsiTheme="minorHAnsi"/>
+                <w:noProof/>
+                <w:sz w:val="22"/>
+                <w:lang w:val="en-US"/>
+              </w:rPr>
+              <w:tab/>
+            </w:r>
+            <w:r>
+              <w:rPr>
+                <w:rStyle w:val="Hipervnculo"/>
+                <w:noProof/>
+              </w:rPr>
+              <w:t>Dominios</w:t>
+            </w:r>
+            <w:r>
+              <w:rPr>
+                <w:noProof/>
+                <w:webHidden/>
+              </w:rPr>
+              <w:tab/>
+            </w:r>
+            <w:r>
+              <w:rPr>
+                <w:noProof/>
+                <w:webHidden/>
+              </w:rPr>
+              <w:fldChar w:fldCharType="begin"/>
+            </w:r>
+            <w:r>
+              <w:rPr>
+                <w:noProof/>
+                <w:webHidden/>
+              </w:rPr>
+              <w:instrText xml:space="preserve"> PAGEREF _Toc36408020 \h </w:instrText>
+            </w:r>
+            <w:r>
+              <w:rPr>
+                <w:noProof/>
+                <w:webHidden/>
+              </w:rPr>
+            </w:r>
+            <w:r>
+              <w:rPr>
+                <w:noProof/>
+                <w:webHidden/>
+              </w:rPr>
+              <w:fldChar w:fldCharType="separate"/>
+            </w:r>
+            <w:r>
+              <w:rPr>
+                <w:noProof/>
+                <w:webHidden/>
+              </w:rPr>
+              <w:t>17</w:t>
+            </w:r>
+            <w:r>
+              <w:rPr>
+                <w:noProof/>
+                <w:webHidden/>
+              </w:rPr>
+              <w:fldChar w:fldCharType="end"/>
+            </w:r>
+          </w:hyperlink>
+        </w:p>
+        <w:p>
+          <w:pPr>
+            <w:pStyle w:val="TDC2"/>
+            <w:tabs>
+              <w:tab w:val="left" w:pos="880"/>
+              <w:tab w:val="right" w:leader="dot" w:pos="8494"/>
+            </w:tabs>
+            <w:rPr>
+              <w:rFonts w:asciiTheme="minorHAnsi" w:eastAsiaTheme="minorEastAsia" w:hAnsiTheme="minorHAnsi"/>
+              <w:noProof/>
+              <w:sz w:val="22"/>
+              <w:lang w:val="en-US"/>
+            </w:rPr>
+          </w:pPr>
+          <w:hyperlink w:anchor="_Toc36408021" w:history="1">
+            <w:r>
+              <w:rPr>
+                <w:rStyle w:val="Hipervnculo"/>
+                <w:noProof/>
+              </w:rPr>
+              <w:t>4.2.</w:t>
+            </w:r>
+            <w:r>
+              <w:rPr>
+                <w:rFonts w:asciiTheme="minorHAnsi" w:eastAsiaTheme="minorEastAsia" w:hAnsiTheme="minorHAnsi"/>
+                <w:noProof/>
+                <w:sz w:val="22"/>
+                <w:lang w:val="en-US"/>
+              </w:rPr>
+              <w:tab/>
+            </w:r>
+            <w:r>
+              <w:rPr>
+                <w:rStyle w:val="Hipervnculo"/>
+                <w:noProof/>
+              </w:rPr>
+              <w:t>Transacciones</w:t>
+            </w:r>
+            <w:r>
+              <w:rPr>
+                <w:noProof/>
+                <w:webHidden/>
+              </w:rPr>
+              <w:tab/>
+            </w:r>
+            <w:r>
+              <w:rPr>
+                <w:noProof/>
+                <w:webHidden/>
+              </w:rPr>
+              <w:fldChar w:fldCharType="begin"/>
+            </w:r>
+            <w:r>
+              <w:rPr>
+                <w:noProof/>
+                <w:webHidden/>
+              </w:rPr>
+              <w:instrText xml:space="preserve"> PAGEREF _Toc36408021 \h </w:instrText>
+            </w:r>
+            <w:r>
+              <w:rPr>
+                <w:noProof/>
+                <w:webHidden/>
+              </w:rPr>
+            </w:r>
+            <w:r>
+              <w:rPr>
+                <w:noProof/>
+                <w:webHidden/>
+              </w:rPr>
+              <w:fldChar w:fldCharType="separate"/>
+            </w:r>
+            <w:r>
+              <w:rPr>
+                <w:noProof/>
+                <w:webHidden/>
+              </w:rPr>
+              <w:t>17</w:t>
+            </w:r>
+            <w:r>
+              <w:rPr>
+                <w:noProof/>
+                <w:webHidden/>
+              </w:rPr>
+              <w:fldChar w:fldCharType="end"/>
+            </w:r>
+          </w:hyperlink>
+        </w:p>
+        <w:p>
+          <w:pPr>
+            <w:pStyle w:val="TDC2"/>
+            <w:tabs>
+              <w:tab w:val="left" w:pos="880"/>
+              <w:tab w:val="right" w:leader="dot" w:pos="8494"/>
+            </w:tabs>
+            <w:rPr>
+              <w:rFonts w:asciiTheme="minorHAnsi" w:eastAsiaTheme="minorEastAsia" w:hAnsiTheme="minorHAnsi"/>
+              <w:noProof/>
+              <w:sz w:val="22"/>
+              <w:lang w:val="en-US"/>
+            </w:rPr>
+          </w:pPr>
+          <w:hyperlink w:anchor="_Toc36408022" w:history="1">
+            <w:r>
+              <w:rPr>
+                <w:rStyle w:val="Hipervnculo"/>
+                <w:noProof/>
+              </w:rPr>
+              <w:t>4.3.</w:t>
+            </w:r>
+            <w:r>
+              <w:rPr>
+                <w:rFonts w:asciiTheme="minorHAnsi" w:eastAsiaTheme="minorEastAsia" w:hAnsiTheme="minorHAnsi"/>
+                <w:noProof/>
+                <w:sz w:val="22"/>
+                <w:lang w:val="en-US"/>
+              </w:rPr>
+              <w:tab/>
+            </w:r>
+            <w:r>
+              <w:rPr>
+                <w:rStyle w:val="Hipervnculo"/>
+                <w:noProof/>
+              </w:rPr>
+              <w:t>Índices</w:t>
+            </w:r>
+            <w:r>
+              <w:rPr>
+                <w:noProof/>
+                <w:webHidden/>
+              </w:rPr>
+              <w:tab/>
+            </w:r>
+            <w:r>
+              <w:rPr>
+                <w:noProof/>
+                <w:webHidden/>
+              </w:rPr>
+              <w:fldChar w:fldCharType="begin"/>
+            </w:r>
+            <w:r>
+              <w:rPr>
+                <w:noProof/>
+                <w:webHidden/>
+              </w:rPr>
+              <w:instrText xml:space="preserve"> PAGEREF _Toc36408022 \h </w:instrText>
+            </w:r>
+            <w:r>
+              <w:rPr>
+                <w:noProof/>
+                <w:webHidden/>
+              </w:rPr>
+            </w:r>
+            <w:r>
+              <w:rPr>
+                <w:noProof/>
+                <w:webHidden/>
+              </w:rPr>
+              <w:fldChar w:fldCharType="separate"/>
+            </w:r>
+            <w:r>
+              <w:rPr>
+                <w:noProof/>
+                <w:webHidden/>
+              </w:rPr>
+              <w:t>20</w:t>
+            </w:r>
+            <w:r>
+              <w:rPr>
+                <w:noProof/>
+                <w:webHidden/>
+              </w:rPr>
+              <w:fldChar w:fldCharType="end"/>
+            </w:r>
+          </w:hyperlink>
+        </w:p>
+        <w:p>
+          <w:pPr>
+            <w:pStyle w:val="TDC2"/>
+            <w:tabs>
+              <w:tab w:val="left" w:pos="880"/>
+              <w:tab w:val="right" w:leader="dot" w:pos="8494"/>
+            </w:tabs>
+            <w:rPr>
+              <w:rFonts w:asciiTheme="minorHAnsi" w:eastAsiaTheme="minorEastAsia" w:hAnsiTheme="minorHAnsi"/>
+              <w:noProof/>
+              <w:sz w:val="22"/>
+              <w:lang w:val="en-US"/>
+            </w:rPr>
+          </w:pPr>
+          <w:hyperlink w:anchor="_Toc36408023" w:history="1">
+            <w:r>
+              <w:rPr>
+                <w:rStyle w:val="Hipervnculo"/>
+                <w:noProof/>
+              </w:rPr>
+              <w:t>4.4.</w:t>
+            </w:r>
+            <w:r>
+              <w:rPr>
+                <w:rFonts w:asciiTheme="minorHAnsi" w:eastAsiaTheme="minorEastAsia" w:hAnsiTheme="minorHAnsi"/>
+                <w:noProof/>
+                <w:sz w:val="22"/>
+                <w:lang w:val="en-US"/>
+              </w:rPr>
+              <w:tab/>
+            </w:r>
+            <w:r>
+              <w:rPr>
+                <w:rStyle w:val="Hipervnculo"/>
+                <w:noProof/>
+              </w:rPr>
+              <w:t>Subgrupos</w:t>
+            </w:r>
+            <w:r>
+              <w:rPr>
+                <w:noProof/>
+                <w:webHidden/>
+              </w:rPr>
+              <w:tab/>
+            </w:r>
+            <w:r>
+              <w:rPr>
+                <w:noProof/>
+                <w:webHidden/>
+              </w:rPr>
+              <w:fldChar w:fldCharType="begin"/>
+            </w:r>
+            <w:r>
+              <w:rPr>
+                <w:noProof/>
+                <w:webHidden/>
+              </w:rPr>
+              <w:instrText xml:space="preserve"> PAGEREF _Toc36408023 \h </w:instrText>
+            </w:r>
+            <w:r>
+              <w:rPr>
+                <w:noProof/>
+                <w:webHidden/>
+              </w:rPr>
+            </w:r>
+            <w:r>
+              <w:rPr>
+                <w:noProof/>
+                <w:webHidden/>
+              </w:rPr>
+              <w:fldChar w:fldCharType="separate"/>
+            </w:r>
+            <w:r>
+              <w:rPr>
+                <w:noProof/>
+                <w:webHidden/>
+              </w:rPr>
+              <w:t>21</w:t>
+            </w:r>
+            <w:r>
+              <w:rPr>
+                <w:noProof/>
+                <w:webHidden/>
+              </w:rPr>
+              <w:fldChar w:fldCharType="end"/>
+            </w:r>
+          </w:hyperlink>
+        </w:p>
+        <w:p>
+          <w:pPr>
+            <w:pStyle w:val="TDC2"/>
+            <w:tabs>
+              <w:tab w:val="left" w:pos="880"/>
+              <w:tab w:val="right" w:leader="dot" w:pos="8494"/>
+            </w:tabs>
+            <w:rPr>
+              <w:rFonts w:asciiTheme="minorHAnsi" w:eastAsiaTheme="minorEastAsia" w:hAnsiTheme="minorHAnsi"/>
+              <w:noProof/>
+              <w:sz w:val="22"/>
+              <w:lang w:val="en-US"/>
+            </w:rPr>
+          </w:pPr>
+          <w:hyperlink w:anchor="_Toc36408024" w:history="1">
+            <w:r>
+              <w:rPr>
+                <w:rStyle w:val="Hipervnculo"/>
+                <w:noProof/>
+              </w:rPr>
+              <w:t>4.5.</w:t>
+            </w:r>
+            <w:r>
+              <w:rPr>
+                <w:rFonts w:asciiTheme="minorHAnsi" w:eastAsiaTheme="minorEastAsia" w:hAnsiTheme="minorHAnsi"/>
+                <w:noProof/>
+                <w:sz w:val="22"/>
+                <w:lang w:val="en-US"/>
+              </w:rPr>
+              <w:tab/>
+            </w:r>
+            <w:r>
+              <w:rPr>
+                <w:rStyle w:val="Hipervnculo"/>
+                <w:noProof/>
+              </w:rPr>
+              <w:t>Diagramas</w:t>
+            </w:r>
+            <w:r>
+              <w:rPr>
+                <w:noProof/>
+                <w:webHidden/>
+              </w:rPr>
+              <w:tab/>
+            </w:r>
+            <w:r>
+              <w:rPr>
+                <w:noProof/>
+                <w:webHidden/>
+              </w:rPr>
+              <w:fldChar w:fldCharType="begin"/>
+            </w:r>
+            <w:r>
+              <w:rPr>
+                <w:noProof/>
+                <w:webHidden/>
+              </w:rPr>
+              <w:instrText xml:space="preserve"> PAGEREF _Toc36408024 \h </w:instrText>
+            </w:r>
+            <w:r>
+              <w:rPr>
+                <w:noProof/>
+                <w:webHidden/>
+              </w:rPr>
+            </w:r>
+            <w:r>
+              <w:rPr>
+                <w:noProof/>
+                <w:webHidden/>
+              </w:rPr>
+              <w:fldChar w:fldCharType="separate"/>
+            </w:r>
+            <w:r>
+              <w:rPr>
+                <w:noProof/>
+                <w:webHidden/>
+              </w:rPr>
+              <w:t>22</w:t>
             </w:r>
             <w:r>
               <w:rPr>
@@ -1835,14 +2275,29 @@
               <w:lang w:val="en-US"/>
             </w:rPr>
           </w:pPr>
-          <w:hyperlink w:anchor="_Toc34032286" w:history="1">
+          <w:hyperlink w:anchor="_Toc36408025" w:history="1">
             <w:r>
               <w:rPr>
                 <w:rStyle w:val="Hipervnculo"/>
                 <w:noProof/>
-                <w:lang w:val="es-ES"/>
-              </w:rPr>
-              <w:t>Referencias bibliográficas</w:t>
+              </w:rPr>
+              <w:t>5.</w:t>
+            </w:r>
+            <w:r>
+              <w:rPr>
+                <w:rFonts w:asciiTheme="minorHAnsi" w:eastAsiaTheme="minorEastAsia" w:hAnsiTheme="minorHAnsi"/>
+                <w:noProof/>
+                <w:sz w:val="22"/>
+                <w:lang w:val="en-US"/>
+              </w:rPr>
+              <w:tab/>
+            </w:r>
+            <w:r>
+              <w:rPr>
+                <w:rStyle w:val="Hipervnculo"/>
+                <w:noProof/>
+              </w:rPr>
+              <w:t>Aclaraciones de Funcionamiento</w:t>
             </w:r>
             <w:r>
               <w:rPr>
@@ -1863,7 +2318,7 @@
                 <w:noProof/>
                 <w:webHidden/>
               </w:rPr>
-              <w:instrText xml:space="preserve"> PAGEREF _Toc34032286 \h </w:instrText>
+              <w:instrText xml:space="preserve"> PAGEREF _Toc36408025 \h </w:instrText>
             </w:r>
             <w:r>
               <w:rPr>
@@ -1883,7 +2338,7 @@
                 <w:noProof/>
                 <w:webHidden/>
               </w:rPr>
-              <w:t>16</w:t>
+              <w:t>23</w:t>
             </w:r>
             <w:r>
               <w:rPr>
@@ -1904,14 +2359,29 @@
               <w:lang w:val="en-US"/>
             </w:rPr>
           </w:pPr>
-          <w:hyperlink w:anchor="_Toc34032287" w:history="1">
+          <w:hyperlink w:anchor="_Toc36408026" w:history="1">
             <w:r>
               <w:rPr>
                 <w:rStyle w:val="Hipervnculo"/>
                 <w:noProof/>
-                <w:lang w:val="en-US"/>
-              </w:rPr>
-              <w:t>Bibliografía</w:t>
+              </w:rPr>
+              <w:t>6.</w:t>
+            </w:r>
+            <w:r>
+              <w:rPr>
+                <w:rFonts w:asciiTheme="minorHAnsi" w:eastAsiaTheme="minorEastAsia" w:hAnsiTheme="minorHAnsi"/>
+                <w:noProof/>
+                <w:sz w:val="22"/>
+                <w:lang w:val="en-US"/>
+              </w:rPr>
+              <w:tab/>
+            </w:r>
+            <w:r>
+              <w:rPr>
+                <w:rStyle w:val="Hipervnculo"/>
+                <w:noProof/>
+              </w:rPr>
+              <w:t>Conclusiones</w:t>
             </w:r>
             <w:r>
               <w:rPr>
@@ -1932,7 +2402,7 @@
                 <w:noProof/>
                 <w:webHidden/>
               </w:rPr>
-              <w:instrText xml:space="preserve"> PAGEREF _Toc34032287 \h </w:instrText>
+              <w:instrText xml:space="preserve"> PAGEREF _Toc36408026 \h </w:instrText>
             </w:r>
             <w:r>
               <w:rPr>
@@ -1952,7 +2422,145 @@
                 <w:noProof/>
                 <w:webHidden/>
               </w:rPr>
-              <w:t>17</w:t>
+              <w:t>24</w:t>
+            </w:r>
+            <w:r>
+              <w:rPr>
+                <w:noProof/>
+                <w:webHidden/>
+              </w:rPr>
+              <w:fldChar w:fldCharType="end"/>
+            </w:r>
+          </w:hyperlink>
+        </w:p>
+        <w:p>
+          <w:pPr>
+            <w:pStyle w:val="TDC1"/>
+            <w:rPr>
+              <w:rFonts w:asciiTheme="minorHAnsi" w:eastAsiaTheme="minorEastAsia" w:hAnsiTheme="minorHAnsi"/>
+              <w:noProof/>
+              <w:sz w:val="22"/>
+              <w:lang w:val="en-US"/>
+            </w:rPr>
+          </w:pPr>
+          <w:hyperlink w:anchor="_Toc36408027" w:history="1">
+            <w:r>
+              <w:rPr>
+                <w:rStyle w:val="Hipervnculo"/>
+                <w:noProof/>
+                <w:lang w:val="es-ES"/>
+              </w:rPr>
+              <w:t>Referencias bibliográficas</w:t>
+            </w:r>
+            <w:r>
+              <w:rPr>
+                <w:noProof/>
+                <w:webHidden/>
+              </w:rPr>
+              <w:tab/>
+            </w:r>
+            <w:r>
+              <w:rPr>
+                <w:noProof/>
+                <w:webHidden/>
+              </w:rPr>
+              <w:fldChar w:fldCharType="begin"/>
+            </w:r>
+            <w:r>
+              <w:rPr>
+                <w:noProof/>
+                <w:webHidden/>
+              </w:rPr>
+              <w:instrText xml:space="preserve"> PAGEREF _Toc36408027 \h </w:instrText>
+            </w:r>
+            <w:r>
+              <w:rPr>
+                <w:noProof/>
+                <w:webHidden/>
+              </w:rPr>
+            </w:r>
+            <w:r>
+              <w:rPr>
+                <w:noProof/>
+                <w:webHidden/>
+              </w:rPr>
+              <w:fldChar w:fldCharType="separate"/>
+            </w:r>
+            <w:r>
+              <w:rPr>
+                <w:noProof/>
+                <w:webHidden/>
+              </w:rPr>
+              <w:t>25</w:t>
+            </w:r>
+            <w:r>
+              <w:rPr>
+                <w:noProof/>
+                <w:webHidden/>
+              </w:rPr>
+              <w:fldChar w:fldCharType="end"/>
+            </w:r>
+          </w:hyperlink>
+        </w:p>
+        <w:p>
+          <w:pPr>
+            <w:pStyle w:val="TDC1"/>
+            <w:rPr>
+              <w:rFonts w:asciiTheme="minorHAnsi" w:eastAsiaTheme="minorEastAsia" w:hAnsiTheme="minorHAnsi"/>
+              <w:noProof/>
+              <w:sz w:val="22"/>
+              <w:lang w:val="en-US"/>
+            </w:rPr>
+          </w:pPr>
+          <w:hyperlink w:anchor="_Toc36408028" w:history="1">
+            <w:r>
+              <w:rPr>
+                <w:rStyle w:val="Hipervnculo"/>
+                <w:noProof/>
+                <w:lang w:val="en-US"/>
+              </w:rPr>
+              <w:t>Bibliografía</w:t>
+            </w:r>
+            <w:r>
+              <w:rPr>
+                <w:noProof/>
+                <w:webHidden/>
+              </w:rPr>
+              <w:tab/>
+            </w:r>
+            <w:r>
+              <w:rPr>
+                <w:noProof/>
+                <w:webHidden/>
+              </w:rPr>
+              <w:fldChar w:fldCharType="begin"/>
+            </w:r>
+            <w:r>
+              <w:rPr>
+                <w:noProof/>
+                <w:webHidden/>
+              </w:rPr>
+              <w:instrText xml:space="preserve"> PAGEREF _Toc36408028 \h </w:instrText>
+            </w:r>
+            <w:r>
+              <w:rPr>
+                <w:noProof/>
+                <w:webHidden/>
+              </w:rPr>
+            </w:r>
+            <w:r>
+              <w:rPr>
+                <w:noProof/>
+                <w:webHidden/>
+              </w:rPr>
+              <w:fldChar w:fldCharType="separate"/>
+            </w:r>
+            <w:r>
+              <w:rPr>
+                <w:noProof/>
+                <w:webHidden/>
+              </w:rPr>
+              <w:t>26</w:t>
             </w:r>
             <w:r>
               <w:rPr>
@@ -1997,7 +2605,7 @@
         <w:pStyle w:val="Titulo1Numerado"/>
       </w:pPr>
       <w:bookmarkStart w:id="2" w:name="_Toc447566477"/>
-      <w:bookmarkStart w:id="3" w:name="_Toc34032271"/>
+      <w:bookmarkStart w:id="3" w:name="_Toc36408005"/>
       <w:r>
         <w:lastRenderedPageBreak/>
         <w:t>Introducción</w:t>
@@ -2019,16 +2627,11 @@
         <w:t xml:space="preserve">durante </w:t>
       </w:r>
       <w:r>
-        <w:t xml:space="preserve">el transcurso </w:t>
-      </w:r>
-      <w:proofErr w:type="gramStart"/>
-      <w:r>
-        <w:t>de</w:t>
+        <w:t>el transcurso de</w:t>
       </w:r>
       <w:r>
         <w:t>l mismo</w:t>
       </w:r>
-      <w:proofErr w:type="gramEnd"/>
       <w:r>
         <w:t>. En la primera entrega,</w:t>
       </w:r>
@@ -2125,7 +2728,7 @@
       <w:pPr>
         <w:pStyle w:val="Titulo2Numerado"/>
       </w:pPr>
-      <w:bookmarkStart w:id="4" w:name="_Toc34032272"/>
+      <w:bookmarkStart w:id="4" w:name="_Toc36408006"/>
       <w:r>
         <w:t>Presentación del Problema</w:t>
       </w:r>
@@ -2202,7 +2805,7 @@
       <w:pPr>
         <w:pStyle w:val="Titulo1Numerado"/>
       </w:pPr>
-      <w:bookmarkStart w:id="5" w:name="_Toc34032273"/>
+      <w:bookmarkStart w:id="5" w:name="_Toc36408007"/>
       <w:r>
         <w:t>D</w:t>
       </w:r>
@@ -2454,7 +3057,6 @@
               </w:rPr>
             </w:pPr>
             <w:proofErr w:type="spellStart"/>
-            <w:proofErr w:type="gramStart"/>
             <w:r>
               <w:rPr>
                 <w:lang w:val="en-US"/>
@@ -2466,14 +3068,7 @@
               <w:rPr>
                 <w:lang w:val="en-US"/>
               </w:rPr>
-              <w:t>(</w:t>
-            </w:r>
-            <w:proofErr w:type="gramEnd"/>
-            <w:r>
-              <w:rPr>
-                <w:lang w:val="en-US"/>
-              </w:rPr>
-              <w:t>50)</w:t>
+              <w:t>(50)</w:t>
             </w:r>
             <w:r>
               <w:rPr>
@@ -2655,7 +3250,7 @@
         </w:numPr>
         <w:outlineLvl w:val="1"/>
       </w:pPr>
-      <w:bookmarkStart w:id="7" w:name="_Toc34032274"/>
+      <w:bookmarkStart w:id="7" w:name="_Toc36408008"/>
       <w:r>
         <w:t>Dominios</w:t>
       </w:r>
@@ -2671,7 +3266,7 @@
         </w:numPr>
         <w:outlineLvl w:val="1"/>
       </w:pPr>
-      <w:bookmarkStart w:id="8" w:name="_Toc34032275"/>
+      <w:bookmarkStart w:id="8" w:name="_Toc36408009"/>
       <w:r>
         <w:t>Transacciones</w:t>
       </w:r>
@@ -6527,7 +7122,6 @@
                 <w:lang w:val="en-US"/>
               </w:rPr>
             </w:pPr>
-            <w:proofErr w:type="gramStart"/>
             <w:r>
               <w:rPr>
                 <w:lang w:val="en-US"/>
@@ -6535,7 +7129,6 @@
               <w:t>Sum(</w:t>
             </w:r>
             <w:proofErr w:type="spellStart"/>
-            <w:proofErr w:type="gramEnd"/>
             <w:r>
               <w:rPr>
                 <w:lang w:val="en-US"/>
@@ -6701,7 +7294,6 @@
                 <w:lang w:val="en-US"/>
               </w:rPr>
             </w:pPr>
-            <w:proofErr w:type="gramStart"/>
             <w:r>
               <w:rPr>
                 <w:lang w:val="en-US"/>
@@ -6709,7 +7301,6 @@
               <w:t>Sum(</w:t>
             </w:r>
             <w:proofErr w:type="spellStart"/>
-            <w:proofErr w:type="gramEnd"/>
             <w:r>
               <w:rPr>
                 <w:lang w:val="en-US"/>
@@ -7464,21 +8055,7 @@
               <w:rPr>
                 <w:lang w:val="en-US"/>
               </w:rPr>
-              <w:t xml:space="preserve">Type </w:t>
-            </w:r>
-            <w:proofErr w:type="gramStart"/>
-            <w:r>
-              <w:rPr>
-                <w:lang w:val="en-US"/>
-              </w:rPr>
-              <w:t>Of</w:t>
-            </w:r>
-            <w:proofErr w:type="gramEnd"/>
-            <w:r>
-              <w:rPr>
-                <w:lang w:val="en-US"/>
-              </w:rPr>
-              <w:t xml:space="preserve"> Show Id</w:t>
+              <w:t>Type Of Show Id</w:t>
             </w:r>
           </w:p>
         </w:tc>
@@ -7636,21 +8213,7 @@
               <w:rPr>
                 <w:lang w:val="en-US"/>
               </w:rPr>
-              <w:t xml:space="preserve">Type </w:t>
-            </w:r>
-            <w:proofErr w:type="gramStart"/>
-            <w:r>
-              <w:rPr>
-                <w:lang w:val="en-US"/>
-              </w:rPr>
-              <w:t>Of</w:t>
-            </w:r>
-            <w:proofErr w:type="gramEnd"/>
-            <w:r>
-              <w:rPr>
-                <w:lang w:val="en-US"/>
-              </w:rPr>
-              <w:t xml:space="preserve"> Show Name</w:t>
+              <w:t>Type Of Show Name</w:t>
             </w:r>
           </w:p>
         </w:tc>
@@ -8715,7 +9278,6 @@
                 <w:lang w:val="en-US"/>
               </w:rPr>
             </w:pPr>
-            <w:proofErr w:type="gramStart"/>
             <w:r>
               <w:rPr>
                 <w:lang w:val="en-US"/>
@@ -8723,7 +9285,6 @@
               <w:t>Sum(</w:t>
             </w:r>
             <w:proofErr w:type="spellStart"/>
-            <w:proofErr w:type="gramEnd"/>
             <w:r>
               <w:rPr>
                 <w:lang w:val="en-US"/>
@@ -8889,7 +9450,6 @@
                 <w:lang w:val="en-US"/>
               </w:rPr>
             </w:pPr>
-            <w:proofErr w:type="gramStart"/>
             <w:r>
               <w:rPr>
                 <w:lang w:val="en-US"/>
@@ -8897,7 +9457,6 @@
               <w:t>Sum(</w:t>
             </w:r>
             <w:proofErr w:type="spellStart"/>
-            <w:proofErr w:type="gramEnd"/>
             <w:r>
               <w:rPr>
                 <w:lang w:val="en-US"/>
@@ -9652,21 +10211,7 @@
               <w:rPr>
                 <w:lang w:val="en-US"/>
               </w:rPr>
-              <w:t xml:space="preserve">Type </w:t>
-            </w:r>
-            <w:proofErr w:type="gramStart"/>
-            <w:r>
-              <w:rPr>
-                <w:lang w:val="en-US"/>
-              </w:rPr>
-              <w:t>Of</w:t>
-            </w:r>
-            <w:proofErr w:type="gramEnd"/>
-            <w:r>
-              <w:rPr>
-                <w:lang w:val="en-US"/>
-              </w:rPr>
-              <w:t xml:space="preserve"> Show Id</w:t>
+              <w:t>Type Of Show Id</w:t>
             </w:r>
           </w:p>
         </w:tc>
@@ -9824,21 +10369,7 @@
               <w:rPr>
                 <w:lang w:val="en-US"/>
               </w:rPr>
-              <w:t xml:space="preserve">Type </w:t>
-            </w:r>
-            <w:proofErr w:type="gramStart"/>
-            <w:r>
-              <w:rPr>
-                <w:lang w:val="en-US"/>
-              </w:rPr>
-              <w:t>Of</w:t>
-            </w:r>
-            <w:proofErr w:type="gramEnd"/>
-            <w:r>
-              <w:rPr>
-                <w:lang w:val="en-US"/>
-              </w:rPr>
-              <w:t xml:space="preserve"> Show Name</w:t>
+              <w:t>Type Of Show Name</w:t>
             </w:r>
           </w:p>
         </w:tc>
@@ -11331,21 +11862,7 @@
               <w:rPr>
                 <w:lang w:val="en-US"/>
               </w:rPr>
-              <w:t xml:space="preserve">Type </w:t>
-            </w:r>
-            <w:proofErr w:type="gramStart"/>
-            <w:r>
-              <w:rPr>
-                <w:lang w:val="en-US"/>
-              </w:rPr>
-              <w:t>Of</w:t>
-            </w:r>
-            <w:proofErr w:type="gramEnd"/>
-            <w:r>
-              <w:rPr>
-                <w:lang w:val="en-US"/>
-              </w:rPr>
-              <w:t xml:space="preserve"> Show Id</w:t>
+              <w:t>Type Of Show Id</w:t>
             </w:r>
           </w:p>
         </w:tc>
@@ -11516,21 +12033,7 @@
               <w:rPr>
                 <w:lang w:val="en-US"/>
               </w:rPr>
-              <w:t xml:space="preserve">Type </w:t>
-            </w:r>
-            <w:proofErr w:type="gramStart"/>
-            <w:r>
-              <w:rPr>
-                <w:lang w:val="en-US"/>
-              </w:rPr>
-              <w:t>Of</w:t>
-            </w:r>
-            <w:proofErr w:type="gramEnd"/>
-            <w:r>
-              <w:rPr>
-                <w:lang w:val="en-US"/>
-              </w:rPr>
-              <w:t xml:space="preserve"> Show Name</w:t>
+              <w:t>Type Of Show Name</w:t>
             </w:r>
           </w:p>
         </w:tc>
@@ -11621,7 +12124,7 @@
         </w:numPr>
         <w:outlineLvl w:val="1"/>
       </w:pPr>
-      <w:bookmarkStart w:id="9" w:name="_Toc34032276"/>
+      <w:bookmarkStart w:id="9" w:name="_Toc36408010"/>
       <w:r>
         <w:t>Índices</w:t>
       </w:r>
@@ -12120,7 +12623,7 @@
         </w:numPr>
         <w:outlineLvl w:val="1"/>
       </w:pPr>
-      <w:bookmarkStart w:id="10" w:name="_Toc34032277"/>
+      <w:bookmarkStart w:id="10" w:name="_Toc36408011"/>
       <w:r>
         <w:t>Subgrupos</w:t>
       </w:r>
@@ -12515,7 +13018,7 @@
         </w:numPr>
         <w:outlineLvl w:val="1"/>
       </w:pPr>
-      <w:bookmarkStart w:id="11" w:name="_Toc34032278"/>
+      <w:bookmarkStart w:id="11" w:name="_Toc36408012"/>
       <w:r>
         <w:lastRenderedPageBreak/>
         <w:t>Diagramas</w:t>
@@ -12650,8 +13153,8 @@
       <w:pPr>
         <w:pStyle w:val="Titulo1Numerado"/>
       </w:pPr>
-      <w:bookmarkStart w:id="12" w:name="_Toc34032279"/>
-      <w:bookmarkStart w:id="13" w:name="_Toc447566483"/>
+      <w:bookmarkStart w:id="12" w:name="_Toc447566483"/>
+      <w:bookmarkStart w:id="13" w:name="_Toc36408013"/>
       <w:bookmarkEnd w:id="6"/>
       <w:r>
         <w:lastRenderedPageBreak/>
@@ -12663,7 +13166,7 @@
       <w:r>
         <w:t xml:space="preserve"> la Estructura de la Segunda Versión</w:t>
       </w:r>
-      <w:bookmarkEnd w:id="12"/>
+      <w:bookmarkEnd w:id="13"/>
     </w:p>
     <w:p>
       <w:pPr>
@@ -12712,7 +13215,7 @@
         </w:numPr>
         <w:outlineLvl w:val="1"/>
       </w:pPr>
-      <w:bookmarkStart w:id="14" w:name="_Toc34032280"/>
+      <w:bookmarkStart w:id="14" w:name="_Toc36408014"/>
       <w:r>
         <w:t>Dominios</w:t>
       </w:r>
@@ -12946,7 +13449,6 @@
               </w:rPr>
             </w:pPr>
             <w:proofErr w:type="spellStart"/>
-            <w:proofErr w:type="gramStart"/>
             <w:r>
               <w:rPr>
                 <w:lang w:val="en-US"/>
@@ -12958,14 +13460,7 @@
               <w:rPr>
                 <w:lang w:val="en-US"/>
               </w:rPr>
-              <w:t>(</w:t>
-            </w:r>
-            <w:proofErr w:type="gramEnd"/>
-            <w:r>
-              <w:rPr>
-                <w:lang w:val="en-US"/>
-              </w:rPr>
-              <w:t>50)</w:t>
+              <w:t>(50)</w:t>
             </w:r>
             <w:r>
               <w:rPr>
@@ -13155,7 +13650,7 @@
         </w:numPr>
         <w:outlineLvl w:val="1"/>
       </w:pPr>
-      <w:bookmarkStart w:id="15" w:name="_Toc34032281"/>
+      <w:bookmarkStart w:id="15" w:name="_Toc36408015"/>
       <w:r>
         <w:t>Transacciones</w:t>
       </w:r>
@@ -16244,7 +16739,6 @@
                 <w:lang w:val="en-US"/>
               </w:rPr>
             </w:pPr>
-            <w:proofErr w:type="gramStart"/>
             <w:r>
               <w:rPr>
                 <w:lang w:val="en-US"/>
@@ -16252,7 +16746,6 @@
               <w:t>Sum(</w:t>
             </w:r>
             <w:proofErr w:type="spellStart"/>
-            <w:proofErr w:type="gramEnd"/>
             <w:r>
               <w:rPr>
                 <w:lang w:val="en-US"/>
@@ -17004,21 +17497,7 @@
               <w:rPr>
                 <w:lang w:val="en-US"/>
               </w:rPr>
-              <w:t xml:space="preserve">Type </w:t>
-            </w:r>
-            <w:proofErr w:type="gramStart"/>
-            <w:r>
-              <w:rPr>
-                <w:lang w:val="en-US"/>
-              </w:rPr>
-              <w:t>Of</w:t>
-            </w:r>
-            <w:proofErr w:type="gramEnd"/>
-            <w:r>
-              <w:rPr>
-                <w:lang w:val="en-US"/>
-              </w:rPr>
-              <w:t xml:space="preserve"> Show Id</w:t>
+              <w:t>Type Of Show Id</w:t>
             </w:r>
           </w:p>
         </w:tc>
@@ -17179,21 +17658,7 @@
               <w:rPr>
                 <w:lang w:val="en-US"/>
               </w:rPr>
-              <w:t xml:space="preserve">Type </w:t>
-            </w:r>
-            <w:proofErr w:type="gramStart"/>
-            <w:r>
-              <w:rPr>
-                <w:lang w:val="en-US"/>
-              </w:rPr>
-              <w:t>Of</w:t>
-            </w:r>
-            <w:proofErr w:type="gramEnd"/>
-            <w:r>
-              <w:rPr>
-                <w:lang w:val="en-US"/>
-              </w:rPr>
-              <w:t xml:space="preserve"> Show Name</w:t>
+              <w:t>Type Of Show Name</w:t>
             </w:r>
           </w:p>
         </w:tc>
@@ -18284,7 +18749,6 @@
                 <w:lang w:val="en-US"/>
               </w:rPr>
             </w:pPr>
-            <w:proofErr w:type="gramStart"/>
             <w:r>
               <w:rPr>
                 <w:lang w:val="en-US"/>
@@ -18292,7 +18756,6 @@
               <w:t>Sum(</w:t>
             </w:r>
             <w:proofErr w:type="spellStart"/>
-            <w:proofErr w:type="gramEnd"/>
             <w:r>
               <w:rPr>
                 <w:lang w:val="en-US"/>
@@ -18461,7 +18924,6 @@
                 <w:lang w:val="en-US"/>
               </w:rPr>
             </w:pPr>
-            <w:proofErr w:type="gramStart"/>
             <w:r>
               <w:rPr>
                 <w:lang w:val="en-US"/>
@@ -18469,7 +18931,6 @@
               <w:t>Sum(</w:t>
             </w:r>
             <w:proofErr w:type="spellStart"/>
-            <w:proofErr w:type="gramEnd"/>
             <w:r>
               <w:rPr>
                 <w:lang w:val="en-US"/>
@@ -19221,21 +19682,7 @@
               <w:rPr>
                 <w:lang w:val="en-US"/>
               </w:rPr>
-              <w:t xml:space="preserve">Type </w:t>
-            </w:r>
-            <w:proofErr w:type="gramStart"/>
-            <w:r>
-              <w:rPr>
-                <w:lang w:val="en-US"/>
-              </w:rPr>
-              <w:t>Of</w:t>
-            </w:r>
-            <w:proofErr w:type="gramEnd"/>
-            <w:r>
-              <w:rPr>
-                <w:lang w:val="en-US"/>
-              </w:rPr>
-              <w:t xml:space="preserve"> Show Id</w:t>
+              <w:t>Type Of Show Id</w:t>
             </w:r>
           </w:p>
         </w:tc>
@@ -19396,21 +19843,7 @@
               <w:rPr>
                 <w:lang w:val="en-US"/>
               </w:rPr>
-              <w:t xml:space="preserve">Type </w:t>
-            </w:r>
-            <w:proofErr w:type="gramStart"/>
-            <w:r>
-              <w:rPr>
-                <w:lang w:val="en-US"/>
-              </w:rPr>
-              <w:t>Of</w:t>
-            </w:r>
-            <w:proofErr w:type="gramEnd"/>
-            <w:r>
-              <w:rPr>
-                <w:lang w:val="en-US"/>
-              </w:rPr>
-              <w:t xml:space="preserve"> Show Name</w:t>
+              <w:t>Type Of Show Name</w:t>
             </w:r>
           </w:p>
         </w:tc>
@@ -19532,19 +19965,11 @@
                 <w:lang w:val="en-US"/>
               </w:rPr>
             </w:pPr>
-            <w:proofErr w:type="gramStart"/>
-            <w:r>
-              <w:rPr>
-                <w:lang w:val="en-US"/>
-              </w:rPr>
-              <w:t>Numeric(</w:t>
-            </w:r>
-            <w:proofErr w:type="gramEnd"/>
-            <w:r>
-              <w:rPr>
-                <w:lang w:val="en-US"/>
-              </w:rPr>
-              <w:t>6,0)</w:t>
+            <w:r>
+              <w:rPr>
+                <w:lang w:val="en-US"/>
+              </w:rPr>
+              <w:t>Numeric(6,0)</w:t>
             </w:r>
           </w:p>
         </w:tc>
@@ -21077,21 +21502,7 @@
               <w:rPr>
                 <w:lang w:val="en-US"/>
               </w:rPr>
-              <w:t xml:space="preserve">Type </w:t>
-            </w:r>
-            <w:proofErr w:type="gramStart"/>
-            <w:r>
-              <w:rPr>
-                <w:lang w:val="en-US"/>
-              </w:rPr>
-              <w:t>Of</w:t>
-            </w:r>
-            <w:proofErr w:type="gramEnd"/>
-            <w:r>
-              <w:rPr>
-                <w:lang w:val="en-US"/>
-              </w:rPr>
-              <w:t xml:space="preserve"> Show Id</w:t>
+              <w:t>Type Of Show Id</w:t>
             </w:r>
           </w:p>
         </w:tc>
@@ -21262,21 +21673,7 @@
               <w:rPr>
                 <w:lang w:val="en-US"/>
               </w:rPr>
-              <w:t xml:space="preserve">Type </w:t>
-            </w:r>
-            <w:proofErr w:type="gramStart"/>
-            <w:r>
-              <w:rPr>
-                <w:lang w:val="en-US"/>
-              </w:rPr>
-              <w:t>Of</w:t>
-            </w:r>
-            <w:proofErr w:type="gramEnd"/>
-            <w:r>
-              <w:rPr>
-                <w:lang w:val="en-US"/>
-              </w:rPr>
-              <w:t xml:space="preserve"> Show Name</w:t>
+              <w:t>Type Of Show Name</w:t>
             </w:r>
           </w:p>
         </w:tc>
@@ -21367,7 +21764,7 @@
         </w:numPr>
         <w:outlineLvl w:val="1"/>
       </w:pPr>
-      <w:bookmarkStart w:id="16" w:name="_Toc34032282"/>
+      <w:bookmarkStart w:id="16" w:name="_Toc36408016"/>
       <w:r>
         <w:t>Índices</w:t>
       </w:r>
@@ -21865,7 +22262,7 @@
         </w:numPr>
         <w:outlineLvl w:val="1"/>
       </w:pPr>
-      <w:bookmarkStart w:id="17" w:name="_Toc34032283"/>
+      <w:bookmarkStart w:id="17" w:name="_Toc36408017"/>
       <w:r>
         <w:t>Subgrupos</w:t>
       </w:r>
@@ -22234,7 +22631,7 @@
         </w:numPr>
         <w:outlineLvl w:val="1"/>
       </w:pPr>
-      <w:bookmarkStart w:id="18" w:name="_Toc34032284"/>
+      <w:bookmarkStart w:id="18" w:name="_Toc36408018"/>
       <w:r>
         <w:lastRenderedPageBreak/>
         <w:t>Diagramas</w:t>
@@ -22347,7 +22744,7 @@
       <w:pPr>
         <w:pStyle w:val="Titulo1Numerado"/>
       </w:pPr>
-      <w:bookmarkStart w:id="19" w:name="_Toc34032285"/>
+      <w:bookmarkStart w:id="19" w:name="_Toc36408019"/>
       <w:r>
         <w:lastRenderedPageBreak/>
         <w:t>D</w:t>
@@ -22364,6 +22761,7 @@
       <w:r>
         <w:t xml:space="preserve"> Versión</w:t>
       </w:r>
+      <w:bookmarkEnd w:id="19"/>
     </w:p>
     <w:p>
       <w:pPr>
@@ -24166,10 +24564,12 @@
         </w:numPr>
         <w:outlineLvl w:val="1"/>
       </w:pPr>
+      <w:bookmarkStart w:id="20" w:name="_Toc36408020"/>
       <w:r>
         <w:lastRenderedPageBreak/>
         <w:t>Dominios</w:t>
       </w:r>
+      <w:bookmarkEnd w:id="20"/>
     </w:p>
     <w:tbl>
       <w:tblPr>
@@ -24399,7 +24799,6 @@
               </w:rPr>
             </w:pPr>
             <w:proofErr w:type="spellStart"/>
-            <w:proofErr w:type="gramStart"/>
             <w:r>
               <w:rPr>
                 <w:lang w:val="en-US"/>
@@ -24411,14 +24810,7 @@
               <w:rPr>
                 <w:lang w:val="en-US"/>
               </w:rPr>
-              <w:t>(</w:t>
-            </w:r>
-            <w:proofErr w:type="gramEnd"/>
-            <w:r>
-              <w:rPr>
-                <w:lang w:val="en-US"/>
-              </w:rPr>
-              <w:t>50)</w:t>
+              <w:t>(50)</w:t>
             </w:r>
             <w:r>
               <w:rPr>
@@ -24608,9 +25000,11 @@
         </w:numPr>
         <w:outlineLvl w:val="1"/>
       </w:pPr>
+      <w:bookmarkStart w:id="21" w:name="_Toc36408021"/>
       <w:r>
         <w:t>Transacciones</w:t>
       </w:r>
+      <w:bookmarkEnd w:id="21"/>
     </w:p>
     <w:tbl>
       <w:tblPr>
@@ -27715,7 +28109,6 @@
                 <w:lang w:val="en-US"/>
               </w:rPr>
             </w:pPr>
-            <w:proofErr w:type="gramStart"/>
             <w:r>
               <w:rPr>
                 <w:lang w:val="en-US"/>
@@ -27723,7 +28116,6 @@
               <w:t>Sum(</w:t>
             </w:r>
             <w:proofErr w:type="spellStart"/>
-            <w:proofErr w:type="gramEnd"/>
             <w:r>
               <w:rPr>
                 <w:lang w:val="en-US"/>
@@ -28475,21 +28867,7 @@
               <w:rPr>
                 <w:lang w:val="en-US"/>
               </w:rPr>
-              <w:t xml:space="preserve">Type </w:t>
-            </w:r>
-            <w:proofErr w:type="gramStart"/>
-            <w:r>
-              <w:rPr>
-                <w:lang w:val="en-US"/>
-              </w:rPr>
-              <w:t>Of</w:t>
-            </w:r>
-            <w:proofErr w:type="gramEnd"/>
-            <w:r>
-              <w:rPr>
-                <w:lang w:val="en-US"/>
-              </w:rPr>
-              <w:t xml:space="preserve"> Show Id</w:t>
+              <w:t>Type Of Show Id</w:t>
             </w:r>
           </w:p>
         </w:tc>
@@ -28650,21 +29028,7 @@
               <w:rPr>
                 <w:lang w:val="en-US"/>
               </w:rPr>
-              <w:t xml:space="preserve">Type </w:t>
-            </w:r>
-            <w:proofErr w:type="gramStart"/>
-            <w:r>
-              <w:rPr>
-                <w:lang w:val="en-US"/>
-              </w:rPr>
-              <w:t>Of</w:t>
-            </w:r>
-            <w:proofErr w:type="gramEnd"/>
-            <w:r>
-              <w:rPr>
-                <w:lang w:val="en-US"/>
-              </w:rPr>
-              <w:t xml:space="preserve"> Show Name</w:t>
+              <w:t>Type Of Show Name</w:t>
             </w:r>
           </w:p>
         </w:tc>
@@ -29755,7 +30119,6 @@
                 <w:lang w:val="en-US"/>
               </w:rPr>
             </w:pPr>
-            <w:proofErr w:type="gramStart"/>
             <w:r>
               <w:rPr>
                 <w:lang w:val="en-US"/>
@@ -29763,7 +30126,6 @@
               <w:t>Sum(</w:t>
             </w:r>
             <w:proofErr w:type="spellStart"/>
-            <w:proofErr w:type="gramEnd"/>
             <w:r>
               <w:rPr>
                 <w:lang w:val="en-US"/>
@@ -29932,7 +30294,6 @@
                 <w:lang w:val="en-US"/>
               </w:rPr>
             </w:pPr>
-            <w:proofErr w:type="gramStart"/>
             <w:r>
               <w:rPr>
                 <w:lang w:val="en-US"/>
@@ -29940,7 +30301,6 @@
               <w:t>Sum(</w:t>
             </w:r>
             <w:proofErr w:type="spellStart"/>
-            <w:proofErr w:type="gramEnd"/>
             <w:r>
               <w:rPr>
                 <w:lang w:val="en-US"/>
@@ -30692,21 +31052,7 @@
               <w:rPr>
                 <w:lang w:val="en-US"/>
               </w:rPr>
-              <w:t xml:space="preserve">Type </w:t>
-            </w:r>
-            <w:proofErr w:type="gramStart"/>
-            <w:r>
-              <w:rPr>
-                <w:lang w:val="en-US"/>
-              </w:rPr>
-              <w:t>Of</w:t>
-            </w:r>
-            <w:proofErr w:type="gramEnd"/>
-            <w:r>
-              <w:rPr>
-                <w:lang w:val="en-US"/>
-              </w:rPr>
-              <w:t xml:space="preserve"> Show Id</w:t>
+              <w:t>Type Of Show Id</w:t>
             </w:r>
           </w:p>
         </w:tc>
@@ -30867,21 +31213,7 @@
               <w:rPr>
                 <w:lang w:val="en-US"/>
               </w:rPr>
-              <w:t xml:space="preserve">Type </w:t>
-            </w:r>
-            <w:proofErr w:type="gramStart"/>
-            <w:r>
-              <w:rPr>
-                <w:lang w:val="en-US"/>
-              </w:rPr>
-              <w:t>Of</w:t>
-            </w:r>
-            <w:proofErr w:type="gramEnd"/>
-            <w:r>
-              <w:rPr>
-                <w:lang w:val="en-US"/>
-              </w:rPr>
-              <w:t xml:space="preserve"> Show Name</w:t>
+              <w:t>Type Of Show Name</w:t>
             </w:r>
           </w:p>
         </w:tc>
@@ -31316,19 +31648,11 @@
                 <w:lang w:val="en-US"/>
               </w:rPr>
             </w:pPr>
-            <w:proofErr w:type="gramStart"/>
-            <w:r>
-              <w:rPr>
-                <w:lang w:val="en-US"/>
-              </w:rPr>
-              <w:t>Numeric(</w:t>
-            </w:r>
-            <w:proofErr w:type="gramEnd"/>
-            <w:r>
-              <w:rPr>
-                <w:lang w:val="en-US"/>
-              </w:rPr>
-              <w:t>6,0)</w:t>
+            <w:r>
+              <w:rPr>
+                <w:lang w:val="en-US"/>
+              </w:rPr>
+              <w:t>Numeric(6,0)</w:t>
             </w:r>
           </w:p>
         </w:tc>
@@ -32861,21 +33185,7 @@
               <w:rPr>
                 <w:lang w:val="en-US"/>
               </w:rPr>
-              <w:t xml:space="preserve">Type </w:t>
-            </w:r>
-            <w:proofErr w:type="gramStart"/>
-            <w:r>
-              <w:rPr>
-                <w:lang w:val="en-US"/>
-              </w:rPr>
-              <w:t>Of</w:t>
-            </w:r>
-            <w:proofErr w:type="gramEnd"/>
-            <w:r>
-              <w:rPr>
-                <w:lang w:val="en-US"/>
-              </w:rPr>
-              <w:t xml:space="preserve"> Show Id</w:t>
+              <w:t>Type Of Show Id</w:t>
             </w:r>
           </w:p>
         </w:tc>
@@ -33046,21 +33356,7 @@
               <w:rPr>
                 <w:lang w:val="en-US"/>
               </w:rPr>
-              <w:t xml:space="preserve">Type </w:t>
-            </w:r>
-            <w:proofErr w:type="gramStart"/>
-            <w:r>
-              <w:rPr>
-                <w:lang w:val="en-US"/>
-              </w:rPr>
-              <w:t>Of</w:t>
-            </w:r>
-            <w:proofErr w:type="gramEnd"/>
-            <w:r>
-              <w:rPr>
-                <w:lang w:val="en-US"/>
-              </w:rPr>
-              <w:t xml:space="preserve"> Show Name</w:t>
+              <w:t>Type Of Show Name</w:t>
             </w:r>
           </w:p>
         </w:tc>
@@ -33151,9 +33447,11 @@
         </w:numPr>
         <w:outlineLvl w:val="1"/>
       </w:pPr>
+      <w:bookmarkStart w:id="22" w:name="_Toc36408022"/>
       <w:r>
         <w:t>Índices</w:t>
       </w:r>
+      <w:bookmarkEnd w:id="22"/>
     </w:p>
     <w:tbl>
       <w:tblPr>
@@ -33656,10 +33954,12 @@
         </w:numPr>
         <w:outlineLvl w:val="1"/>
       </w:pPr>
+      <w:bookmarkStart w:id="23" w:name="_Toc36408023"/>
       <w:r>
         <w:lastRenderedPageBreak/>
         <w:t>Subgrupos</w:t>
       </w:r>
+      <w:bookmarkEnd w:id="23"/>
     </w:p>
     <w:tbl>
       <w:tblPr>
@@ -34353,38 +34653,12 @@
       <w:pPr>
         <w:pStyle w:val="Titulo1Numerado"/>
         <w:numPr>
-          <w:ilvl w:val="0"/>
-          <w:numId w:val="0"/>
-        </w:numPr>
-        <w:ind w:left="360" w:hanging="360"/>
-        <w:outlineLvl w:val="1"/>
-      </w:pPr>
-    </w:p>
-    <w:p>
-      <w:pPr>
-        <w:spacing w:after="200" w:line="276" w:lineRule="auto"/>
-        <w:jc w:val="left"/>
-        <w:rPr>
-          <w:rFonts w:eastAsiaTheme="majorEastAsia" w:cstheme="majorBidi"/>
-          <w:b/>
-          <w:bCs/>
-          <w:sz w:val="32"/>
-          <w:szCs w:val="28"/>
-        </w:rPr>
-      </w:pPr>
-      <w:r>
-        <w:br w:type="page"/>
-      </w:r>
-    </w:p>
-    <w:p>
-      <w:pPr>
-        <w:pStyle w:val="Titulo1Numerado"/>
-        <w:numPr>
           <w:ilvl w:val="1"/>
           <w:numId w:val="14"/>
         </w:numPr>
         <w:outlineLvl w:val="1"/>
       </w:pPr>
+      <w:bookmarkStart w:id="24" w:name="_Toc36408024"/>
       <w:r>
         <w:lastRenderedPageBreak/>
         <w:t>Diagramas</w:t>
@@ -34465,6 +34739,7 @@
           </wp:anchor>
         </w:drawing>
       </w:r>
+      <w:bookmarkEnd w:id="24"/>
     </w:p>
     <w:p>
       <w:r>
@@ -34548,10 +34823,12 @@
       <w:pPr>
         <w:pStyle w:val="Titulo1Numerado"/>
       </w:pPr>
+      <w:bookmarkStart w:id="25" w:name="_Toc36408025"/>
       <w:r>
         <w:lastRenderedPageBreak/>
         <w:t>Aclaraciones de Funcionamiento</w:t>
       </w:r>
+      <w:bookmarkEnd w:id="25"/>
     </w:p>
     <w:p>
       <w:pPr>
@@ -35014,8 +35291,6 @@
         </w:rPr>
         <w:t>Para el correcto funcionamiento del Proyecto es necesario la instalación del menú en la Aplicación a ejecutar.</w:t>
       </w:r>
-      <w:bookmarkStart w:id="20" w:name="_GoBack"/>
-      <w:bookmarkEnd w:id="20"/>
     </w:p>
     <w:p>
       <w:pPr>
@@ -35030,12 +35305,13 @@
       <w:pPr>
         <w:pStyle w:val="Titulo1Numerado"/>
       </w:pPr>
+      <w:bookmarkStart w:id="26" w:name="_Toc36408026"/>
       <w:r>
         <w:lastRenderedPageBreak/>
         <w:t>Conclusiones</w:t>
       </w:r>
-      <w:bookmarkEnd w:id="13"/>
-      <w:bookmarkEnd w:id="19"/>
+      <w:bookmarkEnd w:id="12"/>
+      <w:bookmarkEnd w:id="26"/>
     </w:p>
     <w:p>
       <w:pPr>
@@ -35118,7 +35394,131 @@
           <w:sz w:val="24"/>
           <w:szCs w:val="22"/>
         </w:rPr>
-        <w:t>Fase 1: Esta fase corresponde al diseño del estudio de caso y a la definición de 18 indicadores, los que serán analizados a lo largo de la implantación del proyecto y su seguimiento posterior. Esta fase corresponde también a la definición de la línea base del proyecto la cual se describe en detalle en el capítulo correspondiente al desarrollo del estudio de caso. Los 18 indicadores definidos son los que se utilizarán para dar seguimiento a las variables que caracterizan los resultados de la aplicación del modelo.</w:t>
+        <w:t xml:space="preserve">Fase 1: Esta fase corresponde al diseño del estudio de caso y a la definición de 18 indicadores, los que serán analizados a lo largo de la implantación del proyecto y su seguimiento posterior. </w:t>
+      </w:r>
+      <w:r>
+        <w:rPr>
+          <w:rFonts w:eastAsiaTheme="minorHAnsi" w:cstheme="minorBidi"/>
+          <w:b w:val="0"/>
+          <w:bCs w:val="0"/>
+          <w:sz w:val="24"/>
+          <w:szCs w:val="22"/>
+        </w:rPr>
+        <w:t>Es</w:t>
+      </w:r>
+      <w:bookmarkStart w:id="27" w:name="_GoBack"/>
+      <w:bookmarkEnd w:id="27"/>
+      <w:r>
+        <w:rPr>
+          <w:rFonts w:eastAsiaTheme="minorHAnsi" w:cstheme="minorBidi"/>
+          <w:b w:val="0"/>
+          <w:bCs w:val="0"/>
+          <w:sz w:val="24"/>
+          <w:szCs w:val="22"/>
+        </w:rPr>
+        <w:t>ta</w:t>
+      </w:r>
+      <w:r>
+        <w:rPr>
+          <w:rFonts w:eastAsiaTheme="minorHAnsi" w:cstheme="minorBidi"/>
+          <w:b w:val="0"/>
+          <w:bCs w:val="0"/>
+          <w:sz w:val="24"/>
+          <w:szCs w:val="22"/>
+        </w:rPr>
+        <w:t xml:space="preserve"> fase corresponde también a la definición de la línea base del proyecto la cual se describe en detalle en el capítulo correspondiente al desarrollo del estudio de caso. Los 18 indicadores definidos son los que se utilizarán para dar seguimiento a las variables que caracterizan los resulta</w:t>
+      </w:r>
+      <w:r>
+        <w:rPr>
+          <w:rFonts w:eastAsiaTheme="minorHAnsi" w:cstheme="minorBidi"/>
+          <w:b w:val="0"/>
+          <w:bCs w:val="0"/>
+          <w:sz w:val="24"/>
+          <w:szCs w:val="22"/>
+        </w:rPr>
+        <w:t>dos de la aplicación del modelo.</w:t>
+      </w:r>
+    </w:p>
+    <w:p>
+      <w:pPr>
+        <w:ind w:left="360"/>
+        <w:rPr>
+          <w:lang w:val="es-ES"/>
+        </w:rPr>
+      </w:pPr>
+      <w:r>
+        <w:t xml:space="preserve">Fase 2: Con el </w:t>
+      </w:r>
+      <w:proofErr w:type="spellStart"/>
+      <w:r>
+        <w:t>dise</w:t>
+      </w:r>
+      <w:r>
+        <w:rPr>
+          <w:lang w:val="es-ES"/>
+        </w:rPr>
+        <w:t>ño</w:t>
+      </w:r>
+      <w:proofErr w:type="spellEnd"/>
+      <w:r>
+        <w:rPr>
+          <w:lang w:val="es-ES"/>
+        </w:rPr>
+        <w:t xml:space="preserve"> de la aplicación </w:t>
+      </w:r>
+      <w:proofErr w:type="spellStart"/>
+      <w:r>
+        <w:rPr>
+          <w:lang w:val="es-ES"/>
+        </w:rPr>
+        <w:t>con</w:t>
+      </w:r>
+      <w:r>
+        <w:rPr>
+          <w:lang w:val="es-ES"/>
+        </w:rPr>
+        <w:t>cluí</w:t>
+      </w:r>
+      <w:r>
+        <w:rPr>
+          <w:lang w:val="es-ES"/>
+        </w:rPr>
+        <w:t>do</w:t>
+      </w:r>
+      <w:proofErr w:type="spellEnd"/>
+      <w:r>
+        <w:rPr>
+          <w:lang w:val="es-ES"/>
+        </w:rPr>
+        <w:t xml:space="preserve">, se procede a implementarla con la tecnología </w:t>
+      </w:r>
+      <w:proofErr w:type="spellStart"/>
+      <w:r>
+        <w:rPr>
+          <w:lang w:val="es-ES"/>
+        </w:rPr>
+        <w:t>GeneXus</w:t>
+      </w:r>
+      <w:proofErr w:type="spellEnd"/>
+      <w:r>
+        <w:rPr>
+          <w:lang w:val="es-ES"/>
+        </w:rPr>
+        <w:t>.</w:t>
+      </w:r>
+    </w:p>
+    <w:p>
+      <w:pPr>
+        <w:ind w:left="360"/>
+        <w:rPr>
+          <w:lang w:val="es-ES"/>
+        </w:rPr>
+      </w:pPr>
+      <w:r>
+        <w:rPr>
+          <w:lang w:val="es-ES"/>
+        </w:rPr>
+        <w:t>Fase 3: Una vez finalizada la implementación, se testeó cubriendo principalmente los requerimientos funcionales de la solución.</w:t>
       </w:r>
     </w:p>
     <w:p>
@@ -35138,7 +35538,7 @@
           <w:szCs w:val="22"/>
         </w:rPr>
       </w:pPr>
-      <w:bookmarkStart w:id="21" w:name="_Toc447566484"/>
+      <w:bookmarkStart w:id="28" w:name="_Toc447566484"/>
       <w:r>
         <w:rPr>
           <w:rFonts w:eastAsiaTheme="minorHAnsi" w:cstheme="minorBidi"/>
@@ -35162,7 +35562,7 @@
           <w:lang w:val="es-ES"/>
         </w:rPr>
       </w:pPr>
-      <w:bookmarkStart w:id="22" w:name="_Toc34032286"/>
+      <w:bookmarkStart w:id="29" w:name="_Toc36408027"/>
       <w:r>
         <w:rPr>
           <w:lang w:val="es-ES"/>
@@ -35170,8 +35570,8 @@
         <w:lastRenderedPageBreak/>
         <w:t>Referencias bibliográficas</w:t>
       </w:r>
-      <w:bookmarkEnd w:id="21"/>
-      <w:bookmarkEnd w:id="22"/>
+      <w:bookmarkEnd w:id="28"/>
+      <w:bookmarkEnd w:id="29"/>
     </w:p>
     <w:p>
       <w:pPr>
@@ -35199,7 +35599,7 @@
       <w:r>
         <w:fldChar w:fldCharType="end"/>
       </w:r>
-      <w:bookmarkStart w:id="23" w:name="_ENREF_1"/>
+      <w:bookmarkStart w:id="30" w:name="_ENREF_1"/>
       <w:r>
         <w:rPr>
           <w:lang w:val="es-UY"/>
@@ -35212,7 +35612,7 @@
         </w:rPr>
         <w:tab/>
       </w:r>
-      <w:bookmarkEnd w:id="23"/>
+      <w:bookmarkEnd w:id="30"/>
       <w:r>
         <w:rPr>
           <w:szCs w:val="24"/>
@@ -35298,7 +35698,7 @@
           <w:lang w:val="es-UY"/>
         </w:rPr>
       </w:pPr>
-      <w:bookmarkStart w:id="24" w:name="_ENREF_2"/>
+      <w:bookmarkStart w:id="31" w:name="_ENREF_2"/>
       <w:r>
         <w:rPr>
           <w:lang w:val="es-UY"/>
@@ -35311,7 +35711,7 @@
         </w:rPr>
         <w:tab/>
       </w:r>
-      <w:bookmarkEnd w:id="24"/>
+      <w:bookmarkEnd w:id="31"/>
       <w:r>
         <w:rPr>
           <w:szCs w:val="24"/>
@@ -35372,7 +35772,7 @@
           <w:lang w:val="en-US"/>
         </w:rPr>
       </w:pPr>
-      <w:bookmarkStart w:id="25" w:name="_Toc34032287"/>
+      <w:bookmarkStart w:id="32" w:name="_Toc36408028"/>
       <w:proofErr w:type="spellStart"/>
       <w:r>
         <w:rPr>
@@ -35381,7 +35781,7 @@
         <w:lastRenderedPageBreak/>
         <w:t>Bibliografía</w:t>
       </w:r>
-      <w:bookmarkEnd w:id="25"/>
+      <w:bookmarkEnd w:id="32"/>
       <w:proofErr w:type="spellEnd"/>
     </w:p>
     <w:p>
@@ -35397,8 +35797,16 @@
         <w:rPr>
           <w:lang w:val="en-US"/>
         </w:rPr>
-        <w:t>Wiki GeneXus</w:t>
-      </w:r>
+        <w:t xml:space="preserve">Wiki </w:t>
+      </w:r>
+      <w:proofErr w:type="spellStart"/>
+      <w:r>
+        <w:rPr>
+          <w:lang w:val="en-US"/>
+        </w:rPr>
+        <w:t>GeneXus</w:t>
+      </w:r>
+      <w:proofErr w:type="spellEnd"/>
       <w:r>
         <w:rPr>
           <w:lang w:val="en-US"/>
@@ -35513,7 +35921,7 @@
 </file>
 
 <file path=word/endnotes.xml><?xml version="1.0" encoding="utf-8"?>
-<w:endnotes xmlns:wpc="http://schemas.microsoft.com/office/word/2010/wordprocessingCanvas" xmlns:cx="http://schemas.microsoft.com/office/drawing/2014/chartex" xmlns:cx1="http://schemas.microsoft.com/office/drawing/2015/9/8/chartex" xmlns:cx2="http://schemas.microsoft.com/office/drawing/2015/10/21/chartex" xmlns:cx3="http://schemas.microsoft.com/office/drawing/2016/5/9/chartex" xmlns:cx4="http://schemas.microsoft.com/office/drawing/2016/5/10/chartex" xmlns:cx5="http://schemas.microsoft.com/office/drawing/2016/5/11/chartex" xmlns:cx6="http://schemas.microsoft.com/office/drawing/2016/5/12/chartex" xmlns:cx7="http://schemas.microsoft.com/office/drawing/2016/5/13/chartex" xmlns:cx8="http://schemas.microsoft.com/office/drawing/2016/5/14/chartex" xmlns:mc="http://schemas.openxmlformats.org/markup-compatibility/2006" xmlns:aink="http://schemas.microsoft.com/office/drawing/2016/ink" xmlns:am3d="http://schemas.microsoft.com/office/drawing/2017/model3d" xmlns:o="urn:schemas-microsoft-com:office:office" xmlns:r="http://schemas.openxmlformats.org/officeDocument/2006/relationships" xmlns:m="http://schemas.openxmlformats.org/officeDocument/2006/math" xmlns:v="urn:schemas-microsoft-com:vml" xmlns:wp14="http://schemas.microsoft.com/office/word/2010/wordprocessingDrawing" xmlns:wp="http://schemas.openxmlformats.org/drawingml/2006/wordprocessingDrawing" xmlns:w10="urn:schemas-microsoft-com:office:word" xmlns:w="http://schemas.openxmlformats.org/wordprocessingml/2006/main" xmlns:w14="http://schemas.microsoft.com/office/word/2010/wordml" xmlns:w15="http://schemas.microsoft.com/office/word/2012/wordml" xmlns:w16cid="http://schemas.microsoft.com/office/word/2016/wordml/cid" xmlns:w16se="http://schemas.microsoft.com/office/word/2015/wordml/symex" xmlns:wpg="http://schemas.microsoft.com/office/word/2010/wordprocessingGroup" xmlns:wpi="http://schemas.microsoft.com/office/word/2010/wordprocessingInk" xmlns:wne="http://schemas.microsoft.com/office/word/2006/wordml" xmlns:wps="http://schemas.microsoft.com/office/word/2010/wordprocessingShape" mc:Ignorable="w14 w15 w16se w16cid wp14">
+<w:endnotes xmlns:wpc="http://schemas.microsoft.com/office/word/2010/wordprocessingCanvas" xmlns:cx="http://schemas.microsoft.com/office/drawing/2014/chartex" xmlns:mc="http://schemas.openxmlformats.org/markup-compatibility/2006" xmlns:o="urn:schemas-microsoft-com:office:office" xmlns:r="http://schemas.openxmlformats.org/officeDocument/2006/relationships" xmlns:m="http://schemas.openxmlformats.org/officeDocument/2006/math" xmlns:v="urn:schemas-microsoft-com:vml" xmlns:wp14="http://schemas.microsoft.com/office/word/2010/wordprocessingDrawing" xmlns:wp="http://schemas.openxmlformats.org/drawingml/2006/wordprocessingDrawing" xmlns:w10="urn:schemas-microsoft-com:office:word" xmlns:w="http://schemas.openxmlformats.org/wordprocessingml/2006/main" xmlns:w14="http://schemas.microsoft.com/office/word/2010/wordml" xmlns:w15="http://schemas.microsoft.com/office/word/2012/wordml" xmlns:w16se="http://schemas.microsoft.com/office/word/2015/wordml/symex" xmlns:wpg="http://schemas.microsoft.com/office/word/2010/wordprocessingGroup" xmlns:wpi="http://schemas.microsoft.com/office/word/2010/wordprocessingInk" xmlns:wne="http://schemas.microsoft.com/office/word/2006/wordml" xmlns:wps="http://schemas.microsoft.com/office/word/2010/wordprocessingShape" mc:Ignorable="w14 w15 w16se wp14">
   <w:endnote w:type="separator" w:id="-1">
     <w:p>
       <w:pPr>
@@ -35538,7 +35946,7 @@
 </file>
 
 <file path=word/footer1.xml><?xml version="1.0" encoding="utf-8"?>
-<w:ftr xmlns:wpc="http://schemas.microsoft.com/office/word/2010/wordprocessingCanvas" xmlns:cx="http://schemas.microsoft.com/office/drawing/2014/chartex" xmlns:cx1="http://schemas.microsoft.com/office/drawing/2015/9/8/chartex" xmlns:cx2="http://schemas.microsoft.com/office/drawing/2015/10/21/chartex" xmlns:cx3="http://schemas.microsoft.com/office/drawing/2016/5/9/chartex" xmlns:cx4="http://schemas.microsoft.com/office/drawing/2016/5/10/chartex" xmlns:cx5="http://schemas.microsoft.com/office/drawing/2016/5/11/chartex" xmlns:cx6="http://schemas.microsoft.com/office/drawing/2016/5/12/chartex" xmlns:cx7="http://schemas.microsoft.com/office/drawing/2016/5/13/chartex" xmlns:cx8="http://schemas.microsoft.com/office/drawing/2016/5/14/chartex" xmlns:mc="http://schemas.openxmlformats.org/markup-compatibility/2006" xmlns:aink="http://schemas.microsoft.com/office/drawing/2016/ink" xmlns:am3d="http://schemas.microsoft.com/office/drawing/2017/model3d" xmlns:o="urn:schemas-microsoft-com:office:office" xmlns:r="http://schemas.openxmlformats.org/officeDocument/2006/relationships" xmlns:m="http://schemas.openxmlformats.org/officeDocument/2006/math" xmlns:v="urn:schemas-microsoft-com:vml" xmlns:wp14="http://schemas.microsoft.com/office/word/2010/wordprocessingDrawing" xmlns:wp="http://schemas.openxmlformats.org/drawingml/2006/wordprocessingDrawing" xmlns:w10="urn:schemas-microsoft-com:office:word" xmlns:w="http://schemas.openxmlformats.org/wordprocessingml/2006/main" xmlns:w14="http://schemas.microsoft.com/office/word/2010/wordml" xmlns:w15="http://schemas.microsoft.com/office/word/2012/wordml" xmlns:w16cid="http://schemas.microsoft.com/office/word/2016/wordml/cid" xmlns:w16se="http://schemas.microsoft.com/office/word/2015/wordml/symex" xmlns:wpg="http://schemas.microsoft.com/office/word/2010/wordprocessingGroup" xmlns:wpi="http://schemas.microsoft.com/office/word/2010/wordprocessingInk" xmlns:wne="http://schemas.microsoft.com/office/word/2006/wordml" xmlns:wps="http://schemas.microsoft.com/office/word/2010/wordprocessingShape" mc:Ignorable="w14 w15 w16se w16cid wp14">
+<w:ftr xmlns:wpc="http://schemas.microsoft.com/office/word/2010/wordprocessingCanvas" xmlns:cx="http://schemas.microsoft.com/office/drawing/2014/chartex" xmlns:mc="http://schemas.openxmlformats.org/markup-compatibility/2006" xmlns:o="urn:schemas-microsoft-com:office:office" xmlns:r="http://schemas.openxmlformats.org/officeDocument/2006/relationships" xmlns:m="http://schemas.openxmlformats.org/officeDocument/2006/math" xmlns:v="urn:schemas-microsoft-com:vml" xmlns:wp14="http://schemas.microsoft.com/office/word/2010/wordprocessingDrawing" xmlns:wp="http://schemas.openxmlformats.org/drawingml/2006/wordprocessingDrawing" xmlns:w10="urn:schemas-microsoft-com:office:word" xmlns:w="http://schemas.openxmlformats.org/wordprocessingml/2006/main" xmlns:w14="http://schemas.microsoft.com/office/word/2010/wordml" xmlns:w15="http://schemas.microsoft.com/office/word/2012/wordml" xmlns:w16se="http://schemas.microsoft.com/office/word/2015/wordml/symex" xmlns:wpg="http://schemas.microsoft.com/office/word/2010/wordprocessingGroup" xmlns:wpi="http://schemas.microsoft.com/office/word/2010/wordprocessingInk" xmlns:wne="http://schemas.microsoft.com/office/word/2006/wordml" xmlns:wps="http://schemas.microsoft.com/office/word/2010/wordprocessingShape" mc:Ignorable="w14 w15 w16se wp14">
   <w:sdt>
     <w:sdtPr>
       <w:id w:val="268664499"/>
@@ -35566,7 +35974,7 @@
           <w:rPr>
             <w:noProof/>
           </w:rPr>
-          <w:t>18</w:t>
+          <w:t>26</w:t>
         </w:r>
         <w:r>
           <w:rPr>
@@ -35586,7 +35994,7 @@
 </file>
 
 <file path=word/footnotes.xml><?xml version="1.0" encoding="utf-8"?>
-<w:footnotes xmlns:wpc="http://schemas.microsoft.com/office/word/2010/wordprocessingCanvas" xmlns:cx="http://schemas.microsoft.com/office/drawing/2014/chartex" xmlns:cx1="http://schemas.microsoft.com/office/drawing/2015/9/8/chartex" xmlns:cx2="http://schemas.microsoft.com/office/drawing/2015/10/21/chartex" xmlns:cx3="http://schemas.microsoft.com/office/drawing/2016/5/9/chartex" xmlns:cx4="http://schemas.microsoft.com/office/drawing/2016/5/10/chartex" xmlns:cx5="http://schemas.microsoft.com/office/drawing/2016/5/11/chartex" xmlns:cx6="http://schemas.microsoft.com/office/drawing/2016/5/12/chartex" xmlns:cx7="http://schemas.microsoft.com/office/drawing/2016/5/13/chartex" xmlns:cx8="http://schemas.microsoft.com/office/drawing/2016/5/14/chartex" xmlns:mc="http://schemas.openxmlformats.org/markup-compatibility/2006" xmlns:aink="http://schemas.microsoft.com/office/drawing/2016/ink" xmlns:am3d="http://schemas.microsoft.com/office/drawing/2017/model3d" xmlns:o="urn:schemas-microsoft-com:office:office" xmlns:r="http://schemas.openxmlformats.org/officeDocument/2006/relationships" xmlns:m="http://schemas.openxmlformats.org/officeDocument/2006/math" xmlns:v="urn:schemas-microsoft-com:vml" xmlns:wp14="http://schemas.microsoft.com/office/word/2010/wordprocessingDrawing" xmlns:wp="http://schemas.openxmlformats.org/drawingml/2006/wordprocessingDrawing" xmlns:w10="urn:schemas-microsoft-com:office:word" xmlns:w="http://schemas.openxmlformats.org/wordprocessingml/2006/main" xmlns:w14="http://schemas.microsoft.com/office/word/2010/wordml" xmlns:w15="http://schemas.microsoft.com/office/word/2012/wordml" xmlns:w16cid="http://schemas.microsoft.com/office/word/2016/wordml/cid" xmlns:w16se="http://schemas.microsoft.com/office/word/2015/wordml/symex" xmlns:wpg="http://schemas.microsoft.com/office/word/2010/wordprocessingGroup" xmlns:wpi="http://schemas.microsoft.com/office/word/2010/wordprocessingInk" xmlns:wne="http://schemas.microsoft.com/office/word/2006/wordml" xmlns:wps="http://schemas.microsoft.com/office/word/2010/wordprocessingShape" mc:Ignorable="w14 w15 w16se w16cid wp14">
+<w:footnotes xmlns:wpc="http://schemas.microsoft.com/office/word/2010/wordprocessingCanvas" xmlns:cx="http://schemas.microsoft.com/office/drawing/2014/chartex" xmlns:mc="http://schemas.openxmlformats.org/markup-compatibility/2006" xmlns:o="urn:schemas-microsoft-com:office:office" xmlns:r="http://schemas.openxmlformats.org/officeDocument/2006/relationships" xmlns:m="http://schemas.openxmlformats.org/officeDocument/2006/math" xmlns:v="urn:schemas-microsoft-com:vml" xmlns:wp14="http://schemas.microsoft.com/office/word/2010/wordprocessingDrawing" xmlns:wp="http://schemas.openxmlformats.org/drawingml/2006/wordprocessingDrawing" xmlns:w10="urn:schemas-microsoft-com:office:word" xmlns:w="http://schemas.openxmlformats.org/wordprocessingml/2006/main" xmlns:w14="http://schemas.microsoft.com/office/word/2010/wordml" xmlns:w15="http://schemas.microsoft.com/office/word/2012/wordml" xmlns:w16se="http://schemas.microsoft.com/office/word/2015/wordml/symex" xmlns:wpg="http://schemas.microsoft.com/office/word/2010/wordprocessingGroup" xmlns:wpi="http://schemas.microsoft.com/office/word/2010/wordprocessingInk" xmlns:wne="http://schemas.microsoft.com/office/word/2006/wordml" xmlns:wps="http://schemas.microsoft.com/office/word/2010/wordprocessingShape" mc:Ignorable="w14 w15 w16se wp14">
   <w:footnote w:type="separator" w:id="-1">
     <w:p>
       <w:pPr>
@@ -35611,7 +36019,7 @@
 </file>
 
 <file path=word/numbering.xml><?xml version="1.0" encoding="utf-8"?>
-<w:numbering xmlns:wpc="http://schemas.microsoft.com/office/word/2010/wordprocessingCanvas" xmlns:cx="http://schemas.microsoft.com/office/drawing/2014/chartex" xmlns:cx1="http://schemas.microsoft.com/office/drawing/2015/9/8/chartex" xmlns:cx2="http://schemas.microsoft.com/office/drawing/2015/10/21/chartex" xmlns:cx3="http://schemas.microsoft.com/office/drawing/2016/5/9/chartex" xmlns:cx4="http://schemas.microsoft.com/office/drawing/2016/5/10/chartex" xmlns:cx5="http://schemas.microsoft.com/office/drawing/2016/5/11/chartex" xmlns:cx6="http://schemas.microsoft.com/office/drawing/2016/5/12/chartex" xmlns:cx7="http://schemas.microsoft.com/office/drawing/2016/5/13/chartex" xmlns:cx8="http://schemas.microsoft.com/office/drawing/2016/5/14/chartex" xmlns:mc="http://schemas.openxmlformats.org/markup-compatibility/2006" xmlns:aink="http://schemas.microsoft.com/office/drawing/2016/ink" xmlns:am3d="http://schemas.microsoft.com/office/drawing/2017/model3d" xmlns:o="urn:schemas-microsoft-com:office:office" xmlns:r="http://schemas.openxmlformats.org/officeDocument/2006/relationships" xmlns:m="http://schemas.openxmlformats.org/officeDocument/2006/math" xmlns:v="urn:schemas-microsoft-com:vml" xmlns:wp14="http://schemas.microsoft.com/office/word/2010/wordprocessingDrawing" xmlns:wp="http://schemas.openxmlformats.org/drawingml/2006/wordprocessingDrawing" xmlns:w10="urn:schemas-microsoft-com:office:word" xmlns:w="http://schemas.openxmlformats.org/wordprocessingml/2006/main" xmlns:w14="http://schemas.microsoft.com/office/word/2010/wordml" xmlns:w15="http://schemas.microsoft.com/office/word/2012/wordml" xmlns:w16cid="http://schemas.microsoft.com/office/word/2016/wordml/cid" xmlns:w16se="http://schemas.microsoft.com/office/word/2015/wordml/symex" xmlns:wpg="http://schemas.microsoft.com/office/word/2010/wordprocessingGroup" xmlns:wpi="http://schemas.microsoft.com/office/word/2010/wordprocessingInk" xmlns:wne="http://schemas.microsoft.com/office/word/2006/wordml" xmlns:wps="http://schemas.microsoft.com/office/word/2010/wordprocessingShape" mc:Ignorable="w14 w15 w16se w16cid wp14">
+<w:numbering xmlns:wpc="http://schemas.microsoft.com/office/word/2010/wordprocessingCanvas" xmlns:cx="http://schemas.microsoft.com/office/drawing/2014/chartex" xmlns:mc="http://schemas.openxmlformats.org/markup-compatibility/2006" xmlns:o="urn:schemas-microsoft-com:office:office" xmlns:r="http://schemas.openxmlformats.org/officeDocument/2006/relationships" xmlns:m="http://schemas.openxmlformats.org/officeDocument/2006/math" xmlns:v="urn:schemas-microsoft-com:vml" xmlns:wp14="http://schemas.microsoft.com/office/word/2010/wordprocessingDrawing" xmlns:wp="http://schemas.openxmlformats.org/drawingml/2006/wordprocessingDrawing" xmlns:w10="urn:schemas-microsoft-com:office:word" xmlns:w="http://schemas.openxmlformats.org/wordprocessingml/2006/main" xmlns:w14="http://schemas.microsoft.com/office/word/2010/wordml" xmlns:w15="http://schemas.microsoft.com/office/word/2012/wordml" xmlns:w16se="http://schemas.microsoft.com/office/word/2015/wordml/symex" xmlns:wpg="http://schemas.microsoft.com/office/word/2010/wordprocessingGroup" xmlns:wpi="http://schemas.microsoft.com/office/word/2010/wordprocessingInk" xmlns:wne="http://schemas.microsoft.com/office/word/2006/wordml" xmlns:wps="http://schemas.microsoft.com/office/word/2010/wordprocessingShape" mc:Ignorable="w14 w15 w16se wp14">
   <w:abstractNum w:abstractNumId="0" w15:restartNumberingAfterBreak="0">
     <w:nsid w:val="06227C49"/>
     <w:multiLevelType w:val="hybridMultilevel"/>
@@ -36825,7 +37233,7 @@
 </file>
 
 <file path=word/styles.xml><?xml version="1.0" encoding="utf-8"?>
-<w:styles xmlns:mc="http://schemas.openxmlformats.org/markup-compatibility/2006" xmlns:r="http://schemas.openxmlformats.org/officeDocument/2006/relationships" xmlns:w="http://schemas.openxmlformats.org/wordprocessingml/2006/main" xmlns:w14="http://schemas.microsoft.com/office/word/2010/wordml" xmlns:w15="http://schemas.microsoft.com/office/word/2012/wordml" xmlns:w16cid="http://schemas.microsoft.com/office/word/2016/wordml/cid" xmlns:w16se="http://schemas.microsoft.com/office/word/2015/wordml/symex" mc:Ignorable="w14 w15 w16se w16cid">
+<w:styles xmlns:mc="http://schemas.openxmlformats.org/markup-compatibility/2006" xmlns:r="http://schemas.openxmlformats.org/officeDocument/2006/relationships" xmlns:w="http://schemas.openxmlformats.org/wordprocessingml/2006/main" xmlns:w14="http://schemas.microsoft.com/office/word/2010/wordml" xmlns:w15="http://schemas.microsoft.com/office/word/2012/wordml" xmlns:w16se="http://schemas.microsoft.com/office/word/2015/wordml/symex" mc:Ignorable="w14 w15 w16se">
   <w:docDefaults>
     <w:rPrDefault>
       <w:rPr>
@@ -36841,7 +37249,7 @@
       </w:pPr>
     </w:pPrDefault>
   </w:docDefaults>
-  <w:latentStyles w:defLockedState="0" w:defUIPriority="99" w:defSemiHidden="0" w:defUnhideWhenUsed="0" w:defQFormat="0" w:count="376">
+  <w:latentStyles w:defLockedState="0" w:defUIPriority="99" w:defSemiHidden="0" w:defUnhideWhenUsed="0" w:defQFormat="0" w:count="371">
     <w:lsdException w:name="Normal" w:uiPriority="0" w:qFormat="1"/>
     <w:lsdException w:name="heading 1" w:uiPriority="9" w:qFormat="1"/>
     <w:lsdException w:name="heading 2" w:semiHidden="1" w:uiPriority="9" w:unhideWhenUsed="1"/>
@@ -37213,11 +37621,6 @@
     <w:lsdException w:name="List Table 5 Dark Accent 6" w:uiPriority="50"/>
     <w:lsdException w:name="List Table 6 Colorful Accent 6" w:uiPriority="51"/>
     <w:lsdException w:name="List Table 7 Colorful Accent 6" w:uiPriority="52"/>
-    <w:lsdException w:name="Mention" w:semiHidden="1" w:unhideWhenUsed="1"/>
-    <w:lsdException w:name="Smart Hyperlink" w:semiHidden="1" w:unhideWhenUsed="1"/>
-    <w:lsdException w:name="Hashtag" w:semiHidden="1" w:unhideWhenUsed="1"/>
-    <w:lsdException w:name="Unresolved Mention" w:semiHidden="1" w:unhideWhenUsed="1"/>
-    <w:lsdException w:name="Smart Link" w:semiHidden="1" w:unhideWhenUsed="1"/>
   </w:latentStyles>
   <w:style w:type="paragraph" w:default="1" w:styleId="Normal">
     <w:name w:val="Normal"/>
@@ -38423,7 +38826,7 @@
 </file>
 
 <file path=customXml/itemProps1.xml><?xml version="1.0" encoding="utf-8"?>
-<ds:datastoreItem xmlns:ds="http://schemas.openxmlformats.org/officeDocument/2006/customXml" ds:itemID="{3370BED6-3084-448E-867F-F9641FFF7815}">
+<ds:datastoreItem xmlns:ds="http://schemas.openxmlformats.org/officeDocument/2006/customXml" ds:itemID="{58263210-EC65-4155-B22F-BF95C1E04E01}">
   <ds:schemaRefs>
     <ds:schemaRef ds:uri="http://schemas.openxmlformats.org/officeDocument/2006/bibliography"/>
   </ds:schemaRefs>

</xml_diff>